<commit_message>
Completed First Page :)
</commit_message>
<xml_diff>
--- a/Gitcommands.docx
+++ b/Gitcommands.docx
@@ -7,6 +7,7 @@
         <w:jc w:val="center"/>
         <w:rPr>
           <w:b/>
+          <w:color w:val="000000" w:themeColor="text1"/>
           <w:sz w:val="36"/>
           <w:szCs w:val="36"/>
           <w:lang w:val="en-US"/>
@@ -15,6 +16,7 @@
       <w:r>
         <w:rPr>
           <w:b/>
+          <w:color w:val="000000" w:themeColor="text1"/>
           <w:sz w:val="36"/>
           <w:szCs w:val="36"/>
           <w:lang w:val="en-US"/>
@@ -24,6 +26,7 @@
       <w:r>
         <w:rPr>
           <w:b/>
+          <w:color w:val="000000" w:themeColor="text1"/>
           <w:sz w:val="36"/>
           <w:szCs w:val="36"/>
           <w:lang w:val="en-US"/>
@@ -33,16 +36,39 @@
     </w:p>
     <w:p>
       <w:pPr>
-        <w:rPr>
-          <w:color w:val="FF0000"/>
-          <w:lang w:val="en-US"/>
-        </w:rPr>
-      </w:pPr>
-      <w:r>
-        <w:rPr>
-          <w:lang w:val="en-US"/>
-        </w:rPr>
-        <w:t xml:space="preserve">Pwd - </w:t>
+        <w:jc w:val="center"/>
+        <w:rPr>
+          <w:b/>
+          <w:sz w:val="36"/>
+          <w:szCs w:val="36"/>
+          <w:lang w:val="en-US"/>
+        </w:rPr>
+      </w:pPr>
+    </w:p>
+    <w:p>
+      <w:pPr>
+        <w:pStyle w:val="ListParagraph"/>
+        <w:numPr>
+          <w:ilvl w:val="0"/>
+          <w:numId w:val="3"/>
+        </w:numPr>
+        <w:rPr>
+          <w:color w:val="FF0000"/>
+          <w:lang w:val="en-US"/>
+        </w:rPr>
+      </w:pPr>
+      <w:r>
+        <w:rPr>
+          <w:b/>
+          <w:lang w:val="en-US"/>
+        </w:rPr>
+        <w:t>Pwd</w:t>
+      </w:r>
+      <w:r>
+        <w:rPr>
+          <w:lang w:val="en-US"/>
+        </w:rPr>
+        <w:t xml:space="preserve"> - </w:t>
       </w:r>
       <w:r>
         <w:rPr>
@@ -54,22 +80,35 @@
     </w:p>
     <w:p>
       <w:pPr>
-        <w:rPr>
-          <w:lang w:val="en-US"/>
-        </w:rPr>
-      </w:pPr>
-      <w:r>
-        <w:rPr>
+        <w:pStyle w:val="ListParagraph"/>
+        <w:numPr>
+          <w:ilvl w:val="0"/>
+          <w:numId w:val="3"/>
+        </w:numPr>
+        <w:rPr>
+          <w:lang w:val="en-US"/>
+        </w:rPr>
+      </w:pPr>
+      <w:r>
+        <w:rPr>
+          <w:b/>
           <w:color w:val="000000" w:themeColor="text1"/>
           <w:lang w:val="en-US"/>
         </w:rPr>
-        <w:t>Touch filename -</w:t>
+        <w:t xml:space="preserve">Touch filename </w:t>
       </w:r>
       <w:r>
         <w:rPr>
           <w:color w:val="000000" w:themeColor="text1"/>
           <w:lang w:val="en-US"/>
         </w:rPr>
+        <w:t>-</w:t>
+      </w:r>
+      <w:r>
+        <w:rPr>
+          <w:color w:val="000000" w:themeColor="text1"/>
+          <w:lang w:val="en-US"/>
+        </w:rPr>
         <w:t xml:space="preserve"> </w:t>
       </w:r>
       <w:r>
@@ -82,12 +121,18 @@
     </w:p>
     <w:p>
       <w:pPr>
-        <w:rPr>
-          <w:lang w:val="en-US"/>
-        </w:rPr>
-      </w:pPr>
-      <w:r>
-        <w:rPr>
+        <w:pStyle w:val="ListParagraph"/>
+        <w:numPr>
+          <w:ilvl w:val="0"/>
+          <w:numId w:val="3"/>
+        </w:numPr>
+        <w:rPr>
+          <w:lang w:val="en-US"/>
+        </w:rPr>
+      </w:pPr>
+      <w:r>
+        <w:rPr>
+          <w:b/>
           <w:lang w:val="en-US"/>
         </w:rPr>
         <w:t>Git init</w:t>
@@ -108,18 +153,396 @@
     </w:p>
     <w:p>
       <w:pPr>
-        <w:rPr>
-          <w:lang w:val="en-US"/>
-        </w:rPr>
-      </w:pPr>
-      <w:r>
-        <w:rPr>
+        <w:pStyle w:val="ListParagraph"/>
+        <w:numPr>
+          <w:ilvl w:val="0"/>
+          <w:numId w:val="3"/>
+        </w:numPr>
+        <w:rPr>
+          <w:lang w:val="en-US"/>
+        </w:rPr>
+      </w:pPr>
+      <w:r>
+        <w:rPr>
+          <w:b/>
           <w:lang w:val="en-US"/>
         </w:rPr>
         <w:t>Git clone</w:t>
       </w:r>
       <w:r>
         <w:rPr>
+          <w:b/>
+          <w:lang w:val="en-US"/>
+        </w:rPr>
+        <w:t xml:space="preserve"> </w:t>
+      </w:r>
+      <w:r>
+        <w:rPr>
+          <w:lang w:val="en-US"/>
+        </w:rPr>
+        <w:t xml:space="preserve">- </w:t>
+      </w:r>
+      <w:r>
+        <w:rPr>
+          <w:color w:val="FF0000"/>
+          <w:lang w:val="en-US"/>
+        </w:rPr>
+        <w:t>to clone a repository</w:t>
+      </w:r>
+    </w:p>
+    <w:p>
+      <w:pPr>
+        <w:pStyle w:val="ListParagraph"/>
+        <w:numPr>
+          <w:ilvl w:val="0"/>
+          <w:numId w:val="3"/>
+        </w:numPr>
+        <w:rPr>
+          <w:lang w:val="en-US"/>
+        </w:rPr>
+      </w:pPr>
+      <w:r>
+        <w:rPr>
+          <w:b/>
+          <w:lang w:val="en-US"/>
+        </w:rPr>
+        <w:t>Git status</w:t>
+      </w:r>
+      <w:r>
+        <w:rPr>
+          <w:lang w:val="en-US"/>
+        </w:rPr>
+        <w:t xml:space="preserve"> – </w:t>
+      </w:r>
+      <w:r>
+        <w:rPr>
+          <w:color w:val="FF0000"/>
+          <w:lang w:val="en-US"/>
+        </w:rPr>
+        <w:t>to see imp info about repo</w:t>
+      </w:r>
+    </w:p>
+    <w:p>
+      <w:pPr>
+        <w:pStyle w:val="ListParagraph"/>
+        <w:numPr>
+          <w:ilvl w:val="0"/>
+          <w:numId w:val="3"/>
+        </w:numPr>
+        <w:rPr>
+          <w:color w:val="FF0000"/>
+          <w:lang w:val="en-US"/>
+        </w:rPr>
+      </w:pPr>
+      <w:r>
+        <w:rPr>
+          <w:b/>
+          <w:lang w:val="en-US"/>
+        </w:rPr>
+        <w:t>Git co</w:t>
+      </w:r>
+      <w:r>
+        <w:rPr>
+          <w:b/>
+          <w:lang w:val="en-US"/>
+        </w:rPr>
+        <w:t>nfig -</w:t>
+      </w:r>
+      <w:r>
+        <w:rPr>
+          <w:lang w:val="en-US"/>
+        </w:rPr>
+        <w:t xml:space="preserve">l </w:t>
+      </w:r>
+      <w:r>
+        <w:rPr>
+          <w:lang w:val="en-US"/>
+        </w:rPr>
+        <w:t>-</w:t>
+      </w:r>
+      <w:r>
+        <w:rPr>
+          <w:lang w:val="en-US"/>
+        </w:rPr>
+        <w:t xml:space="preserve">  </w:t>
+      </w:r>
+      <w:r>
+        <w:rPr>
+          <w:color w:val="FF0000"/>
+          <w:lang w:val="en-US"/>
+        </w:rPr>
+        <w:t>for checking user configuration</w:t>
+      </w:r>
+    </w:p>
+    <w:p>
+      <w:pPr>
+        <w:pStyle w:val="ListParagraph"/>
+        <w:numPr>
+          <w:ilvl w:val="0"/>
+          <w:numId w:val="3"/>
+        </w:numPr>
+        <w:rPr>
+          <w:lang w:val="en-US"/>
+        </w:rPr>
+      </w:pPr>
+      <w:r>
+        <w:rPr>
+          <w:b/>
+          <w:lang w:val="en-US"/>
+        </w:rPr>
+        <w:t>Git log</w:t>
+      </w:r>
+      <w:r>
+        <w:rPr>
+          <w:lang w:val="en-US"/>
+        </w:rPr>
+        <w:t xml:space="preserve"> – </w:t>
+      </w:r>
+      <w:r>
+        <w:rPr>
+          <w:color w:val="FF0000"/>
+          <w:lang w:val="en-US"/>
+        </w:rPr>
+        <w:t>to see the commit info</w:t>
+      </w:r>
+      <w:r>
+        <w:rPr>
+          <w:color w:val="FF0000"/>
+          <w:lang w:val="en-US"/>
+        </w:rPr>
+        <w:t xml:space="preserve">        </w:t>
+      </w:r>
+    </w:p>
+    <w:p>
+      <w:pPr>
+        <w:pStyle w:val="ListParagraph"/>
+        <w:numPr>
+          <w:ilvl w:val="0"/>
+          <w:numId w:val="3"/>
+        </w:numPr>
+        <w:rPr>
+          <w:lang w:val="en-US"/>
+        </w:rPr>
+      </w:pPr>
+      <w:r>
+        <w:rPr>
+          <w:b/>
+          <w:lang w:val="en-US"/>
+        </w:rPr>
+        <w:t>G</w:t>
+      </w:r>
+      <w:r>
+        <w:rPr>
+          <w:b/>
+          <w:lang w:val="en-US"/>
+        </w:rPr>
+        <w:t xml:space="preserve">it log </w:t>
+      </w:r>
+      <w:r>
+        <w:rPr>
+          <w:b/>
+          <w:lang w:val="en-US"/>
+        </w:rPr>
+        <w:t>--</w:t>
+      </w:r>
+      <w:r>
+        <w:rPr>
+          <w:b/>
+          <w:lang w:val="en-US"/>
+        </w:rPr>
+        <w:t>oneline</w:t>
+      </w:r>
+      <w:r>
+        <w:rPr>
+          <w:lang w:val="en-US"/>
+        </w:rPr>
+        <w:t xml:space="preserve"> </w:t>
+      </w:r>
+      <w:r>
+        <w:rPr>
+          <w:lang w:val="en-US"/>
+        </w:rPr>
+        <w:t>-</w:t>
+      </w:r>
+      <w:r>
+        <w:rPr>
+          <w:lang w:val="en-US"/>
+        </w:rPr>
+        <w:t xml:space="preserve"> </w:t>
+      </w:r>
+      <w:r>
+        <w:rPr>
+          <w:color w:val="FF0000"/>
+          <w:lang w:val="en-US"/>
+        </w:rPr>
+        <w:t>to see commits info in a single line</w:t>
+      </w:r>
+      <w:r>
+        <w:rPr>
+          <w:lang w:val="en-US"/>
+        </w:rPr>
+        <w:t>(</w:t>
+      </w:r>
+      <w:r>
+        <w:rPr>
+          <w:lang w:val="en-US"/>
+        </w:rPr>
+        <w:t xml:space="preserve"> </w:t>
+      </w:r>
+      <w:r>
+        <w:rPr>
+          <w:color w:val="FF0000"/>
+          <w:lang w:val="en-US"/>
+        </w:rPr>
+        <w:t>press q to get out of it</w:t>
+      </w:r>
+      <w:r>
+        <w:rPr>
+          <w:color w:val="FF0000"/>
+          <w:lang w:val="en-US"/>
+        </w:rPr>
+        <w:t>)</w:t>
+      </w:r>
+    </w:p>
+    <w:p>
+      <w:pPr>
+        <w:rPr>
+          <w:lang w:val="en-US"/>
+        </w:rPr>
+      </w:pPr>
+    </w:p>
+    <w:p>
+      <w:pPr>
+        <w:jc w:val="center"/>
+        <w:rPr>
+          <w:color w:val="ED7D31" w:themeColor="accent2"/>
+          <w:lang w:val="en-US"/>
+        </w:rPr>
+      </w:pPr>
+      <w:r>
+        <w:rPr>
+          <w:color w:val="ED7D31" w:themeColor="accent2"/>
+          <w:lang w:val="en-US"/>
+        </w:rPr>
+        <w:t>Up/down, spacebar, J, F</w:t>
+      </w:r>
+      <w:r>
+        <w:rPr>
+          <w:color w:val="ED7D31" w:themeColor="accent2"/>
+          <w:lang w:val="en-US"/>
+        </w:rPr>
+        <w:t xml:space="preserve">     (to scroll)</w:t>
+      </w:r>
+    </w:p>
+    <w:p>
+      <w:pPr>
+        <w:jc w:val="center"/>
+        <w:rPr>
+          <w:color w:val="ED7D31" w:themeColor="accent2"/>
+          <w:lang w:val="en-US"/>
+        </w:rPr>
+      </w:pPr>
+      <w:r>
+        <w:rPr>
+          <w:color w:val="ED7D31" w:themeColor="accent2"/>
+          <w:lang w:val="en-US"/>
+        </w:rPr>
+        <w:t>U, B</w:t>
+      </w:r>
+      <w:r>
+        <w:rPr>
+          <w:color w:val="ED7D31" w:themeColor="accent2"/>
+          <w:lang w:val="en-US"/>
+        </w:rPr>
+        <w:t xml:space="preserve">    (to scroll)</w:t>
+      </w:r>
+    </w:p>
+    <w:p>
+      <w:pPr>
+        <w:rPr>
+          <w:lang w:val="en-US"/>
+        </w:rPr>
+      </w:pPr>
+    </w:p>
+    <w:p>
+      <w:pPr>
+        <w:pStyle w:val="ListParagraph"/>
+        <w:numPr>
+          <w:ilvl w:val="0"/>
+          <w:numId w:val="4"/>
+        </w:numPr>
+        <w:rPr>
+          <w:lang w:val="en-US"/>
+        </w:rPr>
+      </w:pPr>
+      <w:r>
+        <w:rPr>
+          <w:b/>
+          <w:lang w:val="en-US"/>
+        </w:rPr>
+        <w:t>Git mv name1 name2</w:t>
+      </w:r>
+      <w:r>
+        <w:rPr>
+          <w:lang w:val="en-US"/>
+        </w:rPr>
+        <w:t xml:space="preserve"> &gt; </w:t>
+      </w:r>
+      <w:r>
+        <w:rPr>
+          <w:lang w:val="en-US"/>
+        </w:rPr>
+        <w:t>t</w:t>
+      </w:r>
+      <w:r>
+        <w:rPr>
+          <w:color w:val="FF0000"/>
+          <w:lang w:val="en-US"/>
+        </w:rPr>
+        <w:t>o change file name</w:t>
+      </w:r>
+      <w:r>
+        <w:rPr>
+          <w:color w:val="FF0000"/>
+          <w:lang w:val="en-US"/>
+        </w:rPr>
+        <w:t>1 from name to name2</w:t>
+      </w:r>
+    </w:p>
+    <w:p>
+      <w:pPr>
+        <w:pStyle w:val="ListParagraph"/>
+        <w:numPr>
+          <w:ilvl w:val="0"/>
+          <w:numId w:val="4"/>
+        </w:numPr>
+        <w:rPr>
+          <w:lang w:val="en-US"/>
+        </w:rPr>
+      </w:pPr>
+      <w:r>
+        <w:rPr>
+          <w:b/>
+          <w:lang w:val="en-US"/>
+        </w:rPr>
+        <w:t xml:space="preserve">Git log </w:t>
+      </w:r>
+      <w:r>
+        <w:rPr>
+          <w:b/>
+          <w:lang w:val="en-US"/>
+        </w:rPr>
+        <w:t>--</w:t>
+      </w:r>
+      <w:r>
+        <w:rPr>
+          <w:b/>
+          <w:lang w:val="en-US"/>
+        </w:rPr>
+        <w:t>stat</w:t>
+      </w:r>
+      <w:r>
+        <w:rPr>
           <w:lang w:val="en-US"/>
         </w:rPr>
         <w:t xml:space="preserve"> - </w:t>
@@ -129,395 +552,67 @@
           <w:color w:val="FF0000"/>
           <w:lang w:val="en-US"/>
         </w:rPr>
-        <w:t>to clone a repository</w:t>
-      </w:r>
-    </w:p>
-    <w:p>
-      <w:pPr>
-        <w:rPr>
-          <w:lang w:val="en-US"/>
-        </w:rPr>
-      </w:pPr>
-      <w:r>
-        <w:rPr>
-          <w:lang w:val="en-US"/>
-        </w:rPr>
-        <w:t>Git status</w:t>
-      </w:r>
-      <w:r>
-        <w:rPr>
-          <w:lang w:val="en-US"/>
-        </w:rPr>
-        <w:t xml:space="preserve"> – </w:t>
-      </w:r>
-      <w:r>
-        <w:rPr>
-          <w:color w:val="FF0000"/>
-          <w:lang w:val="en-US"/>
-        </w:rPr>
-        <w:t>to see imp info about repo</w:t>
-      </w:r>
-    </w:p>
-    <w:p>
-      <w:pPr>
-        <w:rPr>
-          <w:color w:val="FF0000"/>
-          <w:lang w:val="en-US"/>
-        </w:rPr>
-      </w:pPr>
-      <w:r>
-        <w:rPr>
-          <w:lang w:val="en-US"/>
-        </w:rPr>
-        <w:t>Git co</w:t>
-      </w:r>
-      <w:r>
-        <w:rPr>
-          <w:lang w:val="en-US"/>
-        </w:rPr>
-        <w:t xml:space="preserve">nfig -l   </w:t>
-      </w:r>
-      <w:r>
-        <w:rPr>
-          <w:color w:val="FF0000"/>
-          <w:lang w:val="en-US"/>
-        </w:rPr>
-        <w:t>for checking user configuration</w:t>
-      </w:r>
-    </w:p>
-    <w:p>
-      <w:pPr>
-        <w:rPr>
-          <w:lang w:val="en-US"/>
-        </w:rPr>
-      </w:pPr>
-      <w:r>
-        <w:rPr>
-          <w:lang w:val="en-US"/>
-        </w:rPr>
-        <w:t>Git log</w:t>
-      </w:r>
-      <w:r>
-        <w:rPr>
-          <w:lang w:val="en-US"/>
-        </w:rPr>
-        <w:t xml:space="preserve"> – </w:t>
-      </w:r>
-      <w:r>
-        <w:rPr>
-          <w:color w:val="FF0000"/>
-          <w:lang w:val="en-US"/>
-        </w:rPr>
-        <w:t>to see the commit info</w:t>
-      </w:r>
-      <w:r>
-        <w:rPr>
-          <w:color w:val="FF0000"/>
-          <w:lang w:val="en-US"/>
-        </w:rPr>
-        <w:t xml:space="preserve">        </w:t>
-      </w:r>
-    </w:p>
-    <w:p>
-      <w:pPr>
-        <w:rPr>
-          <w:lang w:val="en-US"/>
-        </w:rPr>
-      </w:pPr>
-      <w:r>
-        <w:rPr>
-          <w:lang w:val="en-US"/>
-        </w:rPr>
-        <w:t>G</w:t>
-      </w:r>
-      <w:r>
-        <w:rPr>
-          <w:lang w:val="en-US"/>
-        </w:rPr>
-        <w:t xml:space="preserve">it log </w:t>
-      </w:r>
-      <w:r>
-        <w:rPr>
-          <w:lang w:val="en-US"/>
-        </w:rPr>
-        <w:t>--</w:t>
-      </w:r>
-      <w:r>
-        <w:rPr>
-          <w:lang w:val="en-US"/>
-        </w:rPr>
-        <w:t>oneline</w:t>
-      </w:r>
-      <w:r>
-        <w:rPr>
-          <w:lang w:val="en-US"/>
-        </w:rPr>
-        <w:t xml:space="preserve">   </w:t>
-      </w:r>
-      <w:r>
-        <w:rPr>
-          <w:color w:val="FF0000"/>
-          <w:lang w:val="en-US"/>
-        </w:rPr>
-        <w:t>to se</w:t>
-      </w:r>
-      <w:r>
-        <w:rPr>
-          <w:color w:val="FF0000"/>
-          <w:lang w:val="en-US"/>
-        </w:rPr>
-        <w:t xml:space="preserve">e commits info in a single </w:t>
-      </w:r>
-      <w:proofErr w:type="gramStart"/>
-      <w:r>
-        <w:rPr>
-          <w:color w:val="FF0000"/>
-          <w:lang w:val="en-US"/>
-        </w:rPr>
-        <w:t>line</w:t>
-      </w:r>
-      <w:r>
-        <w:rPr>
-          <w:lang w:val="en-US"/>
-        </w:rPr>
-        <w:t>(</w:t>
-      </w:r>
-      <w:r>
-        <w:rPr>
-          <w:lang w:val="en-US"/>
-        </w:rPr>
-        <w:t xml:space="preserve"> </w:t>
-      </w:r>
-      <w:r>
-        <w:rPr>
-          <w:color w:val="FF0000"/>
-          <w:lang w:val="en-US"/>
-        </w:rPr>
-        <w:t>press</w:t>
-      </w:r>
-      <w:proofErr w:type="gramEnd"/>
-      <w:r>
-        <w:rPr>
-          <w:color w:val="FF0000"/>
-          <w:lang w:val="en-US"/>
-        </w:rPr>
-        <w:t xml:space="preserve"> q to get out of it</w:t>
-      </w:r>
-      <w:r>
-        <w:rPr>
-          <w:color w:val="FF0000"/>
-          <w:lang w:val="en-US"/>
-        </w:rPr>
-        <w:t>)</w:t>
-      </w:r>
-    </w:p>
-    <w:p>
-      <w:pPr>
-        <w:rPr>
-          <w:lang w:val="en-US"/>
-        </w:rPr>
-      </w:pPr>
-    </w:p>
-    <w:p>
-      <w:pPr>
-        <w:rPr>
-          <w:color w:val="FF0000"/>
-          <w:lang w:val="en-US"/>
-        </w:rPr>
-      </w:pPr>
-      <w:r>
-        <w:rPr>
-          <w:color w:val="FF0000"/>
-          <w:lang w:val="en-US"/>
-        </w:rPr>
-        <w:t>Up/down, spacebar, J, F</w:t>
-      </w:r>
-      <w:r>
-        <w:rPr>
-          <w:color w:val="FF0000"/>
-          <w:lang w:val="en-US"/>
-        </w:rPr>
-        <w:t xml:space="preserve">  </w:t>
-      </w:r>
-      <w:proofErr w:type="gramStart"/>
-      <w:r>
-        <w:rPr>
-          <w:color w:val="FF0000"/>
-          <w:lang w:val="en-US"/>
-        </w:rPr>
-        <w:t xml:space="preserve">   (</w:t>
-      </w:r>
-      <w:proofErr w:type="gramEnd"/>
-      <w:r>
-        <w:rPr>
-          <w:color w:val="FF0000"/>
-          <w:lang w:val="en-US"/>
-        </w:rPr>
-        <w:t>to scroll)</w:t>
-      </w:r>
-    </w:p>
-    <w:p>
-      <w:pPr>
-        <w:rPr>
-          <w:color w:val="FF0000"/>
-          <w:lang w:val="en-US"/>
-        </w:rPr>
-      </w:pPr>
-      <w:r>
-        <w:rPr>
-          <w:color w:val="FF0000"/>
-          <w:lang w:val="en-US"/>
-        </w:rPr>
-        <w:t>U, B</w:t>
-      </w:r>
-      <w:r>
-        <w:rPr>
-          <w:color w:val="FF0000"/>
-          <w:lang w:val="en-US"/>
-        </w:rPr>
-        <w:t xml:space="preserve"> </w:t>
-      </w:r>
-      <w:proofErr w:type="gramStart"/>
-      <w:r>
-        <w:rPr>
-          <w:color w:val="FF0000"/>
-          <w:lang w:val="en-US"/>
-        </w:rPr>
-        <w:t xml:space="preserve">   (</w:t>
-      </w:r>
-      <w:proofErr w:type="gramEnd"/>
-      <w:r>
-        <w:rPr>
-          <w:color w:val="FF0000"/>
-          <w:lang w:val="en-US"/>
-        </w:rPr>
-        <w:t>to scroll)</w:t>
-      </w:r>
-    </w:p>
-    <w:p>
-      <w:pPr>
-        <w:rPr>
-          <w:lang w:val="en-US"/>
-        </w:rPr>
-      </w:pPr>
-    </w:p>
-    <w:p>
-      <w:pPr>
-        <w:rPr>
-          <w:lang w:val="en-US"/>
-        </w:rPr>
-      </w:pPr>
-      <w:r>
-        <w:rPr>
-          <w:lang w:val="en-US"/>
-        </w:rPr>
-        <w:t xml:space="preserve">Git mv baba </w:t>
-      </w:r>
-      <w:proofErr w:type="spellStart"/>
-      <w:r>
-        <w:rPr>
-          <w:lang w:val="en-US"/>
-        </w:rPr>
-        <w:t>bablu</w:t>
-      </w:r>
-      <w:proofErr w:type="spellEnd"/>
-      <w:r>
-        <w:rPr>
-          <w:lang w:val="en-US"/>
-        </w:rPr>
-        <w:t xml:space="preserve">            t</w:t>
-      </w:r>
-      <w:r>
-        <w:rPr>
-          <w:color w:val="FF0000"/>
-          <w:lang w:val="en-US"/>
-        </w:rPr>
-        <w:t>o change file names</w:t>
-      </w:r>
-    </w:p>
-    <w:p>
-      <w:pPr>
-        <w:rPr>
-          <w:lang w:val="en-US"/>
-        </w:rPr>
-      </w:pPr>
-      <w:r>
-        <w:rPr>
+        <w:t>stats</w:t>
+      </w:r>
+      <w:r>
+        <w:rPr>
+          <w:color w:val="FF0000"/>
+          <w:lang w:val="en-US"/>
+        </w:rPr>
+        <w:t xml:space="preserve"> like all the modifi</w:t>
+      </w:r>
+      <w:r>
+        <w:rPr>
+          <w:color w:val="FF0000"/>
+          <w:lang w:val="en-US"/>
+        </w:rPr>
+        <w:t>c</w:t>
+      </w:r>
+      <w:r>
+        <w:rPr>
+          <w:color w:val="FF0000"/>
+          <w:lang w:val="en-US"/>
+        </w:rPr>
+        <w:t>a</w:t>
+      </w:r>
+      <w:r>
+        <w:rPr>
+          <w:color w:val="FF0000"/>
+          <w:lang w:val="en-US"/>
+        </w:rPr>
+        <w:t>tions in files</w:t>
+      </w:r>
+    </w:p>
+    <w:p>
+      <w:pPr>
+        <w:pStyle w:val="ListParagraph"/>
+        <w:numPr>
+          <w:ilvl w:val="0"/>
+          <w:numId w:val="4"/>
+        </w:numPr>
+        <w:rPr>
+          <w:lang w:val="en-US"/>
+        </w:rPr>
+      </w:pPr>
+      <w:r>
+        <w:rPr>
+          <w:b/>
           <w:lang w:val="en-US"/>
         </w:rPr>
         <w:t xml:space="preserve">Git log </w:t>
       </w:r>
       <w:r>
         <w:rPr>
-          <w:lang w:val="en-US"/>
-        </w:rPr>
-        <w:t>--</w:t>
-      </w:r>
-      <w:r>
-        <w:rPr>
-          <w:lang w:val="en-US"/>
-        </w:rPr>
-        <w:t>stat</w:t>
-      </w:r>
-      <w:r>
-        <w:rPr>
-          <w:lang w:val="en-US"/>
-        </w:rPr>
-        <w:t xml:space="preserve">           </w:t>
-      </w:r>
-      <w:r>
-        <w:rPr>
-          <w:color w:val="FF0000"/>
-          <w:lang w:val="en-US"/>
-        </w:rPr>
-        <w:t>stats</w:t>
-      </w:r>
-      <w:r>
-        <w:rPr>
-          <w:color w:val="FF0000"/>
-          <w:lang w:val="en-US"/>
-        </w:rPr>
-        <w:t xml:space="preserve"> like all the modifi</w:t>
-      </w:r>
-      <w:r>
-        <w:rPr>
-          <w:color w:val="FF0000"/>
-          <w:lang w:val="en-US"/>
-        </w:rPr>
-        <w:t>c</w:t>
-      </w:r>
-      <w:r>
-        <w:rPr>
-          <w:color w:val="FF0000"/>
-          <w:lang w:val="en-US"/>
-        </w:rPr>
-        <w:t>a</w:t>
-      </w:r>
-      <w:r>
-        <w:rPr>
-          <w:color w:val="FF0000"/>
-          <w:lang w:val="en-US"/>
-        </w:rPr>
-        <w:t>tions in files</w:t>
-      </w:r>
-    </w:p>
-    <w:p>
-      <w:pPr>
-        <w:rPr>
-          <w:lang w:val="en-US"/>
-        </w:rPr>
-      </w:pPr>
-      <w:r>
-        <w:rPr>
-          <w:lang w:val="en-US"/>
-        </w:rPr>
-        <w:t xml:space="preserve">Git log </w:t>
-      </w:r>
-      <w:r>
-        <w:rPr>
-          <w:lang w:val="en-US"/>
-        </w:rPr>
-        <w:t xml:space="preserve">-p                </w:t>
+          <w:b/>
+          <w:lang w:val="en-US"/>
+        </w:rPr>
+        <w:t>-p</w:t>
+      </w:r>
+      <w:r>
+        <w:rPr>
+          <w:lang w:val="en-US"/>
+        </w:rPr>
+        <w:t xml:space="preserve"> - </w:t>
       </w:r>
       <w:r>
         <w:rPr>
@@ -536,15 +631,27 @@
     </w:p>
     <w:p>
       <w:pPr>
-        <w:rPr>
-          <w:lang w:val="en-US"/>
-        </w:rPr>
-      </w:pPr>
-      <w:r>
-        <w:rPr>
-          <w:lang w:val="en-US"/>
-        </w:rPr>
-        <w:t xml:space="preserve">Git log -p --stat      </w:t>
+        <w:pStyle w:val="ListParagraph"/>
+        <w:numPr>
+          <w:ilvl w:val="0"/>
+          <w:numId w:val="4"/>
+        </w:numPr>
+        <w:rPr>
+          <w:lang w:val="en-US"/>
+        </w:rPr>
+      </w:pPr>
+      <w:r>
+        <w:rPr>
+          <w:b/>
+          <w:lang w:val="en-US"/>
+        </w:rPr>
+        <w:t>Git log -p --stat</w:t>
+      </w:r>
+      <w:r>
+        <w:rPr>
+          <w:lang w:val="en-US"/>
+        </w:rPr>
+        <w:t xml:space="preserve"> - </w:t>
       </w:r>
       <w:r>
         <w:rPr>
@@ -553,34 +660,33 @@
         </w:rPr>
         <w:t>both combined</w:t>
       </w:r>
-      <w:bookmarkStart w:id="0" w:name="_GoBack"/>
-      <w:bookmarkEnd w:id="0"/>
-    </w:p>
-    <w:p>
-      <w:pPr>
-        <w:rPr>
-          <w:lang w:val="en-US"/>
-        </w:rPr>
-      </w:pPr>
-    </w:p>
-    <w:p>
-      <w:pPr>
-        <w:rPr>
-          <w:lang w:val="en-US"/>
-        </w:rPr>
-      </w:pPr>
-    </w:p>
-    <w:p>
-      <w:pPr>
-        <w:rPr>
-          <w:rFonts w:ascii="Times New Roman" w:eastAsia="Times New Roman" w:hAnsi="Times New Roman" w:cs="Times New Roman"/>
-          <w:lang w:eastAsia="en-GB"/>
-        </w:rPr>
-      </w:pPr>
-      <w:r>
-        <w:rPr>
-          <w:rFonts w:ascii="Helvetica" w:eastAsia="Times New Roman" w:hAnsi="Helvetica" w:cs="Times New Roman"/>
-          <w:color w:val="58646D"/>
+    </w:p>
+    <w:p>
+      <w:pPr>
+        <w:rPr>
+          <w:lang w:val="en-US"/>
+        </w:rPr>
+      </w:pPr>
+    </w:p>
+    <w:p>
+      <w:pPr>
+        <w:rPr>
+          <w:lang w:val="en-US"/>
+        </w:rPr>
+      </w:pPr>
+    </w:p>
+    <w:p>
+      <w:pPr>
+        <w:rPr>
+          <w:rFonts w:ascii="Calibri" w:eastAsia="Times New Roman" w:hAnsi="Calibri" w:cs="Times New Roman"/>
+          <w:color w:val="538135" w:themeColor="accent6" w:themeShade="BF"/>
+          <w:lang w:eastAsia="en-GB"/>
+        </w:rPr>
+      </w:pPr>
+      <w:r>
+        <w:rPr>
+          <w:rFonts w:ascii="Calibri" w:eastAsia="Times New Roman" w:hAnsi="Calibri" w:cs="Times New Roman"/>
+          <w:color w:val="538135" w:themeColor="accent6" w:themeShade="BF"/>
           <w:shd w:val="clear" w:color="auto" w:fill="FFFFFF"/>
           <w:lang w:eastAsia="en-GB"/>
         </w:rPr>
@@ -588,8 +694,8 @@
       </w:r>
       <w:r>
         <w:rPr>
-          <w:rFonts w:ascii="Courier" w:hAnsi="Courier" w:cs="Courier New"/>
-          <w:color w:val="0F2B3D"/>
+          <w:rFonts w:ascii="Calibri" w:hAnsi="Calibri" w:cs="Courier New"/>
+          <w:color w:val="538135" w:themeColor="accent6" w:themeShade="BF"/>
           <w:bdr w:val="single" w:sz="6" w:space="0" w:color="B4B9BD" w:frame="1"/>
           <w:shd w:val="clear" w:color="auto" w:fill="F7F7F8"/>
           <w:lang w:eastAsia="en-GB"/>
@@ -598,8 +704,8 @@
       </w:r>
       <w:r>
         <w:rPr>
-          <w:rFonts w:ascii="Helvetica" w:eastAsia="Times New Roman" w:hAnsi="Helvetica" w:cs="Times New Roman"/>
-          <w:color w:val="58646D"/>
+          <w:rFonts w:ascii="Calibri" w:eastAsia="Times New Roman" w:hAnsi="Calibri" w:cs="Times New Roman"/>
+          <w:color w:val="538135" w:themeColor="accent6" w:themeShade="BF"/>
           <w:shd w:val="clear" w:color="auto" w:fill="FFFFFF"/>
           <w:lang w:eastAsia="en-GB"/>
         </w:rPr>
@@ -607,10 +713,10 @@
       </w:r>
       <w:r>
         <w:rPr>
-          <w:rFonts w:ascii="Helvetica" w:eastAsia="Times New Roman" w:hAnsi="Helvetica" w:cs="Times New Roman"/>
+          <w:rFonts w:ascii="Calibri" w:eastAsia="Times New Roman" w:hAnsi="Calibri" w:cs="Times New Roman"/>
           <w:i/>
           <w:iCs/>
-          <w:color w:val="58646D"/>
+          <w:color w:val="538135" w:themeColor="accent6" w:themeShade="BF"/>
           <w:shd w:val="clear" w:color="auto" w:fill="FFFFFF"/>
           <w:lang w:eastAsia="en-GB"/>
         </w:rPr>
@@ -618,8 +724,8 @@
       </w:r>
       <w:r>
         <w:rPr>
-          <w:rFonts w:ascii="Helvetica" w:eastAsia="Times New Roman" w:hAnsi="Helvetica" w:cs="Times New Roman"/>
-          <w:color w:val="58646D"/>
+          <w:rFonts w:ascii="Calibri" w:eastAsia="Times New Roman" w:hAnsi="Calibri" w:cs="Times New Roman"/>
+          <w:color w:val="538135" w:themeColor="accent6" w:themeShade="BF"/>
           <w:shd w:val="clear" w:color="auto" w:fill="FFFFFF"/>
           <w:lang w:eastAsia="en-GB"/>
         </w:rPr>
@@ -635,15 +741,34 @@
     </w:p>
     <w:p>
       <w:pPr>
-        <w:rPr>
-          <w:lang w:val="en-US"/>
-        </w:rPr>
-      </w:pPr>
-      <w:r>
-        <w:rPr>
-          <w:lang w:val="en-US"/>
-        </w:rPr>
-        <w:t xml:space="preserve">Git log -p fififi5                  </w:t>
+        <w:pStyle w:val="ListParagraph"/>
+        <w:numPr>
+          <w:ilvl w:val="0"/>
+          <w:numId w:val="5"/>
+        </w:numPr>
+        <w:rPr>
+          <w:lang w:val="en-US"/>
+        </w:rPr>
+      </w:pPr>
+      <w:r>
+        <w:rPr>
+          <w:b/>
+          <w:lang w:val="en-US"/>
+        </w:rPr>
+        <w:t xml:space="preserve">Git </w:t>
+      </w:r>
+      <w:r>
+        <w:rPr>
+          <w:b/>
+          <w:lang w:val="en-US"/>
+        </w:rPr>
+        <w:t>log -p fififi5</w:t>
+      </w:r>
+      <w:r>
+        <w:rPr>
+          <w:lang w:val="en-US"/>
+        </w:rPr>
+        <w:t xml:space="preserve"> - </w:t>
       </w:r>
       <w:r>
         <w:rPr>
@@ -655,34 +780,27 @@
     </w:p>
     <w:p>
       <w:pPr>
-        <w:rPr>
-          <w:lang w:val="en-US"/>
-        </w:rPr>
-      </w:pPr>
-    </w:p>
-    <w:p>
-      <w:pPr>
-        <w:rPr>
-          <w:lang w:val="en-US"/>
-        </w:rPr>
-      </w:pPr>
-      <w:r>
-        <w:rPr>
-          <w:lang w:val="en-US"/>
-        </w:rPr>
-        <w:t xml:space="preserve">Git show      </w:t>
-      </w:r>
-      <w:r>
-        <w:rPr>
-          <w:lang w:val="en-US"/>
-        </w:rPr>
-        <w:t xml:space="preserve">                  </w:t>
-      </w:r>
-      <w:r>
-        <w:rPr>
-          <w:lang w:val="en-US"/>
-        </w:rPr>
-        <w:t xml:space="preserve"> </w:t>
+        <w:pStyle w:val="ListParagraph"/>
+        <w:numPr>
+          <w:ilvl w:val="0"/>
+          <w:numId w:val="5"/>
+        </w:numPr>
+        <w:rPr>
+          <w:lang w:val="en-US"/>
+        </w:rPr>
+      </w:pPr>
+      <w:r>
+        <w:rPr>
+          <w:b/>
+          <w:lang w:val="en-US"/>
+        </w:rPr>
+        <w:t>Git show</w:t>
+      </w:r>
+      <w:r>
+        <w:rPr>
+          <w:lang w:val="en-US"/>
+        </w:rPr>
+        <w:t xml:space="preserve"> - </w:t>
       </w:r>
       <w:r>
         <w:rPr>
@@ -694,16 +812,28 @@
     </w:p>
     <w:p>
       <w:pPr>
-        <w:rPr>
-          <w:color w:val="FF0000"/>
-          <w:lang w:val="en-US"/>
-        </w:rPr>
-      </w:pPr>
-      <w:r>
-        <w:rPr>
-          <w:lang w:val="en-US"/>
-        </w:rPr>
-        <w:t xml:space="preserve">Git show fififi5               </w:t>
+        <w:pStyle w:val="ListParagraph"/>
+        <w:numPr>
+          <w:ilvl w:val="0"/>
+          <w:numId w:val="5"/>
+        </w:numPr>
+        <w:rPr>
+          <w:color w:val="FF0000"/>
+          <w:lang w:val="en-US"/>
+        </w:rPr>
+      </w:pPr>
+      <w:r>
+        <w:rPr>
+          <w:b/>
+          <w:lang w:val="en-US"/>
+        </w:rPr>
+        <w:t>Git show fififi5</w:t>
+      </w:r>
+      <w:r>
+        <w:rPr>
+          <w:lang w:val="en-US"/>
+        </w:rPr>
+        <w:t xml:space="preserve"> - </w:t>
       </w:r>
       <w:r>
         <w:rPr>
@@ -722,10 +852,23 @@
     </w:p>
     <w:p>
       <w:pPr>
-        <w:rPr>
-          <w:lang w:val="en-US"/>
-        </w:rPr>
-      </w:pPr>
+        <w:jc w:val="center"/>
+        <w:rPr>
+          <w:b/>
+          <w:sz w:val="32"/>
+          <w:szCs w:val="32"/>
+          <w:lang w:val="en-US"/>
+        </w:rPr>
+      </w:pPr>
+      <w:r>
+        <w:rPr>
+          <w:b/>
+          <w:sz w:val="32"/>
+          <w:szCs w:val="32"/>
+          <w:lang w:val="en-US"/>
+        </w:rPr>
+        <w:t>STAGING</w:t>
+      </w:r>
     </w:p>
     <w:p>
       <w:pPr>
@@ -770,82 +913,27 @@
           <w:shd w:val="clear" w:color="auto" w:fill="F7F7F8"/>
           <w:lang w:eastAsia="en-GB"/>
         </w:rPr>
-        <w:t>git add &lt;file1&gt; &lt;file2&gt; … &lt;</w:t>
-      </w:r>
-      <w:proofErr w:type="spellStart"/>
-      <w:r>
-        <w:rPr>
-          <w:rFonts w:ascii="Courier" w:hAnsi="Courier" w:cs="Courier New"/>
-          <w:color w:val="0F2B3D"/>
-          <w:sz w:val="20"/>
-          <w:szCs w:val="20"/>
-          <w:bdr w:val="none" w:sz="0" w:space="0" w:color="auto" w:frame="1"/>
-          <w:shd w:val="clear" w:color="auto" w:fill="F7F7F8"/>
-          <w:lang w:eastAsia="en-GB"/>
-        </w:rPr>
-        <w:t>fileN</w:t>
-      </w:r>
-      <w:proofErr w:type="spellEnd"/>
-      <w:r>
-        <w:rPr>
-          <w:rFonts w:ascii="Courier" w:hAnsi="Courier" w:cs="Courier New"/>
-          <w:color w:val="0F2B3D"/>
-          <w:sz w:val="20"/>
-          <w:szCs w:val="20"/>
-          <w:bdr w:val="none" w:sz="0" w:space="0" w:color="auto" w:frame="1"/>
-          <w:shd w:val="clear" w:color="auto" w:fill="F7F7F8"/>
-          <w:lang w:eastAsia="en-GB"/>
-        </w:rPr>
-        <w:t>&gt;</w:t>
-      </w:r>
-    </w:p>
-    <w:p>
-      <w:pPr>
-        <w:rPr>
-          <w:lang w:val="en-US"/>
-        </w:rPr>
-      </w:pPr>
-    </w:p>
-    <w:p>
-      <w:pPr>
-        <w:rPr>
-          <w:lang w:val="en-US"/>
-        </w:rPr>
-      </w:pPr>
-      <w:r>
-        <w:rPr>
-          <w:lang w:val="en-US"/>
-        </w:rPr>
-        <w:t xml:space="preserve">or </w:t>
-      </w:r>
-      <w:proofErr w:type="spellStart"/>
-      <w:r>
-        <w:rPr>
-          <w:lang w:val="en-US"/>
-        </w:rPr>
-        <w:t>git</w:t>
-      </w:r>
-      <w:proofErr w:type="spellEnd"/>
+        <w:t>git add &lt;file1&gt; &lt;file2&gt; … &lt;fileN&gt;</w:t>
+      </w:r>
+    </w:p>
+    <w:p>
+      <w:pPr>
+        <w:rPr>
+          <w:lang w:val="en-US"/>
+        </w:rPr>
+      </w:pPr>
+      <w:r>
+        <w:rPr>
+          <w:lang w:val="en-US"/>
+        </w:rPr>
+        <w:t>or Git add -</w:t>
+      </w:r>
       <w:r>
         <w:rPr>
           <w:lang w:val="en-US"/>
         </w:rPr>
         <w:t xml:space="preserve"> </w:t>
       </w:r>
-      <w:proofErr w:type="gramStart"/>
-      <w:r>
-        <w:rPr>
-          <w:lang w:val="en-US"/>
-        </w:rPr>
-        <w:t>add .</w:t>
-      </w:r>
-      <w:proofErr w:type="gramEnd"/>
-      <w:r>
-        <w:rPr>
-          <w:lang w:val="en-US"/>
-        </w:rPr>
-        <w:t xml:space="preserve">        </w:t>
-      </w:r>
       <w:r>
         <w:rPr>
           <w:color w:val="FF0000"/>
@@ -883,23 +971,29 @@
       </w:pPr>
       <w:r>
         <w:rPr>
-          <w:lang w:val="en-US"/>
-        </w:rPr>
-        <w:t xml:space="preserve">Git </w:t>
-      </w:r>
-      <w:proofErr w:type="gramStart"/>
-      <w:r>
-        <w:rPr>
-          <w:lang w:val="en-US"/>
-        </w:rPr>
-        <w:t>commit</w:t>
-      </w:r>
-      <w:proofErr w:type="gramEnd"/>
+          <w:b/>
+          <w:lang w:val="en-US"/>
+        </w:rPr>
+        <w:t>Git commit</w:t>
+      </w:r>
       <w:r>
         <w:rPr>
           <w:lang w:val="en-US"/>
         </w:rPr>
         <w:t xml:space="preserve"> </w:t>
+      </w:r>
+      <w:r>
+        <w:rPr>
+          <w:lang w:val="en-US"/>
+        </w:rPr>
+        <w:t xml:space="preserve">- </w:t>
+      </w:r>
+      <w:r>
+        <w:rPr>
+          <w:color w:val="FF0000"/>
+          <w:lang w:val="en-US"/>
+        </w:rPr>
+        <w:t>to move staged files to the repository.</w:t>
       </w:r>
     </w:p>
     <w:p>
@@ -913,31 +1007,65 @@
         </w:pBdr>
         <w:shd w:val="clear" w:color="auto" w:fill="F7F7F8"/>
         <w:rPr>
-          <w:rFonts w:ascii="Courier" w:hAnsi="Courier"/>
-          <w:i/>
+          <w:rStyle w:val="hljs-string"/>
+          <w:rFonts w:ascii="Calibri" w:hAnsi="Calibri"/>
           <w:iCs/>
-          <w:color w:val="525C65"/>
+          <w:color w:val="DD1144"/>
+          <w:sz w:val="24"/>
+          <w:szCs w:val="24"/>
+          <w:bdr w:val="none" w:sz="0" w:space="0" w:color="auto" w:frame="1"/>
+          <w:shd w:val="clear" w:color="auto" w:fill="F7F7F8"/>
         </w:rPr>
       </w:pPr>
       <w:r>
         <w:rPr>
           <w:rStyle w:val="HTMLCode"/>
-          <w:rFonts w:ascii="Courier" w:hAnsi="Courier"/>
-          <w:i/>
+          <w:rFonts w:ascii="Calibri" w:hAnsi="Calibri"/>
+          <w:b/>
           <w:iCs/>
           <w:color w:val="0F2B3D"/>
+          <w:sz w:val="24"/>
+          <w:szCs w:val="24"/>
           <w:bdr w:val="none" w:sz="0" w:space="0" w:color="auto" w:frame="1"/>
           <w:shd w:val="clear" w:color="auto" w:fill="F7F7F8"/>
         </w:rPr>
-        <w:t xml:space="preserve">git commit -m </w:t>
+        <w:t>G</w:t>
+      </w:r>
+      <w:r>
+        <w:rPr>
+          <w:rStyle w:val="HTMLCode"/>
+          <w:rFonts w:ascii="Calibri" w:hAnsi="Calibri"/>
+          <w:b/>
+          <w:iCs/>
+          <w:color w:val="0F2B3D"/>
+          <w:sz w:val="24"/>
+          <w:szCs w:val="24"/>
+          <w:bdr w:val="none" w:sz="0" w:space="0" w:color="auto" w:frame="1"/>
+          <w:shd w:val="clear" w:color="auto" w:fill="F7F7F8"/>
+        </w:rPr>
+        <w:t>it commit -m</w:t>
+      </w:r>
+      <w:r>
+        <w:rPr>
+          <w:rStyle w:val="HTMLCode"/>
+          <w:rFonts w:ascii="Calibri" w:hAnsi="Calibri"/>
+          <w:iCs/>
+          <w:color w:val="0F2B3D"/>
+          <w:sz w:val="24"/>
+          <w:szCs w:val="24"/>
+          <w:bdr w:val="none" w:sz="0" w:space="0" w:color="auto" w:frame="1"/>
+          <w:shd w:val="clear" w:color="auto" w:fill="F7F7F8"/>
+        </w:rPr>
+        <w:t xml:space="preserve"> </w:t>
       </w:r>
       <w:r>
         <w:rPr>
           <w:rStyle w:val="hljs-string"/>
-          <w:rFonts w:ascii="Courier" w:hAnsi="Courier"/>
-          <w:i/>
+          <w:rFonts w:ascii="Calibri" w:hAnsi="Calibri"/>
           <w:iCs/>
           <w:color w:val="DD1144"/>
+          <w:sz w:val="24"/>
+          <w:szCs w:val="24"/>
           <w:bdr w:val="none" w:sz="0" w:space="0" w:color="auto" w:frame="1"/>
           <w:shd w:val="clear" w:color="auto" w:fill="F7F7F8"/>
         </w:rPr>
@@ -946,69 +1074,54 @@
       <w:r>
         <w:rPr>
           <w:rStyle w:val="hljs-string"/>
-          <w:rFonts w:ascii="Courier" w:hAnsi="Courier"/>
-          <w:i/>
+          <w:rFonts w:ascii="Calibri" w:hAnsi="Calibri"/>
           <w:iCs/>
           <w:color w:val="DD1144"/>
+          <w:sz w:val="24"/>
+          <w:szCs w:val="24"/>
           <w:bdr w:val="none" w:sz="0" w:space="0" w:color="auto" w:frame="1"/>
           <w:shd w:val="clear" w:color="auto" w:fill="F7F7F8"/>
         </w:rPr>
-        <w:t xml:space="preserve">                      for specifying message </w:t>
-      </w:r>
-      <w:proofErr w:type="spellStart"/>
+        <w:t xml:space="preserve">  </w:t>
+      </w:r>
       <w:r>
         <w:rPr>
           <w:rStyle w:val="hljs-string"/>
-          <w:rFonts w:ascii="Courier" w:hAnsi="Courier"/>
-          <w:i/>
+          <w:rFonts w:ascii="Calibri" w:hAnsi="Calibri"/>
           <w:iCs/>
           <w:color w:val="DD1144"/>
+          <w:sz w:val="24"/>
+          <w:szCs w:val="24"/>
           <w:bdr w:val="none" w:sz="0" w:space="0" w:color="auto" w:frame="1"/>
           <w:shd w:val="clear" w:color="auto" w:fill="F7F7F8"/>
         </w:rPr>
-        <w:t>sath</w:t>
-      </w:r>
-      <w:proofErr w:type="spellEnd"/>
+        <w:t xml:space="preserve">- </w:t>
+      </w:r>
       <w:r>
         <w:rPr>
           <w:rStyle w:val="hljs-string"/>
-          <w:rFonts w:ascii="Courier" w:hAnsi="Courier"/>
-          <w:i/>
+          <w:rFonts w:ascii="Calibri" w:hAnsi="Calibri"/>
           <w:iCs/>
           <w:color w:val="DD1144"/>
+          <w:sz w:val="24"/>
+          <w:szCs w:val="24"/>
           <w:bdr w:val="none" w:sz="0" w:space="0" w:color="auto" w:frame="1"/>
           <w:shd w:val="clear" w:color="auto" w:fill="F7F7F8"/>
         </w:rPr>
-        <w:t xml:space="preserve"> k </w:t>
-      </w:r>
-      <w:proofErr w:type="spellStart"/>
+        <w:t>fo</w:t>
+      </w:r>
       <w:r>
         <w:rPr>
           <w:rStyle w:val="hljs-string"/>
-          <w:rFonts w:ascii="Courier" w:hAnsi="Courier"/>
-          <w:i/>
+          <w:rFonts w:ascii="Calibri" w:hAnsi="Calibri"/>
           <w:iCs/>
           <w:color w:val="DD1144"/>
+          <w:sz w:val="24"/>
+          <w:szCs w:val="24"/>
           <w:bdr w:val="none" w:sz="0" w:space="0" w:color="auto" w:frame="1"/>
           <w:shd w:val="clear" w:color="auto" w:fill="F7F7F8"/>
         </w:rPr>
-        <w:t>sath</w:t>
-      </w:r>
-      <w:proofErr w:type="spellEnd"/>
-    </w:p>
-    <w:p>
-      <w:pPr>
-        <w:rPr>
-          <w:rFonts w:ascii="Times New Roman" w:eastAsia="Times New Roman" w:hAnsi="Times New Roman" w:cs="Times New Roman"/>
-          <w:lang w:eastAsia="en-GB"/>
-        </w:rPr>
-      </w:pPr>
-      <w:r>
-        <w:rPr>
-          <w:rFonts w:ascii="Times New Roman" w:eastAsia="Times New Roman" w:hAnsi="Times New Roman" w:cs="Times New Roman"/>
-          <w:lang w:eastAsia="en-GB"/>
-        </w:rPr>
-        <w:t>git commit -a -m hello            for skipping the staging area</w:t>
+        <w:t xml:space="preserve">r specifying message simultaneously </w:t>
       </w:r>
     </w:p>
     <w:p>
@@ -1022,259 +1135,55 @@
         </w:pBdr>
         <w:shd w:val="clear" w:color="auto" w:fill="F7F7F8"/>
         <w:rPr>
-          <w:rFonts w:ascii="Courier" w:hAnsi="Courier"/>
-          <w:color w:val="525C65"/>
+          <w:rFonts w:ascii="Calibri" w:hAnsi="Calibri"/>
+          <w:iCs/>
+          <w:color w:val="FF0000"/>
           <w:sz w:val="24"/>
           <w:szCs w:val="24"/>
         </w:rPr>
       </w:pPr>
       <w:r>
         <w:rPr>
-          <w:rStyle w:val="HTMLCode"/>
-          <w:rFonts w:ascii="Courier" w:hAnsi="Courier"/>
-          <w:color w:val="0F2B3D"/>
-          <w:bdr w:val="none" w:sz="0" w:space="0" w:color="auto" w:frame="1"/>
-          <w:shd w:val="clear" w:color="auto" w:fill="F7F7F8"/>
-        </w:rPr>
-        <w:t>git diff</w:t>
-      </w:r>
-      <w:r>
-        <w:rPr>
-          <w:rStyle w:val="HTMLCode"/>
-          <w:rFonts w:ascii="Courier" w:hAnsi="Courier"/>
-          <w:color w:val="0F2B3D"/>
-          <w:bdr w:val="none" w:sz="0" w:space="0" w:color="auto" w:frame="1"/>
-          <w:shd w:val="clear" w:color="auto" w:fill="F7F7F8"/>
-        </w:rPr>
-        <w:t xml:space="preserve">       and git log -p do the same thing</w:t>
-      </w:r>
-    </w:p>
-    <w:p>
-      <w:pPr>
-        <w:rPr>
-          <w:lang w:val="en-US"/>
-        </w:rPr>
-      </w:pPr>
-    </w:p>
-    <w:p>
-      <w:pPr>
-        <w:rPr>
-          <w:lang w:val="en-US"/>
-        </w:rPr>
-      </w:pPr>
-      <w:r>
-        <w:rPr>
-          <w:lang w:val="en-US"/>
-        </w:rPr>
-        <w:t xml:space="preserve">step 1 -    </w:t>
-      </w:r>
-      <w:proofErr w:type="gramStart"/>
-      <w:r>
-        <w:rPr>
-          <w:lang w:val="en-US"/>
-        </w:rPr>
-        <w:t>touch .</w:t>
-      </w:r>
-      <w:proofErr w:type="spellStart"/>
-      <w:r>
-        <w:rPr>
-          <w:lang w:val="en-US"/>
-        </w:rPr>
-        <w:t>gitignore</w:t>
-      </w:r>
-      <w:proofErr w:type="spellEnd"/>
-      <w:proofErr w:type="gramEnd"/>
-    </w:p>
-    <w:p>
-      <w:pPr>
-        <w:rPr>
-          <w:rFonts w:ascii="Courier" w:eastAsia="Times New Roman" w:hAnsi="Courier" w:cs="Times New Roman"/>
-          <w:color w:val="0F2B3D"/>
-          <w:shd w:val="clear" w:color="auto" w:fill="F7F7F8"/>
-          <w:lang w:eastAsia="en-GB"/>
-        </w:rPr>
-      </w:pPr>
-      <w:proofErr w:type="gramStart"/>
-      <w:r>
-        <w:rPr>
-          <w:rFonts w:ascii="Courier" w:eastAsia="Times New Roman" w:hAnsi="Courier" w:cs="Times New Roman"/>
-          <w:color w:val="0F2B3D"/>
-          <w:shd w:val="clear" w:color="auto" w:fill="F7F7F8"/>
-          <w:lang w:eastAsia="en-GB"/>
-        </w:rPr>
-        <w:t>.</w:t>
-      </w:r>
-      <w:proofErr w:type="spellStart"/>
-      <w:r>
-        <w:rPr>
-          <w:rFonts w:ascii="Courier" w:eastAsia="Times New Roman" w:hAnsi="Courier" w:cs="Times New Roman"/>
-          <w:color w:val="0F2B3D"/>
-          <w:shd w:val="clear" w:color="auto" w:fill="F7F7F8"/>
-          <w:lang w:eastAsia="en-GB"/>
-        </w:rPr>
-        <w:t>gitignore</w:t>
-      </w:r>
-      <w:proofErr w:type="spellEnd"/>
-      <w:proofErr w:type="gramEnd"/>
-    </w:p>
-    <w:p>
-      <w:pPr>
-        <w:rPr>
-          <w:rFonts w:ascii="Times New Roman" w:eastAsia="Times New Roman" w:hAnsi="Times New Roman" w:cs="Times New Roman"/>
-          <w:color w:val="FF0000"/>
-          <w:lang w:eastAsia="en-GB"/>
-        </w:rPr>
-      </w:pPr>
-      <w:r>
-        <w:rPr>
-          <w:rFonts w:ascii="Courier" w:eastAsia="Times New Roman" w:hAnsi="Courier" w:cs="Times New Roman"/>
-          <w:color w:val="FF0000"/>
-          <w:shd w:val="clear" w:color="auto" w:fill="F7F7F8"/>
-          <w:lang w:eastAsia="en-GB"/>
-        </w:rPr>
-        <w:t>to ignore some files to be accidentally staged</w:t>
-      </w:r>
-    </w:p>
-    <w:p>
-      <w:pPr>
-        <w:rPr>
-          <w:color w:val="FF0000"/>
-          <w:lang w:val="en-US"/>
-        </w:rPr>
-      </w:pPr>
-    </w:p>
-    <w:p>
-      <w:pPr>
-        <w:rPr>
-          <w:color w:val="FF0000"/>
-          <w:lang w:val="en-US"/>
-        </w:rPr>
-      </w:pPr>
-    </w:p>
-    <w:p>
-      <w:pPr>
-        <w:jc w:val="center"/>
-        <w:rPr>
-          <w:b/>
-          <w:color w:val="000000" w:themeColor="text1"/>
-          <w:lang w:val="en-US"/>
-        </w:rPr>
-      </w:pPr>
-      <w:r>
-        <w:rPr>
-          <w:b/>
-          <w:color w:val="000000" w:themeColor="text1"/>
-          <w:lang w:val="en-US"/>
-        </w:rPr>
-        <w:t>TAGGING</w:t>
-      </w:r>
-    </w:p>
-    <w:p>
-      <w:pPr>
-        <w:rPr>
-          <w:color w:val="FF0000"/>
-          <w:lang w:val="en-US"/>
-        </w:rPr>
-      </w:pPr>
-      <w:proofErr w:type="spellStart"/>
-      <w:r>
-        <w:rPr>
-          <w:color w:val="000000" w:themeColor="text1"/>
-          <w:lang w:val="en-US"/>
-        </w:rPr>
-        <w:t>git</w:t>
-      </w:r>
-      <w:proofErr w:type="spellEnd"/>
-      <w:r>
-        <w:rPr>
-          <w:color w:val="000000" w:themeColor="text1"/>
-          <w:lang w:val="en-US"/>
-        </w:rPr>
-        <w:t xml:space="preserve"> tag </w:t>
-      </w:r>
-      <w:r>
-        <w:rPr>
-          <w:color w:val="000000" w:themeColor="text1"/>
-          <w:lang w:val="en-US"/>
-        </w:rPr>
-        <w:t>-</w:t>
-      </w:r>
-      <w:r>
-        <w:rPr>
-          <w:color w:val="000000" w:themeColor="text1"/>
-          <w:lang w:val="en-US"/>
-        </w:rPr>
-        <w:t xml:space="preserve">a           </w:t>
-      </w:r>
-      <w:r>
-        <w:rPr>
-          <w:color w:val="FF0000"/>
-          <w:lang w:val="en-US"/>
-        </w:rPr>
-        <w:t>to add tag</w:t>
-      </w:r>
-    </w:p>
-    <w:p>
-      <w:pPr>
-        <w:rPr>
-          <w:color w:val="FF0000"/>
-          <w:lang w:val="en-US"/>
-        </w:rPr>
-      </w:pPr>
-      <w:proofErr w:type="spellStart"/>
-      <w:r>
-        <w:rPr>
-          <w:color w:val="000000" w:themeColor="text1"/>
-          <w:lang w:val="en-US"/>
-        </w:rPr>
-        <w:t>git</w:t>
-      </w:r>
-      <w:proofErr w:type="spellEnd"/>
-      <w:r>
-        <w:rPr>
-          <w:color w:val="000000" w:themeColor="text1"/>
-          <w:lang w:val="en-US"/>
-        </w:rPr>
-        <w:t xml:space="preserve"> tag               </w:t>
-      </w:r>
-      <w:r>
-        <w:rPr>
-          <w:color w:val="FF0000"/>
-          <w:lang w:val="en-US"/>
-        </w:rPr>
-        <w:t>to view tags</w:t>
-      </w:r>
-    </w:p>
-    <w:p>
-      <w:pPr>
-        <w:rPr>
-          <w:color w:val="FF0000"/>
-          <w:lang w:val="en-US"/>
-        </w:rPr>
-      </w:pPr>
-      <w:proofErr w:type="spellStart"/>
-      <w:r>
-        <w:rPr>
-          <w:color w:val="000000" w:themeColor="text1"/>
-          <w:lang w:val="en-US"/>
-        </w:rPr>
-        <w:lastRenderedPageBreak/>
-        <w:t>git</w:t>
-      </w:r>
-      <w:proofErr w:type="spellEnd"/>
-      <w:r>
-        <w:rPr>
-          <w:color w:val="000000" w:themeColor="text1"/>
-          <w:lang w:val="en-US"/>
-        </w:rPr>
-        <w:t xml:space="preserve"> tag -d          </w:t>
-      </w:r>
-      <w:r>
-        <w:rPr>
-          <w:color w:val="FF0000"/>
-          <w:lang w:val="en-US"/>
-        </w:rPr>
-        <w:t>to delete tag</w:t>
+          <w:rFonts w:ascii="Calibri" w:eastAsia="Times New Roman" w:hAnsi="Calibri" w:cs="Times New Roman"/>
+          <w:b/>
+          <w:sz w:val="24"/>
+          <w:szCs w:val="24"/>
+        </w:rPr>
+        <w:t>G</w:t>
+      </w:r>
+      <w:r>
+        <w:rPr>
+          <w:rFonts w:ascii="Calibri" w:eastAsia="Times New Roman" w:hAnsi="Calibri" w:cs="Times New Roman"/>
+          <w:b/>
+          <w:sz w:val="24"/>
+          <w:szCs w:val="24"/>
+        </w:rPr>
+        <w:t>it commit -a -m hello</w:t>
+      </w:r>
+      <w:r>
+        <w:rPr>
+          <w:rFonts w:ascii="Calibri" w:eastAsia="Times New Roman" w:hAnsi="Calibri" w:cs="Times New Roman"/>
+          <w:sz w:val="24"/>
+          <w:szCs w:val="24"/>
+        </w:rPr>
+        <w:t xml:space="preserve"> -</w:t>
+      </w:r>
+      <w:r>
+        <w:rPr>
+          <w:rFonts w:ascii="Calibri" w:eastAsia="Times New Roman" w:hAnsi="Calibri" w:cs="Times New Roman"/>
+          <w:sz w:val="24"/>
+          <w:szCs w:val="24"/>
+        </w:rPr>
+        <w:t xml:space="preserve"> </w:t>
+      </w:r>
+      <w:r>
+        <w:rPr>
+          <w:rFonts w:ascii="Calibri" w:eastAsia="Times New Roman" w:hAnsi="Calibri" w:cs="Times New Roman"/>
+          <w:color w:val="FF0000"/>
+          <w:sz w:val="24"/>
+          <w:szCs w:val="24"/>
+        </w:rPr>
+        <w:t>for skipping the staging area</w:t>
       </w:r>
     </w:p>
     <w:p>
@@ -1288,8 +1197,8 @@
         </w:pBdr>
         <w:shd w:val="clear" w:color="auto" w:fill="F7F7F8"/>
         <w:rPr>
-          <w:rFonts w:ascii="Courier" w:hAnsi="Courier"/>
-          <w:color w:val="FF0000"/>
+          <w:rFonts w:ascii="Calibri" w:hAnsi="Calibri"/>
+          <w:color w:val="525C65"/>
           <w:sz w:val="24"/>
           <w:szCs w:val="24"/>
         </w:rPr>
@@ -1297,68 +1206,94 @@
       <w:r>
         <w:rPr>
           <w:rStyle w:val="HTMLCode"/>
-          <w:rFonts w:ascii="Courier" w:hAnsi="Courier"/>
+          <w:rFonts w:ascii="Calibri" w:hAnsi="Calibri"/>
+          <w:b/>
           <w:color w:val="0F2B3D"/>
+          <w:sz w:val="24"/>
+          <w:szCs w:val="24"/>
           <w:bdr w:val="none" w:sz="0" w:space="0" w:color="auto" w:frame="1"/>
           <w:shd w:val="clear" w:color="auto" w:fill="F7F7F8"/>
         </w:rPr>
-        <w:t xml:space="preserve">git tag </w:t>
-      </w:r>
-      <w:r>
-        <w:rPr>
-          <w:rStyle w:val="hljs-operator"/>
-          <w:rFonts w:ascii="Courier" w:hAnsi="Courier"/>
+        <w:t>G</w:t>
+      </w:r>
+      <w:r>
+        <w:rPr>
+          <w:rStyle w:val="HTMLCode"/>
+          <w:rFonts w:ascii="Calibri" w:hAnsi="Calibri"/>
+          <w:b/>
           <w:color w:val="0F2B3D"/>
+          <w:sz w:val="24"/>
+          <w:szCs w:val="24"/>
           <w:bdr w:val="none" w:sz="0" w:space="0" w:color="auto" w:frame="1"/>
           <w:shd w:val="clear" w:color="auto" w:fill="F7F7F8"/>
         </w:rPr>
-        <w:t>-a</w:t>
+        <w:t>it diff</w:t>
       </w:r>
       <w:r>
         <w:rPr>
           <w:rStyle w:val="HTMLCode"/>
-          <w:rFonts w:ascii="Courier" w:hAnsi="Courier"/>
+          <w:rFonts w:ascii="Calibri" w:hAnsi="Calibri"/>
           <w:color w:val="0F2B3D"/>
+          <w:sz w:val="24"/>
+          <w:szCs w:val="24"/>
           <w:bdr w:val="none" w:sz="0" w:space="0" w:color="auto" w:frame="1"/>
           <w:shd w:val="clear" w:color="auto" w:fill="F7F7F8"/>
         </w:rPr>
-        <w:t xml:space="preserve"> v1.</w:t>
-      </w:r>
-      <w:r>
-        <w:rPr>
-          <w:rStyle w:val="hljs-number"/>
-          <w:rFonts w:ascii="Courier" w:hAnsi="Courier"/>
-          <w:color w:val="008080"/>
+        <w:t xml:space="preserve"> </w:t>
+      </w:r>
+      <w:r>
+        <w:rPr>
+          <w:rStyle w:val="HTMLCode"/>
+          <w:rFonts w:ascii="Calibri" w:hAnsi="Calibri"/>
+          <w:color w:val="0F2B3D"/>
+          <w:sz w:val="24"/>
+          <w:szCs w:val="24"/>
           <w:bdr w:val="none" w:sz="0" w:space="0" w:color="auto" w:frame="1"/>
           <w:shd w:val="clear" w:color="auto" w:fill="F7F7F8"/>
         </w:rPr>
-        <w:t>0</w:t>
+        <w:t xml:space="preserve">and </w:t>
       </w:r>
       <w:r>
         <w:rPr>
           <w:rStyle w:val="HTMLCode"/>
-          <w:rFonts w:ascii="Courier" w:hAnsi="Courier"/>
+          <w:rFonts w:ascii="Calibri" w:hAnsi="Calibri"/>
+          <w:b/>
           <w:color w:val="0F2B3D"/>
+          <w:sz w:val="24"/>
+          <w:szCs w:val="24"/>
           <w:bdr w:val="none" w:sz="0" w:space="0" w:color="auto" w:frame="1"/>
           <w:shd w:val="clear" w:color="auto" w:fill="F7F7F8"/>
         </w:rPr>
-        <w:t xml:space="preserve"> a87984              </w:t>
+        <w:t>git log -p</w:t>
       </w:r>
       <w:r>
         <w:rPr>
           <w:rStyle w:val="HTMLCode"/>
-          <w:rFonts w:ascii="Courier" w:hAnsi="Courier"/>
-          <w:color w:val="FF0000"/>
+          <w:rFonts w:ascii="Calibri" w:hAnsi="Calibri"/>
+          <w:color w:val="0F2B3D"/>
+          <w:sz w:val="24"/>
+          <w:szCs w:val="24"/>
           <w:bdr w:val="none" w:sz="0" w:space="0" w:color="auto" w:frame="1"/>
           <w:shd w:val="clear" w:color="auto" w:fill="F7F7F8"/>
         </w:rPr>
-        <w:t>tagging past commit</w:t>
-      </w:r>
-    </w:p>
-    <w:p>
-      <w:pPr>
-        <w:rPr>
-          <w:color w:val="FF0000"/>
+        <w:t xml:space="preserve"> do the same thing</w:t>
+      </w:r>
+      <w:r>
+        <w:rPr>
+          <w:rStyle w:val="HTMLCode"/>
+          <w:rFonts w:ascii="Calibri" w:hAnsi="Calibri"/>
+          <w:color w:val="0F2B3D"/>
+          <w:sz w:val="24"/>
+          <w:szCs w:val="24"/>
+          <w:bdr w:val="none" w:sz="0" w:space="0" w:color="auto" w:frame="1"/>
+          <w:shd w:val="clear" w:color="auto" w:fill="F7F7F8"/>
+        </w:rPr>
+        <w:t>.</w:t>
+      </w:r>
+    </w:p>
+    <w:p>
+      <w:pPr>
+        <w:rPr>
           <w:lang w:val="en-US"/>
         </w:rPr>
       </w:pPr>
@@ -1368,473 +1303,227 @@
         <w:jc w:val="center"/>
         <w:rPr>
           <w:b/>
+          <w:sz w:val="32"/>
+          <w:szCs w:val="32"/>
+          <w:lang w:val="en-US"/>
+        </w:rPr>
+      </w:pPr>
+      <w:r>
+        <w:rPr>
+          <w:b/>
+          <w:sz w:val="32"/>
+          <w:szCs w:val="32"/>
+          <w:lang w:val="en-US"/>
+        </w:rPr>
+        <w:t>IGNORING FILES</w:t>
+      </w:r>
+    </w:p>
+    <w:p>
+      <w:pPr>
+        <w:rPr>
+          <w:lang w:val="en-US"/>
+        </w:rPr>
+      </w:pPr>
+      <w:r>
+        <w:rPr>
+          <w:lang w:val="en-US"/>
+        </w:rPr>
+        <w:t xml:space="preserve">Step 1 - </w:t>
+      </w:r>
+      <w:r>
+        <w:rPr>
+          <w:lang w:val="en-US"/>
+        </w:rPr>
+        <w:t>touch .gitignore</w:t>
+      </w:r>
+    </w:p>
+    <w:p>
+      <w:pPr>
+        <w:rPr>
+          <w:rFonts w:ascii="Courier" w:eastAsia="Times New Roman" w:hAnsi="Courier" w:cs="Times New Roman"/>
+          <w:color w:val="0F2B3D"/>
+          <w:shd w:val="clear" w:color="auto" w:fill="F7F7F8"/>
+          <w:lang w:eastAsia="en-GB"/>
+        </w:rPr>
+      </w:pPr>
+      <w:r>
+        <w:rPr>
+          <w:rFonts w:ascii="Courier" w:eastAsia="Times New Roman" w:hAnsi="Courier" w:cs="Times New Roman"/>
+          <w:color w:val="0F2B3D"/>
+          <w:shd w:val="clear" w:color="auto" w:fill="F7F7F8"/>
+          <w:lang w:eastAsia="en-GB"/>
+        </w:rPr>
+        <w:t xml:space="preserve">     </w:t>
+      </w:r>
+      <w:r>
+        <w:rPr>
+          <w:rFonts w:ascii="Courier" w:eastAsia="Times New Roman" w:hAnsi="Courier" w:cs="Times New Roman"/>
+          <w:color w:val="0F2B3D"/>
+          <w:shd w:val="clear" w:color="auto" w:fill="F7F7F8"/>
+          <w:lang w:eastAsia="en-GB"/>
+        </w:rPr>
+        <w:t>.gitignore</w:t>
+      </w:r>
+    </w:p>
+    <w:p>
+      <w:pPr>
+        <w:rPr>
+          <w:rFonts w:ascii="Times New Roman" w:eastAsia="Times New Roman" w:hAnsi="Times New Roman" w:cs="Times New Roman"/>
+          <w:color w:val="FF0000"/>
+          <w:lang w:eastAsia="en-GB"/>
+        </w:rPr>
+      </w:pPr>
+      <w:r>
+        <w:rPr>
+          <w:rFonts w:ascii="Courier" w:eastAsia="Times New Roman" w:hAnsi="Courier" w:cs="Times New Roman"/>
+          <w:color w:val="538135" w:themeColor="accent6" w:themeShade="BF"/>
+          <w:shd w:val="clear" w:color="auto" w:fill="F7F7F8"/>
+          <w:lang w:eastAsia="en-GB"/>
+        </w:rPr>
+        <w:t xml:space="preserve">ADD FILES TO .gitignore </w:t>
+      </w:r>
+      <w:r>
+        <w:rPr>
+          <w:rFonts w:ascii="Courier" w:eastAsia="Times New Roman" w:hAnsi="Courier" w:cs="Times New Roman"/>
+          <w:color w:val="FF0000"/>
+          <w:shd w:val="clear" w:color="auto" w:fill="F7F7F8"/>
+          <w:lang w:eastAsia="en-GB"/>
+        </w:rPr>
+        <w:t>to ignore some</w:t>
+      </w:r>
+      <w:r>
+        <w:rPr>
+          <w:rFonts w:ascii="Courier" w:eastAsia="Times New Roman" w:hAnsi="Courier" w:cs="Times New Roman"/>
+          <w:color w:val="FF0000"/>
+          <w:shd w:val="clear" w:color="auto" w:fill="F7F7F8"/>
+          <w:lang w:eastAsia="en-GB"/>
+        </w:rPr>
+        <w:t xml:space="preserve"> files while staging.</w:t>
+      </w:r>
+    </w:p>
+    <w:p>
+      <w:pPr>
+        <w:rPr>
+          <w:color w:val="FF0000"/>
+          <w:lang w:val="en-US"/>
+        </w:rPr>
+      </w:pPr>
+    </w:p>
+    <w:p>
+      <w:pPr>
+        <w:jc w:val="center"/>
+        <w:rPr>
+          <w:b/>
           <w:color w:val="000000" w:themeColor="text1"/>
-          <w:lang w:val="en-US"/>
-        </w:rPr>
-      </w:pPr>
-      <w:r>
+          <w:sz w:val="32"/>
+          <w:szCs w:val="32"/>
+          <w:lang w:val="en-US"/>
+        </w:rPr>
+      </w:pPr>
+    </w:p>
+    <w:p>
+      <w:pPr>
+        <w:jc w:val="center"/>
         <w:rPr>
           <w:b/>
           <w:color w:val="000000" w:themeColor="text1"/>
-          <w:lang w:val="en-US"/>
-        </w:rPr>
-        <w:t>BRANCHING</w:t>
-      </w:r>
-    </w:p>
-    <w:p>
-      <w:pPr>
+          <w:sz w:val="32"/>
+          <w:szCs w:val="32"/>
+          <w:lang w:val="en-US"/>
+        </w:rPr>
+      </w:pPr>
+      <w:bookmarkStart w:id="0" w:name="_GoBack"/>
+      <w:bookmarkEnd w:id="0"/>
+      <w:r>
         <w:rPr>
           <w:b/>
           <w:color w:val="000000" w:themeColor="text1"/>
-          <w:lang w:val="en-US"/>
-        </w:rPr>
-      </w:pPr>
-      <w:r>
-        <w:rPr>
-          <w:b/>
+          <w:sz w:val="32"/>
+          <w:szCs w:val="32"/>
+          <w:lang w:val="en-US"/>
+        </w:rPr>
+        <w:lastRenderedPageBreak/>
+        <w:t>TAGGING</w:t>
+      </w:r>
+    </w:p>
+    <w:p>
+      <w:pPr>
+        <w:rPr>
+          <w:color w:val="FF0000"/>
+          <w:lang w:val="en-US"/>
+        </w:rPr>
+      </w:pPr>
+      <w:r>
+        <w:rPr>
           <w:color w:val="000000" w:themeColor="text1"/>
           <w:lang w:val="en-US"/>
         </w:rPr>
-        <w:t>Git branch                                 t</w:t>
-      </w:r>
-      <w:r>
-        <w:rPr>
-          <w:b/>
-          <w:color w:val="FF0000"/>
-          <w:lang w:val="en-US"/>
-        </w:rPr>
-        <w:t>o see all the branches</w:t>
-      </w:r>
-    </w:p>
-    <w:p>
-      <w:pPr>
-        <w:rPr>
-          <w:b/>
-          <w:color w:val="FF0000"/>
-          <w:lang w:val="en-US"/>
-        </w:rPr>
-      </w:pPr>
-      <w:r>
-        <w:rPr>
-          <w:b/>
+        <w:t xml:space="preserve">git tag </w:t>
+      </w:r>
+      <w:r>
+        <w:rPr>
           <w:color w:val="000000" w:themeColor="text1"/>
           <w:lang w:val="en-US"/>
         </w:rPr>
-        <w:t xml:space="preserve">Git branch sidebar                   </w:t>
-      </w:r>
-      <w:r>
-        <w:rPr>
-          <w:b/>
-          <w:color w:val="FF0000"/>
-          <w:lang w:val="en-US"/>
-        </w:rPr>
-        <w:t>to add a branch named sidebar</w:t>
-      </w:r>
-    </w:p>
-    <w:p>
-      <w:pPr>
-        <w:rPr>
-          <w:b/>
-          <w:color w:val="FF0000"/>
-          <w:lang w:val="en-US"/>
-        </w:rPr>
-      </w:pPr>
-      <w:r>
-        <w:rPr>
-          <w:b/>
+        <w:t>-</w:t>
+      </w:r>
+      <w:r>
+        <w:rPr>
           <w:color w:val="000000" w:themeColor="text1"/>
           <w:lang w:val="en-US"/>
         </w:rPr>
-        <w:t xml:space="preserve">Git checkout sidebar              </w:t>
-      </w:r>
-      <w:r>
-        <w:rPr>
-          <w:b/>
-          <w:color w:val="FF0000"/>
-          <w:lang w:val="en-US"/>
-        </w:rPr>
-        <w:t>shifts the head pointer to sidebar branch now onwards the commits are added to this sidebar branch.</w:t>
-      </w:r>
-    </w:p>
-    <w:p>
-      <w:pPr>
-        <w:rPr>
-          <w:b/>
-          <w:color w:val="FF0000"/>
-          <w:lang w:val="en-US"/>
-        </w:rPr>
-      </w:pPr>
-    </w:p>
-    <w:p>
-      <w:pPr>
-        <w:rPr>
-          <w:b/>
-          <w:color w:val="FF0000"/>
-          <w:lang w:val="en-US"/>
-        </w:rPr>
-      </w:pPr>
-      <w:r>
-        <w:rPr>
-          <w:b/>
+        <w:t xml:space="preserve">a           </w:t>
+      </w:r>
+      <w:r>
+        <w:rPr>
+          <w:color w:val="FF0000"/>
+          <w:lang w:val="en-US"/>
+        </w:rPr>
+        <w:t>to add tag</w:t>
+      </w:r>
+    </w:p>
+    <w:p>
+      <w:pPr>
+        <w:rPr>
+          <w:color w:val="FF0000"/>
+          <w:lang w:val="en-US"/>
+        </w:rPr>
+      </w:pPr>
+      <w:r>
+        <w:rPr>
           <w:color w:val="000000" w:themeColor="text1"/>
           <w:lang w:val="en-US"/>
         </w:rPr>
-        <w:t xml:space="preserve">Git branch -d sidebar           </w:t>
-      </w:r>
-      <w:r>
-        <w:rPr>
-          <w:b/>
-          <w:color w:val="FF0000"/>
-          <w:lang w:val="en-US"/>
-        </w:rPr>
-        <w:t>to delete the sidebar branch</w:t>
-      </w:r>
-      <w:r>
-        <w:rPr>
-          <w:b/>
-          <w:color w:val="FF0000"/>
-          <w:lang w:val="en-US"/>
-        </w:rPr>
-        <w:t xml:space="preserve"> if the copies of the commits of the sidebar branch does not exist elsewhere</w:t>
-      </w:r>
-    </w:p>
-    <w:p>
-      <w:pPr>
-        <w:rPr>
-          <w:b/>
-          <w:color w:val="FF0000"/>
-          <w:lang w:val="en-US"/>
-        </w:rPr>
-      </w:pPr>
-    </w:p>
-    <w:p>
-      <w:pPr>
-        <w:rPr>
-          <w:b/>
-          <w:color w:val="FF0000"/>
-          <w:lang w:val="en-US"/>
-        </w:rPr>
-      </w:pPr>
-      <w:r>
-        <w:rPr>
-          <w:b/>
+        <w:t xml:space="preserve">git tag               </w:t>
+      </w:r>
+      <w:r>
+        <w:rPr>
+          <w:color w:val="FF0000"/>
+          <w:lang w:val="en-US"/>
+        </w:rPr>
+        <w:t>to view tags</w:t>
+      </w:r>
+    </w:p>
+    <w:p>
+      <w:pPr>
+        <w:rPr>
+          <w:color w:val="FF0000"/>
+          <w:lang w:val="en-US"/>
+        </w:rPr>
+      </w:pPr>
+      <w:r>
+        <w:rPr>
           <w:color w:val="000000" w:themeColor="text1"/>
           <w:lang w:val="en-US"/>
         </w:rPr>
-        <w:t xml:space="preserve">Git branch -D sidebar          </w:t>
-      </w:r>
-      <w:r>
-        <w:rPr>
-          <w:b/>
-          <w:color w:val="FF0000"/>
-          <w:lang w:val="en-US"/>
-        </w:rPr>
-        <w:t>to surely delete the branch named sidebar</w:t>
-      </w:r>
-    </w:p>
-    <w:p>
-      <w:pPr>
-        <w:rPr>
-          <w:b/>
-          <w:color w:val="FF0000"/>
-          <w:lang w:val="en-US"/>
-        </w:rPr>
-      </w:pPr>
-    </w:p>
-    <w:p>
-      <w:pPr>
-        <w:rPr>
-          <w:b/>
-          <w:color w:val="FF0000"/>
-          <w:lang w:val="en-US"/>
-        </w:rPr>
-      </w:pPr>
-      <w:r>
-        <w:rPr>
-          <w:b/>
-          <w:color w:val="000000" w:themeColor="text1"/>
-          <w:lang w:val="en-US"/>
-        </w:rPr>
-        <w:t xml:space="preserve">Git branch </w:t>
-      </w:r>
-      <w:proofErr w:type="spellStart"/>
-      <w:r>
-        <w:rPr>
-          <w:b/>
-          <w:color w:val="000000" w:themeColor="text1"/>
-          <w:lang w:val="en-US"/>
-        </w:rPr>
-        <w:t>newbranch</w:t>
-      </w:r>
-      <w:proofErr w:type="spellEnd"/>
-      <w:r>
-        <w:rPr>
-          <w:b/>
-          <w:color w:val="000000" w:themeColor="text1"/>
-          <w:lang w:val="en-US"/>
-        </w:rPr>
-        <w:t xml:space="preserve"> SHA      </w:t>
-      </w:r>
-      <w:r>
-        <w:rPr>
-          <w:b/>
-          <w:color w:val="FF0000"/>
-          <w:lang w:val="en-US"/>
-        </w:rPr>
-        <w:t>to add a branch to the SHA mentioned</w:t>
-      </w:r>
-    </w:p>
-    <w:p>
-      <w:pPr>
-        <w:rPr>
-          <w:b/>
-          <w:color w:val="FF0000"/>
-          <w:lang w:val="en-US"/>
-        </w:rPr>
-      </w:pPr>
-      <w:r>
-        <w:rPr>
-          <w:b/>
-          <w:color w:val="000000" w:themeColor="text1"/>
-          <w:lang w:val="en-US"/>
-        </w:rPr>
-        <w:t xml:space="preserve">Git branch –b </w:t>
-      </w:r>
-      <w:proofErr w:type="spellStart"/>
-      <w:r>
-        <w:rPr>
-          <w:b/>
-          <w:color w:val="000000" w:themeColor="text1"/>
-          <w:lang w:val="en-US"/>
-        </w:rPr>
-        <w:t>dochizsathme</w:t>
-      </w:r>
-      <w:proofErr w:type="spellEnd"/>
-      <w:r>
-        <w:rPr>
-          <w:b/>
-          <w:color w:val="000000" w:themeColor="text1"/>
-          <w:lang w:val="en-US"/>
-        </w:rPr>
-        <w:t xml:space="preserve">       </w:t>
-      </w:r>
-      <w:r>
-        <w:rPr>
-          <w:b/>
-          <w:color w:val="FF0000"/>
-          <w:lang w:val="en-US"/>
-        </w:rPr>
-        <w:t>to add a new branch and move the head pointer to the new branch</w:t>
-      </w:r>
-    </w:p>
-    <w:p>
-      <w:pPr>
-        <w:rPr>
-          <w:b/>
-          <w:color w:val="FF0000"/>
-          <w:lang w:val="en-US"/>
-        </w:rPr>
-      </w:pPr>
-      <w:r>
-        <w:rPr>
-          <w:b/>
-          <w:color w:val="000000" w:themeColor="text1"/>
-          <w:lang w:val="en-US"/>
-        </w:rPr>
-        <w:t xml:space="preserve">Git log –all --graph                     </w:t>
-      </w:r>
-      <w:r>
-        <w:rPr>
-          <w:b/>
-          <w:color w:val="FF0000"/>
-          <w:lang w:val="en-US"/>
-        </w:rPr>
-        <w:t>to show how branches will work</w:t>
-      </w:r>
-    </w:p>
-    <w:p>
-      <w:pPr>
-        <w:rPr>
-          <w:b/>
-          <w:color w:val="FF0000"/>
-          <w:lang w:val="en-US"/>
-        </w:rPr>
-      </w:pPr>
-    </w:p>
-    <w:p>
-      <w:pPr>
-        <w:rPr>
-          <w:b/>
-          <w:color w:val="FF0000"/>
-          <w:lang w:val="en-US"/>
-        </w:rPr>
-      </w:pPr>
-    </w:p>
-    <w:p>
-      <w:pPr>
-        <w:rPr>
-          <w:b/>
-          <w:color w:val="FF0000"/>
-          <w:lang w:val="en-US"/>
-        </w:rPr>
-      </w:pPr>
-    </w:p>
-    <w:p>
-      <w:pPr>
-        <w:rPr>
-          <w:b/>
-          <w:color w:val="FF0000"/>
-          <w:lang w:val="en-US"/>
-        </w:rPr>
-      </w:pPr>
-    </w:p>
-    <w:p>
-      <w:pPr>
-        <w:jc w:val="center"/>
-        <w:rPr>
-          <w:b/>
-          <w:color w:val="000000" w:themeColor="text1"/>
-          <w:lang w:val="en-US"/>
-        </w:rPr>
-      </w:pPr>
-      <w:r>
-        <w:rPr>
-          <w:b/>
-          <w:color w:val="000000" w:themeColor="text1"/>
-          <w:lang w:val="en-US"/>
-        </w:rPr>
-        <w:t>MERGING</w:t>
-      </w:r>
-    </w:p>
-    <w:p>
-      <w:pPr>
-        <w:jc w:val="center"/>
-        <w:rPr>
-          <w:b/>
-          <w:color w:val="000000" w:themeColor="text1"/>
-          <w:lang w:val="en-US"/>
-        </w:rPr>
-      </w:pPr>
-    </w:p>
-    <w:p>
-      <w:pPr>
-        <w:rPr>
-          <w:b/>
-          <w:color w:val="000000" w:themeColor="text1"/>
-          <w:lang w:val="en-US"/>
-        </w:rPr>
-      </w:pPr>
-      <w:r>
-        <w:rPr>
-          <w:b/>
-          <w:color w:val="000000" w:themeColor="text1"/>
-          <w:lang w:val="en-US"/>
-        </w:rPr>
-        <w:t xml:space="preserve">Git merge </w:t>
-      </w:r>
-      <w:proofErr w:type="spellStart"/>
-      <w:r>
-        <w:rPr>
-          <w:b/>
-          <w:color w:val="000000" w:themeColor="text1"/>
-          <w:lang w:val="en-US"/>
-        </w:rPr>
-        <w:t>branchname</w:t>
-      </w:r>
-      <w:proofErr w:type="spellEnd"/>
-    </w:p>
-    <w:p>
-      <w:pPr>
-        <w:rPr>
-          <w:b/>
-          <w:color w:val="000000" w:themeColor="text1"/>
-          <w:lang w:val="en-US"/>
-        </w:rPr>
-      </w:pPr>
-      <w:r>
-        <w:rPr>
-          <w:b/>
-          <w:color w:val="000000" w:themeColor="text1"/>
-          <w:lang w:val="en-US"/>
-        </w:rPr>
-        <w:t xml:space="preserve">Git merge </w:t>
-      </w:r>
-      <w:r>
-        <w:rPr>
-          <w:b/>
-          <w:color w:val="000000" w:themeColor="text1"/>
-          <w:lang w:val="en-US"/>
-        </w:rPr>
-        <w:t xml:space="preserve">--abort                                </w:t>
-      </w:r>
-      <w:r>
-        <w:rPr>
-          <w:b/>
-          <w:color w:val="FF0000"/>
-          <w:lang w:val="en-US"/>
-        </w:rPr>
-        <w:t>to abort the merging</w:t>
-      </w:r>
-    </w:p>
-    <w:p>
-      <w:pPr>
-        <w:rPr>
-          <w:b/>
-          <w:color w:val="000000" w:themeColor="text1"/>
-          <w:lang w:val="en-US"/>
-        </w:rPr>
-      </w:pPr>
-    </w:p>
-    <w:p>
-      <w:pPr>
-        <w:rPr>
-          <w:b/>
-          <w:color w:val="000000" w:themeColor="text1"/>
-          <w:lang w:val="en-US"/>
-        </w:rPr>
-      </w:pPr>
-    </w:p>
-    <w:p>
-      <w:pPr>
-        <w:jc w:val="center"/>
-        <w:rPr>
-          <w:b/>
-          <w:color w:val="000000" w:themeColor="text1"/>
-          <w:lang w:val="en-US"/>
-        </w:rPr>
-      </w:pPr>
-      <w:r>
-        <w:rPr>
-          <w:b/>
-          <w:color w:val="000000" w:themeColor="text1"/>
-          <w:lang w:val="en-US"/>
-        </w:rPr>
-        <w:t>UNDOING</w:t>
-      </w:r>
-    </w:p>
-    <w:p>
-      <w:pPr>
-        <w:rPr>
-          <w:b/>
-          <w:color w:val="FF0000"/>
-          <w:lang w:val="en-US"/>
-        </w:rPr>
-      </w:pPr>
-      <w:r>
-        <w:rPr>
-          <w:b/>
-          <w:color w:val="000000" w:themeColor="text1"/>
-          <w:lang w:val="en-US"/>
-        </w:rPr>
-        <w:t xml:space="preserve">Git commit –amend             </w:t>
-      </w:r>
-      <w:r>
-        <w:rPr>
-          <w:b/>
-          <w:color w:val="FF0000"/>
-          <w:lang w:val="en-US"/>
-        </w:rPr>
-        <w:t>to edit the most recent commit</w:t>
+        <w:t xml:space="preserve">git tag -d          </w:t>
+      </w:r>
+      <w:r>
+        <w:rPr>
+          <w:color w:val="FF0000"/>
+          <w:lang w:val="en-US"/>
+        </w:rPr>
+        <w:t>to delete tag</w:t>
       </w:r>
     </w:p>
     <w:p>
@@ -1862,7 +1551,17 @@
           <w:bdr w:val="none" w:sz="0" w:space="0" w:color="auto" w:frame="1"/>
           <w:shd w:val="clear" w:color="auto" w:fill="F7F7F8"/>
         </w:rPr>
-        <w:t xml:space="preserve">git revert &lt;SHA-of-commit-to-revert&gt;                </w:t>
+        <w:t xml:space="preserve">git tag </w:t>
+      </w:r>
+      <w:r>
+        <w:rPr>
+          <w:rStyle w:val="hljs-operator"/>
+          <w:rFonts w:ascii="Courier" w:hAnsi="Courier"/>
+          <w:color w:val="0F2B3D"/>
+          <w:bdr w:val="none" w:sz="0" w:space="0" w:color="auto" w:frame="1"/>
+          <w:shd w:val="clear" w:color="auto" w:fill="F7F7F8"/>
+        </w:rPr>
+        <w:t>-a</w:t>
       </w:r>
       <w:r>
         <w:rPr>
@@ -1872,6 +1571,510 @@
           <w:bdr w:val="none" w:sz="0" w:space="0" w:color="auto" w:frame="1"/>
           <w:shd w:val="clear" w:color="auto" w:fill="F7F7F8"/>
         </w:rPr>
+        <w:t xml:space="preserve"> v1.</w:t>
+      </w:r>
+      <w:r>
+        <w:rPr>
+          <w:rStyle w:val="hljs-number"/>
+          <w:rFonts w:ascii="Courier" w:hAnsi="Courier"/>
+          <w:color w:val="008080"/>
+          <w:bdr w:val="none" w:sz="0" w:space="0" w:color="auto" w:frame="1"/>
+          <w:shd w:val="clear" w:color="auto" w:fill="F7F7F8"/>
+        </w:rPr>
+        <w:t>0</w:t>
+      </w:r>
+      <w:r>
+        <w:rPr>
+          <w:rStyle w:val="HTMLCode"/>
+          <w:rFonts w:ascii="Courier" w:hAnsi="Courier"/>
+          <w:color w:val="0F2B3D"/>
+          <w:bdr w:val="none" w:sz="0" w:space="0" w:color="auto" w:frame="1"/>
+          <w:shd w:val="clear" w:color="auto" w:fill="F7F7F8"/>
+        </w:rPr>
+        <w:t xml:space="preserve"> a87984              </w:t>
+      </w:r>
+      <w:r>
+        <w:rPr>
+          <w:rStyle w:val="HTMLCode"/>
+          <w:rFonts w:ascii="Courier" w:hAnsi="Courier"/>
+          <w:color w:val="FF0000"/>
+          <w:bdr w:val="none" w:sz="0" w:space="0" w:color="auto" w:frame="1"/>
+          <w:shd w:val="clear" w:color="auto" w:fill="F7F7F8"/>
+        </w:rPr>
+        <w:t>tagging past commit</w:t>
+      </w:r>
+    </w:p>
+    <w:p>
+      <w:pPr>
+        <w:rPr>
+          <w:color w:val="FF0000"/>
+          <w:lang w:val="en-US"/>
+        </w:rPr>
+      </w:pPr>
+    </w:p>
+    <w:p>
+      <w:pPr>
+        <w:jc w:val="center"/>
+        <w:rPr>
+          <w:b/>
+          <w:color w:val="000000" w:themeColor="text1"/>
+          <w:lang w:val="en-US"/>
+        </w:rPr>
+      </w:pPr>
+      <w:r>
+        <w:rPr>
+          <w:b/>
+          <w:color w:val="000000" w:themeColor="text1"/>
+          <w:lang w:val="en-US"/>
+        </w:rPr>
+        <w:t>BRANCHING</w:t>
+      </w:r>
+    </w:p>
+    <w:p>
+      <w:pPr>
+        <w:rPr>
+          <w:b/>
+          <w:color w:val="000000" w:themeColor="text1"/>
+          <w:lang w:val="en-US"/>
+        </w:rPr>
+      </w:pPr>
+      <w:r>
+        <w:rPr>
+          <w:b/>
+          <w:color w:val="000000" w:themeColor="text1"/>
+          <w:lang w:val="en-US"/>
+        </w:rPr>
+        <w:t>Git branch                                 t</w:t>
+      </w:r>
+      <w:r>
+        <w:rPr>
+          <w:b/>
+          <w:color w:val="FF0000"/>
+          <w:lang w:val="en-US"/>
+        </w:rPr>
+        <w:t>o see all the branches</w:t>
+      </w:r>
+    </w:p>
+    <w:p>
+      <w:pPr>
+        <w:rPr>
+          <w:b/>
+          <w:color w:val="FF0000"/>
+          <w:lang w:val="en-US"/>
+        </w:rPr>
+      </w:pPr>
+      <w:r>
+        <w:rPr>
+          <w:b/>
+          <w:color w:val="000000" w:themeColor="text1"/>
+          <w:lang w:val="en-US"/>
+        </w:rPr>
+        <w:t xml:space="preserve">Git branch sidebar                   </w:t>
+      </w:r>
+      <w:r>
+        <w:rPr>
+          <w:b/>
+          <w:color w:val="FF0000"/>
+          <w:lang w:val="en-US"/>
+        </w:rPr>
+        <w:t>to add a branch named sidebar</w:t>
+      </w:r>
+    </w:p>
+    <w:p>
+      <w:pPr>
+        <w:rPr>
+          <w:b/>
+          <w:color w:val="FF0000"/>
+          <w:lang w:val="en-US"/>
+        </w:rPr>
+      </w:pPr>
+      <w:r>
+        <w:rPr>
+          <w:b/>
+          <w:color w:val="000000" w:themeColor="text1"/>
+          <w:lang w:val="en-US"/>
+        </w:rPr>
+        <w:t xml:space="preserve">Git checkout sidebar              </w:t>
+      </w:r>
+      <w:r>
+        <w:rPr>
+          <w:b/>
+          <w:color w:val="FF0000"/>
+          <w:lang w:val="en-US"/>
+        </w:rPr>
+        <w:t>shifts the head pointer to sidebar branch now onwards the commits are added to this sidebar branch.</w:t>
+      </w:r>
+    </w:p>
+    <w:p>
+      <w:pPr>
+        <w:rPr>
+          <w:b/>
+          <w:color w:val="FF0000"/>
+          <w:lang w:val="en-US"/>
+        </w:rPr>
+      </w:pPr>
+    </w:p>
+    <w:p>
+      <w:pPr>
+        <w:rPr>
+          <w:b/>
+          <w:color w:val="FF0000"/>
+          <w:lang w:val="en-US"/>
+        </w:rPr>
+      </w:pPr>
+      <w:r>
+        <w:rPr>
+          <w:b/>
+          <w:color w:val="000000" w:themeColor="text1"/>
+          <w:lang w:val="en-US"/>
+        </w:rPr>
+        <w:t xml:space="preserve">Git branch -d sidebar           </w:t>
+      </w:r>
+      <w:r>
+        <w:rPr>
+          <w:b/>
+          <w:color w:val="FF0000"/>
+          <w:lang w:val="en-US"/>
+        </w:rPr>
+        <w:t>to delete the sidebar branch</w:t>
+      </w:r>
+      <w:r>
+        <w:rPr>
+          <w:b/>
+          <w:color w:val="FF0000"/>
+          <w:lang w:val="en-US"/>
+        </w:rPr>
+        <w:t xml:space="preserve"> if the copies of the commits of the sidebar branch does not exist elsewhere</w:t>
+      </w:r>
+    </w:p>
+    <w:p>
+      <w:pPr>
+        <w:rPr>
+          <w:b/>
+          <w:color w:val="FF0000"/>
+          <w:lang w:val="en-US"/>
+        </w:rPr>
+      </w:pPr>
+    </w:p>
+    <w:p>
+      <w:pPr>
+        <w:rPr>
+          <w:b/>
+          <w:color w:val="FF0000"/>
+          <w:lang w:val="en-US"/>
+        </w:rPr>
+      </w:pPr>
+      <w:r>
+        <w:rPr>
+          <w:b/>
+          <w:color w:val="000000" w:themeColor="text1"/>
+          <w:lang w:val="en-US"/>
+        </w:rPr>
+        <w:t xml:space="preserve">Git branch -D sidebar          </w:t>
+      </w:r>
+      <w:r>
+        <w:rPr>
+          <w:b/>
+          <w:color w:val="FF0000"/>
+          <w:lang w:val="en-US"/>
+        </w:rPr>
+        <w:t>to surely delete the branch named sidebar</w:t>
+      </w:r>
+    </w:p>
+    <w:p>
+      <w:pPr>
+        <w:rPr>
+          <w:b/>
+          <w:color w:val="FF0000"/>
+          <w:lang w:val="en-US"/>
+        </w:rPr>
+      </w:pPr>
+    </w:p>
+    <w:p>
+      <w:pPr>
+        <w:rPr>
+          <w:b/>
+          <w:color w:val="FF0000"/>
+          <w:lang w:val="en-US"/>
+        </w:rPr>
+      </w:pPr>
+      <w:r>
+        <w:rPr>
+          <w:b/>
+          <w:color w:val="000000" w:themeColor="text1"/>
+          <w:lang w:val="en-US"/>
+        </w:rPr>
+        <w:t xml:space="preserve">Git branch newbranch SHA      </w:t>
+      </w:r>
+      <w:r>
+        <w:rPr>
+          <w:b/>
+          <w:color w:val="FF0000"/>
+          <w:lang w:val="en-US"/>
+        </w:rPr>
+        <w:t>to add a branch to the SHA mentioned</w:t>
+      </w:r>
+    </w:p>
+    <w:p>
+      <w:pPr>
+        <w:rPr>
+          <w:b/>
+          <w:color w:val="FF0000"/>
+          <w:lang w:val="en-US"/>
+        </w:rPr>
+      </w:pPr>
+      <w:r>
+        <w:rPr>
+          <w:b/>
+          <w:color w:val="000000" w:themeColor="text1"/>
+          <w:lang w:val="en-US"/>
+        </w:rPr>
+        <w:t xml:space="preserve">Git branch –b dochizsathme       </w:t>
+      </w:r>
+      <w:r>
+        <w:rPr>
+          <w:b/>
+          <w:color w:val="FF0000"/>
+          <w:lang w:val="en-US"/>
+        </w:rPr>
+        <w:t>to add a new branch and move the head pointer to the new branch</w:t>
+      </w:r>
+    </w:p>
+    <w:p>
+      <w:pPr>
+        <w:rPr>
+          <w:b/>
+          <w:color w:val="FF0000"/>
+          <w:lang w:val="en-US"/>
+        </w:rPr>
+      </w:pPr>
+      <w:r>
+        <w:rPr>
+          <w:b/>
+          <w:color w:val="000000" w:themeColor="text1"/>
+          <w:lang w:val="en-US"/>
+        </w:rPr>
+        <w:t xml:space="preserve">Git log –all --graph                     </w:t>
+      </w:r>
+      <w:r>
+        <w:rPr>
+          <w:b/>
+          <w:color w:val="FF0000"/>
+          <w:lang w:val="en-US"/>
+        </w:rPr>
+        <w:t>to show how branches will work</w:t>
+      </w:r>
+    </w:p>
+    <w:p>
+      <w:pPr>
+        <w:rPr>
+          <w:b/>
+          <w:color w:val="FF0000"/>
+          <w:lang w:val="en-US"/>
+        </w:rPr>
+      </w:pPr>
+    </w:p>
+    <w:p>
+      <w:pPr>
+        <w:rPr>
+          <w:b/>
+          <w:color w:val="FF0000"/>
+          <w:lang w:val="en-US"/>
+        </w:rPr>
+      </w:pPr>
+    </w:p>
+    <w:p>
+      <w:pPr>
+        <w:rPr>
+          <w:b/>
+          <w:color w:val="FF0000"/>
+          <w:lang w:val="en-US"/>
+        </w:rPr>
+      </w:pPr>
+    </w:p>
+    <w:p>
+      <w:pPr>
+        <w:rPr>
+          <w:b/>
+          <w:color w:val="FF0000"/>
+          <w:lang w:val="en-US"/>
+        </w:rPr>
+      </w:pPr>
+    </w:p>
+    <w:p>
+      <w:pPr>
+        <w:jc w:val="center"/>
+        <w:rPr>
+          <w:b/>
+          <w:color w:val="000000" w:themeColor="text1"/>
+          <w:lang w:val="en-US"/>
+        </w:rPr>
+      </w:pPr>
+      <w:r>
+        <w:rPr>
+          <w:b/>
+          <w:color w:val="000000" w:themeColor="text1"/>
+          <w:lang w:val="en-US"/>
+        </w:rPr>
+        <w:t>MERGING</w:t>
+      </w:r>
+    </w:p>
+    <w:p>
+      <w:pPr>
+        <w:jc w:val="center"/>
+        <w:rPr>
+          <w:b/>
+          <w:color w:val="000000" w:themeColor="text1"/>
+          <w:lang w:val="en-US"/>
+        </w:rPr>
+      </w:pPr>
+    </w:p>
+    <w:p>
+      <w:pPr>
+        <w:rPr>
+          <w:b/>
+          <w:color w:val="000000" w:themeColor="text1"/>
+          <w:lang w:val="en-US"/>
+        </w:rPr>
+      </w:pPr>
+      <w:r>
+        <w:rPr>
+          <w:b/>
+          <w:color w:val="000000" w:themeColor="text1"/>
+          <w:lang w:val="en-US"/>
+        </w:rPr>
+        <w:t>Git merge branchname</w:t>
+      </w:r>
+    </w:p>
+    <w:p>
+      <w:pPr>
+        <w:rPr>
+          <w:b/>
+          <w:color w:val="000000" w:themeColor="text1"/>
+          <w:lang w:val="en-US"/>
+        </w:rPr>
+      </w:pPr>
+      <w:r>
+        <w:rPr>
+          <w:b/>
+          <w:color w:val="000000" w:themeColor="text1"/>
+          <w:lang w:val="en-US"/>
+        </w:rPr>
+        <w:t xml:space="preserve">Git merge </w:t>
+      </w:r>
+      <w:r>
+        <w:rPr>
+          <w:b/>
+          <w:color w:val="000000" w:themeColor="text1"/>
+          <w:lang w:val="en-US"/>
+        </w:rPr>
+        <w:t xml:space="preserve">--abort                                </w:t>
+      </w:r>
+      <w:r>
+        <w:rPr>
+          <w:b/>
+          <w:color w:val="FF0000"/>
+          <w:lang w:val="en-US"/>
+        </w:rPr>
+        <w:t>to abort the merging</w:t>
+      </w:r>
+    </w:p>
+    <w:p>
+      <w:pPr>
+        <w:rPr>
+          <w:b/>
+          <w:color w:val="000000" w:themeColor="text1"/>
+          <w:lang w:val="en-US"/>
+        </w:rPr>
+      </w:pPr>
+    </w:p>
+    <w:p>
+      <w:pPr>
+        <w:rPr>
+          <w:b/>
+          <w:color w:val="000000" w:themeColor="text1"/>
+          <w:lang w:val="en-US"/>
+        </w:rPr>
+      </w:pPr>
+    </w:p>
+    <w:p>
+      <w:pPr>
+        <w:jc w:val="center"/>
+        <w:rPr>
+          <w:b/>
+          <w:color w:val="000000" w:themeColor="text1"/>
+          <w:lang w:val="en-US"/>
+        </w:rPr>
+      </w:pPr>
+      <w:r>
+        <w:rPr>
+          <w:b/>
+          <w:color w:val="000000" w:themeColor="text1"/>
+          <w:lang w:val="en-US"/>
+        </w:rPr>
+        <w:t>UNDOING</w:t>
+      </w:r>
+    </w:p>
+    <w:p>
+      <w:pPr>
+        <w:rPr>
+          <w:b/>
+          <w:color w:val="FF0000"/>
+          <w:lang w:val="en-US"/>
+        </w:rPr>
+      </w:pPr>
+      <w:r>
+        <w:rPr>
+          <w:b/>
+          <w:color w:val="000000" w:themeColor="text1"/>
+          <w:lang w:val="en-US"/>
+        </w:rPr>
+        <w:t xml:space="preserve">Git commit –amend             </w:t>
+      </w:r>
+      <w:r>
+        <w:rPr>
+          <w:b/>
+          <w:color w:val="FF0000"/>
+          <w:lang w:val="en-US"/>
+        </w:rPr>
+        <w:t>to edit the most recent commit</w:t>
+      </w:r>
+    </w:p>
+    <w:p>
+      <w:pPr>
+        <w:pStyle w:val="HTMLPreformatted"/>
+        <w:pBdr>
+          <w:top w:val="single" w:sz="6" w:space="0" w:color="B4B9BD"/>
+          <w:left w:val="single" w:sz="6" w:space="0" w:color="B4B9BD"/>
+          <w:bottom w:val="single" w:sz="6" w:space="0" w:color="B4B9BD"/>
+          <w:right w:val="single" w:sz="6" w:space="0" w:color="B4B9BD"/>
+        </w:pBdr>
+        <w:shd w:val="clear" w:color="auto" w:fill="F7F7F8"/>
+        <w:rPr>
+          <w:rFonts w:ascii="Courier" w:hAnsi="Courier"/>
+          <w:color w:val="FF0000"/>
+          <w:sz w:val="24"/>
+          <w:szCs w:val="24"/>
+        </w:rPr>
+      </w:pPr>
+      <w:r>
+        <w:rPr>
+          <w:rStyle w:val="HTMLCode"/>
+          <w:rFonts w:ascii="Courier" w:hAnsi="Courier"/>
+          <w:color w:val="0F2B3D"/>
+          <w:bdr w:val="none" w:sz="0" w:space="0" w:color="auto" w:frame="1"/>
+          <w:shd w:val="clear" w:color="auto" w:fill="F7F7F8"/>
+        </w:rPr>
+        <w:t xml:space="preserve">git revert &lt;SHA-of-commit-to-revert&gt;                </w:t>
+      </w:r>
+      <w:r>
+        <w:rPr>
+          <w:rStyle w:val="HTMLCode"/>
+          <w:rFonts w:ascii="Courier" w:hAnsi="Courier"/>
+          <w:color w:val="0F2B3D"/>
+          <w:bdr w:val="none" w:sz="0" w:space="0" w:color="auto" w:frame="1"/>
+          <w:shd w:val="clear" w:color="auto" w:fill="F7F7F8"/>
+        </w:rPr>
         <w:t>creates a new commit with reverse changes</w:t>
       </w:r>
     </w:p>
@@ -1883,41 +2086,13 @@
           <w:lang w:val="en-US"/>
         </w:rPr>
       </w:pPr>
-      <w:proofErr w:type="spellStart"/>
-      <w:r>
-        <w:rPr>
-          <w:b/>
-          <w:color w:val="FF0000"/>
-          <w:lang w:val="en-US"/>
-        </w:rPr>
-        <w:t>git</w:t>
-      </w:r>
-      <w:proofErr w:type="spellEnd"/>
-      <w:r>
-        <w:rPr>
-          <w:b/>
-          <w:color w:val="FF0000"/>
-          <w:lang w:val="en-US"/>
-        </w:rPr>
-        <w:t xml:space="preserve"> </w:t>
-      </w:r>
-      <w:proofErr w:type="spellStart"/>
-      <w:r>
-        <w:rPr>
-          <w:b/>
-          <w:color w:val="FF0000"/>
-          <w:lang w:val="en-US"/>
-        </w:rPr>
-        <w:t>reflog</w:t>
-      </w:r>
-      <w:proofErr w:type="spellEnd"/>
-      <w:r>
-        <w:rPr>
-          <w:b/>
-          <w:color w:val="FF0000"/>
-          <w:lang w:val="en-US"/>
-        </w:rPr>
-        <w:t xml:space="preserve">               for history</w:t>
+      <w:r>
+        <w:rPr>
+          <w:b/>
+          <w:color w:val="FF0000"/>
+          <w:lang w:val="en-US"/>
+        </w:rPr>
+        <w:t>git reflog               for history</w:t>
       </w:r>
     </w:p>
     <w:p>
@@ -2121,23 +2296,13 @@
           <w:lang w:eastAsia="en-GB"/>
         </w:rPr>
       </w:pPr>
-      <w:proofErr w:type="spellStart"/>
       <w:r>
         <w:rPr>
           <w:rFonts w:ascii="Helvetica" w:eastAsia="Times New Roman" w:hAnsi="Helvetica" w:cs="Times New Roman"/>
           <w:color w:val="4F4F4F"/>
           <w:lang w:eastAsia="en-GB"/>
         </w:rPr>
-        <w:t>unstages</w:t>
-      </w:r>
-      <w:proofErr w:type="spellEnd"/>
-      <w:r>
-        <w:rPr>
-          <w:rFonts w:ascii="Helvetica" w:eastAsia="Times New Roman" w:hAnsi="Helvetica" w:cs="Times New Roman"/>
-          <w:color w:val="4F4F4F"/>
-          <w:lang w:eastAsia="en-GB"/>
-        </w:rPr>
-        <w:t xml:space="preserve"> committed changes </w:t>
+        <w:t>unstages committed changes </w:t>
       </w:r>
       <w:r>
         <w:rPr>
@@ -2275,23 +2440,13 @@
           <w:lang w:val="en-US"/>
         </w:rPr>
       </w:pPr>
-      <w:proofErr w:type="spellStart"/>
       <w:r>
         <w:rPr>
           <w:b/>
           <w:color w:val="000000" w:themeColor="text1"/>
           <w:lang w:val="en-US"/>
         </w:rPr>
-        <w:t>git</w:t>
-      </w:r>
-      <w:proofErr w:type="spellEnd"/>
-      <w:r>
-        <w:rPr>
-          <w:b/>
-          <w:color w:val="000000" w:themeColor="text1"/>
-          <w:lang w:val="en-US"/>
-        </w:rPr>
-        <w:t xml:space="preserve"> reset HEAD &lt;file&gt;           </w:t>
+        <w:t xml:space="preserve">git reset HEAD &lt;file&gt;           </w:t>
       </w:r>
       <w:r>
         <w:rPr>
@@ -2373,21 +2528,8 @@
           <w:shd w:val="clear" w:color="auto" w:fill="E8F2FE"/>
           <w:lang w:eastAsia="en-GB"/>
         </w:rPr>
-        <w:t xml:space="preserve">open -a /Applications/Sublime\ </w:t>
-      </w:r>
-      <w:proofErr w:type="spellStart"/>
-      <w:r>
-        <w:rPr>
-          <w:rFonts w:ascii="Courier New" w:eastAsia="Times New Roman" w:hAnsi="Courier New" w:cs="Courier New"/>
-          <w:color w:val="000000"/>
-          <w:sz w:val="20"/>
-          <w:szCs w:val="20"/>
-          <w:shd w:val="clear" w:color="auto" w:fill="E8F2FE"/>
-          <w:lang w:eastAsia="en-GB"/>
-        </w:rPr>
-        <w:t>Text.app</w:t>
-      </w:r>
-      <w:proofErr w:type="spellEnd"/>
+        <w:t>open -a /Applications/Sublime\ Text.app</w:t>
+      </w:r>
       <w:r>
         <w:rPr>
           <w:rFonts w:ascii="Courier New" w:eastAsia="Times New Roman" w:hAnsi="Courier New" w:cs="Courier New"/>
@@ -3555,34 +3697,14 @@
         </w:rPr>
         <w:t xml:space="preserve"> </w:t>
       </w:r>
-      <w:proofErr w:type="spellStart"/>
-      <w:r>
-        <w:rPr>
-          <w:b/>
-          <w:color w:val="FF0000"/>
-          <w:lang w:val="en-US"/>
-        </w:rPr>
-        <w:t>ctrl+o</w:t>
-      </w:r>
-      <w:proofErr w:type="spellEnd"/>
-      <w:r>
-        <w:rPr>
-          <w:b/>
-          <w:color w:val="FF0000"/>
-          <w:lang w:val="en-US"/>
-        </w:rPr>
-        <w:t xml:space="preserve">   + enter +     </w:t>
-      </w:r>
-      <w:proofErr w:type="spellStart"/>
-      <w:r>
-        <w:rPr>
-          <w:b/>
-          <w:color w:val="FF0000"/>
-          <w:lang w:val="en-US"/>
-        </w:rPr>
-        <w:t>ctrl+x</w:t>
-      </w:r>
-      <w:proofErr w:type="spellEnd"/>
+      <w:r>
+        <w:rPr>
+          <w:b/>
+          <w:color w:val="FF0000"/>
+          <w:lang w:val="en-US"/>
+        </w:rPr>
+        <w:t>ctrl+o   + enter +     ctrl+x</w:t>
+      </w:r>
     </w:p>
     <w:p>
       <w:pPr>
@@ -3783,6 +3905,345 @@
     </w:lvl>
   </w:abstractNum>
   <w:abstractNum w:abstractNumId="1">
+    <w:nsid w:val="38362843"/>
+    <w:multiLevelType w:val="hybridMultilevel"/>
+    <w:tmpl w:val="A7D421F0"/>
+    <w:lvl w:ilvl="0" w:tplc="08090001">
+      <w:start w:val="1"/>
+      <w:numFmt w:val="bullet"/>
+      <w:lvlText w:val=""/>
+      <w:lvlJc w:val="left"/>
+      <w:pPr>
+        <w:ind w:left="720" w:hanging="360"/>
+      </w:pPr>
+      <w:rPr>
+        <w:rFonts w:ascii="Symbol" w:hAnsi="Symbol" w:hint="default"/>
+      </w:rPr>
+    </w:lvl>
+    <w:lvl w:ilvl="1" w:tplc="08090003" w:tentative="1">
+      <w:start w:val="1"/>
+      <w:numFmt w:val="bullet"/>
+      <w:lvlText w:val="o"/>
+      <w:lvlJc w:val="left"/>
+      <w:pPr>
+        <w:ind w:left="1440" w:hanging="360"/>
+      </w:pPr>
+      <w:rPr>
+        <w:rFonts w:ascii="Courier New" w:hAnsi="Courier New" w:cs="Courier New" w:hint="default"/>
+      </w:rPr>
+    </w:lvl>
+    <w:lvl w:ilvl="2" w:tplc="08090005" w:tentative="1">
+      <w:start w:val="1"/>
+      <w:numFmt w:val="bullet"/>
+      <w:lvlText w:val=""/>
+      <w:lvlJc w:val="left"/>
+      <w:pPr>
+        <w:ind w:left="2160" w:hanging="360"/>
+      </w:pPr>
+      <w:rPr>
+        <w:rFonts w:ascii="Wingdings" w:hAnsi="Wingdings" w:hint="default"/>
+      </w:rPr>
+    </w:lvl>
+    <w:lvl w:ilvl="3" w:tplc="08090001" w:tentative="1">
+      <w:start w:val="1"/>
+      <w:numFmt w:val="bullet"/>
+      <w:lvlText w:val=""/>
+      <w:lvlJc w:val="left"/>
+      <w:pPr>
+        <w:ind w:left="2880" w:hanging="360"/>
+      </w:pPr>
+      <w:rPr>
+        <w:rFonts w:ascii="Symbol" w:hAnsi="Symbol" w:hint="default"/>
+      </w:rPr>
+    </w:lvl>
+    <w:lvl w:ilvl="4" w:tplc="08090003" w:tentative="1">
+      <w:start w:val="1"/>
+      <w:numFmt w:val="bullet"/>
+      <w:lvlText w:val="o"/>
+      <w:lvlJc w:val="left"/>
+      <w:pPr>
+        <w:ind w:left="3600" w:hanging="360"/>
+      </w:pPr>
+      <w:rPr>
+        <w:rFonts w:ascii="Courier New" w:hAnsi="Courier New" w:cs="Courier New" w:hint="default"/>
+      </w:rPr>
+    </w:lvl>
+    <w:lvl w:ilvl="5" w:tplc="08090005" w:tentative="1">
+      <w:start w:val="1"/>
+      <w:numFmt w:val="bullet"/>
+      <w:lvlText w:val=""/>
+      <w:lvlJc w:val="left"/>
+      <w:pPr>
+        <w:ind w:left="4320" w:hanging="360"/>
+      </w:pPr>
+      <w:rPr>
+        <w:rFonts w:ascii="Wingdings" w:hAnsi="Wingdings" w:hint="default"/>
+      </w:rPr>
+    </w:lvl>
+    <w:lvl w:ilvl="6" w:tplc="08090001" w:tentative="1">
+      <w:start w:val="1"/>
+      <w:numFmt w:val="bullet"/>
+      <w:lvlText w:val=""/>
+      <w:lvlJc w:val="left"/>
+      <w:pPr>
+        <w:ind w:left="5040" w:hanging="360"/>
+      </w:pPr>
+      <w:rPr>
+        <w:rFonts w:ascii="Symbol" w:hAnsi="Symbol" w:hint="default"/>
+      </w:rPr>
+    </w:lvl>
+    <w:lvl w:ilvl="7" w:tplc="08090003" w:tentative="1">
+      <w:start w:val="1"/>
+      <w:numFmt w:val="bullet"/>
+      <w:lvlText w:val="o"/>
+      <w:lvlJc w:val="left"/>
+      <w:pPr>
+        <w:ind w:left="5760" w:hanging="360"/>
+      </w:pPr>
+      <w:rPr>
+        <w:rFonts w:ascii="Courier New" w:hAnsi="Courier New" w:cs="Courier New" w:hint="default"/>
+      </w:rPr>
+    </w:lvl>
+    <w:lvl w:ilvl="8" w:tplc="08090005" w:tentative="1">
+      <w:start w:val="1"/>
+      <w:numFmt w:val="bullet"/>
+      <w:lvlText w:val=""/>
+      <w:lvlJc w:val="left"/>
+      <w:pPr>
+        <w:ind w:left="6480" w:hanging="360"/>
+      </w:pPr>
+      <w:rPr>
+        <w:rFonts w:ascii="Wingdings" w:hAnsi="Wingdings" w:hint="default"/>
+      </w:rPr>
+    </w:lvl>
+  </w:abstractNum>
+  <w:abstractNum w:abstractNumId="2">
+    <w:nsid w:val="493A77B7"/>
+    <w:multiLevelType w:val="hybridMultilevel"/>
+    <w:tmpl w:val="E7C284CE"/>
+    <w:lvl w:ilvl="0" w:tplc="08090001">
+      <w:start w:val="1"/>
+      <w:numFmt w:val="bullet"/>
+      <w:lvlText w:val=""/>
+      <w:lvlJc w:val="left"/>
+      <w:pPr>
+        <w:ind w:left="720" w:hanging="360"/>
+      </w:pPr>
+      <w:rPr>
+        <w:rFonts w:ascii="Symbol" w:hAnsi="Symbol" w:hint="default"/>
+      </w:rPr>
+    </w:lvl>
+    <w:lvl w:ilvl="1" w:tplc="08090003" w:tentative="1">
+      <w:start w:val="1"/>
+      <w:numFmt w:val="bullet"/>
+      <w:lvlText w:val="o"/>
+      <w:lvlJc w:val="left"/>
+      <w:pPr>
+        <w:ind w:left="1440" w:hanging="360"/>
+      </w:pPr>
+      <w:rPr>
+        <w:rFonts w:ascii="Courier New" w:hAnsi="Courier New" w:cs="Courier New" w:hint="default"/>
+      </w:rPr>
+    </w:lvl>
+    <w:lvl w:ilvl="2" w:tplc="08090005" w:tentative="1">
+      <w:start w:val="1"/>
+      <w:numFmt w:val="bullet"/>
+      <w:lvlText w:val=""/>
+      <w:lvlJc w:val="left"/>
+      <w:pPr>
+        <w:ind w:left="2160" w:hanging="360"/>
+      </w:pPr>
+      <w:rPr>
+        <w:rFonts w:ascii="Wingdings" w:hAnsi="Wingdings" w:hint="default"/>
+      </w:rPr>
+    </w:lvl>
+    <w:lvl w:ilvl="3" w:tplc="08090001" w:tentative="1">
+      <w:start w:val="1"/>
+      <w:numFmt w:val="bullet"/>
+      <w:lvlText w:val=""/>
+      <w:lvlJc w:val="left"/>
+      <w:pPr>
+        <w:ind w:left="2880" w:hanging="360"/>
+      </w:pPr>
+      <w:rPr>
+        <w:rFonts w:ascii="Symbol" w:hAnsi="Symbol" w:hint="default"/>
+      </w:rPr>
+    </w:lvl>
+    <w:lvl w:ilvl="4" w:tplc="08090003" w:tentative="1">
+      <w:start w:val="1"/>
+      <w:numFmt w:val="bullet"/>
+      <w:lvlText w:val="o"/>
+      <w:lvlJc w:val="left"/>
+      <w:pPr>
+        <w:ind w:left="3600" w:hanging="360"/>
+      </w:pPr>
+      <w:rPr>
+        <w:rFonts w:ascii="Courier New" w:hAnsi="Courier New" w:cs="Courier New" w:hint="default"/>
+      </w:rPr>
+    </w:lvl>
+    <w:lvl w:ilvl="5" w:tplc="08090005" w:tentative="1">
+      <w:start w:val="1"/>
+      <w:numFmt w:val="bullet"/>
+      <w:lvlText w:val=""/>
+      <w:lvlJc w:val="left"/>
+      <w:pPr>
+        <w:ind w:left="4320" w:hanging="360"/>
+      </w:pPr>
+      <w:rPr>
+        <w:rFonts w:ascii="Wingdings" w:hAnsi="Wingdings" w:hint="default"/>
+      </w:rPr>
+    </w:lvl>
+    <w:lvl w:ilvl="6" w:tplc="08090001" w:tentative="1">
+      <w:start w:val="1"/>
+      <w:numFmt w:val="bullet"/>
+      <w:lvlText w:val=""/>
+      <w:lvlJc w:val="left"/>
+      <w:pPr>
+        <w:ind w:left="5040" w:hanging="360"/>
+      </w:pPr>
+      <w:rPr>
+        <w:rFonts w:ascii="Symbol" w:hAnsi="Symbol" w:hint="default"/>
+      </w:rPr>
+    </w:lvl>
+    <w:lvl w:ilvl="7" w:tplc="08090003" w:tentative="1">
+      <w:start w:val="1"/>
+      <w:numFmt w:val="bullet"/>
+      <w:lvlText w:val="o"/>
+      <w:lvlJc w:val="left"/>
+      <w:pPr>
+        <w:ind w:left="5760" w:hanging="360"/>
+      </w:pPr>
+      <w:rPr>
+        <w:rFonts w:ascii="Courier New" w:hAnsi="Courier New" w:cs="Courier New" w:hint="default"/>
+      </w:rPr>
+    </w:lvl>
+    <w:lvl w:ilvl="8" w:tplc="08090005" w:tentative="1">
+      <w:start w:val="1"/>
+      <w:numFmt w:val="bullet"/>
+      <w:lvlText w:val=""/>
+      <w:lvlJc w:val="left"/>
+      <w:pPr>
+        <w:ind w:left="6480" w:hanging="360"/>
+      </w:pPr>
+      <w:rPr>
+        <w:rFonts w:ascii="Wingdings" w:hAnsi="Wingdings" w:hint="default"/>
+      </w:rPr>
+    </w:lvl>
+  </w:abstractNum>
+  <w:abstractNum w:abstractNumId="3">
+    <w:nsid w:val="5B773583"/>
+    <w:multiLevelType w:val="hybridMultilevel"/>
+    <w:tmpl w:val="3BD23D76"/>
+    <w:lvl w:ilvl="0" w:tplc="08090001">
+      <w:start w:val="1"/>
+      <w:numFmt w:val="bullet"/>
+      <w:lvlText w:val=""/>
+      <w:lvlJc w:val="left"/>
+      <w:pPr>
+        <w:ind w:left="720" w:hanging="360"/>
+      </w:pPr>
+      <w:rPr>
+        <w:rFonts w:ascii="Symbol" w:hAnsi="Symbol" w:hint="default"/>
+      </w:rPr>
+    </w:lvl>
+    <w:lvl w:ilvl="1" w:tplc="08090003" w:tentative="1">
+      <w:start w:val="1"/>
+      <w:numFmt w:val="bullet"/>
+      <w:lvlText w:val="o"/>
+      <w:lvlJc w:val="left"/>
+      <w:pPr>
+        <w:ind w:left="1440" w:hanging="360"/>
+      </w:pPr>
+      <w:rPr>
+        <w:rFonts w:ascii="Courier New" w:hAnsi="Courier New" w:cs="Courier New" w:hint="default"/>
+      </w:rPr>
+    </w:lvl>
+    <w:lvl w:ilvl="2" w:tplc="08090005" w:tentative="1">
+      <w:start w:val="1"/>
+      <w:numFmt w:val="bullet"/>
+      <w:lvlText w:val=""/>
+      <w:lvlJc w:val="left"/>
+      <w:pPr>
+        <w:ind w:left="2160" w:hanging="360"/>
+      </w:pPr>
+      <w:rPr>
+        <w:rFonts w:ascii="Wingdings" w:hAnsi="Wingdings" w:hint="default"/>
+      </w:rPr>
+    </w:lvl>
+    <w:lvl w:ilvl="3" w:tplc="08090001" w:tentative="1">
+      <w:start w:val="1"/>
+      <w:numFmt w:val="bullet"/>
+      <w:lvlText w:val=""/>
+      <w:lvlJc w:val="left"/>
+      <w:pPr>
+        <w:ind w:left="2880" w:hanging="360"/>
+      </w:pPr>
+      <w:rPr>
+        <w:rFonts w:ascii="Symbol" w:hAnsi="Symbol" w:hint="default"/>
+      </w:rPr>
+    </w:lvl>
+    <w:lvl w:ilvl="4" w:tplc="08090003" w:tentative="1">
+      <w:start w:val="1"/>
+      <w:numFmt w:val="bullet"/>
+      <w:lvlText w:val="o"/>
+      <w:lvlJc w:val="left"/>
+      <w:pPr>
+        <w:ind w:left="3600" w:hanging="360"/>
+      </w:pPr>
+      <w:rPr>
+        <w:rFonts w:ascii="Courier New" w:hAnsi="Courier New" w:cs="Courier New" w:hint="default"/>
+      </w:rPr>
+    </w:lvl>
+    <w:lvl w:ilvl="5" w:tplc="08090005" w:tentative="1">
+      <w:start w:val="1"/>
+      <w:numFmt w:val="bullet"/>
+      <w:lvlText w:val=""/>
+      <w:lvlJc w:val="left"/>
+      <w:pPr>
+        <w:ind w:left="4320" w:hanging="360"/>
+      </w:pPr>
+      <w:rPr>
+        <w:rFonts w:ascii="Wingdings" w:hAnsi="Wingdings" w:hint="default"/>
+      </w:rPr>
+    </w:lvl>
+    <w:lvl w:ilvl="6" w:tplc="08090001" w:tentative="1">
+      <w:start w:val="1"/>
+      <w:numFmt w:val="bullet"/>
+      <w:lvlText w:val=""/>
+      <w:lvlJc w:val="left"/>
+      <w:pPr>
+        <w:ind w:left="5040" w:hanging="360"/>
+      </w:pPr>
+      <w:rPr>
+        <w:rFonts w:ascii="Symbol" w:hAnsi="Symbol" w:hint="default"/>
+      </w:rPr>
+    </w:lvl>
+    <w:lvl w:ilvl="7" w:tplc="08090003" w:tentative="1">
+      <w:start w:val="1"/>
+      <w:numFmt w:val="bullet"/>
+      <w:lvlText w:val="o"/>
+      <w:lvlJc w:val="left"/>
+      <w:pPr>
+        <w:ind w:left="5760" w:hanging="360"/>
+      </w:pPr>
+      <w:rPr>
+        <w:rFonts w:ascii="Courier New" w:hAnsi="Courier New" w:cs="Courier New" w:hint="default"/>
+      </w:rPr>
+    </w:lvl>
+    <w:lvl w:ilvl="8" w:tplc="08090005" w:tentative="1">
+      <w:start w:val="1"/>
+      <w:numFmt w:val="bullet"/>
+      <w:lvlText w:val=""/>
+      <w:lvlJc w:val="left"/>
+      <w:pPr>
+        <w:ind w:left="6480" w:hanging="360"/>
+      </w:pPr>
+      <w:rPr>
+        <w:rFonts w:ascii="Wingdings" w:hAnsi="Wingdings" w:hint="default"/>
+      </w:rPr>
+    </w:lvl>
+  </w:abstractNum>
+  <w:abstractNum w:abstractNumId="4">
     <w:nsid w:val="7A195486"/>
     <w:multiLevelType w:val="multilevel"/>
     <w:tmpl w:val="ADA87EB4"/>
@@ -3935,6 +4396,15 @@
     <w:abstractNumId w:val="0"/>
   </w:num>
   <w:num w:numId="2">
+    <w:abstractNumId w:val="4"/>
+  </w:num>
+  <w:num w:numId="3">
+    <w:abstractNumId w:val="3"/>
+  </w:num>
+  <w:num w:numId="4">
+    <w:abstractNumId w:val="2"/>
+  </w:num>
+  <w:num w:numId="5">
     <w:abstractNumId w:val="1"/>
   </w:num>
 </w:numbering>
@@ -4397,7 +4867,6 @@
     <w:basedOn w:val="Normal"/>
     <w:link w:val="HTMLPreformattedChar"/>
     <w:uiPriority w:val="99"/>
-    <w:semiHidden/>
     <w:unhideWhenUsed/>
     <w:rsid w:val="007E07BD"/>
     <w:pPr>
@@ -4432,7 +4901,6 @@
     <w:basedOn w:val="DefaultParagraphFont"/>
     <w:link w:val="HTMLPreformatted"/>
     <w:uiPriority w:val="99"/>
-    <w:semiHidden/>
     <w:rsid w:val="007E07BD"/>
     <w:rPr>
       <w:rFonts w:ascii="Courier New" w:hAnsi="Courier New" w:cs="Courier New"/>
@@ -4499,6 +4967,17 @@
       <w:color w:val="0000FF"/>
       <w:u w:val="single"/>
     </w:rPr>
+  </w:style>
+  <w:style w:type="paragraph" w:styleId="ListParagraph">
+    <w:name w:val="List Paragraph"/>
+    <w:basedOn w:val="Normal"/>
+    <w:uiPriority w:val="34"/>
+    <w:qFormat/>
+    <w:rsid w:val="004B3357"/>
+    <w:pPr>
+      <w:ind w:left="720"/>
+      <w:contextualSpacing/>
+    </w:pPr>
   </w:style>
 </w:styles>
 </file>

</xml_diff>

<commit_message>
some extra modifications in first page
</commit_message>
<xml_diff>
--- a/Gitcommands.docx
+++ b/Gitcommands.docx
@@ -375,7 +375,15 @@
           <w:color w:val="FF0000"/>
           <w:lang w:val="en-US"/>
         </w:rPr>
-        <w:t>to see commits info in a single line</w:t>
+        <w:t xml:space="preserve">to see commits info in a single </w:t>
+      </w:r>
+      <w:proofErr w:type="gramStart"/>
+      <w:r>
+        <w:rPr>
+          <w:color w:val="FF0000"/>
+          <w:lang w:val="en-US"/>
+        </w:rPr>
+        <w:t>line</w:t>
       </w:r>
       <w:r>
         <w:rPr>
@@ -394,7 +402,15 @@
           <w:color w:val="FF0000"/>
           <w:lang w:val="en-US"/>
         </w:rPr>
-        <w:t>press q to get out of it</w:t>
+        <w:t>press</w:t>
+      </w:r>
+      <w:proofErr w:type="gramEnd"/>
+      <w:r>
+        <w:rPr>
+          <w:color w:val="FF0000"/>
+          <w:lang w:val="en-US"/>
+        </w:rPr>
+        <w:t xml:space="preserve"> q to get out of it</w:t>
       </w:r>
       <w:r>
         <w:rPr>
@@ -431,7 +447,23 @@
           <w:color w:val="ED7D31" w:themeColor="accent2"/>
           <w:lang w:val="en-US"/>
         </w:rPr>
-        <w:t xml:space="preserve">     (to scroll)</w:t>
+        <w:t xml:space="preserve">  </w:t>
+      </w:r>
+      <w:proofErr w:type="gramStart"/>
+      <w:r>
+        <w:rPr>
+          <w:color w:val="ED7D31" w:themeColor="accent2"/>
+          <w:lang w:val="en-US"/>
+        </w:rPr>
+        <w:t xml:space="preserve">   (</w:t>
+      </w:r>
+      <w:proofErr w:type="gramEnd"/>
+      <w:r>
+        <w:rPr>
+          <w:color w:val="ED7D31" w:themeColor="accent2"/>
+          <w:lang w:val="en-US"/>
+        </w:rPr>
+        <w:t>to scroll)</w:t>
       </w:r>
     </w:p>
     <w:p>
@@ -454,7 +486,23 @@
           <w:color w:val="ED7D31" w:themeColor="accent2"/>
           <w:lang w:val="en-US"/>
         </w:rPr>
-        <w:t xml:space="preserve">    (to scroll)</w:t>
+        <w:t xml:space="preserve"> </w:t>
+      </w:r>
+      <w:proofErr w:type="gramStart"/>
+      <w:r>
+        <w:rPr>
+          <w:color w:val="ED7D31" w:themeColor="accent2"/>
+          <w:lang w:val="en-US"/>
+        </w:rPr>
+        <w:t xml:space="preserve">   (</w:t>
+      </w:r>
+      <w:proofErr w:type="gramEnd"/>
+      <w:r>
+        <w:rPr>
+          <w:color w:val="ED7D31" w:themeColor="accent2"/>
+          <w:lang w:val="en-US"/>
+        </w:rPr>
+        <w:t>to scroll)</w:t>
       </w:r>
     </w:p>
     <w:p>
@@ -913,7 +961,33 @@
           <w:shd w:val="clear" w:color="auto" w:fill="F7F7F8"/>
           <w:lang w:eastAsia="en-GB"/>
         </w:rPr>
-        <w:t>git add &lt;file1&gt; &lt;file2&gt; … &lt;fileN&gt;</w:t>
+        <w:t>git add &lt;file1&gt; &lt;file2&gt; … &lt;</w:t>
+      </w:r>
+      <w:proofErr w:type="spellStart"/>
+      <w:r>
+        <w:rPr>
+          <w:rFonts w:ascii="Courier" w:hAnsi="Courier" w:cs="Courier New"/>
+          <w:color w:val="0F2B3D"/>
+          <w:sz w:val="20"/>
+          <w:szCs w:val="20"/>
+          <w:bdr w:val="none" w:sz="0" w:space="0" w:color="auto" w:frame="1"/>
+          <w:shd w:val="clear" w:color="auto" w:fill="F7F7F8"/>
+          <w:lang w:eastAsia="en-GB"/>
+        </w:rPr>
+        <w:t>fileN</w:t>
+      </w:r>
+      <w:proofErr w:type="spellEnd"/>
+      <w:r>
+        <w:rPr>
+          <w:rFonts w:ascii="Courier" w:hAnsi="Courier" w:cs="Courier New"/>
+          <w:color w:val="0F2B3D"/>
+          <w:sz w:val="20"/>
+          <w:szCs w:val="20"/>
+          <w:bdr w:val="none" w:sz="0" w:space="0" w:color="auto" w:frame="1"/>
+          <w:shd w:val="clear" w:color="auto" w:fill="F7F7F8"/>
+          <w:lang w:eastAsia="en-GB"/>
+        </w:rPr>
+        <w:t>&gt;</w:t>
       </w:r>
     </w:p>
     <w:p>
@@ -965,6 +1039,11 @@
     </w:p>
     <w:p>
       <w:pPr>
+        <w:pStyle w:val="ListParagraph"/>
+        <w:numPr>
+          <w:ilvl w:val="0"/>
+          <w:numId w:val="6"/>
+        </w:numPr>
         <w:rPr>
           <w:lang w:val="en-US"/>
         </w:rPr>
@@ -994,6 +1073,657 @@
           <w:lang w:val="en-US"/>
         </w:rPr>
         <w:t>to move staged files to the repository.</w:t>
+      </w:r>
+    </w:p>
+    <w:p>
+      <w:pPr>
+        <w:pStyle w:val="HTMLPreformatted"/>
+        <w:numPr>
+          <w:ilvl w:val="0"/>
+          <w:numId w:val="6"/>
+        </w:numPr>
+        <w:pBdr>
+          <w:top w:val="single" w:sz="6" w:space="0" w:color="B4B9BD"/>
+          <w:left w:val="single" w:sz="6" w:space="0" w:color="B4B9BD"/>
+          <w:bottom w:val="single" w:sz="6" w:space="0" w:color="B4B9BD"/>
+          <w:right w:val="single" w:sz="6" w:space="0" w:color="B4B9BD"/>
+        </w:pBdr>
+        <w:shd w:val="clear" w:color="auto" w:fill="F7F7F8"/>
+        <w:rPr>
+          <w:rStyle w:val="hljs-string"/>
+          <w:rFonts w:ascii="Calibri" w:hAnsi="Calibri"/>
+          <w:iCs/>
+          <w:color w:val="DD1144"/>
+          <w:sz w:val="24"/>
+          <w:szCs w:val="24"/>
+          <w:bdr w:val="none" w:sz="0" w:space="0" w:color="auto" w:frame="1"/>
+          <w:shd w:val="clear" w:color="auto" w:fill="F7F7F8"/>
+        </w:rPr>
+      </w:pPr>
+      <w:r>
+        <w:rPr>
+          <w:rStyle w:val="HTMLCode"/>
+          <w:rFonts w:ascii="Calibri" w:hAnsi="Calibri"/>
+          <w:b/>
+          <w:iCs/>
+          <w:color w:val="0F2B3D"/>
+          <w:sz w:val="24"/>
+          <w:szCs w:val="24"/>
+          <w:bdr w:val="none" w:sz="0" w:space="0" w:color="auto" w:frame="1"/>
+          <w:shd w:val="clear" w:color="auto" w:fill="F7F7F8"/>
+        </w:rPr>
+        <w:t>G</w:t>
+      </w:r>
+      <w:r>
+        <w:rPr>
+          <w:rStyle w:val="HTMLCode"/>
+          <w:rFonts w:ascii="Calibri" w:hAnsi="Calibri"/>
+          <w:b/>
+          <w:iCs/>
+          <w:color w:val="0F2B3D"/>
+          <w:sz w:val="24"/>
+          <w:szCs w:val="24"/>
+          <w:bdr w:val="none" w:sz="0" w:space="0" w:color="auto" w:frame="1"/>
+          <w:shd w:val="clear" w:color="auto" w:fill="F7F7F8"/>
+        </w:rPr>
+        <w:t>it commit -m</w:t>
+      </w:r>
+      <w:r>
+        <w:rPr>
+          <w:rStyle w:val="HTMLCode"/>
+          <w:rFonts w:ascii="Calibri" w:hAnsi="Calibri"/>
+          <w:iCs/>
+          <w:color w:val="0F2B3D"/>
+          <w:sz w:val="24"/>
+          <w:szCs w:val="24"/>
+          <w:bdr w:val="none" w:sz="0" w:space="0" w:color="auto" w:frame="1"/>
+          <w:shd w:val="clear" w:color="auto" w:fill="F7F7F8"/>
+        </w:rPr>
+        <w:t xml:space="preserve"> </w:t>
+      </w:r>
+      <w:r>
+        <w:rPr>
+          <w:rStyle w:val="hljs-string"/>
+          <w:rFonts w:ascii="Calibri" w:hAnsi="Calibri"/>
+          <w:iCs/>
+          <w:color w:val="DD1144"/>
+          <w:sz w:val="24"/>
+          <w:szCs w:val="24"/>
+          <w:bdr w:val="none" w:sz="0" w:space="0" w:color="auto" w:frame="1"/>
+          <w:shd w:val="clear" w:color="auto" w:fill="F7F7F8"/>
+        </w:rPr>
+        <w:t>"Initial commit</w:t>
+      </w:r>
+      <w:proofErr w:type="gramStart"/>
+      <w:r>
+        <w:rPr>
+          <w:rStyle w:val="hljs-string"/>
+          <w:rFonts w:ascii="Calibri" w:hAnsi="Calibri"/>
+          <w:iCs/>
+          <w:color w:val="DD1144"/>
+          <w:sz w:val="24"/>
+          <w:szCs w:val="24"/>
+          <w:bdr w:val="none" w:sz="0" w:space="0" w:color="auto" w:frame="1"/>
+          <w:shd w:val="clear" w:color="auto" w:fill="F7F7F8"/>
+        </w:rPr>
+        <w:t>"</w:t>
+      </w:r>
+      <w:r>
+        <w:rPr>
+          <w:rStyle w:val="hljs-string"/>
+          <w:rFonts w:ascii="Calibri" w:hAnsi="Calibri"/>
+          <w:iCs/>
+          <w:color w:val="DD1144"/>
+          <w:sz w:val="24"/>
+          <w:szCs w:val="24"/>
+          <w:bdr w:val="none" w:sz="0" w:space="0" w:color="auto" w:frame="1"/>
+          <w:shd w:val="clear" w:color="auto" w:fill="F7F7F8"/>
+        </w:rPr>
+        <w:t xml:space="preserve">  </w:t>
+      </w:r>
+      <w:r>
+        <w:rPr>
+          <w:rStyle w:val="hljs-string"/>
+          <w:rFonts w:ascii="Calibri" w:hAnsi="Calibri"/>
+          <w:iCs/>
+          <w:color w:val="DD1144"/>
+          <w:sz w:val="24"/>
+          <w:szCs w:val="24"/>
+          <w:bdr w:val="none" w:sz="0" w:space="0" w:color="auto" w:frame="1"/>
+          <w:shd w:val="clear" w:color="auto" w:fill="F7F7F8"/>
+        </w:rPr>
+        <w:t>-</w:t>
+      </w:r>
+      <w:proofErr w:type="gramEnd"/>
+      <w:r>
+        <w:rPr>
+          <w:rStyle w:val="hljs-string"/>
+          <w:rFonts w:ascii="Calibri" w:hAnsi="Calibri"/>
+          <w:iCs/>
+          <w:color w:val="DD1144"/>
+          <w:sz w:val="24"/>
+          <w:szCs w:val="24"/>
+          <w:bdr w:val="none" w:sz="0" w:space="0" w:color="auto" w:frame="1"/>
+          <w:shd w:val="clear" w:color="auto" w:fill="F7F7F8"/>
+        </w:rPr>
+        <w:t xml:space="preserve"> </w:t>
+      </w:r>
+      <w:r>
+        <w:rPr>
+          <w:rStyle w:val="hljs-string"/>
+          <w:rFonts w:ascii="Calibri" w:hAnsi="Calibri"/>
+          <w:iCs/>
+          <w:color w:val="DD1144"/>
+          <w:sz w:val="24"/>
+          <w:szCs w:val="24"/>
+          <w:bdr w:val="none" w:sz="0" w:space="0" w:color="auto" w:frame="1"/>
+          <w:shd w:val="clear" w:color="auto" w:fill="F7F7F8"/>
+        </w:rPr>
+        <w:t>fo</w:t>
+      </w:r>
+      <w:r>
+        <w:rPr>
+          <w:rStyle w:val="hljs-string"/>
+          <w:rFonts w:ascii="Calibri" w:hAnsi="Calibri"/>
+          <w:iCs/>
+          <w:color w:val="DD1144"/>
+          <w:sz w:val="24"/>
+          <w:szCs w:val="24"/>
+          <w:bdr w:val="none" w:sz="0" w:space="0" w:color="auto" w:frame="1"/>
+          <w:shd w:val="clear" w:color="auto" w:fill="F7F7F8"/>
+        </w:rPr>
+        <w:t xml:space="preserve">r specifying message simultaneously </w:t>
+      </w:r>
+    </w:p>
+    <w:p>
+      <w:pPr>
+        <w:pStyle w:val="HTMLPreformatted"/>
+        <w:numPr>
+          <w:ilvl w:val="0"/>
+          <w:numId w:val="6"/>
+        </w:numPr>
+        <w:pBdr>
+          <w:top w:val="single" w:sz="6" w:space="0" w:color="B4B9BD"/>
+          <w:left w:val="single" w:sz="6" w:space="0" w:color="B4B9BD"/>
+          <w:bottom w:val="single" w:sz="6" w:space="0" w:color="B4B9BD"/>
+          <w:right w:val="single" w:sz="6" w:space="0" w:color="B4B9BD"/>
+        </w:pBdr>
+        <w:shd w:val="clear" w:color="auto" w:fill="F7F7F8"/>
+        <w:rPr>
+          <w:rFonts w:ascii="Calibri" w:hAnsi="Calibri"/>
+          <w:iCs/>
+          <w:color w:val="FF0000"/>
+          <w:sz w:val="24"/>
+          <w:szCs w:val="24"/>
+        </w:rPr>
+      </w:pPr>
+      <w:r>
+        <w:rPr>
+          <w:rFonts w:ascii="Calibri" w:eastAsia="Times New Roman" w:hAnsi="Calibri" w:cs="Times New Roman"/>
+          <w:b/>
+          <w:sz w:val="24"/>
+          <w:szCs w:val="24"/>
+        </w:rPr>
+        <w:t>G</w:t>
+      </w:r>
+      <w:r>
+        <w:rPr>
+          <w:rFonts w:ascii="Calibri" w:eastAsia="Times New Roman" w:hAnsi="Calibri" w:cs="Times New Roman"/>
+          <w:b/>
+          <w:sz w:val="24"/>
+          <w:szCs w:val="24"/>
+        </w:rPr>
+        <w:t>it commit -a -m hello</w:t>
+      </w:r>
+      <w:r>
+        <w:rPr>
+          <w:rFonts w:ascii="Calibri" w:eastAsia="Times New Roman" w:hAnsi="Calibri" w:cs="Times New Roman"/>
+          <w:sz w:val="24"/>
+          <w:szCs w:val="24"/>
+        </w:rPr>
+        <w:t xml:space="preserve"> -</w:t>
+      </w:r>
+      <w:r>
+        <w:rPr>
+          <w:rFonts w:ascii="Calibri" w:eastAsia="Times New Roman" w:hAnsi="Calibri" w:cs="Times New Roman"/>
+          <w:sz w:val="24"/>
+          <w:szCs w:val="24"/>
+        </w:rPr>
+        <w:t xml:space="preserve"> </w:t>
+      </w:r>
+      <w:r>
+        <w:rPr>
+          <w:rFonts w:ascii="Calibri" w:eastAsia="Times New Roman" w:hAnsi="Calibri" w:cs="Times New Roman"/>
+          <w:color w:val="FF0000"/>
+          <w:sz w:val="24"/>
+          <w:szCs w:val="24"/>
+        </w:rPr>
+        <w:t>for skipping the staging area</w:t>
+      </w:r>
+    </w:p>
+    <w:p>
+      <w:pPr>
+        <w:pStyle w:val="HTMLPreformatted"/>
+        <w:numPr>
+          <w:ilvl w:val="0"/>
+          <w:numId w:val="6"/>
+        </w:numPr>
+        <w:pBdr>
+          <w:top w:val="single" w:sz="6" w:space="0" w:color="B4B9BD"/>
+          <w:left w:val="single" w:sz="6" w:space="0" w:color="B4B9BD"/>
+          <w:bottom w:val="single" w:sz="6" w:space="0" w:color="B4B9BD"/>
+          <w:right w:val="single" w:sz="6" w:space="0" w:color="B4B9BD"/>
+        </w:pBdr>
+        <w:shd w:val="clear" w:color="auto" w:fill="F7F7F8"/>
+        <w:rPr>
+          <w:rFonts w:ascii="Calibri" w:hAnsi="Calibri"/>
+          <w:color w:val="525C65"/>
+          <w:sz w:val="24"/>
+          <w:szCs w:val="24"/>
+        </w:rPr>
+      </w:pPr>
+      <w:r>
+        <w:rPr>
+          <w:rStyle w:val="HTMLCode"/>
+          <w:rFonts w:ascii="Calibri" w:hAnsi="Calibri"/>
+          <w:b/>
+          <w:color w:val="0F2B3D"/>
+          <w:sz w:val="24"/>
+          <w:szCs w:val="24"/>
+          <w:bdr w:val="none" w:sz="0" w:space="0" w:color="auto" w:frame="1"/>
+          <w:shd w:val="clear" w:color="auto" w:fill="F7F7F8"/>
+        </w:rPr>
+        <w:t>G</w:t>
+      </w:r>
+      <w:r>
+        <w:rPr>
+          <w:rStyle w:val="HTMLCode"/>
+          <w:rFonts w:ascii="Calibri" w:hAnsi="Calibri"/>
+          <w:b/>
+          <w:color w:val="0F2B3D"/>
+          <w:sz w:val="24"/>
+          <w:szCs w:val="24"/>
+          <w:bdr w:val="none" w:sz="0" w:space="0" w:color="auto" w:frame="1"/>
+          <w:shd w:val="clear" w:color="auto" w:fill="F7F7F8"/>
+        </w:rPr>
+        <w:t>it diff</w:t>
+      </w:r>
+      <w:r>
+        <w:rPr>
+          <w:rStyle w:val="HTMLCode"/>
+          <w:rFonts w:ascii="Calibri" w:hAnsi="Calibri"/>
+          <w:color w:val="0F2B3D"/>
+          <w:sz w:val="24"/>
+          <w:szCs w:val="24"/>
+          <w:bdr w:val="none" w:sz="0" w:space="0" w:color="auto" w:frame="1"/>
+          <w:shd w:val="clear" w:color="auto" w:fill="F7F7F8"/>
+        </w:rPr>
+        <w:t xml:space="preserve"> </w:t>
+      </w:r>
+      <w:r>
+        <w:rPr>
+          <w:rStyle w:val="HTMLCode"/>
+          <w:rFonts w:ascii="Calibri" w:hAnsi="Calibri"/>
+          <w:color w:val="0F2B3D"/>
+          <w:sz w:val="24"/>
+          <w:szCs w:val="24"/>
+          <w:bdr w:val="none" w:sz="0" w:space="0" w:color="auto" w:frame="1"/>
+          <w:shd w:val="clear" w:color="auto" w:fill="F7F7F8"/>
+        </w:rPr>
+        <w:t xml:space="preserve">and </w:t>
+      </w:r>
+      <w:r>
+        <w:rPr>
+          <w:rStyle w:val="HTMLCode"/>
+          <w:rFonts w:ascii="Calibri" w:hAnsi="Calibri"/>
+          <w:b/>
+          <w:color w:val="0F2B3D"/>
+          <w:sz w:val="24"/>
+          <w:szCs w:val="24"/>
+          <w:bdr w:val="none" w:sz="0" w:space="0" w:color="auto" w:frame="1"/>
+          <w:shd w:val="clear" w:color="auto" w:fill="F7F7F8"/>
+        </w:rPr>
+        <w:t>git log -p</w:t>
+      </w:r>
+      <w:r>
+        <w:rPr>
+          <w:rStyle w:val="HTMLCode"/>
+          <w:rFonts w:ascii="Calibri" w:hAnsi="Calibri"/>
+          <w:color w:val="0F2B3D"/>
+          <w:sz w:val="24"/>
+          <w:szCs w:val="24"/>
+          <w:bdr w:val="none" w:sz="0" w:space="0" w:color="auto" w:frame="1"/>
+          <w:shd w:val="clear" w:color="auto" w:fill="F7F7F8"/>
+        </w:rPr>
+        <w:t xml:space="preserve"> do the same thing</w:t>
+      </w:r>
+      <w:r>
+        <w:rPr>
+          <w:rStyle w:val="HTMLCode"/>
+          <w:rFonts w:ascii="Calibri" w:hAnsi="Calibri"/>
+          <w:color w:val="0F2B3D"/>
+          <w:sz w:val="24"/>
+          <w:szCs w:val="24"/>
+          <w:bdr w:val="none" w:sz="0" w:space="0" w:color="auto" w:frame="1"/>
+          <w:shd w:val="clear" w:color="auto" w:fill="F7F7F8"/>
+        </w:rPr>
+        <w:t>.</w:t>
+      </w:r>
+    </w:p>
+    <w:p>
+      <w:pPr>
+        <w:rPr>
+          <w:lang w:val="en-US"/>
+        </w:rPr>
+      </w:pPr>
+    </w:p>
+    <w:p>
+      <w:pPr>
+        <w:jc w:val="center"/>
+        <w:rPr>
+          <w:b/>
+          <w:sz w:val="32"/>
+          <w:szCs w:val="32"/>
+          <w:lang w:val="en-US"/>
+        </w:rPr>
+      </w:pPr>
+      <w:r>
+        <w:rPr>
+          <w:b/>
+          <w:sz w:val="32"/>
+          <w:szCs w:val="32"/>
+          <w:lang w:val="en-US"/>
+        </w:rPr>
+        <w:t>IGNORING FILES</w:t>
+      </w:r>
+    </w:p>
+    <w:p>
+      <w:pPr>
+        <w:rPr>
+          <w:lang w:val="en-US"/>
+        </w:rPr>
+      </w:pPr>
+      <w:r>
+        <w:rPr>
+          <w:lang w:val="en-US"/>
+        </w:rPr>
+        <w:t xml:space="preserve">Step 1 - </w:t>
+      </w:r>
+      <w:proofErr w:type="gramStart"/>
+      <w:r>
+        <w:rPr>
+          <w:lang w:val="en-US"/>
+        </w:rPr>
+        <w:t>touch .</w:t>
+      </w:r>
+      <w:proofErr w:type="spellStart"/>
+      <w:r>
+        <w:rPr>
+          <w:lang w:val="en-US"/>
+        </w:rPr>
+        <w:t>gitignore</w:t>
+      </w:r>
+      <w:bookmarkStart w:id="0" w:name="_GoBack"/>
+      <w:bookmarkEnd w:id="0"/>
+      <w:proofErr w:type="spellEnd"/>
+      <w:proofErr w:type="gramEnd"/>
+    </w:p>
+    <w:p>
+      <w:pPr>
+        <w:rPr>
+          <w:rFonts w:ascii="Courier" w:eastAsia="Times New Roman" w:hAnsi="Courier" w:cs="Times New Roman"/>
+          <w:color w:val="0F2B3D"/>
+          <w:shd w:val="clear" w:color="auto" w:fill="F7F7F8"/>
+          <w:lang w:eastAsia="en-GB"/>
+        </w:rPr>
+      </w:pPr>
+      <w:r>
+        <w:rPr>
+          <w:rFonts w:ascii="Courier" w:eastAsia="Times New Roman" w:hAnsi="Courier" w:cs="Times New Roman"/>
+          <w:color w:val="0F2B3D"/>
+          <w:shd w:val="clear" w:color="auto" w:fill="F7F7F8"/>
+          <w:lang w:eastAsia="en-GB"/>
+        </w:rPr>
+        <w:t xml:space="preserve">     </w:t>
+      </w:r>
+      <w:proofErr w:type="gramStart"/>
+      <w:r>
+        <w:rPr>
+          <w:rFonts w:ascii="Courier" w:eastAsia="Times New Roman" w:hAnsi="Courier" w:cs="Times New Roman"/>
+          <w:color w:val="0F2B3D"/>
+          <w:shd w:val="clear" w:color="auto" w:fill="F7F7F8"/>
+          <w:lang w:eastAsia="en-GB"/>
+        </w:rPr>
+        <w:t>.</w:t>
+      </w:r>
+      <w:proofErr w:type="spellStart"/>
+      <w:r>
+        <w:rPr>
+          <w:rFonts w:ascii="Courier" w:eastAsia="Times New Roman" w:hAnsi="Courier" w:cs="Times New Roman"/>
+          <w:color w:val="0F2B3D"/>
+          <w:shd w:val="clear" w:color="auto" w:fill="F7F7F8"/>
+          <w:lang w:eastAsia="en-GB"/>
+        </w:rPr>
+        <w:t>gitignore</w:t>
+      </w:r>
+      <w:proofErr w:type="spellEnd"/>
+      <w:proofErr w:type="gramEnd"/>
+    </w:p>
+    <w:p>
+      <w:pPr>
+        <w:rPr>
+          <w:rFonts w:ascii="Times New Roman" w:eastAsia="Times New Roman" w:hAnsi="Times New Roman" w:cs="Times New Roman"/>
+          <w:color w:val="FF0000"/>
+          <w:lang w:eastAsia="en-GB"/>
+        </w:rPr>
+      </w:pPr>
+      <w:r>
+        <w:rPr>
+          <w:rFonts w:ascii="Courier" w:eastAsia="Times New Roman" w:hAnsi="Courier" w:cs="Times New Roman"/>
+          <w:color w:val="538135" w:themeColor="accent6" w:themeShade="BF"/>
+          <w:shd w:val="clear" w:color="auto" w:fill="F7F7F8"/>
+          <w:lang w:eastAsia="en-GB"/>
+        </w:rPr>
+        <w:t xml:space="preserve">ADD FILES </w:t>
+      </w:r>
+      <w:proofErr w:type="gramStart"/>
+      <w:r>
+        <w:rPr>
+          <w:rFonts w:ascii="Courier" w:eastAsia="Times New Roman" w:hAnsi="Courier" w:cs="Times New Roman"/>
+          <w:color w:val="538135" w:themeColor="accent6" w:themeShade="BF"/>
+          <w:shd w:val="clear" w:color="auto" w:fill="F7F7F8"/>
+          <w:lang w:eastAsia="en-GB"/>
+        </w:rPr>
+        <w:t>TO .</w:t>
+      </w:r>
+      <w:proofErr w:type="spellStart"/>
+      <w:r>
+        <w:rPr>
+          <w:rFonts w:ascii="Courier" w:eastAsia="Times New Roman" w:hAnsi="Courier" w:cs="Times New Roman"/>
+          <w:color w:val="538135" w:themeColor="accent6" w:themeShade="BF"/>
+          <w:shd w:val="clear" w:color="auto" w:fill="F7F7F8"/>
+          <w:lang w:eastAsia="en-GB"/>
+        </w:rPr>
+        <w:t>gitignore</w:t>
+      </w:r>
+      <w:proofErr w:type="spellEnd"/>
+      <w:proofErr w:type="gramEnd"/>
+      <w:r>
+        <w:rPr>
+          <w:rFonts w:ascii="Courier" w:eastAsia="Times New Roman" w:hAnsi="Courier" w:cs="Times New Roman"/>
+          <w:color w:val="538135" w:themeColor="accent6" w:themeShade="BF"/>
+          <w:shd w:val="clear" w:color="auto" w:fill="F7F7F8"/>
+          <w:lang w:eastAsia="en-GB"/>
+        </w:rPr>
+        <w:t xml:space="preserve"> </w:t>
+      </w:r>
+      <w:r>
+        <w:rPr>
+          <w:rFonts w:ascii="Courier" w:eastAsia="Times New Roman" w:hAnsi="Courier" w:cs="Times New Roman"/>
+          <w:color w:val="FF0000"/>
+          <w:shd w:val="clear" w:color="auto" w:fill="F7F7F8"/>
+          <w:lang w:eastAsia="en-GB"/>
+        </w:rPr>
+        <w:t>to ignore some</w:t>
+      </w:r>
+      <w:r>
+        <w:rPr>
+          <w:rFonts w:ascii="Courier" w:eastAsia="Times New Roman" w:hAnsi="Courier" w:cs="Times New Roman"/>
+          <w:color w:val="FF0000"/>
+          <w:shd w:val="clear" w:color="auto" w:fill="F7F7F8"/>
+          <w:lang w:eastAsia="en-GB"/>
+        </w:rPr>
+        <w:t xml:space="preserve"> files while staging.</w:t>
+      </w:r>
+    </w:p>
+    <w:p>
+      <w:pPr>
+        <w:rPr>
+          <w:color w:val="FF0000"/>
+          <w:lang w:val="en-US"/>
+        </w:rPr>
+      </w:pPr>
+    </w:p>
+    <w:p>
+      <w:pPr>
+        <w:jc w:val="center"/>
+        <w:rPr>
+          <w:b/>
+          <w:color w:val="000000" w:themeColor="text1"/>
+          <w:sz w:val="32"/>
+          <w:szCs w:val="32"/>
+          <w:lang w:val="en-US"/>
+        </w:rPr>
+      </w:pPr>
+    </w:p>
+    <w:p>
+      <w:pPr>
+        <w:jc w:val="center"/>
+        <w:rPr>
+          <w:b/>
+          <w:color w:val="000000" w:themeColor="text1"/>
+          <w:sz w:val="32"/>
+          <w:szCs w:val="32"/>
+          <w:lang w:val="en-US"/>
+        </w:rPr>
+      </w:pPr>
+      <w:r>
+        <w:rPr>
+          <w:b/>
+          <w:color w:val="000000" w:themeColor="text1"/>
+          <w:sz w:val="32"/>
+          <w:szCs w:val="32"/>
+          <w:lang w:val="en-US"/>
+        </w:rPr>
+        <w:lastRenderedPageBreak/>
+        <w:t>TAGGING</w:t>
+      </w:r>
+    </w:p>
+    <w:p>
+      <w:pPr>
+        <w:rPr>
+          <w:color w:val="FF0000"/>
+          <w:lang w:val="en-US"/>
+        </w:rPr>
+      </w:pPr>
+      <w:proofErr w:type="spellStart"/>
+      <w:r>
+        <w:rPr>
+          <w:color w:val="000000" w:themeColor="text1"/>
+          <w:lang w:val="en-US"/>
+        </w:rPr>
+        <w:t>git</w:t>
+      </w:r>
+      <w:proofErr w:type="spellEnd"/>
+      <w:r>
+        <w:rPr>
+          <w:color w:val="000000" w:themeColor="text1"/>
+          <w:lang w:val="en-US"/>
+        </w:rPr>
+        <w:t xml:space="preserve"> tag </w:t>
+      </w:r>
+      <w:r>
+        <w:rPr>
+          <w:color w:val="000000" w:themeColor="text1"/>
+          <w:lang w:val="en-US"/>
+        </w:rPr>
+        <w:t>-</w:t>
+      </w:r>
+      <w:r>
+        <w:rPr>
+          <w:color w:val="000000" w:themeColor="text1"/>
+          <w:lang w:val="en-US"/>
+        </w:rPr>
+        <w:t xml:space="preserve">a           </w:t>
+      </w:r>
+      <w:r>
+        <w:rPr>
+          <w:color w:val="FF0000"/>
+          <w:lang w:val="en-US"/>
+        </w:rPr>
+        <w:t>to add tag</w:t>
+      </w:r>
+    </w:p>
+    <w:p>
+      <w:pPr>
+        <w:rPr>
+          <w:color w:val="FF0000"/>
+          <w:lang w:val="en-US"/>
+        </w:rPr>
+      </w:pPr>
+      <w:proofErr w:type="spellStart"/>
+      <w:r>
+        <w:rPr>
+          <w:color w:val="000000" w:themeColor="text1"/>
+          <w:lang w:val="en-US"/>
+        </w:rPr>
+        <w:t>git</w:t>
+      </w:r>
+      <w:proofErr w:type="spellEnd"/>
+      <w:r>
+        <w:rPr>
+          <w:color w:val="000000" w:themeColor="text1"/>
+          <w:lang w:val="en-US"/>
+        </w:rPr>
+        <w:t xml:space="preserve"> tag               </w:t>
+      </w:r>
+      <w:r>
+        <w:rPr>
+          <w:color w:val="FF0000"/>
+          <w:lang w:val="en-US"/>
+        </w:rPr>
+        <w:t>to view tags</w:t>
+      </w:r>
+    </w:p>
+    <w:p>
+      <w:pPr>
+        <w:rPr>
+          <w:color w:val="FF0000"/>
+          <w:lang w:val="en-US"/>
+        </w:rPr>
+      </w:pPr>
+      <w:proofErr w:type="spellStart"/>
+      <w:r>
+        <w:rPr>
+          <w:color w:val="000000" w:themeColor="text1"/>
+          <w:lang w:val="en-US"/>
+        </w:rPr>
+        <w:t>git</w:t>
+      </w:r>
+      <w:proofErr w:type="spellEnd"/>
+      <w:r>
+        <w:rPr>
+          <w:color w:val="000000" w:themeColor="text1"/>
+          <w:lang w:val="en-US"/>
+        </w:rPr>
+        <w:t xml:space="preserve"> tag -d          </w:t>
+      </w:r>
+      <w:r>
+        <w:rPr>
+          <w:color w:val="FF0000"/>
+          <w:lang w:val="en-US"/>
+        </w:rPr>
+        <w:t>to delete tag</w:t>
       </w:r>
     </w:p>
     <w:p>
@@ -1007,121 +1737,553 @@
         </w:pBdr>
         <w:shd w:val="clear" w:color="auto" w:fill="F7F7F8"/>
         <w:rPr>
-          <w:rStyle w:val="hljs-string"/>
-          <w:rFonts w:ascii="Calibri" w:hAnsi="Calibri"/>
-          <w:iCs/>
-          <w:color w:val="DD1144"/>
+          <w:rFonts w:ascii="Courier" w:hAnsi="Courier"/>
+          <w:color w:val="FF0000"/>
           <w:sz w:val="24"/>
           <w:szCs w:val="24"/>
+        </w:rPr>
+      </w:pPr>
+      <w:r>
+        <w:rPr>
+          <w:rStyle w:val="HTMLCode"/>
+          <w:rFonts w:ascii="Courier" w:hAnsi="Courier"/>
+          <w:color w:val="0F2B3D"/>
           <w:bdr w:val="none" w:sz="0" w:space="0" w:color="auto" w:frame="1"/>
           <w:shd w:val="clear" w:color="auto" w:fill="F7F7F8"/>
         </w:rPr>
-      </w:pPr>
-      <w:r>
-        <w:rPr>
-          <w:rStyle w:val="HTMLCode"/>
-          <w:rFonts w:ascii="Calibri" w:hAnsi="Calibri"/>
-          <w:b/>
-          <w:iCs/>
+        <w:t xml:space="preserve">git tag </w:t>
+      </w:r>
+      <w:r>
+        <w:rPr>
+          <w:rStyle w:val="hljs-operator"/>
+          <w:rFonts w:ascii="Courier" w:hAnsi="Courier"/>
           <w:color w:val="0F2B3D"/>
-          <w:sz w:val="24"/>
-          <w:szCs w:val="24"/>
           <w:bdr w:val="none" w:sz="0" w:space="0" w:color="auto" w:frame="1"/>
           <w:shd w:val="clear" w:color="auto" w:fill="F7F7F8"/>
         </w:rPr>
-        <w:t>G</w:t>
+        <w:t>-a</w:t>
       </w:r>
       <w:r>
         <w:rPr>
           <w:rStyle w:val="HTMLCode"/>
-          <w:rFonts w:ascii="Calibri" w:hAnsi="Calibri"/>
-          <w:b/>
-          <w:iCs/>
+          <w:rFonts w:ascii="Courier" w:hAnsi="Courier"/>
           <w:color w:val="0F2B3D"/>
-          <w:sz w:val="24"/>
-          <w:szCs w:val="24"/>
           <w:bdr w:val="none" w:sz="0" w:space="0" w:color="auto" w:frame="1"/>
           <w:shd w:val="clear" w:color="auto" w:fill="F7F7F8"/>
         </w:rPr>
-        <w:t>it commit -m</w:t>
-      </w:r>
-      <w:r>
-        <w:rPr>
-          <w:rStyle w:val="HTMLCode"/>
-          <w:rFonts w:ascii="Calibri" w:hAnsi="Calibri"/>
-          <w:iCs/>
-          <w:color w:val="0F2B3D"/>
-          <w:sz w:val="24"/>
-          <w:szCs w:val="24"/>
+        <w:t xml:space="preserve"> v1.</w:t>
+      </w:r>
+      <w:r>
+        <w:rPr>
+          <w:rStyle w:val="hljs-number"/>
+          <w:rFonts w:ascii="Courier" w:hAnsi="Courier"/>
+          <w:color w:val="008080"/>
           <w:bdr w:val="none" w:sz="0" w:space="0" w:color="auto" w:frame="1"/>
           <w:shd w:val="clear" w:color="auto" w:fill="F7F7F8"/>
         </w:rPr>
-        <w:t xml:space="preserve"> </w:t>
-      </w:r>
-      <w:r>
-        <w:rPr>
-          <w:rStyle w:val="hljs-string"/>
-          <w:rFonts w:ascii="Calibri" w:hAnsi="Calibri"/>
-          <w:iCs/>
-          <w:color w:val="DD1144"/>
-          <w:sz w:val="24"/>
-          <w:szCs w:val="24"/>
+        <w:t>0</w:t>
+      </w:r>
+      <w:r>
+        <w:rPr>
+          <w:rStyle w:val="HTMLCode"/>
+          <w:rFonts w:ascii="Courier" w:hAnsi="Courier"/>
+          <w:color w:val="0F2B3D"/>
           <w:bdr w:val="none" w:sz="0" w:space="0" w:color="auto" w:frame="1"/>
           <w:shd w:val="clear" w:color="auto" w:fill="F7F7F8"/>
         </w:rPr>
-        <w:t>"Initial commit"</w:t>
-      </w:r>
-      <w:r>
-        <w:rPr>
-          <w:rStyle w:val="hljs-string"/>
-          <w:rFonts w:ascii="Calibri" w:hAnsi="Calibri"/>
-          <w:iCs/>
-          <w:color w:val="DD1144"/>
-          <w:sz w:val="24"/>
-          <w:szCs w:val="24"/>
+        <w:t xml:space="preserve"> a87984              </w:t>
+      </w:r>
+      <w:r>
+        <w:rPr>
+          <w:rStyle w:val="HTMLCode"/>
+          <w:rFonts w:ascii="Courier" w:hAnsi="Courier"/>
+          <w:color w:val="FF0000"/>
           <w:bdr w:val="none" w:sz="0" w:space="0" w:color="auto" w:frame="1"/>
           <w:shd w:val="clear" w:color="auto" w:fill="F7F7F8"/>
         </w:rPr>
-        <w:t xml:space="preserve">  </w:t>
-      </w:r>
-      <w:r>
-        <w:rPr>
-          <w:rStyle w:val="hljs-string"/>
-          <w:rFonts w:ascii="Calibri" w:hAnsi="Calibri"/>
-          <w:iCs/>
-          <w:color w:val="DD1144"/>
-          <w:sz w:val="24"/>
-          <w:szCs w:val="24"/>
-          <w:bdr w:val="none" w:sz="0" w:space="0" w:color="auto" w:frame="1"/>
-          <w:shd w:val="clear" w:color="auto" w:fill="F7F7F8"/>
-        </w:rPr>
-        <w:t xml:space="preserve">- </w:t>
-      </w:r>
-      <w:r>
-        <w:rPr>
-          <w:rStyle w:val="hljs-string"/>
-          <w:rFonts w:ascii="Calibri" w:hAnsi="Calibri"/>
-          <w:iCs/>
-          <w:color w:val="DD1144"/>
-          <w:sz w:val="24"/>
-          <w:szCs w:val="24"/>
-          <w:bdr w:val="none" w:sz="0" w:space="0" w:color="auto" w:frame="1"/>
-          <w:shd w:val="clear" w:color="auto" w:fill="F7F7F8"/>
-        </w:rPr>
-        <w:t>fo</w:t>
-      </w:r>
-      <w:r>
-        <w:rPr>
-          <w:rStyle w:val="hljs-string"/>
-          <w:rFonts w:ascii="Calibri" w:hAnsi="Calibri"/>
-          <w:iCs/>
-          <w:color w:val="DD1144"/>
-          <w:sz w:val="24"/>
-          <w:szCs w:val="24"/>
-          <w:bdr w:val="none" w:sz="0" w:space="0" w:color="auto" w:frame="1"/>
-          <w:shd w:val="clear" w:color="auto" w:fill="F7F7F8"/>
-        </w:rPr>
-        <w:t xml:space="preserve">r specifying message simultaneously </w:t>
+        <w:t>tagging past commit</w:t>
+      </w:r>
+    </w:p>
+    <w:p>
+      <w:pPr>
+        <w:rPr>
+          <w:color w:val="FF0000"/>
+          <w:lang w:val="en-US"/>
+        </w:rPr>
+      </w:pPr>
+    </w:p>
+    <w:p>
+      <w:pPr>
+        <w:jc w:val="center"/>
+        <w:rPr>
+          <w:b/>
+          <w:color w:val="000000" w:themeColor="text1"/>
+          <w:lang w:val="en-US"/>
+        </w:rPr>
+      </w:pPr>
+      <w:r>
+        <w:rPr>
+          <w:b/>
+          <w:color w:val="000000" w:themeColor="text1"/>
+          <w:lang w:val="en-US"/>
+        </w:rPr>
+        <w:t>BRANCHING</w:t>
+      </w:r>
+    </w:p>
+    <w:p>
+      <w:pPr>
+        <w:rPr>
+          <w:b/>
+          <w:color w:val="000000" w:themeColor="text1"/>
+          <w:lang w:val="en-US"/>
+        </w:rPr>
+      </w:pPr>
+      <w:r>
+        <w:rPr>
+          <w:b/>
+          <w:color w:val="000000" w:themeColor="text1"/>
+          <w:lang w:val="en-US"/>
+        </w:rPr>
+        <w:t>Git branch                                 t</w:t>
+      </w:r>
+      <w:r>
+        <w:rPr>
+          <w:b/>
+          <w:color w:val="FF0000"/>
+          <w:lang w:val="en-US"/>
+        </w:rPr>
+        <w:t>o see all the branches</w:t>
+      </w:r>
+    </w:p>
+    <w:p>
+      <w:pPr>
+        <w:rPr>
+          <w:b/>
+          <w:color w:val="FF0000"/>
+          <w:lang w:val="en-US"/>
+        </w:rPr>
+      </w:pPr>
+      <w:r>
+        <w:rPr>
+          <w:b/>
+          <w:color w:val="000000" w:themeColor="text1"/>
+          <w:lang w:val="en-US"/>
+        </w:rPr>
+        <w:t xml:space="preserve">Git branch sidebar                   </w:t>
+      </w:r>
+      <w:r>
+        <w:rPr>
+          <w:b/>
+          <w:color w:val="FF0000"/>
+          <w:lang w:val="en-US"/>
+        </w:rPr>
+        <w:t>to add a branch named sidebar</w:t>
+      </w:r>
+    </w:p>
+    <w:p>
+      <w:pPr>
+        <w:rPr>
+          <w:b/>
+          <w:color w:val="FF0000"/>
+          <w:lang w:val="en-US"/>
+        </w:rPr>
+      </w:pPr>
+      <w:r>
+        <w:rPr>
+          <w:b/>
+          <w:color w:val="000000" w:themeColor="text1"/>
+          <w:lang w:val="en-US"/>
+        </w:rPr>
+        <w:t xml:space="preserve">Git checkout sidebar              </w:t>
+      </w:r>
+      <w:r>
+        <w:rPr>
+          <w:b/>
+          <w:color w:val="FF0000"/>
+          <w:lang w:val="en-US"/>
+        </w:rPr>
+        <w:t>shifts the head pointer to sidebar branch now onwards the commits are added to this sidebar branch.</w:t>
+      </w:r>
+    </w:p>
+    <w:p>
+      <w:pPr>
+        <w:rPr>
+          <w:b/>
+          <w:color w:val="FF0000"/>
+          <w:lang w:val="en-US"/>
+        </w:rPr>
+      </w:pPr>
+    </w:p>
+    <w:p>
+      <w:pPr>
+        <w:rPr>
+          <w:b/>
+          <w:color w:val="FF0000"/>
+          <w:lang w:val="en-US"/>
+        </w:rPr>
+      </w:pPr>
+      <w:r>
+        <w:rPr>
+          <w:b/>
+          <w:color w:val="000000" w:themeColor="text1"/>
+          <w:lang w:val="en-US"/>
+        </w:rPr>
+        <w:t xml:space="preserve">Git branch -d sidebar           </w:t>
+      </w:r>
+      <w:r>
+        <w:rPr>
+          <w:b/>
+          <w:color w:val="FF0000"/>
+          <w:lang w:val="en-US"/>
+        </w:rPr>
+        <w:t>to delete the sidebar branch</w:t>
+      </w:r>
+      <w:r>
+        <w:rPr>
+          <w:b/>
+          <w:color w:val="FF0000"/>
+          <w:lang w:val="en-US"/>
+        </w:rPr>
+        <w:t xml:space="preserve"> if the copies of the commits of the sidebar branch does not exist elsewhere</w:t>
+      </w:r>
+    </w:p>
+    <w:p>
+      <w:pPr>
+        <w:rPr>
+          <w:b/>
+          <w:color w:val="FF0000"/>
+          <w:lang w:val="en-US"/>
+        </w:rPr>
+      </w:pPr>
+    </w:p>
+    <w:p>
+      <w:pPr>
+        <w:rPr>
+          <w:b/>
+          <w:color w:val="FF0000"/>
+          <w:lang w:val="en-US"/>
+        </w:rPr>
+      </w:pPr>
+      <w:r>
+        <w:rPr>
+          <w:b/>
+          <w:color w:val="000000" w:themeColor="text1"/>
+          <w:lang w:val="en-US"/>
+        </w:rPr>
+        <w:t xml:space="preserve">Git branch -D sidebar          </w:t>
+      </w:r>
+      <w:r>
+        <w:rPr>
+          <w:b/>
+          <w:color w:val="FF0000"/>
+          <w:lang w:val="en-US"/>
+        </w:rPr>
+        <w:t>to surely delete the branch named sidebar</w:t>
+      </w:r>
+    </w:p>
+    <w:p>
+      <w:pPr>
+        <w:rPr>
+          <w:b/>
+          <w:color w:val="FF0000"/>
+          <w:lang w:val="en-US"/>
+        </w:rPr>
+      </w:pPr>
+    </w:p>
+    <w:p>
+      <w:pPr>
+        <w:rPr>
+          <w:b/>
+          <w:color w:val="FF0000"/>
+          <w:lang w:val="en-US"/>
+        </w:rPr>
+      </w:pPr>
+      <w:r>
+        <w:rPr>
+          <w:b/>
+          <w:color w:val="000000" w:themeColor="text1"/>
+          <w:lang w:val="en-US"/>
+        </w:rPr>
+        <w:t xml:space="preserve">Git branch </w:t>
+      </w:r>
+      <w:proofErr w:type="spellStart"/>
+      <w:r>
+        <w:rPr>
+          <w:b/>
+          <w:color w:val="000000" w:themeColor="text1"/>
+          <w:lang w:val="en-US"/>
+        </w:rPr>
+        <w:t>newbranch</w:t>
+      </w:r>
+      <w:proofErr w:type="spellEnd"/>
+      <w:r>
+        <w:rPr>
+          <w:b/>
+          <w:color w:val="000000" w:themeColor="text1"/>
+          <w:lang w:val="en-US"/>
+        </w:rPr>
+        <w:t xml:space="preserve"> SHA      </w:t>
+      </w:r>
+      <w:r>
+        <w:rPr>
+          <w:b/>
+          <w:color w:val="FF0000"/>
+          <w:lang w:val="en-US"/>
+        </w:rPr>
+        <w:t>to add a branch to the SHA mentioned</w:t>
+      </w:r>
+    </w:p>
+    <w:p>
+      <w:pPr>
+        <w:rPr>
+          <w:b/>
+          <w:color w:val="FF0000"/>
+          <w:lang w:val="en-US"/>
+        </w:rPr>
+      </w:pPr>
+      <w:r>
+        <w:rPr>
+          <w:b/>
+          <w:color w:val="000000" w:themeColor="text1"/>
+          <w:lang w:val="en-US"/>
+        </w:rPr>
+        <w:t xml:space="preserve">Git branch –b </w:t>
+      </w:r>
+      <w:proofErr w:type="spellStart"/>
+      <w:r>
+        <w:rPr>
+          <w:b/>
+          <w:color w:val="000000" w:themeColor="text1"/>
+          <w:lang w:val="en-US"/>
+        </w:rPr>
+        <w:t>dochizsathme</w:t>
+      </w:r>
+      <w:proofErr w:type="spellEnd"/>
+      <w:r>
+        <w:rPr>
+          <w:b/>
+          <w:color w:val="000000" w:themeColor="text1"/>
+          <w:lang w:val="en-US"/>
+        </w:rPr>
+        <w:t xml:space="preserve">       </w:t>
+      </w:r>
+      <w:r>
+        <w:rPr>
+          <w:b/>
+          <w:color w:val="FF0000"/>
+          <w:lang w:val="en-US"/>
+        </w:rPr>
+        <w:t>to add a new branch and move the head pointer to the new branch</w:t>
+      </w:r>
+    </w:p>
+    <w:p>
+      <w:pPr>
+        <w:rPr>
+          <w:b/>
+          <w:color w:val="FF0000"/>
+          <w:lang w:val="en-US"/>
+        </w:rPr>
+      </w:pPr>
+      <w:r>
+        <w:rPr>
+          <w:b/>
+          <w:color w:val="000000" w:themeColor="text1"/>
+          <w:lang w:val="en-US"/>
+        </w:rPr>
+        <w:t xml:space="preserve">Git log –all --graph                     </w:t>
+      </w:r>
+      <w:r>
+        <w:rPr>
+          <w:b/>
+          <w:color w:val="FF0000"/>
+          <w:lang w:val="en-US"/>
+        </w:rPr>
+        <w:t>to show how branches will work</w:t>
+      </w:r>
+    </w:p>
+    <w:p>
+      <w:pPr>
+        <w:rPr>
+          <w:b/>
+          <w:color w:val="FF0000"/>
+          <w:lang w:val="en-US"/>
+        </w:rPr>
+      </w:pPr>
+    </w:p>
+    <w:p>
+      <w:pPr>
+        <w:rPr>
+          <w:b/>
+          <w:color w:val="FF0000"/>
+          <w:lang w:val="en-US"/>
+        </w:rPr>
+      </w:pPr>
+    </w:p>
+    <w:p>
+      <w:pPr>
+        <w:rPr>
+          <w:b/>
+          <w:color w:val="FF0000"/>
+          <w:lang w:val="en-US"/>
+        </w:rPr>
+      </w:pPr>
+    </w:p>
+    <w:p>
+      <w:pPr>
+        <w:rPr>
+          <w:b/>
+          <w:color w:val="FF0000"/>
+          <w:lang w:val="en-US"/>
+        </w:rPr>
+      </w:pPr>
+    </w:p>
+    <w:p>
+      <w:pPr>
+        <w:jc w:val="center"/>
+        <w:rPr>
+          <w:b/>
+          <w:color w:val="000000" w:themeColor="text1"/>
+          <w:lang w:val="en-US"/>
+        </w:rPr>
+      </w:pPr>
+      <w:r>
+        <w:rPr>
+          <w:b/>
+          <w:color w:val="000000" w:themeColor="text1"/>
+          <w:lang w:val="en-US"/>
+        </w:rPr>
+        <w:t>MERGING</w:t>
+      </w:r>
+    </w:p>
+    <w:p>
+      <w:pPr>
+        <w:jc w:val="center"/>
+        <w:rPr>
+          <w:b/>
+          <w:color w:val="000000" w:themeColor="text1"/>
+          <w:lang w:val="en-US"/>
+        </w:rPr>
+      </w:pPr>
+    </w:p>
+    <w:p>
+      <w:pPr>
+        <w:rPr>
+          <w:b/>
+          <w:color w:val="000000" w:themeColor="text1"/>
+          <w:lang w:val="en-US"/>
+        </w:rPr>
+      </w:pPr>
+      <w:r>
+        <w:rPr>
+          <w:b/>
+          <w:color w:val="000000" w:themeColor="text1"/>
+          <w:lang w:val="en-US"/>
+        </w:rPr>
+        <w:t xml:space="preserve">Git merge </w:t>
+      </w:r>
+      <w:proofErr w:type="spellStart"/>
+      <w:r>
+        <w:rPr>
+          <w:b/>
+          <w:color w:val="000000" w:themeColor="text1"/>
+          <w:lang w:val="en-US"/>
+        </w:rPr>
+        <w:t>branchname</w:t>
+      </w:r>
+      <w:proofErr w:type="spellEnd"/>
+    </w:p>
+    <w:p>
+      <w:pPr>
+        <w:rPr>
+          <w:b/>
+          <w:color w:val="000000" w:themeColor="text1"/>
+          <w:lang w:val="en-US"/>
+        </w:rPr>
+      </w:pPr>
+      <w:r>
+        <w:rPr>
+          <w:b/>
+          <w:color w:val="000000" w:themeColor="text1"/>
+          <w:lang w:val="en-US"/>
+        </w:rPr>
+        <w:t xml:space="preserve">Git merge </w:t>
+      </w:r>
+      <w:r>
+        <w:rPr>
+          <w:b/>
+          <w:color w:val="000000" w:themeColor="text1"/>
+          <w:lang w:val="en-US"/>
+        </w:rPr>
+        <w:t xml:space="preserve">--abort                                </w:t>
+      </w:r>
+      <w:r>
+        <w:rPr>
+          <w:b/>
+          <w:color w:val="FF0000"/>
+          <w:lang w:val="en-US"/>
+        </w:rPr>
+        <w:t>to abort the merging</w:t>
+      </w:r>
+    </w:p>
+    <w:p>
+      <w:pPr>
+        <w:rPr>
+          <w:b/>
+          <w:color w:val="000000" w:themeColor="text1"/>
+          <w:lang w:val="en-US"/>
+        </w:rPr>
+      </w:pPr>
+    </w:p>
+    <w:p>
+      <w:pPr>
+        <w:rPr>
+          <w:b/>
+          <w:color w:val="000000" w:themeColor="text1"/>
+          <w:lang w:val="en-US"/>
+        </w:rPr>
+      </w:pPr>
+    </w:p>
+    <w:p>
+      <w:pPr>
+        <w:jc w:val="center"/>
+        <w:rPr>
+          <w:b/>
+          <w:color w:val="000000" w:themeColor="text1"/>
+          <w:lang w:val="en-US"/>
+        </w:rPr>
+      </w:pPr>
+      <w:r>
+        <w:rPr>
+          <w:b/>
+          <w:color w:val="000000" w:themeColor="text1"/>
+          <w:lang w:val="en-US"/>
+        </w:rPr>
+        <w:t>UNDOING</w:t>
+      </w:r>
+    </w:p>
+    <w:p>
+      <w:pPr>
+        <w:rPr>
+          <w:b/>
+          <w:color w:val="FF0000"/>
+          <w:lang w:val="en-US"/>
+        </w:rPr>
+      </w:pPr>
+      <w:r>
+        <w:rPr>
+          <w:b/>
+          <w:color w:val="000000" w:themeColor="text1"/>
+          <w:lang w:val="en-US"/>
+        </w:rPr>
+        <w:t xml:space="preserve">Git commit –amend             </w:t>
+      </w:r>
+      <w:r>
+        <w:rPr>
+          <w:b/>
+          <w:color w:val="FF0000"/>
+          <w:lang w:val="en-US"/>
+        </w:rPr>
+        <w:t>to edit the most recent commit</w:t>
       </w:r>
     </w:p>
     <w:p>
@@ -1135,408 +2297,6 @@
         </w:pBdr>
         <w:shd w:val="clear" w:color="auto" w:fill="F7F7F8"/>
         <w:rPr>
-          <w:rFonts w:ascii="Calibri" w:hAnsi="Calibri"/>
-          <w:iCs/>
-          <w:color w:val="FF0000"/>
-          <w:sz w:val="24"/>
-          <w:szCs w:val="24"/>
-        </w:rPr>
-      </w:pPr>
-      <w:r>
-        <w:rPr>
-          <w:rFonts w:ascii="Calibri" w:eastAsia="Times New Roman" w:hAnsi="Calibri" w:cs="Times New Roman"/>
-          <w:b/>
-          <w:sz w:val="24"/>
-          <w:szCs w:val="24"/>
-        </w:rPr>
-        <w:t>G</w:t>
-      </w:r>
-      <w:r>
-        <w:rPr>
-          <w:rFonts w:ascii="Calibri" w:eastAsia="Times New Roman" w:hAnsi="Calibri" w:cs="Times New Roman"/>
-          <w:b/>
-          <w:sz w:val="24"/>
-          <w:szCs w:val="24"/>
-        </w:rPr>
-        <w:t>it commit -a -m hello</w:t>
-      </w:r>
-      <w:r>
-        <w:rPr>
-          <w:rFonts w:ascii="Calibri" w:eastAsia="Times New Roman" w:hAnsi="Calibri" w:cs="Times New Roman"/>
-          <w:sz w:val="24"/>
-          <w:szCs w:val="24"/>
-        </w:rPr>
-        <w:t xml:space="preserve"> -</w:t>
-      </w:r>
-      <w:r>
-        <w:rPr>
-          <w:rFonts w:ascii="Calibri" w:eastAsia="Times New Roman" w:hAnsi="Calibri" w:cs="Times New Roman"/>
-          <w:sz w:val="24"/>
-          <w:szCs w:val="24"/>
-        </w:rPr>
-        <w:t xml:space="preserve"> </w:t>
-      </w:r>
-      <w:r>
-        <w:rPr>
-          <w:rFonts w:ascii="Calibri" w:eastAsia="Times New Roman" w:hAnsi="Calibri" w:cs="Times New Roman"/>
-          <w:color w:val="FF0000"/>
-          <w:sz w:val="24"/>
-          <w:szCs w:val="24"/>
-        </w:rPr>
-        <w:t>for skipping the staging area</w:t>
-      </w:r>
-    </w:p>
-    <w:p>
-      <w:pPr>
-        <w:pStyle w:val="HTMLPreformatted"/>
-        <w:pBdr>
-          <w:top w:val="single" w:sz="6" w:space="0" w:color="B4B9BD"/>
-          <w:left w:val="single" w:sz="6" w:space="0" w:color="B4B9BD"/>
-          <w:bottom w:val="single" w:sz="6" w:space="0" w:color="B4B9BD"/>
-          <w:right w:val="single" w:sz="6" w:space="0" w:color="B4B9BD"/>
-        </w:pBdr>
-        <w:shd w:val="clear" w:color="auto" w:fill="F7F7F8"/>
-        <w:rPr>
-          <w:rFonts w:ascii="Calibri" w:hAnsi="Calibri"/>
-          <w:color w:val="525C65"/>
-          <w:sz w:val="24"/>
-          <w:szCs w:val="24"/>
-        </w:rPr>
-      </w:pPr>
-      <w:r>
-        <w:rPr>
-          <w:rStyle w:val="HTMLCode"/>
-          <w:rFonts w:ascii="Calibri" w:hAnsi="Calibri"/>
-          <w:b/>
-          <w:color w:val="0F2B3D"/>
-          <w:sz w:val="24"/>
-          <w:szCs w:val="24"/>
-          <w:bdr w:val="none" w:sz="0" w:space="0" w:color="auto" w:frame="1"/>
-          <w:shd w:val="clear" w:color="auto" w:fill="F7F7F8"/>
-        </w:rPr>
-        <w:t>G</w:t>
-      </w:r>
-      <w:r>
-        <w:rPr>
-          <w:rStyle w:val="HTMLCode"/>
-          <w:rFonts w:ascii="Calibri" w:hAnsi="Calibri"/>
-          <w:b/>
-          <w:color w:val="0F2B3D"/>
-          <w:sz w:val="24"/>
-          <w:szCs w:val="24"/>
-          <w:bdr w:val="none" w:sz="0" w:space="0" w:color="auto" w:frame="1"/>
-          <w:shd w:val="clear" w:color="auto" w:fill="F7F7F8"/>
-        </w:rPr>
-        <w:t>it diff</w:t>
-      </w:r>
-      <w:r>
-        <w:rPr>
-          <w:rStyle w:val="HTMLCode"/>
-          <w:rFonts w:ascii="Calibri" w:hAnsi="Calibri"/>
-          <w:color w:val="0F2B3D"/>
-          <w:sz w:val="24"/>
-          <w:szCs w:val="24"/>
-          <w:bdr w:val="none" w:sz="0" w:space="0" w:color="auto" w:frame="1"/>
-          <w:shd w:val="clear" w:color="auto" w:fill="F7F7F8"/>
-        </w:rPr>
-        <w:t xml:space="preserve"> </w:t>
-      </w:r>
-      <w:r>
-        <w:rPr>
-          <w:rStyle w:val="HTMLCode"/>
-          <w:rFonts w:ascii="Calibri" w:hAnsi="Calibri"/>
-          <w:color w:val="0F2B3D"/>
-          <w:sz w:val="24"/>
-          <w:szCs w:val="24"/>
-          <w:bdr w:val="none" w:sz="0" w:space="0" w:color="auto" w:frame="1"/>
-          <w:shd w:val="clear" w:color="auto" w:fill="F7F7F8"/>
-        </w:rPr>
-        <w:t xml:space="preserve">and </w:t>
-      </w:r>
-      <w:r>
-        <w:rPr>
-          <w:rStyle w:val="HTMLCode"/>
-          <w:rFonts w:ascii="Calibri" w:hAnsi="Calibri"/>
-          <w:b/>
-          <w:color w:val="0F2B3D"/>
-          <w:sz w:val="24"/>
-          <w:szCs w:val="24"/>
-          <w:bdr w:val="none" w:sz="0" w:space="0" w:color="auto" w:frame="1"/>
-          <w:shd w:val="clear" w:color="auto" w:fill="F7F7F8"/>
-        </w:rPr>
-        <w:t>git log -p</w:t>
-      </w:r>
-      <w:r>
-        <w:rPr>
-          <w:rStyle w:val="HTMLCode"/>
-          <w:rFonts w:ascii="Calibri" w:hAnsi="Calibri"/>
-          <w:color w:val="0F2B3D"/>
-          <w:sz w:val="24"/>
-          <w:szCs w:val="24"/>
-          <w:bdr w:val="none" w:sz="0" w:space="0" w:color="auto" w:frame="1"/>
-          <w:shd w:val="clear" w:color="auto" w:fill="F7F7F8"/>
-        </w:rPr>
-        <w:t xml:space="preserve"> do the same thing</w:t>
-      </w:r>
-      <w:r>
-        <w:rPr>
-          <w:rStyle w:val="HTMLCode"/>
-          <w:rFonts w:ascii="Calibri" w:hAnsi="Calibri"/>
-          <w:color w:val="0F2B3D"/>
-          <w:sz w:val="24"/>
-          <w:szCs w:val="24"/>
-          <w:bdr w:val="none" w:sz="0" w:space="0" w:color="auto" w:frame="1"/>
-          <w:shd w:val="clear" w:color="auto" w:fill="F7F7F8"/>
-        </w:rPr>
-        <w:t>.</w:t>
-      </w:r>
-    </w:p>
-    <w:p>
-      <w:pPr>
-        <w:rPr>
-          <w:lang w:val="en-US"/>
-        </w:rPr>
-      </w:pPr>
-    </w:p>
-    <w:p>
-      <w:pPr>
-        <w:jc w:val="center"/>
-        <w:rPr>
-          <w:b/>
-          <w:sz w:val="32"/>
-          <w:szCs w:val="32"/>
-          <w:lang w:val="en-US"/>
-        </w:rPr>
-      </w:pPr>
-      <w:r>
-        <w:rPr>
-          <w:b/>
-          <w:sz w:val="32"/>
-          <w:szCs w:val="32"/>
-          <w:lang w:val="en-US"/>
-        </w:rPr>
-        <w:t>IGNORING FILES</w:t>
-      </w:r>
-    </w:p>
-    <w:p>
-      <w:pPr>
-        <w:rPr>
-          <w:lang w:val="en-US"/>
-        </w:rPr>
-      </w:pPr>
-      <w:r>
-        <w:rPr>
-          <w:lang w:val="en-US"/>
-        </w:rPr>
-        <w:t xml:space="preserve">Step 1 - </w:t>
-      </w:r>
-      <w:r>
-        <w:rPr>
-          <w:lang w:val="en-US"/>
-        </w:rPr>
-        <w:t>touch .gitignore</w:t>
-      </w:r>
-    </w:p>
-    <w:p>
-      <w:pPr>
-        <w:rPr>
-          <w:rFonts w:ascii="Courier" w:eastAsia="Times New Roman" w:hAnsi="Courier" w:cs="Times New Roman"/>
-          <w:color w:val="0F2B3D"/>
-          <w:shd w:val="clear" w:color="auto" w:fill="F7F7F8"/>
-          <w:lang w:eastAsia="en-GB"/>
-        </w:rPr>
-      </w:pPr>
-      <w:r>
-        <w:rPr>
-          <w:rFonts w:ascii="Courier" w:eastAsia="Times New Roman" w:hAnsi="Courier" w:cs="Times New Roman"/>
-          <w:color w:val="0F2B3D"/>
-          <w:shd w:val="clear" w:color="auto" w:fill="F7F7F8"/>
-          <w:lang w:eastAsia="en-GB"/>
-        </w:rPr>
-        <w:t xml:space="preserve">     </w:t>
-      </w:r>
-      <w:r>
-        <w:rPr>
-          <w:rFonts w:ascii="Courier" w:eastAsia="Times New Roman" w:hAnsi="Courier" w:cs="Times New Roman"/>
-          <w:color w:val="0F2B3D"/>
-          <w:shd w:val="clear" w:color="auto" w:fill="F7F7F8"/>
-          <w:lang w:eastAsia="en-GB"/>
-        </w:rPr>
-        <w:t>.gitignore</w:t>
-      </w:r>
-    </w:p>
-    <w:p>
-      <w:pPr>
-        <w:rPr>
-          <w:rFonts w:ascii="Times New Roman" w:eastAsia="Times New Roman" w:hAnsi="Times New Roman" w:cs="Times New Roman"/>
-          <w:color w:val="FF0000"/>
-          <w:lang w:eastAsia="en-GB"/>
-        </w:rPr>
-      </w:pPr>
-      <w:r>
-        <w:rPr>
-          <w:rFonts w:ascii="Courier" w:eastAsia="Times New Roman" w:hAnsi="Courier" w:cs="Times New Roman"/>
-          <w:color w:val="538135" w:themeColor="accent6" w:themeShade="BF"/>
-          <w:shd w:val="clear" w:color="auto" w:fill="F7F7F8"/>
-          <w:lang w:eastAsia="en-GB"/>
-        </w:rPr>
-        <w:t xml:space="preserve">ADD FILES TO .gitignore </w:t>
-      </w:r>
-      <w:r>
-        <w:rPr>
-          <w:rFonts w:ascii="Courier" w:eastAsia="Times New Roman" w:hAnsi="Courier" w:cs="Times New Roman"/>
-          <w:color w:val="FF0000"/>
-          <w:shd w:val="clear" w:color="auto" w:fill="F7F7F8"/>
-          <w:lang w:eastAsia="en-GB"/>
-        </w:rPr>
-        <w:t>to ignore some</w:t>
-      </w:r>
-      <w:r>
-        <w:rPr>
-          <w:rFonts w:ascii="Courier" w:eastAsia="Times New Roman" w:hAnsi="Courier" w:cs="Times New Roman"/>
-          <w:color w:val="FF0000"/>
-          <w:shd w:val="clear" w:color="auto" w:fill="F7F7F8"/>
-          <w:lang w:eastAsia="en-GB"/>
-        </w:rPr>
-        <w:t xml:space="preserve"> files while staging.</w:t>
-      </w:r>
-    </w:p>
-    <w:p>
-      <w:pPr>
-        <w:rPr>
-          <w:color w:val="FF0000"/>
-          <w:lang w:val="en-US"/>
-        </w:rPr>
-      </w:pPr>
-    </w:p>
-    <w:p>
-      <w:pPr>
-        <w:jc w:val="center"/>
-        <w:rPr>
-          <w:b/>
-          <w:color w:val="000000" w:themeColor="text1"/>
-          <w:sz w:val="32"/>
-          <w:szCs w:val="32"/>
-          <w:lang w:val="en-US"/>
-        </w:rPr>
-      </w:pPr>
-    </w:p>
-    <w:p>
-      <w:pPr>
-        <w:jc w:val="center"/>
-        <w:rPr>
-          <w:b/>
-          <w:color w:val="000000" w:themeColor="text1"/>
-          <w:sz w:val="32"/>
-          <w:szCs w:val="32"/>
-          <w:lang w:val="en-US"/>
-        </w:rPr>
-      </w:pPr>
-      <w:bookmarkStart w:id="0" w:name="_GoBack"/>
-      <w:bookmarkEnd w:id="0"/>
-      <w:r>
-        <w:rPr>
-          <w:b/>
-          <w:color w:val="000000" w:themeColor="text1"/>
-          <w:sz w:val="32"/>
-          <w:szCs w:val="32"/>
-          <w:lang w:val="en-US"/>
-        </w:rPr>
-        <w:lastRenderedPageBreak/>
-        <w:t>TAGGING</w:t>
-      </w:r>
-    </w:p>
-    <w:p>
-      <w:pPr>
-        <w:rPr>
-          <w:color w:val="FF0000"/>
-          <w:lang w:val="en-US"/>
-        </w:rPr>
-      </w:pPr>
-      <w:r>
-        <w:rPr>
-          <w:color w:val="000000" w:themeColor="text1"/>
-          <w:lang w:val="en-US"/>
-        </w:rPr>
-        <w:t xml:space="preserve">git tag </w:t>
-      </w:r>
-      <w:r>
-        <w:rPr>
-          <w:color w:val="000000" w:themeColor="text1"/>
-          <w:lang w:val="en-US"/>
-        </w:rPr>
-        <w:t>-</w:t>
-      </w:r>
-      <w:r>
-        <w:rPr>
-          <w:color w:val="000000" w:themeColor="text1"/>
-          <w:lang w:val="en-US"/>
-        </w:rPr>
-        <w:t xml:space="preserve">a           </w:t>
-      </w:r>
-      <w:r>
-        <w:rPr>
-          <w:color w:val="FF0000"/>
-          <w:lang w:val="en-US"/>
-        </w:rPr>
-        <w:t>to add tag</w:t>
-      </w:r>
-    </w:p>
-    <w:p>
-      <w:pPr>
-        <w:rPr>
-          <w:color w:val="FF0000"/>
-          <w:lang w:val="en-US"/>
-        </w:rPr>
-      </w:pPr>
-      <w:r>
-        <w:rPr>
-          <w:color w:val="000000" w:themeColor="text1"/>
-          <w:lang w:val="en-US"/>
-        </w:rPr>
-        <w:t xml:space="preserve">git tag               </w:t>
-      </w:r>
-      <w:r>
-        <w:rPr>
-          <w:color w:val="FF0000"/>
-          <w:lang w:val="en-US"/>
-        </w:rPr>
-        <w:t>to view tags</w:t>
-      </w:r>
-    </w:p>
-    <w:p>
-      <w:pPr>
-        <w:rPr>
-          <w:color w:val="FF0000"/>
-          <w:lang w:val="en-US"/>
-        </w:rPr>
-      </w:pPr>
-      <w:r>
-        <w:rPr>
-          <w:color w:val="000000" w:themeColor="text1"/>
-          <w:lang w:val="en-US"/>
-        </w:rPr>
-        <w:t xml:space="preserve">git tag -d          </w:t>
-      </w:r>
-      <w:r>
-        <w:rPr>
-          <w:color w:val="FF0000"/>
-          <w:lang w:val="en-US"/>
-        </w:rPr>
-        <w:t>to delete tag</w:t>
-      </w:r>
-    </w:p>
-    <w:p>
-      <w:pPr>
-        <w:pStyle w:val="HTMLPreformatted"/>
-        <w:pBdr>
-          <w:top w:val="single" w:sz="6" w:space="0" w:color="B4B9BD"/>
-          <w:left w:val="single" w:sz="6" w:space="0" w:color="B4B9BD"/>
-          <w:bottom w:val="single" w:sz="6" w:space="0" w:color="B4B9BD"/>
-          <w:right w:val="single" w:sz="6" w:space="0" w:color="B4B9BD"/>
-        </w:pBdr>
-        <w:shd w:val="clear" w:color="auto" w:fill="F7F7F8"/>
-        <w:rPr>
           <w:rFonts w:ascii="Courier" w:hAnsi="Courier"/>
           <w:color w:val="FF0000"/>
           <w:sz w:val="24"/>
@@ -1551,17 +2311,7 @@
           <w:bdr w:val="none" w:sz="0" w:space="0" w:color="auto" w:frame="1"/>
           <w:shd w:val="clear" w:color="auto" w:fill="F7F7F8"/>
         </w:rPr>
-        <w:t xml:space="preserve">git tag </w:t>
-      </w:r>
-      <w:r>
-        <w:rPr>
-          <w:rStyle w:val="hljs-operator"/>
-          <w:rFonts w:ascii="Courier" w:hAnsi="Courier"/>
-          <w:color w:val="0F2B3D"/>
-          <w:bdr w:val="none" w:sz="0" w:space="0" w:color="auto" w:frame="1"/>
-          <w:shd w:val="clear" w:color="auto" w:fill="F7F7F8"/>
-        </w:rPr>
-        <w:t>-a</w:t>
+        <w:t xml:space="preserve">git revert &lt;SHA-of-commit-to-revert&gt;                </w:t>
       </w:r>
       <w:r>
         <w:rPr>
@@ -1571,510 +2321,6 @@
           <w:bdr w:val="none" w:sz="0" w:space="0" w:color="auto" w:frame="1"/>
           <w:shd w:val="clear" w:color="auto" w:fill="F7F7F8"/>
         </w:rPr>
-        <w:t xml:space="preserve"> v1.</w:t>
-      </w:r>
-      <w:r>
-        <w:rPr>
-          <w:rStyle w:val="hljs-number"/>
-          <w:rFonts w:ascii="Courier" w:hAnsi="Courier"/>
-          <w:color w:val="008080"/>
-          <w:bdr w:val="none" w:sz="0" w:space="0" w:color="auto" w:frame="1"/>
-          <w:shd w:val="clear" w:color="auto" w:fill="F7F7F8"/>
-        </w:rPr>
-        <w:t>0</w:t>
-      </w:r>
-      <w:r>
-        <w:rPr>
-          <w:rStyle w:val="HTMLCode"/>
-          <w:rFonts w:ascii="Courier" w:hAnsi="Courier"/>
-          <w:color w:val="0F2B3D"/>
-          <w:bdr w:val="none" w:sz="0" w:space="0" w:color="auto" w:frame="1"/>
-          <w:shd w:val="clear" w:color="auto" w:fill="F7F7F8"/>
-        </w:rPr>
-        <w:t xml:space="preserve"> a87984              </w:t>
-      </w:r>
-      <w:r>
-        <w:rPr>
-          <w:rStyle w:val="HTMLCode"/>
-          <w:rFonts w:ascii="Courier" w:hAnsi="Courier"/>
-          <w:color w:val="FF0000"/>
-          <w:bdr w:val="none" w:sz="0" w:space="0" w:color="auto" w:frame="1"/>
-          <w:shd w:val="clear" w:color="auto" w:fill="F7F7F8"/>
-        </w:rPr>
-        <w:t>tagging past commit</w:t>
-      </w:r>
-    </w:p>
-    <w:p>
-      <w:pPr>
-        <w:rPr>
-          <w:color w:val="FF0000"/>
-          <w:lang w:val="en-US"/>
-        </w:rPr>
-      </w:pPr>
-    </w:p>
-    <w:p>
-      <w:pPr>
-        <w:jc w:val="center"/>
-        <w:rPr>
-          <w:b/>
-          <w:color w:val="000000" w:themeColor="text1"/>
-          <w:lang w:val="en-US"/>
-        </w:rPr>
-      </w:pPr>
-      <w:r>
-        <w:rPr>
-          <w:b/>
-          <w:color w:val="000000" w:themeColor="text1"/>
-          <w:lang w:val="en-US"/>
-        </w:rPr>
-        <w:t>BRANCHING</w:t>
-      </w:r>
-    </w:p>
-    <w:p>
-      <w:pPr>
-        <w:rPr>
-          <w:b/>
-          <w:color w:val="000000" w:themeColor="text1"/>
-          <w:lang w:val="en-US"/>
-        </w:rPr>
-      </w:pPr>
-      <w:r>
-        <w:rPr>
-          <w:b/>
-          <w:color w:val="000000" w:themeColor="text1"/>
-          <w:lang w:val="en-US"/>
-        </w:rPr>
-        <w:t>Git branch                                 t</w:t>
-      </w:r>
-      <w:r>
-        <w:rPr>
-          <w:b/>
-          <w:color w:val="FF0000"/>
-          <w:lang w:val="en-US"/>
-        </w:rPr>
-        <w:t>o see all the branches</w:t>
-      </w:r>
-    </w:p>
-    <w:p>
-      <w:pPr>
-        <w:rPr>
-          <w:b/>
-          <w:color w:val="FF0000"/>
-          <w:lang w:val="en-US"/>
-        </w:rPr>
-      </w:pPr>
-      <w:r>
-        <w:rPr>
-          <w:b/>
-          <w:color w:val="000000" w:themeColor="text1"/>
-          <w:lang w:val="en-US"/>
-        </w:rPr>
-        <w:t xml:space="preserve">Git branch sidebar                   </w:t>
-      </w:r>
-      <w:r>
-        <w:rPr>
-          <w:b/>
-          <w:color w:val="FF0000"/>
-          <w:lang w:val="en-US"/>
-        </w:rPr>
-        <w:t>to add a branch named sidebar</w:t>
-      </w:r>
-    </w:p>
-    <w:p>
-      <w:pPr>
-        <w:rPr>
-          <w:b/>
-          <w:color w:val="FF0000"/>
-          <w:lang w:val="en-US"/>
-        </w:rPr>
-      </w:pPr>
-      <w:r>
-        <w:rPr>
-          <w:b/>
-          <w:color w:val="000000" w:themeColor="text1"/>
-          <w:lang w:val="en-US"/>
-        </w:rPr>
-        <w:t xml:space="preserve">Git checkout sidebar              </w:t>
-      </w:r>
-      <w:r>
-        <w:rPr>
-          <w:b/>
-          <w:color w:val="FF0000"/>
-          <w:lang w:val="en-US"/>
-        </w:rPr>
-        <w:t>shifts the head pointer to sidebar branch now onwards the commits are added to this sidebar branch.</w:t>
-      </w:r>
-    </w:p>
-    <w:p>
-      <w:pPr>
-        <w:rPr>
-          <w:b/>
-          <w:color w:val="FF0000"/>
-          <w:lang w:val="en-US"/>
-        </w:rPr>
-      </w:pPr>
-    </w:p>
-    <w:p>
-      <w:pPr>
-        <w:rPr>
-          <w:b/>
-          <w:color w:val="FF0000"/>
-          <w:lang w:val="en-US"/>
-        </w:rPr>
-      </w:pPr>
-      <w:r>
-        <w:rPr>
-          <w:b/>
-          <w:color w:val="000000" w:themeColor="text1"/>
-          <w:lang w:val="en-US"/>
-        </w:rPr>
-        <w:t xml:space="preserve">Git branch -d sidebar           </w:t>
-      </w:r>
-      <w:r>
-        <w:rPr>
-          <w:b/>
-          <w:color w:val="FF0000"/>
-          <w:lang w:val="en-US"/>
-        </w:rPr>
-        <w:t>to delete the sidebar branch</w:t>
-      </w:r>
-      <w:r>
-        <w:rPr>
-          <w:b/>
-          <w:color w:val="FF0000"/>
-          <w:lang w:val="en-US"/>
-        </w:rPr>
-        <w:t xml:space="preserve"> if the copies of the commits of the sidebar branch does not exist elsewhere</w:t>
-      </w:r>
-    </w:p>
-    <w:p>
-      <w:pPr>
-        <w:rPr>
-          <w:b/>
-          <w:color w:val="FF0000"/>
-          <w:lang w:val="en-US"/>
-        </w:rPr>
-      </w:pPr>
-    </w:p>
-    <w:p>
-      <w:pPr>
-        <w:rPr>
-          <w:b/>
-          <w:color w:val="FF0000"/>
-          <w:lang w:val="en-US"/>
-        </w:rPr>
-      </w:pPr>
-      <w:r>
-        <w:rPr>
-          <w:b/>
-          <w:color w:val="000000" w:themeColor="text1"/>
-          <w:lang w:val="en-US"/>
-        </w:rPr>
-        <w:t xml:space="preserve">Git branch -D sidebar          </w:t>
-      </w:r>
-      <w:r>
-        <w:rPr>
-          <w:b/>
-          <w:color w:val="FF0000"/>
-          <w:lang w:val="en-US"/>
-        </w:rPr>
-        <w:t>to surely delete the branch named sidebar</w:t>
-      </w:r>
-    </w:p>
-    <w:p>
-      <w:pPr>
-        <w:rPr>
-          <w:b/>
-          <w:color w:val="FF0000"/>
-          <w:lang w:val="en-US"/>
-        </w:rPr>
-      </w:pPr>
-    </w:p>
-    <w:p>
-      <w:pPr>
-        <w:rPr>
-          <w:b/>
-          <w:color w:val="FF0000"/>
-          <w:lang w:val="en-US"/>
-        </w:rPr>
-      </w:pPr>
-      <w:r>
-        <w:rPr>
-          <w:b/>
-          <w:color w:val="000000" w:themeColor="text1"/>
-          <w:lang w:val="en-US"/>
-        </w:rPr>
-        <w:t xml:space="preserve">Git branch newbranch SHA      </w:t>
-      </w:r>
-      <w:r>
-        <w:rPr>
-          <w:b/>
-          <w:color w:val="FF0000"/>
-          <w:lang w:val="en-US"/>
-        </w:rPr>
-        <w:t>to add a branch to the SHA mentioned</w:t>
-      </w:r>
-    </w:p>
-    <w:p>
-      <w:pPr>
-        <w:rPr>
-          <w:b/>
-          <w:color w:val="FF0000"/>
-          <w:lang w:val="en-US"/>
-        </w:rPr>
-      </w:pPr>
-      <w:r>
-        <w:rPr>
-          <w:b/>
-          <w:color w:val="000000" w:themeColor="text1"/>
-          <w:lang w:val="en-US"/>
-        </w:rPr>
-        <w:t xml:space="preserve">Git branch –b dochizsathme       </w:t>
-      </w:r>
-      <w:r>
-        <w:rPr>
-          <w:b/>
-          <w:color w:val="FF0000"/>
-          <w:lang w:val="en-US"/>
-        </w:rPr>
-        <w:t>to add a new branch and move the head pointer to the new branch</w:t>
-      </w:r>
-    </w:p>
-    <w:p>
-      <w:pPr>
-        <w:rPr>
-          <w:b/>
-          <w:color w:val="FF0000"/>
-          <w:lang w:val="en-US"/>
-        </w:rPr>
-      </w:pPr>
-      <w:r>
-        <w:rPr>
-          <w:b/>
-          <w:color w:val="000000" w:themeColor="text1"/>
-          <w:lang w:val="en-US"/>
-        </w:rPr>
-        <w:t xml:space="preserve">Git log –all --graph                     </w:t>
-      </w:r>
-      <w:r>
-        <w:rPr>
-          <w:b/>
-          <w:color w:val="FF0000"/>
-          <w:lang w:val="en-US"/>
-        </w:rPr>
-        <w:t>to show how branches will work</w:t>
-      </w:r>
-    </w:p>
-    <w:p>
-      <w:pPr>
-        <w:rPr>
-          <w:b/>
-          <w:color w:val="FF0000"/>
-          <w:lang w:val="en-US"/>
-        </w:rPr>
-      </w:pPr>
-    </w:p>
-    <w:p>
-      <w:pPr>
-        <w:rPr>
-          <w:b/>
-          <w:color w:val="FF0000"/>
-          <w:lang w:val="en-US"/>
-        </w:rPr>
-      </w:pPr>
-    </w:p>
-    <w:p>
-      <w:pPr>
-        <w:rPr>
-          <w:b/>
-          <w:color w:val="FF0000"/>
-          <w:lang w:val="en-US"/>
-        </w:rPr>
-      </w:pPr>
-    </w:p>
-    <w:p>
-      <w:pPr>
-        <w:rPr>
-          <w:b/>
-          <w:color w:val="FF0000"/>
-          <w:lang w:val="en-US"/>
-        </w:rPr>
-      </w:pPr>
-    </w:p>
-    <w:p>
-      <w:pPr>
-        <w:jc w:val="center"/>
-        <w:rPr>
-          <w:b/>
-          <w:color w:val="000000" w:themeColor="text1"/>
-          <w:lang w:val="en-US"/>
-        </w:rPr>
-      </w:pPr>
-      <w:r>
-        <w:rPr>
-          <w:b/>
-          <w:color w:val="000000" w:themeColor="text1"/>
-          <w:lang w:val="en-US"/>
-        </w:rPr>
-        <w:t>MERGING</w:t>
-      </w:r>
-    </w:p>
-    <w:p>
-      <w:pPr>
-        <w:jc w:val="center"/>
-        <w:rPr>
-          <w:b/>
-          <w:color w:val="000000" w:themeColor="text1"/>
-          <w:lang w:val="en-US"/>
-        </w:rPr>
-      </w:pPr>
-    </w:p>
-    <w:p>
-      <w:pPr>
-        <w:rPr>
-          <w:b/>
-          <w:color w:val="000000" w:themeColor="text1"/>
-          <w:lang w:val="en-US"/>
-        </w:rPr>
-      </w:pPr>
-      <w:r>
-        <w:rPr>
-          <w:b/>
-          <w:color w:val="000000" w:themeColor="text1"/>
-          <w:lang w:val="en-US"/>
-        </w:rPr>
-        <w:t>Git merge branchname</w:t>
-      </w:r>
-    </w:p>
-    <w:p>
-      <w:pPr>
-        <w:rPr>
-          <w:b/>
-          <w:color w:val="000000" w:themeColor="text1"/>
-          <w:lang w:val="en-US"/>
-        </w:rPr>
-      </w:pPr>
-      <w:r>
-        <w:rPr>
-          <w:b/>
-          <w:color w:val="000000" w:themeColor="text1"/>
-          <w:lang w:val="en-US"/>
-        </w:rPr>
-        <w:t xml:space="preserve">Git merge </w:t>
-      </w:r>
-      <w:r>
-        <w:rPr>
-          <w:b/>
-          <w:color w:val="000000" w:themeColor="text1"/>
-          <w:lang w:val="en-US"/>
-        </w:rPr>
-        <w:t xml:space="preserve">--abort                                </w:t>
-      </w:r>
-      <w:r>
-        <w:rPr>
-          <w:b/>
-          <w:color w:val="FF0000"/>
-          <w:lang w:val="en-US"/>
-        </w:rPr>
-        <w:t>to abort the merging</w:t>
-      </w:r>
-    </w:p>
-    <w:p>
-      <w:pPr>
-        <w:rPr>
-          <w:b/>
-          <w:color w:val="000000" w:themeColor="text1"/>
-          <w:lang w:val="en-US"/>
-        </w:rPr>
-      </w:pPr>
-    </w:p>
-    <w:p>
-      <w:pPr>
-        <w:rPr>
-          <w:b/>
-          <w:color w:val="000000" w:themeColor="text1"/>
-          <w:lang w:val="en-US"/>
-        </w:rPr>
-      </w:pPr>
-    </w:p>
-    <w:p>
-      <w:pPr>
-        <w:jc w:val="center"/>
-        <w:rPr>
-          <w:b/>
-          <w:color w:val="000000" w:themeColor="text1"/>
-          <w:lang w:val="en-US"/>
-        </w:rPr>
-      </w:pPr>
-      <w:r>
-        <w:rPr>
-          <w:b/>
-          <w:color w:val="000000" w:themeColor="text1"/>
-          <w:lang w:val="en-US"/>
-        </w:rPr>
-        <w:t>UNDOING</w:t>
-      </w:r>
-    </w:p>
-    <w:p>
-      <w:pPr>
-        <w:rPr>
-          <w:b/>
-          <w:color w:val="FF0000"/>
-          <w:lang w:val="en-US"/>
-        </w:rPr>
-      </w:pPr>
-      <w:r>
-        <w:rPr>
-          <w:b/>
-          <w:color w:val="000000" w:themeColor="text1"/>
-          <w:lang w:val="en-US"/>
-        </w:rPr>
-        <w:t xml:space="preserve">Git commit –amend             </w:t>
-      </w:r>
-      <w:r>
-        <w:rPr>
-          <w:b/>
-          <w:color w:val="FF0000"/>
-          <w:lang w:val="en-US"/>
-        </w:rPr>
-        <w:t>to edit the most recent commit</w:t>
-      </w:r>
-    </w:p>
-    <w:p>
-      <w:pPr>
-        <w:pStyle w:val="HTMLPreformatted"/>
-        <w:pBdr>
-          <w:top w:val="single" w:sz="6" w:space="0" w:color="B4B9BD"/>
-          <w:left w:val="single" w:sz="6" w:space="0" w:color="B4B9BD"/>
-          <w:bottom w:val="single" w:sz="6" w:space="0" w:color="B4B9BD"/>
-          <w:right w:val="single" w:sz="6" w:space="0" w:color="B4B9BD"/>
-        </w:pBdr>
-        <w:shd w:val="clear" w:color="auto" w:fill="F7F7F8"/>
-        <w:rPr>
-          <w:rFonts w:ascii="Courier" w:hAnsi="Courier"/>
-          <w:color w:val="FF0000"/>
-          <w:sz w:val="24"/>
-          <w:szCs w:val="24"/>
-        </w:rPr>
-      </w:pPr>
-      <w:r>
-        <w:rPr>
-          <w:rStyle w:val="HTMLCode"/>
-          <w:rFonts w:ascii="Courier" w:hAnsi="Courier"/>
-          <w:color w:val="0F2B3D"/>
-          <w:bdr w:val="none" w:sz="0" w:space="0" w:color="auto" w:frame="1"/>
-          <w:shd w:val="clear" w:color="auto" w:fill="F7F7F8"/>
-        </w:rPr>
-        <w:t xml:space="preserve">git revert &lt;SHA-of-commit-to-revert&gt;                </w:t>
-      </w:r>
-      <w:r>
-        <w:rPr>
-          <w:rStyle w:val="HTMLCode"/>
-          <w:rFonts w:ascii="Courier" w:hAnsi="Courier"/>
-          <w:color w:val="0F2B3D"/>
-          <w:bdr w:val="none" w:sz="0" w:space="0" w:color="auto" w:frame="1"/>
-          <w:shd w:val="clear" w:color="auto" w:fill="F7F7F8"/>
-        </w:rPr>
         <w:t>creates a new commit with reverse changes</w:t>
       </w:r>
     </w:p>
@@ -2086,13 +2332,41 @@
           <w:lang w:val="en-US"/>
         </w:rPr>
       </w:pPr>
-      <w:r>
-        <w:rPr>
-          <w:b/>
-          <w:color w:val="FF0000"/>
-          <w:lang w:val="en-US"/>
-        </w:rPr>
-        <w:t>git reflog               for history</w:t>
+      <w:proofErr w:type="spellStart"/>
+      <w:r>
+        <w:rPr>
+          <w:b/>
+          <w:color w:val="FF0000"/>
+          <w:lang w:val="en-US"/>
+        </w:rPr>
+        <w:t>git</w:t>
+      </w:r>
+      <w:proofErr w:type="spellEnd"/>
+      <w:r>
+        <w:rPr>
+          <w:b/>
+          <w:color w:val="FF0000"/>
+          <w:lang w:val="en-US"/>
+        </w:rPr>
+        <w:t xml:space="preserve"> </w:t>
+      </w:r>
+      <w:proofErr w:type="spellStart"/>
+      <w:r>
+        <w:rPr>
+          <w:b/>
+          <w:color w:val="FF0000"/>
+          <w:lang w:val="en-US"/>
+        </w:rPr>
+        <w:t>reflog</w:t>
+      </w:r>
+      <w:proofErr w:type="spellEnd"/>
+      <w:r>
+        <w:rPr>
+          <w:b/>
+          <w:color w:val="FF0000"/>
+          <w:lang w:val="en-US"/>
+        </w:rPr>
+        <w:t xml:space="preserve">               for history</w:t>
       </w:r>
     </w:p>
     <w:p>
@@ -2296,13 +2570,23 @@
           <w:lang w:eastAsia="en-GB"/>
         </w:rPr>
       </w:pPr>
+      <w:proofErr w:type="spellStart"/>
       <w:r>
         <w:rPr>
           <w:rFonts w:ascii="Helvetica" w:eastAsia="Times New Roman" w:hAnsi="Helvetica" w:cs="Times New Roman"/>
           <w:color w:val="4F4F4F"/>
           <w:lang w:eastAsia="en-GB"/>
         </w:rPr>
-        <w:t>unstages committed changes </w:t>
+        <w:t>unstages</w:t>
+      </w:r>
+      <w:proofErr w:type="spellEnd"/>
+      <w:r>
+        <w:rPr>
+          <w:rFonts w:ascii="Helvetica" w:eastAsia="Times New Roman" w:hAnsi="Helvetica" w:cs="Times New Roman"/>
+          <w:color w:val="4F4F4F"/>
+          <w:lang w:eastAsia="en-GB"/>
+        </w:rPr>
+        <w:t xml:space="preserve"> committed changes </w:t>
       </w:r>
       <w:r>
         <w:rPr>
@@ -2440,13 +2724,23 @@
           <w:lang w:val="en-US"/>
         </w:rPr>
       </w:pPr>
+      <w:proofErr w:type="spellStart"/>
       <w:r>
         <w:rPr>
           <w:b/>
           <w:color w:val="000000" w:themeColor="text1"/>
           <w:lang w:val="en-US"/>
         </w:rPr>
-        <w:t xml:space="preserve">git reset HEAD &lt;file&gt;           </w:t>
+        <w:t>git</w:t>
+      </w:r>
+      <w:proofErr w:type="spellEnd"/>
+      <w:r>
+        <w:rPr>
+          <w:b/>
+          <w:color w:val="000000" w:themeColor="text1"/>
+          <w:lang w:val="en-US"/>
+        </w:rPr>
+        <w:t xml:space="preserve"> reset HEAD &lt;file&gt;           </w:t>
       </w:r>
       <w:r>
         <w:rPr>
@@ -2528,8 +2822,21 @@
           <w:shd w:val="clear" w:color="auto" w:fill="E8F2FE"/>
           <w:lang w:eastAsia="en-GB"/>
         </w:rPr>
-        <w:t>open -a /Applications/Sublime\ Text.app</w:t>
-      </w:r>
+        <w:t xml:space="preserve">open -a /Applications/Sublime\ </w:t>
+      </w:r>
+      <w:proofErr w:type="spellStart"/>
+      <w:r>
+        <w:rPr>
+          <w:rFonts w:ascii="Courier New" w:eastAsia="Times New Roman" w:hAnsi="Courier New" w:cs="Courier New"/>
+          <w:color w:val="000000"/>
+          <w:sz w:val="20"/>
+          <w:szCs w:val="20"/>
+          <w:shd w:val="clear" w:color="auto" w:fill="E8F2FE"/>
+          <w:lang w:eastAsia="en-GB"/>
+        </w:rPr>
+        <w:t>Text.app</w:t>
+      </w:r>
+      <w:proofErr w:type="spellEnd"/>
       <w:r>
         <w:rPr>
           <w:rFonts w:ascii="Courier New" w:eastAsia="Times New Roman" w:hAnsi="Courier New" w:cs="Courier New"/>
@@ -3697,14 +4004,34 @@
         </w:rPr>
         <w:t xml:space="preserve"> </w:t>
       </w:r>
-      <w:r>
-        <w:rPr>
-          <w:b/>
-          <w:color w:val="FF0000"/>
-          <w:lang w:val="en-US"/>
-        </w:rPr>
-        <w:t>ctrl+o   + enter +     ctrl+x</w:t>
-      </w:r>
+      <w:proofErr w:type="spellStart"/>
+      <w:r>
+        <w:rPr>
+          <w:b/>
+          <w:color w:val="FF0000"/>
+          <w:lang w:val="en-US"/>
+        </w:rPr>
+        <w:t>ctrl+o</w:t>
+      </w:r>
+      <w:proofErr w:type="spellEnd"/>
+      <w:r>
+        <w:rPr>
+          <w:b/>
+          <w:color w:val="FF0000"/>
+          <w:lang w:val="en-US"/>
+        </w:rPr>
+        <w:t xml:space="preserve">   + enter +     </w:t>
+      </w:r>
+      <w:proofErr w:type="spellStart"/>
+      <w:r>
+        <w:rPr>
+          <w:b/>
+          <w:color w:val="FF0000"/>
+          <w:lang w:val="en-US"/>
+        </w:rPr>
+        <w:t>ctrl+x</w:t>
+      </w:r>
+      <w:proofErr w:type="spellEnd"/>
     </w:p>
     <w:p>
       <w:pPr>
@@ -3756,6 +4083,119 @@
 <file path=word/numbering.xml><?xml version="1.0" encoding="utf-8"?>
 <w:numbering xmlns:wpc="http://schemas.microsoft.com/office/word/2010/wordprocessingCanvas" xmlns:mo="http://schemas.microsoft.com/office/mac/office/2008/main" xmlns:mc="http://schemas.openxmlformats.org/markup-compatibility/2006" xmlns:mv="urn:schemas-microsoft-com:mac:vml" xmlns:o="urn:schemas-microsoft-com:office:office" xmlns:r="http://schemas.openxmlformats.org/officeDocument/2006/relationships" xmlns:m="http://schemas.openxmlformats.org/officeDocument/2006/math" xmlns:v="urn:schemas-microsoft-com:vml" xmlns:wp14="http://schemas.microsoft.com/office/word/2010/wordprocessingDrawing" xmlns:wp="http://schemas.openxmlformats.org/drawingml/2006/wordprocessingDrawing" xmlns:w10="urn:schemas-microsoft-com:office:word" xmlns:w="http://schemas.openxmlformats.org/wordprocessingml/2006/main" xmlns:w14="http://schemas.microsoft.com/office/word/2010/wordml" xmlns:w15="http://schemas.microsoft.com/office/word/2012/wordml" xmlns:wpg="http://schemas.microsoft.com/office/word/2010/wordprocessingGroup" xmlns:wpi="http://schemas.microsoft.com/office/word/2010/wordprocessingInk" xmlns:wne="http://schemas.microsoft.com/office/word/2006/wordml" xmlns:wps="http://schemas.microsoft.com/office/word/2010/wordprocessingShape" mc:Ignorable="w14 w15 wp14">
   <w:abstractNum w:abstractNumId="0">
+    <w:nsid w:val="2CC82A09"/>
+    <w:multiLevelType w:val="hybridMultilevel"/>
+    <w:tmpl w:val="CDB8A92A"/>
+    <w:lvl w:ilvl="0" w:tplc="08090001">
+      <w:start w:val="1"/>
+      <w:numFmt w:val="bullet"/>
+      <w:lvlText w:val=""/>
+      <w:lvlJc w:val="left"/>
+      <w:pPr>
+        <w:ind w:left="720" w:hanging="360"/>
+      </w:pPr>
+      <w:rPr>
+        <w:rFonts w:ascii="Symbol" w:hAnsi="Symbol" w:hint="default"/>
+      </w:rPr>
+    </w:lvl>
+    <w:lvl w:ilvl="1" w:tplc="08090003" w:tentative="1">
+      <w:start w:val="1"/>
+      <w:numFmt w:val="bullet"/>
+      <w:lvlText w:val="o"/>
+      <w:lvlJc w:val="left"/>
+      <w:pPr>
+        <w:ind w:left="1440" w:hanging="360"/>
+      </w:pPr>
+      <w:rPr>
+        <w:rFonts w:ascii="Courier New" w:hAnsi="Courier New" w:cs="Courier New" w:hint="default"/>
+      </w:rPr>
+    </w:lvl>
+    <w:lvl w:ilvl="2" w:tplc="08090005" w:tentative="1">
+      <w:start w:val="1"/>
+      <w:numFmt w:val="bullet"/>
+      <w:lvlText w:val=""/>
+      <w:lvlJc w:val="left"/>
+      <w:pPr>
+        <w:ind w:left="2160" w:hanging="360"/>
+      </w:pPr>
+      <w:rPr>
+        <w:rFonts w:ascii="Wingdings" w:hAnsi="Wingdings" w:hint="default"/>
+      </w:rPr>
+    </w:lvl>
+    <w:lvl w:ilvl="3" w:tplc="08090001" w:tentative="1">
+      <w:start w:val="1"/>
+      <w:numFmt w:val="bullet"/>
+      <w:lvlText w:val=""/>
+      <w:lvlJc w:val="left"/>
+      <w:pPr>
+        <w:ind w:left="2880" w:hanging="360"/>
+      </w:pPr>
+      <w:rPr>
+        <w:rFonts w:ascii="Symbol" w:hAnsi="Symbol" w:hint="default"/>
+      </w:rPr>
+    </w:lvl>
+    <w:lvl w:ilvl="4" w:tplc="08090003" w:tentative="1">
+      <w:start w:val="1"/>
+      <w:numFmt w:val="bullet"/>
+      <w:lvlText w:val="o"/>
+      <w:lvlJc w:val="left"/>
+      <w:pPr>
+        <w:ind w:left="3600" w:hanging="360"/>
+      </w:pPr>
+      <w:rPr>
+        <w:rFonts w:ascii="Courier New" w:hAnsi="Courier New" w:cs="Courier New" w:hint="default"/>
+      </w:rPr>
+    </w:lvl>
+    <w:lvl w:ilvl="5" w:tplc="08090005" w:tentative="1">
+      <w:start w:val="1"/>
+      <w:numFmt w:val="bullet"/>
+      <w:lvlText w:val=""/>
+      <w:lvlJc w:val="left"/>
+      <w:pPr>
+        <w:ind w:left="4320" w:hanging="360"/>
+      </w:pPr>
+      <w:rPr>
+        <w:rFonts w:ascii="Wingdings" w:hAnsi="Wingdings" w:hint="default"/>
+      </w:rPr>
+    </w:lvl>
+    <w:lvl w:ilvl="6" w:tplc="08090001" w:tentative="1">
+      <w:start w:val="1"/>
+      <w:numFmt w:val="bullet"/>
+      <w:lvlText w:val=""/>
+      <w:lvlJc w:val="left"/>
+      <w:pPr>
+        <w:ind w:left="5040" w:hanging="360"/>
+      </w:pPr>
+      <w:rPr>
+        <w:rFonts w:ascii="Symbol" w:hAnsi="Symbol" w:hint="default"/>
+      </w:rPr>
+    </w:lvl>
+    <w:lvl w:ilvl="7" w:tplc="08090003" w:tentative="1">
+      <w:start w:val="1"/>
+      <w:numFmt w:val="bullet"/>
+      <w:lvlText w:val="o"/>
+      <w:lvlJc w:val="left"/>
+      <w:pPr>
+        <w:ind w:left="5760" w:hanging="360"/>
+      </w:pPr>
+      <w:rPr>
+        <w:rFonts w:ascii="Courier New" w:hAnsi="Courier New" w:cs="Courier New" w:hint="default"/>
+      </w:rPr>
+    </w:lvl>
+    <w:lvl w:ilvl="8" w:tplc="08090005" w:tentative="1">
+      <w:start w:val="1"/>
+      <w:numFmt w:val="bullet"/>
+      <w:lvlText w:val=""/>
+      <w:lvlJc w:val="left"/>
+      <w:pPr>
+        <w:ind w:left="6480" w:hanging="360"/>
+      </w:pPr>
+      <w:rPr>
+        <w:rFonts w:ascii="Wingdings" w:hAnsi="Wingdings" w:hint="default"/>
+      </w:rPr>
+    </w:lvl>
+  </w:abstractNum>
+  <w:abstractNum w:abstractNumId="1">
     <w:nsid w:val="2E965A7B"/>
     <w:multiLevelType w:val="multilevel"/>
     <w:tmpl w:val="D2F23516"/>
@@ -3904,7 +4344,7 @@
       </w:rPr>
     </w:lvl>
   </w:abstractNum>
-  <w:abstractNum w:abstractNumId="1">
+  <w:abstractNum w:abstractNumId="2">
     <w:nsid w:val="38362843"/>
     <w:multiLevelType w:val="hybridMultilevel"/>
     <w:tmpl w:val="A7D421F0"/>
@@ -4017,7 +4457,7 @@
       </w:rPr>
     </w:lvl>
   </w:abstractNum>
-  <w:abstractNum w:abstractNumId="2">
+  <w:abstractNum w:abstractNumId="3">
     <w:nsid w:val="493A77B7"/>
     <w:multiLevelType w:val="hybridMultilevel"/>
     <w:tmpl w:val="E7C284CE"/>
@@ -4130,7 +4570,7 @@
       </w:rPr>
     </w:lvl>
   </w:abstractNum>
-  <w:abstractNum w:abstractNumId="3">
+  <w:abstractNum w:abstractNumId="4">
     <w:nsid w:val="5B773583"/>
     <w:multiLevelType w:val="hybridMultilevel"/>
     <w:tmpl w:val="3BD23D76"/>
@@ -4243,7 +4683,7 @@
       </w:rPr>
     </w:lvl>
   </w:abstractNum>
-  <w:abstractNum w:abstractNumId="4">
+  <w:abstractNum w:abstractNumId="5">
     <w:nsid w:val="7A195486"/>
     <w:multiLevelType w:val="multilevel"/>
     <w:tmpl w:val="ADA87EB4"/>
@@ -4393,19 +4833,22 @@
     </w:lvl>
   </w:abstractNum>
   <w:num w:numId="1">
-    <w:abstractNumId w:val="0"/>
+    <w:abstractNumId w:val="1"/>
   </w:num>
   <w:num w:numId="2">
+    <w:abstractNumId w:val="5"/>
+  </w:num>
+  <w:num w:numId="3">
     <w:abstractNumId w:val="4"/>
   </w:num>
-  <w:num w:numId="3">
+  <w:num w:numId="4">
     <w:abstractNumId w:val="3"/>
   </w:num>
-  <w:num w:numId="4">
+  <w:num w:numId="5">
     <w:abstractNumId w:val="2"/>
   </w:num>
-  <w:num w:numId="5">
-    <w:abstractNumId w:val="1"/>
+  <w:num w:numId="6">
+    <w:abstractNumId w:val="0"/>
   </w:num>
 </w:numbering>
 </file>

</xml_diff>

<commit_message>
done with second page
</commit_message>
<xml_diff>
--- a/Gitcommands.docx
+++ b/Gitcommands.docx
@@ -53,10 +53,12 @@
           <w:numId w:val="3"/>
         </w:numPr>
         <w:rPr>
-          <w:color w:val="FF0000"/>
-          <w:lang w:val="en-US"/>
-        </w:rPr>
-      </w:pPr>
+          <w:b/>
+          <w:color w:val="FF0000"/>
+          <w:lang w:val="en-US"/>
+        </w:rPr>
+      </w:pPr>
+      <w:proofErr w:type="spellStart"/>
       <w:r>
         <w:rPr>
           <w:b/>
@@ -64,14 +66,17 @@
         </w:rPr>
         <w:t>Pwd</w:t>
       </w:r>
-      <w:r>
-        <w:rPr>
+      <w:proofErr w:type="spellEnd"/>
+      <w:r>
+        <w:rPr>
+          <w:b/>
           <w:lang w:val="en-US"/>
         </w:rPr>
         <w:t xml:space="preserve"> - </w:t>
       </w:r>
       <w:r>
         <w:rPr>
+          <w:b/>
           <w:color w:val="FF0000"/>
           <w:lang w:val="en-US"/>
         </w:rPr>
@@ -86,26 +91,21 @@
           <w:numId w:val="3"/>
         </w:numPr>
         <w:rPr>
-          <w:lang w:val="en-US"/>
-        </w:rPr>
-      </w:pPr>
-      <w:r>
-        <w:rPr>
-          <w:b/>
-          <w:color w:val="000000" w:themeColor="text1"/>
-          <w:lang w:val="en-US"/>
-        </w:rPr>
-        <w:t xml:space="preserve">Touch filename </w:t>
-      </w:r>
-      <w:r>
-        <w:rPr>
-          <w:color w:val="000000" w:themeColor="text1"/>
-          <w:lang w:val="en-US"/>
-        </w:rPr>
-        <w:t>-</w:t>
-      </w:r>
-      <w:r>
-        <w:rPr>
+          <w:b/>
+          <w:lang w:val="en-US"/>
+        </w:rPr>
+      </w:pPr>
+      <w:r>
+        <w:rPr>
+          <w:b/>
+          <w:color w:val="000000" w:themeColor="text1"/>
+          <w:lang w:val="en-US"/>
+        </w:rPr>
+        <w:t>Touch filename -</w:t>
+      </w:r>
+      <w:r>
+        <w:rPr>
+          <w:b/>
           <w:color w:val="000000" w:themeColor="text1"/>
           <w:lang w:val="en-US"/>
         </w:rPr>
@@ -113,6 +113,7 @@
       </w:r>
       <w:r>
         <w:rPr>
+          <w:b/>
           <w:color w:val="FF0000"/>
           <w:lang w:val="en-US"/>
         </w:rPr>
@@ -127,24 +128,45 @@
           <w:numId w:val="3"/>
         </w:numPr>
         <w:rPr>
-          <w:lang w:val="en-US"/>
-        </w:rPr>
-      </w:pPr>
-      <w:r>
-        <w:rPr>
-          <w:b/>
-          <w:lang w:val="en-US"/>
-        </w:rPr>
-        <w:t>Git init</w:t>
-      </w:r>
-      <w:r>
-        <w:rPr>
+          <w:b/>
+          <w:lang w:val="en-US"/>
+        </w:rPr>
+      </w:pPr>
+      <w:proofErr w:type="spellStart"/>
+      <w:r>
+        <w:rPr>
+          <w:b/>
+          <w:lang w:val="en-US"/>
+        </w:rPr>
+        <w:t>Git</w:t>
+      </w:r>
+      <w:proofErr w:type="spellEnd"/>
+      <w:r>
+        <w:rPr>
+          <w:b/>
+          <w:lang w:val="en-US"/>
+        </w:rPr>
+        <w:t xml:space="preserve"> </w:t>
+      </w:r>
+      <w:proofErr w:type="spellStart"/>
+      <w:r>
+        <w:rPr>
+          <w:b/>
+          <w:lang w:val="en-US"/>
+        </w:rPr>
+        <w:t>init</w:t>
+      </w:r>
+      <w:proofErr w:type="spellEnd"/>
+      <w:r>
+        <w:rPr>
+          <w:b/>
           <w:lang w:val="en-US"/>
         </w:rPr>
         <w:t xml:space="preserve"> - </w:t>
       </w:r>
       <w:r>
         <w:rPr>
+          <w:b/>
           <w:color w:val="FF0000"/>
           <w:lang w:val="en-US"/>
         </w:rPr>
@@ -159,31 +181,36 @@
           <w:numId w:val="3"/>
         </w:numPr>
         <w:rPr>
-          <w:lang w:val="en-US"/>
-        </w:rPr>
-      </w:pPr>
-      <w:r>
-        <w:rPr>
-          <w:b/>
-          <w:lang w:val="en-US"/>
-        </w:rPr>
-        <w:t>Git clone</w:t>
-      </w:r>
-      <w:r>
-        <w:rPr>
-          <w:b/>
-          <w:lang w:val="en-US"/>
-        </w:rPr>
-        <w:t xml:space="preserve"> </w:t>
-      </w:r>
-      <w:r>
-        <w:rPr>
-          <w:lang w:val="en-US"/>
-        </w:rPr>
-        <w:t xml:space="preserve">- </w:t>
-      </w:r>
-      <w:r>
-        <w:rPr>
+          <w:b/>
+          <w:lang w:val="en-US"/>
+        </w:rPr>
+      </w:pPr>
+      <w:proofErr w:type="spellStart"/>
+      <w:r>
+        <w:rPr>
+          <w:b/>
+          <w:lang w:val="en-US"/>
+        </w:rPr>
+        <w:t>Git</w:t>
+      </w:r>
+      <w:proofErr w:type="spellEnd"/>
+      <w:r>
+        <w:rPr>
+          <w:b/>
+          <w:lang w:val="en-US"/>
+        </w:rPr>
+        <w:t xml:space="preserve"> clone</w:t>
+      </w:r>
+      <w:r>
+        <w:rPr>
+          <w:b/>
+          <w:lang w:val="en-US"/>
+        </w:rPr>
+        <w:t xml:space="preserve"> - </w:t>
+      </w:r>
+      <w:r>
+        <w:rPr>
+          <w:b/>
           <w:color w:val="FF0000"/>
           <w:lang w:val="en-US"/>
         </w:rPr>
@@ -198,24 +225,36 @@
           <w:numId w:val="3"/>
         </w:numPr>
         <w:rPr>
-          <w:lang w:val="en-US"/>
-        </w:rPr>
-      </w:pPr>
-      <w:r>
-        <w:rPr>
-          <w:b/>
-          <w:lang w:val="en-US"/>
-        </w:rPr>
-        <w:t>Git status</w:t>
-      </w:r>
-      <w:r>
-        <w:rPr>
+          <w:b/>
+          <w:lang w:val="en-US"/>
+        </w:rPr>
+      </w:pPr>
+      <w:proofErr w:type="spellStart"/>
+      <w:r>
+        <w:rPr>
+          <w:b/>
+          <w:lang w:val="en-US"/>
+        </w:rPr>
+        <w:t>Git</w:t>
+      </w:r>
+      <w:proofErr w:type="spellEnd"/>
+      <w:r>
+        <w:rPr>
+          <w:b/>
+          <w:lang w:val="en-US"/>
+        </w:rPr>
+        <w:t xml:space="preserve"> status</w:t>
+      </w:r>
+      <w:r>
+        <w:rPr>
+          <w:b/>
           <w:lang w:val="en-US"/>
         </w:rPr>
         <w:t xml:space="preserve"> – </w:t>
       </w:r>
       <w:r>
         <w:rPr>
+          <w:b/>
           <w:color w:val="FF0000"/>
           <w:lang w:val="en-US"/>
         </w:rPr>
@@ -230,44 +269,67 @@
           <w:numId w:val="3"/>
         </w:numPr>
         <w:rPr>
-          <w:color w:val="FF0000"/>
-          <w:lang w:val="en-US"/>
-        </w:rPr>
-      </w:pPr>
-      <w:r>
-        <w:rPr>
-          <w:b/>
-          <w:lang w:val="en-US"/>
-        </w:rPr>
-        <w:t>Git co</w:t>
-      </w:r>
-      <w:r>
-        <w:rPr>
-          <w:b/>
-          <w:lang w:val="en-US"/>
-        </w:rPr>
-        <w:t>nfig -</w:t>
-      </w:r>
-      <w:r>
-        <w:rPr>
-          <w:lang w:val="en-US"/>
-        </w:rPr>
-        <w:t xml:space="preserve">l </w:t>
-      </w:r>
-      <w:r>
-        <w:rPr>
+          <w:b/>
+          <w:color w:val="FF0000"/>
+          <w:lang w:val="en-US"/>
+        </w:rPr>
+      </w:pPr>
+      <w:proofErr w:type="spellStart"/>
+      <w:r>
+        <w:rPr>
+          <w:b/>
+          <w:lang w:val="en-US"/>
+        </w:rPr>
+        <w:t>Git</w:t>
+      </w:r>
+      <w:proofErr w:type="spellEnd"/>
+      <w:r>
+        <w:rPr>
+          <w:b/>
+          <w:lang w:val="en-US"/>
+        </w:rPr>
+        <w:t xml:space="preserve"> </w:t>
+      </w:r>
+      <w:proofErr w:type="spellStart"/>
+      <w:r>
+        <w:rPr>
+          <w:b/>
+          <w:lang w:val="en-US"/>
+        </w:rPr>
+        <w:t>co</w:t>
+      </w:r>
+      <w:r>
+        <w:rPr>
+          <w:b/>
+          <w:lang w:val="en-US"/>
+        </w:rPr>
+        <w:t>nfig</w:t>
+      </w:r>
+      <w:proofErr w:type="spellEnd"/>
+      <w:r>
+        <w:rPr>
+          <w:b/>
+          <w:lang w:val="en-US"/>
+        </w:rPr>
+        <w:t xml:space="preserve"> -l </w:t>
+      </w:r>
+      <w:r>
+        <w:rPr>
+          <w:b/>
           <w:lang w:val="en-US"/>
         </w:rPr>
         <w:t>-</w:t>
       </w:r>
       <w:r>
         <w:rPr>
+          <w:b/>
           <w:lang w:val="en-US"/>
         </w:rPr>
         <w:t xml:space="preserve">  </w:t>
       </w:r>
       <w:r>
         <w:rPr>
+          <w:b/>
           <w:color w:val="FF0000"/>
           <w:lang w:val="en-US"/>
         </w:rPr>
@@ -282,24 +344,36 @@
           <w:numId w:val="3"/>
         </w:numPr>
         <w:rPr>
-          <w:lang w:val="en-US"/>
-        </w:rPr>
-      </w:pPr>
-      <w:r>
-        <w:rPr>
-          <w:b/>
-          <w:lang w:val="en-US"/>
-        </w:rPr>
-        <w:t>Git log</w:t>
-      </w:r>
-      <w:r>
-        <w:rPr>
+          <w:b/>
+          <w:lang w:val="en-US"/>
+        </w:rPr>
+      </w:pPr>
+      <w:proofErr w:type="spellStart"/>
+      <w:r>
+        <w:rPr>
+          <w:b/>
+          <w:lang w:val="en-US"/>
+        </w:rPr>
+        <w:t>Git</w:t>
+      </w:r>
+      <w:proofErr w:type="spellEnd"/>
+      <w:r>
+        <w:rPr>
+          <w:b/>
+          <w:lang w:val="en-US"/>
+        </w:rPr>
+        <w:t xml:space="preserve"> log</w:t>
+      </w:r>
+      <w:r>
+        <w:rPr>
+          <w:b/>
           <w:lang w:val="en-US"/>
         </w:rPr>
         <w:t xml:space="preserve"> – </w:t>
       </w:r>
       <w:r>
         <w:rPr>
+          <w:b/>
           <w:color w:val="FF0000"/>
           <w:lang w:val="en-US"/>
         </w:rPr>
@@ -307,6 +381,7 @@
       </w:r>
       <w:r>
         <w:rPr>
+          <w:b/>
           <w:color w:val="FF0000"/>
           <w:lang w:val="en-US"/>
         </w:rPr>
@@ -321,9 +396,11 @@
           <w:numId w:val="3"/>
         </w:numPr>
         <w:rPr>
-          <w:lang w:val="en-US"/>
-        </w:rPr>
-      </w:pPr>
+          <w:b/>
+          <w:lang w:val="en-US"/>
+        </w:rPr>
+      </w:pPr>
+      <w:proofErr w:type="spellStart"/>
       <w:r>
         <w:rPr>
           <w:b/>
@@ -336,7 +413,15 @@
           <w:b/>
           <w:lang w:val="en-US"/>
         </w:rPr>
-        <w:t xml:space="preserve">it log </w:t>
+        <w:t>it</w:t>
+      </w:r>
+      <w:proofErr w:type="spellEnd"/>
+      <w:r>
+        <w:rPr>
+          <w:b/>
+          <w:lang w:val="en-US"/>
+        </w:rPr>
+        <w:t xml:space="preserve"> log </w:t>
       </w:r>
       <w:r>
         <w:rPr>
@@ -345,6 +430,7 @@
         </w:rPr>
         <w:t>--</w:t>
       </w:r>
+      <w:proofErr w:type="spellStart"/>
       <w:r>
         <w:rPr>
           <w:b/>
@@ -352,52 +438,79 @@
         </w:rPr>
         <w:t>oneline</w:t>
       </w:r>
-      <w:r>
-        <w:rPr>
+      <w:proofErr w:type="spellEnd"/>
+      <w:r>
+        <w:rPr>
+          <w:b/>
           <w:lang w:val="en-US"/>
         </w:rPr>
         <w:t xml:space="preserve"> </w:t>
       </w:r>
       <w:r>
         <w:rPr>
+          <w:b/>
           <w:lang w:val="en-US"/>
         </w:rPr>
         <w:t>-</w:t>
       </w:r>
       <w:r>
         <w:rPr>
+          <w:b/>
           <w:lang w:val="en-US"/>
         </w:rPr>
         <w:t xml:space="preserve"> </w:t>
       </w:r>
       <w:r>
         <w:rPr>
-          <w:color w:val="FF0000"/>
-          <w:lang w:val="en-US"/>
-        </w:rPr>
-        <w:t>to see commits info in a single line</w:t>
-      </w:r>
-      <w:r>
-        <w:rPr>
+          <w:b/>
+          <w:color w:val="FF0000"/>
+          <w:lang w:val="en-US"/>
+        </w:rPr>
+        <w:t xml:space="preserve">to see commits info in a single </w:t>
+      </w:r>
+      <w:proofErr w:type="gramStart"/>
+      <w:r>
+        <w:rPr>
+          <w:b/>
+          <w:color w:val="FF0000"/>
+          <w:lang w:val="en-US"/>
+        </w:rPr>
+        <w:t>line</w:t>
+      </w:r>
+      <w:r>
+        <w:rPr>
+          <w:b/>
           <w:lang w:val="en-US"/>
         </w:rPr>
         <w:t>(</w:t>
       </w:r>
       <w:r>
         <w:rPr>
+          <w:b/>
           <w:lang w:val="en-US"/>
         </w:rPr>
         <w:t xml:space="preserve"> </w:t>
       </w:r>
       <w:r>
         <w:rPr>
-          <w:color w:val="FF0000"/>
-          <w:lang w:val="en-US"/>
-        </w:rPr>
-        <w:t>press q to get out of it</w:t>
-      </w:r>
-      <w:r>
-        <w:rPr>
+          <w:b/>
+          <w:color w:val="FF0000"/>
+          <w:lang w:val="en-US"/>
+        </w:rPr>
+        <w:t>press</w:t>
+      </w:r>
+      <w:proofErr w:type="gramEnd"/>
+      <w:r>
+        <w:rPr>
+          <w:b/>
+          <w:color w:val="FF0000"/>
+          <w:lang w:val="en-US"/>
+        </w:rPr>
+        <w:t xml:space="preserve"> q to get out of it</w:t>
+      </w:r>
+      <w:r>
+        <w:rPr>
+          <w:b/>
           <w:color w:val="FF0000"/>
           <w:lang w:val="en-US"/>
         </w:rPr>
@@ -407,6 +520,7 @@
     <w:p>
       <w:pPr>
         <w:rPr>
+          <w:b/>
           <w:lang w:val="en-US"/>
         </w:rPr>
       </w:pPr>
@@ -415,12 +529,14 @@
       <w:pPr>
         <w:jc w:val="center"/>
         <w:rPr>
+          <w:b/>
           <w:color w:val="ED7D31" w:themeColor="accent2"/>
           <w:lang w:val="en-US"/>
         </w:rPr>
       </w:pPr>
       <w:r>
         <w:rPr>
+          <w:b/>
           <w:color w:val="ED7D31" w:themeColor="accent2"/>
           <w:lang w:val="en-US"/>
         </w:rPr>
@@ -428,22 +544,43 @@
       </w:r>
       <w:r>
         <w:rPr>
+          <w:b/>
           <w:color w:val="ED7D31" w:themeColor="accent2"/>
           <w:lang w:val="en-US"/>
         </w:rPr>
-        <w:t xml:space="preserve">     (to scroll)</w:t>
+        <w:t xml:space="preserve">  </w:t>
+      </w:r>
+      <w:proofErr w:type="gramStart"/>
+      <w:r>
+        <w:rPr>
+          <w:b/>
+          <w:color w:val="ED7D31" w:themeColor="accent2"/>
+          <w:lang w:val="en-US"/>
+        </w:rPr>
+        <w:t xml:space="preserve">   (</w:t>
+      </w:r>
+      <w:proofErr w:type="gramEnd"/>
+      <w:r>
+        <w:rPr>
+          <w:b/>
+          <w:color w:val="ED7D31" w:themeColor="accent2"/>
+          <w:lang w:val="en-US"/>
+        </w:rPr>
+        <w:t>to scroll)</w:t>
       </w:r>
     </w:p>
     <w:p>
       <w:pPr>
         <w:jc w:val="center"/>
         <w:rPr>
+          <w:b/>
           <w:color w:val="ED7D31" w:themeColor="accent2"/>
           <w:lang w:val="en-US"/>
         </w:rPr>
       </w:pPr>
       <w:r>
         <w:rPr>
+          <w:b/>
           <w:color w:val="ED7D31" w:themeColor="accent2"/>
           <w:lang w:val="en-US"/>
         </w:rPr>
@@ -451,15 +588,35 @@
       </w:r>
       <w:r>
         <w:rPr>
+          <w:b/>
           <w:color w:val="ED7D31" w:themeColor="accent2"/>
           <w:lang w:val="en-US"/>
         </w:rPr>
-        <w:t xml:space="preserve">    (to scroll)</w:t>
-      </w:r>
-    </w:p>
-    <w:p>
-      <w:pPr>
-        <w:rPr>
+        <w:t xml:space="preserve"> </w:t>
+      </w:r>
+      <w:proofErr w:type="gramStart"/>
+      <w:r>
+        <w:rPr>
+          <w:b/>
+          <w:color w:val="ED7D31" w:themeColor="accent2"/>
+          <w:lang w:val="en-US"/>
+        </w:rPr>
+        <w:t xml:space="preserve">   (</w:t>
+      </w:r>
+      <w:proofErr w:type="gramEnd"/>
+      <w:r>
+        <w:rPr>
+          <w:b/>
+          <w:color w:val="ED7D31" w:themeColor="accent2"/>
+          <w:lang w:val="en-US"/>
+        </w:rPr>
+        <w:t>to scroll)</w:t>
+      </w:r>
+    </w:p>
+    <w:p>
+      <w:pPr>
+        <w:rPr>
+          <w:b/>
           <w:lang w:val="en-US"/>
         </w:rPr>
       </w:pPr>
@@ -472,30 +629,36 @@
           <w:numId w:val="4"/>
         </w:numPr>
         <w:rPr>
-          <w:lang w:val="en-US"/>
-        </w:rPr>
-      </w:pPr>
-      <w:r>
-        <w:rPr>
-          <w:b/>
-          <w:lang w:val="en-US"/>
-        </w:rPr>
-        <w:t>Git mv name1 name2</w:t>
-      </w:r>
-      <w:r>
-        <w:rPr>
-          <w:lang w:val="en-US"/>
-        </w:rPr>
-        <w:t xml:space="preserve"> &gt; </w:t>
-      </w:r>
-      <w:r>
-        <w:rPr>
+          <w:b/>
+          <w:lang w:val="en-US"/>
+        </w:rPr>
+      </w:pPr>
+      <w:proofErr w:type="spellStart"/>
+      <w:r>
+        <w:rPr>
+          <w:b/>
+          <w:lang w:val="en-US"/>
+        </w:rPr>
+        <w:t>Git</w:t>
+      </w:r>
+      <w:proofErr w:type="spellEnd"/>
+      <w:r>
+        <w:rPr>
+          <w:b/>
+          <w:lang w:val="en-US"/>
+        </w:rPr>
+        <w:t xml:space="preserve"> mv name1 name2 &gt; </w:t>
+      </w:r>
+      <w:r>
+        <w:rPr>
+          <w:b/>
           <w:lang w:val="en-US"/>
         </w:rPr>
         <w:t>t</w:t>
       </w:r>
       <w:r>
         <w:rPr>
+          <w:b/>
           <w:color w:val="FF0000"/>
           <w:lang w:val="en-US"/>
         </w:rPr>
@@ -503,6 +666,7 @@
       </w:r>
       <w:r>
         <w:rPr>
+          <w:b/>
           <w:color w:val="FF0000"/>
           <w:lang w:val="en-US"/>
         </w:rPr>
@@ -517,15 +681,25 @@
           <w:numId w:val="4"/>
         </w:numPr>
         <w:rPr>
-          <w:lang w:val="en-US"/>
-        </w:rPr>
-      </w:pPr>
-      <w:r>
-        <w:rPr>
-          <w:b/>
-          <w:lang w:val="en-US"/>
-        </w:rPr>
-        <w:t xml:space="preserve">Git log </w:t>
+          <w:b/>
+          <w:lang w:val="en-US"/>
+        </w:rPr>
+      </w:pPr>
+      <w:proofErr w:type="spellStart"/>
+      <w:r>
+        <w:rPr>
+          <w:b/>
+          <w:lang w:val="en-US"/>
+        </w:rPr>
+        <w:t>Git</w:t>
+      </w:r>
+      <w:proofErr w:type="spellEnd"/>
+      <w:r>
+        <w:rPr>
+          <w:b/>
+          <w:lang w:val="en-US"/>
+        </w:rPr>
+        <w:t xml:space="preserve"> log </w:t>
       </w:r>
       <w:r>
         <w:rPr>
@@ -543,12 +717,14 @@
       </w:r>
       <w:r>
         <w:rPr>
+          <w:b/>
           <w:lang w:val="en-US"/>
         </w:rPr>
         <w:t xml:space="preserve"> - </w:t>
       </w:r>
       <w:r>
         <w:rPr>
+          <w:b/>
           <w:color w:val="FF0000"/>
           <w:lang w:val="en-US"/>
         </w:rPr>
@@ -556,6 +732,7 @@
       </w:r>
       <w:r>
         <w:rPr>
+          <w:b/>
           <w:color w:val="FF0000"/>
           <w:lang w:val="en-US"/>
         </w:rPr>
@@ -563,6 +740,7 @@
       </w:r>
       <w:r>
         <w:rPr>
+          <w:b/>
           <w:color w:val="FF0000"/>
           <w:lang w:val="en-US"/>
         </w:rPr>
@@ -570,6 +748,7 @@
       </w:r>
       <w:r>
         <w:rPr>
+          <w:b/>
           <w:color w:val="FF0000"/>
           <w:lang w:val="en-US"/>
         </w:rPr>
@@ -577,6 +756,7 @@
       </w:r>
       <w:r>
         <w:rPr>
+          <w:b/>
           <w:color w:val="FF0000"/>
           <w:lang w:val="en-US"/>
         </w:rPr>
@@ -591,31 +771,36 @@
           <w:numId w:val="4"/>
         </w:numPr>
         <w:rPr>
-          <w:lang w:val="en-US"/>
-        </w:rPr>
-      </w:pPr>
-      <w:r>
-        <w:rPr>
-          <w:b/>
-          <w:lang w:val="en-US"/>
-        </w:rPr>
-        <w:t xml:space="preserve">Git log </w:t>
-      </w:r>
-      <w:r>
-        <w:rPr>
-          <w:b/>
-          <w:lang w:val="en-US"/>
-        </w:rPr>
-        <w:t>-p</w:t>
-      </w:r>
-      <w:r>
-        <w:rPr>
-          <w:lang w:val="en-US"/>
-        </w:rPr>
-        <w:t xml:space="preserve"> - </w:t>
-      </w:r>
-      <w:r>
-        <w:rPr>
+          <w:b/>
+          <w:lang w:val="en-US"/>
+        </w:rPr>
+      </w:pPr>
+      <w:proofErr w:type="spellStart"/>
+      <w:r>
+        <w:rPr>
+          <w:b/>
+          <w:lang w:val="en-US"/>
+        </w:rPr>
+        <w:t>Git</w:t>
+      </w:r>
+      <w:proofErr w:type="spellEnd"/>
+      <w:r>
+        <w:rPr>
+          <w:b/>
+          <w:lang w:val="en-US"/>
+        </w:rPr>
+        <w:t xml:space="preserve"> log </w:t>
+      </w:r>
+      <w:r>
+        <w:rPr>
+          <w:b/>
+          <w:lang w:val="en-US"/>
+        </w:rPr>
+        <w:t xml:space="preserve">-p - </w:t>
+      </w:r>
+      <w:r>
+        <w:rPr>
+          <w:b/>
           <w:color w:val="FF0000"/>
           <w:lang w:val="en-US"/>
         </w:rPr>
@@ -623,6 +808,7 @@
       </w:r>
       <w:r>
         <w:rPr>
+          <w:b/>
           <w:color w:val="FF0000"/>
           <w:lang w:val="en-US"/>
         </w:rPr>
@@ -637,24 +823,29 @@
           <w:numId w:val="4"/>
         </w:numPr>
         <w:rPr>
-          <w:lang w:val="en-US"/>
-        </w:rPr>
-      </w:pPr>
-      <w:r>
-        <w:rPr>
-          <w:b/>
-          <w:lang w:val="en-US"/>
-        </w:rPr>
-        <w:t>Git log -p --stat</w:t>
-      </w:r>
-      <w:r>
-        <w:rPr>
-          <w:lang w:val="en-US"/>
-        </w:rPr>
-        <w:t xml:space="preserve"> - </w:t>
-      </w:r>
-      <w:r>
-        <w:rPr>
+          <w:b/>
+          <w:lang w:val="en-US"/>
+        </w:rPr>
+      </w:pPr>
+      <w:proofErr w:type="spellStart"/>
+      <w:r>
+        <w:rPr>
+          <w:b/>
+          <w:lang w:val="en-US"/>
+        </w:rPr>
+        <w:t>Git</w:t>
+      </w:r>
+      <w:proofErr w:type="spellEnd"/>
+      <w:r>
+        <w:rPr>
+          <w:b/>
+          <w:lang w:val="en-US"/>
+        </w:rPr>
+        <w:t xml:space="preserve"> log -p --stat - </w:t>
+      </w:r>
+      <w:r>
+        <w:rPr>
+          <w:b/>
           <w:color w:val="FF0000"/>
           <w:lang w:val="en-US"/>
         </w:rPr>
@@ -664,13 +855,15 @@
     <w:p>
       <w:pPr>
         <w:rPr>
-          <w:lang w:val="en-US"/>
-        </w:rPr>
-      </w:pPr>
-    </w:p>
-    <w:p>
-      <w:pPr>
-        <w:rPr>
+          <w:b/>
+          <w:lang w:val="en-US"/>
+        </w:rPr>
+      </w:pPr>
+    </w:p>
+    <w:p>
+      <w:pPr>
+        <w:rPr>
+          <w:b/>
           <w:lang w:val="en-US"/>
         </w:rPr>
       </w:pPr>
@@ -679,6 +872,7 @@
       <w:pPr>
         <w:rPr>
           <w:rFonts w:ascii="Calibri" w:eastAsia="Times New Roman" w:hAnsi="Calibri" w:cs="Times New Roman"/>
+          <w:b/>
           <w:color w:val="538135" w:themeColor="accent6" w:themeShade="BF"/>
           <w:lang w:eastAsia="en-GB"/>
         </w:rPr>
@@ -686,6 +880,7 @@
       <w:r>
         <w:rPr>
           <w:rFonts w:ascii="Calibri" w:eastAsia="Times New Roman" w:hAnsi="Calibri" w:cs="Times New Roman"/>
+          <w:b/>
           <w:color w:val="538135" w:themeColor="accent6" w:themeShade="BF"/>
           <w:shd w:val="clear" w:color="auto" w:fill="FFFFFF"/>
           <w:lang w:eastAsia="en-GB"/>
@@ -695,6 +890,7 @@
       <w:r>
         <w:rPr>
           <w:rFonts w:ascii="Calibri" w:hAnsi="Calibri" w:cs="Courier New"/>
+          <w:b/>
           <w:color w:val="538135" w:themeColor="accent6" w:themeShade="BF"/>
           <w:bdr w:val="single" w:sz="6" w:space="0" w:color="B4B9BD" w:frame="1"/>
           <w:shd w:val="clear" w:color="auto" w:fill="F7F7F8"/>
@@ -705,6 +901,7 @@
       <w:r>
         <w:rPr>
           <w:rFonts w:ascii="Calibri" w:eastAsia="Times New Roman" w:hAnsi="Calibri" w:cs="Times New Roman"/>
+          <w:b/>
           <w:color w:val="538135" w:themeColor="accent6" w:themeShade="BF"/>
           <w:shd w:val="clear" w:color="auto" w:fill="FFFFFF"/>
           <w:lang w:eastAsia="en-GB"/>
@@ -714,6 +911,7 @@
       <w:r>
         <w:rPr>
           <w:rFonts w:ascii="Calibri" w:eastAsia="Times New Roman" w:hAnsi="Calibri" w:cs="Times New Roman"/>
+          <w:b/>
           <w:i/>
           <w:iCs/>
           <w:color w:val="538135" w:themeColor="accent6" w:themeShade="BF"/>
@@ -725,6 +923,7 @@
       <w:r>
         <w:rPr>
           <w:rFonts w:ascii="Calibri" w:eastAsia="Times New Roman" w:hAnsi="Calibri" w:cs="Times New Roman"/>
+          <w:b/>
           <w:color w:val="538135" w:themeColor="accent6" w:themeShade="BF"/>
           <w:shd w:val="clear" w:color="auto" w:fill="FFFFFF"/>
           <w:lang w:eastAsia="en-GB"/>
@@ -735,6 +934,7 @@
     <w:p>
       <w:pPr>
         <w:rPr>
+          <w:b/>
           <w:lang w:val="en-US"/>
         </w:rPr>
       </w:pPr>
@@ -747,31 +947,36 @@
           <w:numId w:val="5"/>
         </w:numPr>
         <w:rPr>
-          <w:lang w:val="en-US"/>
-        </w:rPr>
-      </w:pPr>
-      <w:r>
-        <w:rPr>
-          <w:b/>
-          <w:lang w:val="en-US"/>
-        </w:rPr>
-        <w:t xml:space="preserve">Git </w:t>
-      </w:r>
-      <w:r>
-        <w:rPr>
-          <w:b/>
-          <w:lang w:val="en-US"/>
-        </w:rPr>
-        <w:t>log -p fififi5</w:t>
-      </w:r>
-      <w:r>
-        <w:rPr>
-          <w:lang w:val="en-US"/>
-        </w:rPr>
-        <w:t xml:space="preserve"> - </w:t>
-      </w:r>
-      <w:r>
-        <w:rPr>
+          <w:b/>
+          <w:lang w:val="en-US"/>
+        </w:rPr>
+      </w:pPr>
+      <w:proofErr w:type="spellStart"/>
+      <w:r>
+        <w:rPr>
+          <w:b/>
+          <w:lang w:val="en-US"/>
+        </w:rPr>
+        <w:t>Git</w:t>
+      </w:r>
+      <w:proofErr w:type="spellEnd"/>
+      <w:r>
+        <w:rPr>
+          <w:b/>
+          <w:lang w:val="en-US"/>
+        </w:rPr>
+        <w:t xml:space="preserve"> </w:t>
+      </w:r>
+      <w:r>
+        <w:rPr>
+          <w:b/>
+          <w:lang w:val="en-US"/>
+        </w:rPr>
+        <w:t xml:space="preserve">log -p fififi5 - </w:t>
+      </w:r>
+      <w:r>
+        <w:rPr>
+          <w:b/>
           <w:color w:val="FF0000"/>
           <w:lang w:val="en-US"/>
         </w:rPr>
@@ -786,24 +991,29 @@
           <w:numId w:val="5"/>
         </w:numPr>
         <w:rPr>
-          <w:lang w:val="en-US"/>
-        </w:rPr>
-      </w:pPr>
-      <w:r>
-        <w:rPr>
-          <w:b/>
-          <w:lang w:val="en-US"/>
-        </w:rPr>
-        <w:t>Git show</w:t>
-      </w:r>
-      <w:r>
-        <w:rPr>
-          <w:lang w:val="en-US"/>
-        </w:rPr>
-        <w:t xml:space="preserve"> - </w:t>
-      </w:r>
-      <w:r>
-        <w:rPr>
+          <w:b/>
+          <w:lang w:val="en-US"/>
+        </w:rPr>
+      </w:pPr>
+      <w:proofErr w:type="spellStart"/>
+      <w:r>
+        <w:rPr>
+          <w:b/>
+          <w:lang w:val="en-US"/>
+        </w:rPr>
+        <w:t>Git</w:t>
+      </w:r>
+      <w:proofErr w:type="spellEnd"/>
+      <w:r>
+        <w:rPr>
+          <w:b/>
+          <w:lang w:val="en-US"/>
+        </w:rPr>
+        <w:t xml:space="preserve"> show - </w:t>
+      </w:r>
+      <w:r>
+        <w:rPr>
+          <w:b/>
           <w:color w:val="FF0000"/>
           <w:lang w:val="en-US"/>
         </w:rPr>
@@ -818,25 +1028,30 @@
           <w:numId w:val="5"/>
         </w:numPr>
         <w:rPr>
-          <w:color w:val="FF0000"/>
-          <w:lang w:val="en-US"/>
-        </w:rPr>
-      </w:pPr>
-      <w:r>
-        <w:rPr>
-          <w:b/>
-          <w:lang w:val="en-US"/>
-        </w:rPr>
-        <w:t>Git show fififi5</w:t>
-      </w:r>
-      <w:r>
-        <w:rPr>
-          <w:lang w:val="en-US"/>
-        </w:rPr>
-        <w:t xml:space="preserve"> - </w:t>
-      </w:r>
-      <w:r>
-        <w:rPr>
+          <w:b/>
+          <w:color w:val="FF0000"/>
+          <w:lang w:val="en-US"/>
+        </w:rPr>
+      </w:pPr>
+      <w:proofErr w:type="spellStart"/>
+      <w:r>
+        <w:rPr>
+          <w:b/>
+          <w:lang w:val="en-US"/>
+        </w:rPr>
+        <w:t>Git</w:t>
+      </w:r>
+      <w:proofErr w:type="spellEnd"/>
+      <w:r>
+        <w:rPr>
+          <w:b/>
+          <w:lang w:val="en-US"/>
+        </w:rPr>
+        <w:t xml:space="preserve"> show fififi5 - </w:t>
+      </w:r>
+      <w:r>
+        <w:rPr>
+          <w:b/>
           <w:color w:val="FF0000"/>
           <w:lang w:val="en-US"/>
         </w:rPr>
@@ -846,6 +1061,7 @@
     <w:p>
       <w:pPr>
         <w:rPr>
+          <w:b/>
           <w:lang w:val="en-US"/>
         </w:rPr>
       </w:pPr>
@@ -869,6 +1085,8 @@
         </w:rPr>
         <w:t>STAGING</w:t>
       </w:r>
+      <w:bookmarkStart w:id="0" w:name="_GoBack"/>
+      <w:bookmarkEnd w:id="0"/>
     </w:p>
     <w:p>
       <w:pPr>
@@ -899,6 +1117,7 @@
         </w:tabs>
         <w:rPr>
           <w:rFonts w:ascii="Courier" w:hAnsi="Courier" w:cs="Courier New"/>
+          <w:b/>
           <w:color w:val="525C65"/>
           <w:lang w:eastAsia="en-GB"/>
         </w:rPr>
@@ -906,6 +1125,7 @@
       <w:r>
         <w:rPr>
           <w:rFonts w:ascii="Courier" w:hAnsi="Courier" w:cs="Courier New"/>
+          <w:b/>
           <w:color w:val="0F2B3D"/>
           <w:sz w:val="20"/>
           <w:szCs w:val="20"/>
@@ -913,29 +1133,77 @@
           <w:shd w:val="clear" w:color="auto" w:fill="F7F7F8"/>
           <w:lang w:eastAsia="en-GB"/>
         </w:rPr>
-        <w:t>git add &lt;file1&gt; &lt;file2&gt; … &lt;fileN&gt;</w:t>
-      </w:r>
-    </w:p>
-    <w:p>
-      <w:pPr>
-        <w:rPr>
-          <w:lang w:val="en-US"/>
-        </w:rPr>
-      </w:pPr>
-      <w:r>
-        <w:rPr>
-          <w:lang w:val="en-US"/>
-        </w:rPr>
-        <w:t>or Git add -</w:t>
-      </w:r>
-      <w:r>
-        <w:rPr>
+        <w:t>git add &lt;file1&gt; &lt;file2&gt; … &lt;</w:t>
+      </w:r>
+      <w:proofErr w:type="spellStart"/>
+      <w:r>
+        <w:rPr>
+          <w:rFonts w:ascii="Courier" w:hAnsi="Courier" w:cs="Courier New"/>
+          <w:b/>
+          <w:color w:val="0F2B3D"/>
+          <w:sz w:val="20"/>
+          <w:szCs w:val="20"/>
+          <w:bdr w:val="none" w:sz="0" w:space="0" w:color="auto" w:frame="1"/>
+          <w:shd w:val="clear" w:color="auto" w:fill="F7F7F8"/>
+          <w:lang w:eastAsia="en-GB"/>
+        </w:rPr>
+        <w:t>fileN</w:t>
+      </w:r>
+      <w:proofErr w:type="spellEnd"/>
+      <w:r>
+        <w:rPr>
+          <w:rFonts w:ascii="Courier" w:hAnsi="Courier" w:cs="Courier New"/>
+          <w:b/>
+          <w:color w:val="0F2B3D"/>
+          <w:sz w:val="20"/>
+          <w:szCs w:val="20"/>
+          <w:bdr w:val="none" w:sz="0" w:space="0" w:color="auto" w:frame="1"/>
+          <w:shd w:val="clear" w:color="auto" w:fill="F7F7F8"/>
+          <w:lang w:eastAsia="en-GB"/>
+        </w:rPr>
+        <w:t>&gt;</w:t>
+      </w:r>
+    </w:p>
+    <w:p>
+      <w:pPr>
+        <w:rPr>
+          <w:b/>
+          <w:lang w:val="en-US"/>
+        </w:rPr>
+      </w:pPr>
+      <w:r>
+        <w:rPr>
+          <w:b/>
+          <w:lang w:val="en-US"/>
+        </w:rPr>
+        <w:t xml:space="preserve">or </w:t>
+      </w:r>
+      <w:proofErr w:type="spellStart"/>
+      <w:r>
+        <w:rPr>
+          <w:b/>
+          <w:lang w:val="en-US"/>
+        </w:rPr>
+        <w:t>Git</w:t>
+      </w:r>
+      <w:proofErr w:type="spellEnd"/>
+      <w:r>
+        <w:rPr>
+          <w:b/>
+          <w:lang w:val="en-US"/>
+        </w:rPr>
+        <w:t xml:space="preserve"> add -</w:t>
+      </w:r>
+      <w:r>
+        <w:rPr>
+          <w:b/>
           <w:lang w:val="en-US"/>
         </w:rPr>
         <w:t xml:space="preserve"> </w:t>
       </w:r>
       <w:r>
         <w:rPr>
+          <w:b/>
           <w:color w:val="FF0000"/>
           <w:lang w:val="en-US"/>
         </w:rPr>
@@ -945,20 +1213,23 @@
     <w:p>
       <w:pPr>
         <w:rPr>
-          <w:lang w:val="en-US"/>
-        </w:rPr>
-      </w:pPr>
-    </w:p>
-    <w:p>
-      <w:pPr>
-        <w:rPr>
-          <w:lang w:val="en-US"/>
-        </w:rPr>
-      </w:pPr>
-    </w:p>
-    <w:p>
-      <w:pPr>
-        <w:rPr>
+          <w:b/>
+          <w:lang w:val="en-US"/>
+        </w:rPr>
+      </w:pPr>
+    </w:p>
+    <w:p>
+      <w:pPr>
+        <w:rPr>
+          <w:b/>
+          <w:lang w:val="en-US"/>
+        </w:rPr>
+      </w:pPr>
+    </w:p>
+    <w:p>
+      <w:pPr>
+        <w:rPr>
+          <w:b/>
           <w:lang w:val="en-US"/>
         </w:rPr>
       </w:pPr>
@@ -971,30 +1242,36 @@
           <w:numId w:val="6"/>
         </w:numPr>
         <w:rPr>
-          <w:lang w:val="en-US"/>
-        </w:rPr>
-      </w:pPr>
-      <w:r>
-        <w:rPr>
-          <w:b/>
-          <w:lang w:val="en-US"/>
-        </w:rPr>
-        <w:t>Git commit</w:t>
-      </w:r>
-      <w:r>
-        <w:rPr>
-          <w:lang w:val="en-US"/>
-        </w:rPr>
-        <w:t xml:space="preserve"> </w:t>
-      </w:r>
-      <w:r>
-        <w:rPr>
+          <w:b/>
+          <w:lang w:val="en-US"/>
+        </w:rPr>
+      </w:pPr>
+      <w:proofErr w:type="spellStart"/>
+      <w:r>
+        <w:rPr>
+          <w:b/>
+          <w:lang w:val="en-US"/>
+        </w:rPr>
+        <w:t>Git</w:t>
+      </w:r>
+      <w:proofErr w:type="spellEnd"/>
+      <w:r>
+        <w:rPr>
+          <w:b/>
+          <w:lang w:val="en-US"/>
+        </w:rPr>
+        <w:t xml:space="preserve"> commit </w:t>
+      </w:r>
+      <w:r>
+        <w:rPr>
+          <w:b/>
           <w:lang w:val="en-US"/>
         </w:rPr>
         <w:t xml:space="preserve">- </w:t>
       </w:r>
       <w:r>
         <w:rPr>
+          <w:b/>
           <w:color w:val="FF0000"/>
           <w:lang w:val="en-US"/>
         </w:rPr>
@@ -1018,6 +1295,7 @@
         <w:rPr>
           <w:rStyle w:val="hljs-string"/>
           <w:rFonts w:ascii="Calibri" w:hAnsi="Calibri"/>
+          <w:b/>
           <w:iCs/>
           <w:color w:val="DD1144"/>
           <w:sz w:val="24"/>
@@ -1052,25 +1330,13 @@
           <w:bdr w:val="none" w:sz="0" w:space="0" w:color="auto" w:frame="1"/>
           <w:shd w:val="clear" w:color="auto" w:fill="F7F7F8"/>
         </w:rPr>
-        <w:t>it commit -m</w:t>
-      </w:r>
-      <w:r>
-        <w:rPr>
-          <w:rStyle w:val="HTMLCode"/>
-          <w:rFonts w:ascii="Calibri" w:hAnsi="Calibri"/>
-          <w:iCs/>
-          <w:color w:val="0F2B3D"/>
-          <w:sz w:val="24"/>
-          <w:szCs w:val="24"/>
-          <w:bdr w:val="none" w:sz="0" w:space="0" w:color="auto" w:frame="1"/>
-          <w:shd w:val="clear" w:color="auto" w:fill="F7F7F8"/>
-        </w:rPr>
-        <w:t xml:space="preserve"> </w:t>
+        <w:t xml:space="preserve">it commit -m </w:t>
       </w:r>
       <w:r>
         <w:rPr>
           <w:rStyle w:val="hljs-string"/>
           <w:rFonts w:ascii="Calibri" w:hAnsi="Calibri"/>
+          <w:b/>
           <w:iCs/>
           <w:color w:val="DD1144"/>
           <w:sz w:val="24"/>
@@ -1078,12 +1344,14 @@
           <w:bdr w:val="none" w:sz="0" w:space="0" w:color="auto" w:frame="1"/>
           <w:shd w:val="clear" w:color="auto" w:fill="F7F7F8"/>
         </w:rPr>
-        <w:t>"Initial commit"</w:t>
-      </w:r>
+        <w:t>"Initial commit</w:t>
+      </w:r>
+      <w:proofErr w:type="gramStart"/>
       <w:r>
         <w:rPr>
           <w:rStyle w:val="hljs-string"/>
           <w:rFonts w:ascii="Calibri" w:hAnsi="Calibri"/>
+          <w:b/>
           <w:iCs/>
           <w:color w:val="DD1144"/>
           <w:sz w:val="24"/>
@@ -1091,12 +1359,13 @@
           <w:bdr w:val="none" w:sz="0" w:space="0" w:color="auto" w:frame="1"/>
           <w:shd w:val="clear" w:color="auto" w:fill="F7F7F8"/>
         </w:rPr>
-        <w:t xml:space="preserve">  </w:t>
+        <w:t>"</w:t>
       </w:r>
       <w:r>
         <w:rPr>
           <w:rStyle w:val="hljs-string"/>
           <w:rFonts w:ascii="Calibri" w:hAnsi="Calibri"/>
+          <w:b/>
           <w:iCs/>
           <w:color w:val="DD1144"/>
           <w:sz w:val="24"/>
@@ -1104,12 +1373,13 @@
           <w:bdr w:val="none" w:sz="0" w:space="0" w:color="auto" w:frame="1"/>
           <w:shd w:val="clear" w:color="auto" w:fill="F7F7F8"/>
         </w:rPr>
-        <w:t xml:space="preserve">- </w:t>
+        <w:t xml:space="preserve">  </w:t>
       </w:r>
       <w:r>
         <w:rPr>
           <w:rStyle w:val="hljs-string"/>
           <w:rFonts w:ascii="Calibri" w:hAnsi="Calibri"/>
+          <w:b/>
           <w:iCs/>
           <w:color w:val="DD1144"/>
           <w:sz w:val="24"/>
@@ -1117,12 +1387,42 @@
           <w:bdr w:val="none" w:sz="0" w:space="0" w:color="auto" w:frame="1"/>
           <w:shd w:val="clear" w:color="auto" w:fill="F7F7F8"/>
         </w:rPr>
-        <w:t>fo</w:t>
-      </w:r>
+        <w:t>-</w:t>
+      </w:r>
+      <w:proofErr w:type="gramEnd"/>
       <w:r>
         <w:rPr>
           <w:rStyle w:val="hljs-string"/>
           <w:rFonts w:ascii="Calibri" w:hAnsi="Calibri"/>
+          <w:b/>
+          <w:iCs/>
+          <w:color w:val="DD1144"/>
+          <w:sz w:val="24"/>
+          <w:szCs w:val="24"/>
+          <w:bdr w:val="none" w:sz="0" w:space="0" w:color="auto" w:frame="1"/>
+          <w:shd w:val="clear" w:color="auto" w:fill="F7F7F8"/>
+        </w:rPr>
+        <w:t xml:space="preserve"> </w:t>
+      </w:r>
+      <w:r>
+        <w:rPr>
+          <w:rStyle w:val="hljs-string"/>
+          <w:rFonts w:ascii="Calibri" w:hAnsi="Calibri"/>
+          <w:b/>
+          <w:iCs/>
+          <w:color w:val="DD1144"/>
+          <w:sz w:val="24"/>
+          <w:szCs w:val="24"/>
+          <w:bdr w:val="none" w:sz="0" w:space="0" w:color="auto" w:frame="1"/>
+          <w:shd w:val="clear" w:color="auto" w:fill="F7F7F8"/>
+        </w:rPr>
+        <w:t>fo</w:t>
+      </w:r>
+      <w:r>
+        <w:rPr>
+          <w:rStyle w:val="hljs-string"/>
+          <w:rFonts w:ascii="Calibri" w:hAnsi="Calibri"/>
+          <w:b/>
           <w:iCs/>
           <w:color w:val="DD1144"/>
           <w:sz w:val="24"/>
@@ -1149,6 +1449,7 @@
         <w:shd w:val="clear" w:color="auto" w:fill="F7F7F8"/>
         <w:rPr>
           <w:rFonts w:ascii="Calibri" w:hAnsi="Calibri"/>
+          <w:b/>
           <w:iCs/>
           <w:color w:val="FF0000"/>
           <w:sz w:val="24"/>
@@ -1162,7 +1463,7 @@
           <w:sz w:val="24"/>
           <w:szCs w:val="24"/>
         </w:rPr>
-        <w:t>G</w:t>
+        <w:t>Git commit -a -m hello -</w:t>
       </w:r>
       <w:r>
         <w:rPr>
@@ -1171,27 +1472,12 @@
           <w:sz w:val="24"/>
           <w:szCs w:val="24"/>
         </w:rPr>
-        <w:t>it commit -a -m hello</w:t>
+        <w:t xml:space="preserve"> </w:t>
       </w:r>
       <w:r>
         <w:rPr>
           <w:rFonts w:ascii="Calibri" w:eastAsia="Times New Roman" w:hAnsi="Calibri" w:cs="Times New Roman"/>
-          <w:sz w:val="24"/>
-          <w:szCs w:val="24"/>
-        </w:rPr>
-        <w:t xml:space="preserve"> -</w:t>
-      </w:r>
-      <w:r>
-        <w:rPr>
-          <w:rFonts w:ascii="Calibri" w:eastAsia="Times New Roman" w:hAnsi="Calibri" w:cs="Times New Roman"/>
-          <w:sz w:val="24"/>
-          <w:szCs w:val="24"/>
-        </w:rPr>
-        <w:t xml:space="preserve"> </w:t>
-      </w:r>
-      <w:r>
-        <w:rPr>
-          <w:rFonts w:ascii="Calibri" w:eastAsia="Times New Roman" w:hAnsi="Calibri" w:cs="Times New Roman"/>
+          <w:b/>
           <w:color w:val="FF0000"/>
           <w:sz w:val="24"/>
           <w:szCs w:val="24"/>
@@ -1215,6 +1501,7 @@
         <w:shd w:val="clear" w:color="auto" w:fill="F7F7F8"/>
         <w:rPr>
           <w:rFonts w:ascii="Calibri" w:hAnsi="Calibri"/>
+          <w:b/>
           <w:color w:val="525C65"/>
           <w:sz w:val="24"/>
           <w:szCs w:val="24"/>
@@ -1250,6 +1537,7 @@
         <w:rPr>
           <w:rStyle w:val="HTMLCode"/>
           <w:rFonts w:ascii="Calibri" w:hAnsi="Calibri"/>
+          <w:b/>
           <w:color w:val="0F2B3D"/>
           <w:sz w:val="24"/>
           <w:szCs w:val="24"/>
@@ -1262,13 +1550,14 @@
         <w:rPr>
           <w:rStyle w:val="HTMLCode"/>
           <w:rFonts w:ascii="Calibri" w:hAnsi="Calibri"/>
+          <w:b/>
           <w:color w:val="0F2B3D"/>
           <w:sz w:val="24"/>
           <w:szCs w:val="24"/>
           <w:bdr w:val="none" w:sz="0" w:space="0" w:color="auto" w:frame="1"/>
           <w:shd w:val="clear" w:color="auto" w:fill="F7F7F8"/>
         </w:rPr>
-        <w:t xml:space="preserve">and </w:t>
+        <w:t>and git log -p do the same thing</w:t>
       </w:r>
       <w:r>
         <w:rPr>
@@ -1281,36 +1570,13 @@
           <w:bdr w:val="none" w:sz="0" w:space="0" w:color="auto" w:frame="1"/>
           <w:shd w:val="clear" w:color="auto" w:fill="F7F7F8"/>
         </w:rPr>
-        <w:t>git log -p</w:t>
-      </w:r>
-      <w:r>
-        <w:rPr>
-          <w:rStyle w:val="HTMLCode"/>
-          <w:rFonts w:ascii="Calibri" w:hAnsi="Calibri"/>
-          <w:color w:val="0F2B3D"/>
-          <w:sz w:val="24"/>
-          <w:szCs w:val="24"/>
-          <w:bdr w:val="none" w:sz="0" w:space="0" w:color="auto" w:frame="1"/>
-          <w:shd w:val="clear" w:color="auto" w:fill="F7F7F8"/>
-        </w:rPr>
-        <w:t xml:space="preserve"> do the same thing</w:t>
-      </w:r>
-      <w:r>
-        <w:rPr>
-          <w:rStyle w:val="HTMLCode"/>
-          <w:rFonts w:ascii="Calibri" w:hAnsi="Calibri"/>
-          <w:color w:val="0F2B3D"/>
-          <w:sz w:val="24"/>
-          <w:szCs w:val="24"/>
-          <w:bdr w:val="none" w:sz="0" w:space="0" w:color="auto" w:frame="1"/>
-          <w:shd w:val="clear" w:color="auto" w:fill="F7F7F8"/>
-        </w:rPr>
         <w:t>.</w:t>
       </w:r>
     </w:p>
     <w:p>
       <w:pPr>
         <w:rPr>
+          <w:b/>
           <w:lang w:val="en-US"/>
         </w:rPr>
       </w:pPr>
@@ -1325,39 +1591,110 @@
           <w:lang w:val="en-US"/>
         </w:rPr>
       </w:pPr>
-      <w:r>
+    </w:p>
+    <w:p>
+      <w:pPr>
+        <w:jc w:val="center"/>
         <w:rPr>
           <w:b/>
           <w:sz w:val="32"/>
           <w:szCs w:val="32"/>
           <w:lang w:val="en-US"/>
         </w:rPr>
+      </w:pPr>
+    </w:p>
+    <w:p>
+      <w:pPr>
+        <w:jc w:val="center"/>
+        <w:rPr>
+          <w:b/>
+          <w:sz w:val="32"/>
+          <w:szCs w:val="32"/>
+          <w:lang w:val="en-US"/>
+        </w:rPr>
+      </w:pPr>
+    </w:p>
+    <w:p>
+      <w:pPr>
+        <w:jc w:val="center"/>
+        <w:rPr>
+          <w:b/>
+          <w:sz w:val="32"/>
+          <w:szCs w:val="32"/>
+          <w:lang w:val="en-US"/>
+        </w:rPr>
+      </w:pPr>
+    </w:p>
+    <w:p>
+      <w:pPr>
+        <w:jc w:val="center"/>
+        <w:rPr>
+          <w:b/>
+          <w:sz w:val="32"/>
+          <w:szCs w:val="32"/>
+          <w:lang w:val="en-US"/>
+        </w:rPr>
+      </w:pPr>
+    </w:p>
+    <w:p>
+      <w:pPr>
+        <w:jc w:val="center"/>
+        <w:rPr>
+          <w:b/>
+          <w:sz w:val="32"/>
+          <w:szCs w:val="32"/>
+          <w:lang w:val="en-US"/>
+        </w:rPr>
+      </w:pPr>
+      <w:r>
+        <w:rPr>
+          <w:b/>
+          <w:sz w:val="32"/>
+          <w:szCs w:val="32"/>
+          <w:lang w:val="en-US"/>
+        </w:rPr>
+        <w:lastRenderedPageBreak/>
         <w:t>IGNORING FILES</w:t>
       </w:r>
     </w:p>
     <w:p>
       <w:pPr>
         <w:rPr>
-          <w:lang w:val="en-US"/>
-        </w:rPr>
-      </w:pPr>
-      <w:r>
-        <w:rPr>
+          <w:b/>
+          <w:lang w:val="en-US"/>
+        </w:rPr>
+      </w:pPr>
+      <w:r>
+        <w:rPr>
+          <w:b/>
           <w:lang w:val="en-US"/>
         </w:rPr>
         <w:t xml:space="preserve">Step 1 - </w:t>
       </w:r>
-      <w:r>
-        <w:rPr>
-          <w:lang w:val="en-US"/>
-        </w:rPr>
-        <w:t>touch .gitignore</w:t>
-      </w:r>
+      <w:proofErr w:type="gramStart"/>
+      <w:r>
+        <w:rPr>
+          <w:b/>
+          <w:lang w:val="en-US"/>
+        </w:rPr>
+        <w:t>touch .</w:t>
+      </w:r>
+      <w:proofErr w:type="spellStart"/>
+      <w:r>
+        <w:rPr>
+          <w:b/>
+          <w:lang w:val="en-US"/>
+        </w:rPr>
+        <w:t>gitignore</w:t>
+      </w:r>
+      <w:proofErr w:type="spellEnd"/>
+      <w:proofErr w:type="gramEnd"/>
     </w:p>
     <w:p>
       <w:pPr>
         <w:rPr>
           <w:rFonts w:ascii="Courier" w:eastAsia="Times New Roman" w:hAnsi="Courier" w:cs="Times New Roman"/>
+          <w:b/>
           <w:color w:val="0F2B3D"/>
           <w:shd w:val="clear" w:color="auto" w:fill="F7F7F8"/>
           <w:lang w:eastAsia="en-GB"/>
@@ -1366,26 +1703,43 @@
       <w:r>
         <w:rPr>
           <w:rFonts w:ascii="Courier" w:eastAsia="Times New Roman" w:hAnsi="Courier" w:cs="Times New Roman"/>
+          <w:b/>
           <w:color w:val="0F2B3D"/>
           <w:shd w:val="clear" w:color="auto" w:fill="F7F7F8"/>
           <w:lang w:eastAsia="en-GB"/>
         </w:rPr>
         <w:t xml:space="preserve">     </w:t>
       </w:r>
+      <w:proofErr w:type="gramStart"/>
       <w:r>
         <w:rPr>
           <w:rFonts w:ascii="Courier" w:eastAsia="Times New Roman" w:hAnsi="Courier" w:cs="Times New Roman"/>
+          <w:b/>
           <w:color w:val="0F2B3D"/>
           <w:shd w:val="clear" w:color="auto" w:fill="F7F7F8"/>
           <w:lang w:eastAsia="en-GB"/>
         </w:rPr>
-        <w:t>.gitignore</w:t>
-      </w:r>
+        <w:t>.</w:t>
+      </w:r>
+      <w:proofErr w:type="spellStart"/>
+      <w:r>
+        <w:rPr>
+          <w:rFonts w:ascii="Courier" w:eastAsia="Times New Roman" w:hAnsi="Courier" w:cs="Times New Roman"/>
+          <w:b/>
+          <w:color w:val="0F2B3D"/>
+          <w:shd w:val="clear" w:color="auto" w:fill="F7F7F8"/>
+          <w:lang w:eastAsia="en-GB"/>
+        </w:rPr>
+        <w:t>gitignore</w:t>
+      </w:r>
+      <w:proofErr w:type="spellEnd"/>
+      <w:proofErr w:type="gramEnd"/>
     </w:p>
     <w:p>
       <w:pPr>
         <w:rPr>
           <w:rFonts w:ascii="Times New Roman" w:eastAsia="Times New Roman" w:hAnsi="Times New Roman" w:cs="Times New Roman"/>
+          <w:b/>
           <w:color w:val="FF0000"/>
           <w:lang w:eastAsia="en-GB"/>
         </w:rPr>
@@ -1393,34 +1747,72 @@
       <w:r>
         <w:rPr>
           <w:rFonts w:ascii="Courier" w:eastAsia="Times New Roman" w:hAnsi="Courier" w:cs="Times New Roman"/>
+          <w:b/>
           <w:color w:val="538135" w:themeColor="accent6" w:themeShade="BF"/>
           <w:shd w:val="clear" w:color="auto" w:fill="F7F7F8"/>
           <w:lang w:eastAsia="en-GB"/>
         </w:rPr>
-        <w:t xml:space="preserve">ADD FILES TO .gitignore </w:t>
-      </w:r>
+        <w:t xml:space="preserve">ADD FILES </w:t>
+      </w:r>
+      <w:proofErr w:type="gramStart"/>
       <w:r>
         <w:rPr>
           <w:rFonts w:ascii="Courier" w:eastAsia="Times New Roman" w:hAnsi="Courier" w:cs="Times New Roman"/>
-          <w:color w:val="FF0000"/>
+          <w:b/>
+          <w:color w:val="538135" w:themeColor="accent6" w:themeShade="BF"/>
           <w:shd w:val="clear" w:color="auto" w:fill="F7F7F8"/>
           <w:lang w:eastAsia="en-GB"/>
         </w:rPr>
-        <w:t>to ignore some</w:t>
-      </w:r>
+        <w:t>TO .</w:t>
+      </w:r>
+      <w:proofErr w:type="spellStart"/>
       <w:r>
         <w:rPr>
           <w:rFonts w:ascii="Courier" w:eastAsia="Times New Roman" w:hAnsi="Courier" w:cs="Times New Roman"/>
-          <w:color w:val="FF0000"/>
+          <w:b/>
+          <w:color w:val="538135" w:themeColor="accent6" w:themeShade="BF"/>
           <w:shd w:val="clear" w:color="auto" w:fill="F7F7F8"/>
           <w:lang w:eastAsia="en-GB"/>
         </w:rPr>
+        <w:t>gitignore</w:t>
+      </w:r>
+      <w:proofErr w:type="spellEnd"/>
+      <w:proofErr w:type="gramEnd"/>
+      <w:r>
+        <w:rPr>
+          <w:rFonts w:ascii="Courier" w:eastAsia="Times New Roman" w:hAnsi="Courier" w:cs="Times New Roman"/>
+          <w:b/>
+          <w:color w:val="538135" w:themeColor="accent6" w:themeShade="BF"/>
+          <w:shd w:val="clear" w:color="auto" w:fill="F7F7F8"/>
+          <w:lang w:eastAsia="en-GB"/>
+        </w:rPr>
+        <w:t xml:space="preserve"> </w:t>
+      </w:r>
+      <w:r>
+        <w:rPr>
+          <w:rFonts w:ascii="Courier" w:eastAsia="Times New Roman" w:hAnsi="Courier" w:cs="Times New Roman"/>
+          <w:b/>
+          <w:color w:val="FF0000"/>
+          <w:shd w:val="clear" w:color="auto" w:fill="F7F7F8"/>
+          <w:lang w:eastAsia="en-GB"/>
+        </w:rPr>
+        <w:t>to ignore some</w:t>
+      </w:r>
+      <w:r>
+        <w:rPr>
+          <w:rFonts w:ascii="Courier" w:eastAsia="Times New Roman" w:hAnsi="Courier" w:cs="Times New Roman"/>
+          <w:b/>
+          <w:color w:val="FF0000"/>
+          <w:shd w:val="clear" w:color="auto" w:fill="F7F7F8"/>
+          <w:lang w:eastAsia="en-GB"/>
+        </w:rPr>
         <w:t xml:space="preserve"> files while staging.</w:t>
       </w:r>
     </w:p>
     <w:p>
       <w:pPr>
         <w:rPr>
+          <w:b/>
           <w:color w:val="FF0000"/>
           <w:lang w:val="en-US"/>
         </w:rPr>
@@ -1449,7 +1841,10 @@
           <w:lang w:val="en-US"/>
         </w:rPr>
       </w:pPr>
-      <w:r>
+    </w:p>
+    <w:p>
+      <w:pPr>
+        <w:jc w:val="center"/>
         <w:rPr>
           <w:b/>
           <w:color w:val="000000" w:themeColor="text1"/>
@@ -1457,88 +1852,1227 @@
           <w:szCs w:val="32"/>
           <w:lang w:val="en-US"/>
         </w:rPr>
-        <w:lastRenderedPageBreak/>
+      </w:pPr>
+    </w:p>
+    <w:p>
+      <w:pPr>
+        <w:jc w:val="center"/>
+        <w:rPr>
+          <w:b/>
+          <w:color w:val="000000" w:themeColor="text1"/>
+          <w:sz w:val="32"/>
+          <w:szCs w:val="32"/>
+          <w:lang w:val="en-US"/>
+        </w:rPr>
+      </w:pPr>
+    </w:p>
+    <w:p>
+      <w:pPr>
+        <w:jc w:val="center"/>
+        <w:rPr>
+          <w:b/>
+          <w:color w:val="000000" w:themeColor="text1"/>
+          <w:sz w:val="32"/>
+          <w:szCs w:val="32"/>
+          <w:lang w:val="en-US"/>
+        </w:rPr>
+      </w:pPr>
+      <w:r>
+        <w:rPr>
+          <w:b/>
+          <w:color w:val="000000" w:themeColor="text1"/>
+          <w:sz w:val="32"/>
+          <w:szCs w:val="32"/>
+          <w:lang w:val="en-US"/>
+        </w:rPr>
         <w:t>TAGGING</w:t>
       </w:r>
     </w:p>
     <w:p>
       <w:pPr>
-        <w:rPr>
-          <w:color w:val="FF0000"/>
-          <w:lang w:val="en-US"/>
-        </w:rPr>
-      </w:pPr>
-      <w:r>
-        <w:rPr>
-          <w:color w:val="000000" w:themeColor="text1"/>
-          <w:lang w:val="en-US"/>
+        <w:pStyle w:val="ListParagraph"/>
+        <w:numPr>
+          <w:ilvl w:val="0"/>
+          <w:numId w:val="8"/>
+        </w:numPr>
+        <w:rPr>
+          <w:b/>
+          <w:color w:val="FF0000"/>
+          <w:lang w:val="en-US"/>
+        </w:rPr>
+      </w:pPr>
+      <w:proofErr w:type="spellStart"/>
+      <w:r>
+        <w:rPr>
+          <w:b/>
+          <w:color w:val="000000" w:themeColor="text1"/>
+          <w:lang w:val="en-US"/>
+        </w:rPr>
+        <w:t>git</w:t>
+      </w:r>
+      <w:proofErr w:type="spellEnd"/>
+      <w:r>
+        <w:rPr>
+          <w:b/>
+          <w:color w:val="000000" w:themeColor="text1"/>
+          <w:lang w:val="en-US"/>
+        </w:rPr>
+        <w:t xml:space="preserve"> tag </w:t>
+      </w:r>
+      <w:r>
+        <w:rPr>
+          <w:b/>
+          <w:color w:val="000000" w:themeColor="text1"/>
+          <w:lang w:val="en-US"/>
+        </w:rPr>
+        <w:t>-</w:t>
+      </w:r>
+      <w:r>
+        <w:rPr>
+          <w:b/>
+          <w:color w:val="000000" w:themeColor="text1"/>
+          <w:lang w:val="en-US"/>
+        </w:rPr>
+        <w:t>a -</w:t>
+      </w:r>
+      <w:r>
+        <w:rPr>
+          <w:b/>
+          <w:color w:val="000000" w:themeColor="text1"/>
+          <w:lang w:val="en-US"/>
+        </w:rPr>
+        <w:t xml:space="preserve"> </w:t>
+      </w:r>
+      <w:r>
+        <w:rPr>
+          <w:b/>
+          <w:color w:val="FF0000"/>
+          <w:lang w:val="en-US"/>
+        </w:rPr>
+        <w:t>to add tag</w:t>
+      </w:r>
+    </w:p>
+    <w:p>
+      <w:pPr>
+        <w:pStyle w:val="ListParagraph"/>
+        <w:numPr>
+          <w:ilvl w:val="0"/>
+          <w:numId w:val="8"/>
+        </w:numPr>
+        <w:rPr>
+          <w:b/>
+          <w:color w:val="FF0000"/>
+          <w:lang w:val="en-US"/>
+        </w:rPr>
+      </w:pPr>
+      <w:proofErr w:type="spellStart"/>
+      <w:r>
+        <w:rPr>
+          <w:b/>
+          <w:color w:val="000000" w:themeColor="text1"/>
+          <w:lang w:val="en-US"/>
+        </w:rPr>
+        <w:t>git</w:t>
+      </w:r>
+      <w:proofErr w:type="spellEnd"/>
+      <w:r>
+        <w:rPr>
+          <w:b/>
+          <w:color w:val="000000" w:themeColor="text1"/>
+          <w:lang w:val="en-US"/>
+        </w:rPr>
+        <w:t xml:space="preserve"> tag -</w:t>
+      </w:r>
+      <w:r>
+        <w:rPr>
+          <w:b/>
+          <w:color w:val="000000" w:themeColor="text1"/>
+          <w:lang w:val="en-US"/>
+        </w:rPr>
+        <w:t xml:space="preserve"> </w:t>
+      </w:r>
+      <w:r>
+        <w:rPr>
+          <w:b/>
+          <w:color w:val="FF0000"/>
+          <w:lang w:val="en-US"/>
+        </w:rPr>
+        <w:t>to view tags</w:t>
+      </w:r>
+    </w:p>
+    <w:p>
+      <w:pPr>
+        <w:pStyle w:val="ListParagraph"/>
+        <w:numPr>
+          <w:ilvl w:val="0"/>
+          <w:numId w:val="8"/>
+        </w:numPr>
+        <w:rPr>
+          <w:b/>
+          <w:color w:val="FF0000"/>
+          <w:lang w:val="en-US"/>
+        </w:rPr>
+      </w:pPr>
+      <w:proofErr w:type="spellStart"/>
+      <w:r>
+        <w:rPr>
+          <w:b/>
+          <w:color w:val="000000" w:themeColor="text1"/>
+          <w:lang w:val="en-US"/>
+        </w:rPr>
+        <w:t>git</w:t>
+      </w:r>
+      <w:proofErr w:type="spellEnd"/>
+      <w:r>
+        <w:rPr>
+          <w:b/>
+          <w:color w:val="000000" w:themeColor="text1"/>
+          <w:lang w:val="en-US"/>
+        </w:rPr>
+        <w:t xml:space="preserve"> tag -d -</w:t>
+      </w:r>
+      <w:r>
+        <w:rPr>
+          <w:b/>
+          <w:color w:val="000000" w:themeColor="text1"/>
+          <w:lang w:val="en-US"/>
+        </w:rPr>
+        <w:t xml:space="preserve"> </w:t>
+      </w:r>
+      <w:r>
+        <w:rPr>
+          <w:b/>
+          <w:color w:val="FF0000"/>
+          <w:lang w:val="en-US"/>
+        </w:rPr>
+        <w:t>to delete tag</w:t>
+      </w:r>
+    </w:p>
+    <w:p>
+      <w:pPr>
+        <w:pStyle w:val="HTMLPreformatted"/>
+        <w:numPr>
+          <w:ilvl w:val="0"/>
+          <w:numId w:val="8"/>
+        </w:numPr>
+        <w:pBdr>
+          <w:top w:val="single" w:sz="6" w:space="0" w:color="B4B9BD"/>
+          <w:left w:val="single" w:sz="6" w:space="0" w:color="B4B9BD"/>
+          <w:bottom w:val="single" w:sz="6" w:space="0" w:color="B4B9BD"/>
+          <w:right w:val="single" w:sz="6" w:space="0" w:color="B4B9BD"/>
+        </w:pBdr>
+        <w:shd w:val="clear" w:color="auto" w:fill="F7F7F8"/>
+        <w:rPr>
+          <w:rFonts w:ascii="Courier" w:hAnsi="Courier"/>
+          <w:b/>
+          <w:color w:val="FF0000"/>
+          <w:sz w:val="24"/>
+          <w:szCs w:val="24"/>
+        </w:rPr>
+      </w:pPr>
+      <w:r>
+        <w:rPr>
+          <w:rStyle w:val="HTMLCode"/>
+          <w:rFonts w:ascii="Courier" w:hAnsi="Courier"/>
+          <w:b/>
+          <w:color w:val="0F2B3D"/>
+          <w:bdr w:val="none" w:sz="0" w:space="0" w:color="auto" w:frame="1"/>
+          <w:shd w:val="clear" w:color="auto" w:fill="F7F7F8"/>
         </w:rPr>
         <w:t xml:space="preserve">git tag </w:t>
       </w:r>
       <w:r>
         <w:rPr>
-          <w:color w:val="000000" w:themeColor="text1"/>
-          <w:lang w:val="en-US"/>
-        </w:rPr>
-        <w:t>-</w:t>
-      </w:r>
-      <w:r>
-        <w:rPr>
-          <w:color w:val="000000" w:themeColor="text1"/>
-          <w:lang w:val="en-US"/>
-        </w:rPr>
-        <w:t xml:space="preserve">a           </w:t>
-      </w:r>
-      <w:r>
-        <w:rPr>
-          <w:color w:val="FF0000"/>
-          <w:lang w:val="en-US"/>
-        </w:rPr>
-        <w:t>to add tag</w:t>
-      </w:r>
-    </w:p>
-    <w:p>
-      <w:pPr>
-        <w:rPr>
-          <w:color w:val="FF0000"/>
-          <w:lang w:val="en-US"/>
-        </w:rPr>
-      </w:pPr>
-      <w:r>
-        <w:rPr>
-          <w:color w:val="000000" w:themeColor="text1"/>
-          <w:lang w:val="en-US"/>
-        </w:rPr>
-        <w:t xml:space="preserve">git tag               </w:t>
-      </w:r>
-      <w:r>
-        <w:rPr>
-          <w:color w:val="FF0000"/>
-          <w:lang w:val="en-US"/>
-        </w:rPr>
-        <w:t>to view tags</w:t>
-      </w:r>
-    </w:p>
-    <w:p>
-      <w:pPr>
-        <w:rPr>
-          <w:color w:val="FF0000"/>
-          <w:lang w:val="en-US"/>
-        </w:rPr>
-      </w:pPr>
-      <w:r>
-        <w:rPr>
-          <w:color w:val="000000" w:themeColor="text1"/>
-          <w:lang w:val="en-US"/>
-        </w:rPr>
-        <w:t xml:space="preserve">git tag -d          </w:t>
-      </w:r>
-      <w:r>
-        <w:rPr>
-          <w:color w:val="FF0000"/>
-          <w:lang w:val="en-US"/>
-        </w:rPr>
-        <w:t>to delete tag</w:t>
+          <w:rStyle w:val="hljs-operator"/>
+          <w:rFonts w:ascii="Courier" w:hAnsi="Courier"/>
+          <w:b/>
+          <w:color w:val="0F2B3D"/>
+          <w:bdr w:val="none" w:sz="0" w:space="0" w:color="auto" w:frame="1"/>
+          <w:shd w:val="clear" w:color="auto" w:fill="F7F7F8"/>
+        </w:rPr>
+        <w:t>-a</w:t>
+      </w:r>
+      <w:r>
+        <w:rPr>
+          <w:rStyle w:val="HTMLCode"/>
+          <w:rFonts w:ascii="Courier" w:hAnsi="Courier"/>
+          <w:b/>
+          <w:color w:val="0F2B3D"/>
+          <w:bdr w:val="none" w:sz="0" w:space="0" w:color="auto" w:frame="1"/>
+          <w:shd w:val="clear" w:color="auto" w:fill="F7F7F8"/>
+        </w:rPr>
+        <w:t xml:space="preserve"> v1.</w:t>
+      </w:r>
+      <w:r>
+        <w:rPr>
+          <w:rStyle w:val="hljs-number"/>
+          <w:rFonts w:ascii="Courier" w:hAnsi="Courier"/>
+          <w:b/>
+          <w:color w:val="008080"/>
+          <w:bdr w:val="none" w:sz="0" w:space="0" w:color="auto" w:frame="1"/>
+          <w:shd w:val="clear" w:color="auto" w:fill="F7F7F8"/>
+        </w:rPr>
+        <w:t>0</w:t>
+      </w:r>
+      <w:r>
+        <w:rPr>
+          <w:rStyle w:val="HTMLCode"/>
+          <w:rFonts w:ascii="Courier" w:hAnsi="Courier"/>
+          <w:b/>
+          <w:color w:val="0F2B3D"/>
+          <w:bdr w:val="none" w:sz="0" w:space="0" w:color="auto" w:frame="1"/>
+          <w:shd w:val="clear" w:color="auto" w:fill="F7F7F8"/>
+        </w:rPr>
+        <w:t xml:space="preserve"> a87984 - </w:t>
+      </w:r>
+      <w:r>
+        <w:rPr>
+          <w:rStyle w:val="HTMLCode"/>
+          <w:rFonts w:ascii="Courier" w:hAnsi="Courier"/>
+          <w:b/>
+          <w:color w:val="FF0000"/>
+          <w:bdr w:val="none" w:sz="0" w:space="0" w:color="auto" w:frame="1"/>
+          <w:shd w:val="clear" w:color="auto" w:fill="F7F7F8"/>
+        </w:rPr>
+        <w:t>tagging past commit</w:t>
+      </w:r>
+    </w:p>
+    <w:p>
+      <w:pPr>
+        <w:rPr>
+          <w:b/>
+          <w:color w:val="FF0000"/>
+          <w:lang w:val="en-US"/>
+        </w:rPr>
+      </w:pPr>
+    </w:p>
+    <w:p>
+      <w:pPr>
+        <w:jc w:val="center"/>
+        <w:rPr>
+          <w:b/>
+          <w:color w:val="000000" w:themeColor="text1"/>
+          <w:sz w:val="32"/>
+          <w:szCs w:val="32"/>
+          <w:lang w:val="en-US"/>
+        </w:rPr>
+      </w:pPr>
+    </w:p>
+    <w:p>
+      <w:pPr>
+        <w:jc w:val="center"/>
+        <w:rPr>
+          <w:b/>
+          <w:color w:val="000000" w:themeColor="text1"/>
+          <w:sz w:val="32"/>
+          <w:szCs w:val="32"/>
+          <w:lang w:val="en-US"/>
+        </w:rPr>
+      </w:pPr>
+    </w:p>
+    <w:p>
+      <w:pPr>
+        <w:jc w:val="center"/>
+        <w:rPr>
+          <w:b/>
+          <w:color w:val="000000" w:themeColor="text1"/>
+          <w:sz w:val="32"/>
+          <w:szCs w:val="32"/>
+          <w:lang w:val="en-US"/>
+        </w:rPr>
+      </w:pPr>
+    </w:p>
+    <w:p>
+      <w:pPr>
+        <w:jc w:val="center"/>
+        <w:rPr>
+          <w:b/>
+          <w:color w:val="000000" w:themeColor="text1"/>
+          <w:sz w:val="32"/>
+          <w:szCs w:val="32"/>
+          <w:lang w:val="en-US"/>
+        </w:rPr>
+      </w:pPr>
+    </w:p>
+    <w:p>
+      <w:pPr>
+        <w:jc w:val="center"/>
+        <w:rPr>
+          <w:b/>
+          <w:color w:val="000000" w:themeColor="text1"/>
+          <w:sz w:val="32"/>
+          <w:szCs w:val="32"/>
+          <w:lang w:val="en-US"/>
+        </w:rPr>
+      </w:pPr>
+      <w:r>
+        <w:rPr>
+          <w:b/>
+          <w:color w:val="000000" w:themeColor="text1"/>
+          <w:sz w:val="32"/>
+          <w:szCs w:val="32"/>
+          <w:lang w:val="en-US"/>
+        </w:rPr>
+        <w:t>BRANCHING</w:t>
+      </w:r>
+    </w:p>
+    <w:p>
+      <w:pPr>
+        <w:pStyle w:val="ListParagraph"/>
+        <w:numPr>
+          <w:ilvl w:val="0"/>
+          <w:numId w:val="7"/>
+        </w:numPr>
+        <w:rPr>
+          <w:b/>
+          <w:color w:val="000000" w:themeColor="text1"/>
+          <w:lang w:val="en-US"/>
+        </w:rPr>
+      </w:pPr>
+      <w:proofErr w:type="spellStart"/>
+      <w:r>
+        <w:rPr>
+          <w:b/>
+          <w:color w:val="000000" w:themeColor="text1"/>
+          <w:lang w:val="en-US"/>
+        </w:rPr>
+        <w:t>Git</w:t>
+      </w:r>
+      <w:proofErr w:type="spellEnd"/>
+      <w:r>
+        <w:rPr>
+          <w:b/>
+          <w:color w:val="000000" w:themeColor="text1"/>
+          <w:lang w:val="en-US"/>
+        </w:rPr>
+        <w:t xml:space="preserve"> branch</w:t>
+      </w:r>
+      <w:r>
+        <w:rPr>
+          <w:b/>
+          <w:color w:val="000000" w:themeColor="text1"/>
+          <w:lang w:val="en-US"/>
+        </w:rPr>
+        <w:t xml:space="preserve"> -</w:t>
+      </w:r>
+      <w:r>
+        <w:rPr>
+          <w:b/>
+          <w:color w:val="000000" w:themeColor="text1"/>
+          <w:lang w:val="en-US"/>
+        </w:rPr>
+        <w:t xml:space="preserve"> </w:t>
+      </w:r>
+      <w:r>
+        <w:rPr>
+          <w:b/>
+          <w:color w:val="FF0000"/>
+          <w:lang w:val="en-US"/>
+        </w:rPr>
+        <w:t>to see all the branches</w:t>
+      </w:r>
+    </w:p>
+    <w:p>
+      <w:pPr>
+        <w:pStyle w:val="ListParagraph"/>
+        <w:numPr>
+          <w:ilvl w:val="0"/>
+          <w:numId w:val="7"/>
+        </w:numPr>
+        <w:rPr>
+          <w:b/>
+          <w:color w:val="FF0000"/>
+          <w:lang w:val="en-US"/>
+        </w:rPr>
+      </w:pPr>
+      <w:proofErr w:type="spellStart"/>
+      <w:r>
+        <w:rPr>
+          <w:b/>
+          <w:color w:val="000000" w:themeColor="text1"/>
+          <w:lang w:val="en-US"/>
+        </w:rPr>
+        <w:t>Git</w:t>
+      </w:r>
+      <w:proofErr w:type="spellEnd"/>
+      <w:r>
+        <w:rPr>
+          <w:b/>
+          <w:color w:val="000000" w:themeColor="text1"/>
+          <w:lang w:val="en-US"/>
+        </w:rPr>
+        <w:t xml:space="preserve"> </w:t>
+      </w:r>
+      <w:r>
+        <w:rPr>
+          <w:b/>
+          <w:color w:val="000000" w:themeColor="text1"/>
+          <w:lang w:val="en-US"/>
+        </w:rPr>
+        <w:t>branch sidebar -</w:t>
+      </w:r>
+      <w:r>
+        <w:rPr>
+          <w:b/>
+          <w:color w:val="000000" w:themeColor="text1"/>
+          <w:lang w:val="en-US"/>
+        </w:rPr>
+        <w:t xml:space="preserve"> </w:t>
+      </w:r>
+      <w:r>
+        <w:rPr>
+          <w:b/>
+          <w:color w:val="FF0000"/>
+          <w:lang w:val="en-US"/>
+        </w:rPr>
+        <w:t>to add a branch named sidebar</w:t>
+      </w:r>
+    </w:p>
+    <w:p>
+      <w:pPr>
+        <w:pStyle w:val="ListParagraph"/>
+        <w:numPr>
+          <w:ilvl w:val="0"/>
+          <w:numId w:val="7"/>
+        </w:numPr>
+        <w:rPr>
+          <w:b/>
+          <w:color w:val="FF0000"/>
+          <w:lang w:val="en-US"/>
+        </w:rPr>
+      </w:pPr>
+      <w:proofErr w:type="spellStart"/>
+      <w:r>
+        <w:rPr>
+          <w:b/>
+          <w:color w:val="000000" w:themeColor="text1"/>
+          <w:lang w:val="en-US"/>
+        </w:rPr>
+        <w:t>Git</w:t>
+      </w:r>
+      <w:proofErr w:type="spellEnd"/>
+      <w:r>
+        <w:rPr>
+          <w:b/>
+          <w:color w:val="000000" w:themeColor="text1"/>
+          <w:lang w:val="en-US"/>
+        </w:rPr>
+        <w:t xml:space="preserve"> checkout sidebar - </w:t>
+      </w:r>
+      <w:r>
+        <w:rPr>
+          <w:b/>
+          <w:color w:val="FF0000"/>
+          <w:lang w:val="en-US"/>
+        </w:rPr>
+        <w:t>shifts the head pointer to sidebar branch</w:t>
+      </w:r>
+      <w:r>
+        <w:rPr>
+          <w:b/>
+          <w:color w:val="FF0000"/>
+          <w:lang w:val="en-US"/>
+        </w:rPr>
+        <w:t>,</w:t>
+      </w:r>
+      <w:r>
+        <w:rPr>
+          <w:b/>
+          <w:color w:val="FF0000"/>
+          <w:lang w:val="en-US"/>
+        </w:rPr>
+        <w:t xml:space="preserve"> now onwards the commits are added to this sidebar branch.</w:t>
+      </w:r>
+    </w:p>
+    <w:p>
+      <w:pPr>
+        <w:rPr>
+          <w:b/>
+          <w:color w:val="FF0000"/>
+          <w:lang w:val="en-US"/>
+        </w:rPr>
+      </w:pPr>
+    </w:p>
+    <w:p>
+      <w:pPr>
+        <w:pStyle w:val="ListParagraph"/>
+        <w:numPr>
+          <w:ilvl w:val="0"/>
+          <w:numId w:val="7"/>
+        </w:numPr>
+        <w:rPr>
+          <w:b/>
+          <w:color w:val="FF0000"/>
+          <w:lang w:val="en-US"/>
+        </w:rPr>
+      </w:pPr>
+      <w:proofErr w:type="spellStart"/>
+      <w:r>
+        <w:rPr>
+          <w:b/>
+          <w:color w:val="000000" w:themeColor="text1"/>
+          <w:lang w:val="en-US"/>
+        </w:rPr>
+        <w:t>Git</w:t>
+      </w:r>
+      <w:proofErr w:type="spellEnd"/>
+      <w:r>
+        <w:rPr>
+          <w:b/>
+          <w:color w:val="000000" w:themeColor="text1"/>
+          <w:lang w:val="en-US"/>
+        </w:rPr>
+        <w:t xml:space="preserve"> branch -d sidebar - </w:t>
+      </w:r>
+      <w:r>
+        <w:rPr>
+          <w:b/>
+          <w:color w:val="FF0000"/>
+          <w:lang w:val="en-US"/>
+        </w:rPr>
+        <w:t>to delete the sidebar branch</w:t>
+      </w:r>
+      <w:r>
+        <w:rPr>
+          <w:b/>
+          <w:color w:val="FF0000"/>
+          <w:lang w:val="en-US"/>
+        </w:rPr>
+        <w:t xml:space="preserve"> if the copies of the commits of the sidebar branch does not exist elsewhere</w:t>
+      </w:r>
+      <w:r>
+        <w:rPr>
+          <w:b/>
+          <w:color w:val="FF0000"/>
+          <w:lang w:val="en-US"/>
+        </w:rPr>
+        <w:t>.</w:t>
+      </w:r>
+    </w:p>
+    <w:p>
+      <w:pPr>
+        <w:rPr>
+          <w:b/>
+          <w:color w:val="FF0000"/>
+          <w:lang w:val="en-US"/>
+        </w:rPr>
+      </w:pPr>
+    </w:p>
+    <w:p>
+      <w:pPr>
+        <w:pStyle w:val="ListParagraph"/>
+        <w:numPr>
+          <w:ilvl w:val="0"/>
+          <w:numId w:val="7"/>
+        </w:numPr>
+        <w:rPr>
+          <w:b/>
+          <w:color w:val="FF0000"/>
+          <w:lang w:val="en-US"/>
+        </w:rPr>
+      </w:pPr>
+      <w:proofErr w:type="spellStart"/>
+      <w:r>
+        <w:rPr>
+          <w:b/>
+          <w:color w:val="000000" w:themeColor="text1"/>
+          <w:lang w:val="en-US"/>
+        </w:rPr>
+        <w:t>Git</w:t>
+      </w:r>
+      <w:proofErr w:type="spellEnd"/>
+      <w:r>
+        <w:rPr>
+          <w:b/>
+          <w:color w:val="000000" w:themeColor="text1"/>
+          <w:lang w:val="en-US"/>
+        </w:rPr>
+        <w:t xml:space="preserve"> branch -D sidebar - </w:t>
+      </w:r>
+      <w:r>
+        <w:rPr>
+          <w:b/>
+          <w:color w:val="FF0000"/>
+          <w:lang w:val="en-US"/>
+        </w:rPr>
+        <w:t>to surely delete the branch named sidebar</w:t>
+      </w:r>
+      <w:r>
+        <w:rPr>
+          <w:b/>
+          <w:color w:val="FF0000"/>
+          <w:lang w:val="en-US"/>
+        </w:rPr>
+        <w:t>.</w:t>
+      </w:r>
+    </w:p>
+    <w:p>
+      <w:pPr>
+        <w:rPr>
+          <w:b/>
+          <w:color w:val="FF0000"/>
+          <w:lang w:val="en-US"/>
+        </w:rPr>
+      </w:pPr>
+    </w:p>
+    <w:p>
+      <w:pPr>
+        <w:pStyle w:val="ListParagraph"/>
+        <w:numPr>
+          <w:ilvl w:val="0"/>
+          <w:numId w:val="7"/>
+        </w:numPr>
+        <w:rPr>
+          <w:b/>
+          <w:color w:val="FF0000"/>
+          <w:lang w:val="en-US"/>
+        </w:rPr>
+      </w:pPr>
+      <w:proofErr w:type="spellStart"/>
+      <w:r>
+        <w:rPr>
+          <w:b/>
+          <w:color w:val="000000" w:themeColor="text1"/>
+          <w:lang w:val="en-US"/>
+        </w:rPr>
+        <w:t>Git</w:t>
+      </w:r>
+      <w:proofErr w:type="spellEnd"/>
+      <w:r>
+        <w:rPr>
+          <w:b/>
+          <w:color w:val="000000" w:themeColor="text1"/>
+          <w:lang w:val="en-US"/>
+        </w:rPr>
+        <w:t xml:space="preserve"> branch </w:t>
+      </w:r>
+      <w:proofErr w:type="spellStart"/>
+      <w:r>
+        <w:rPr>
+          <w:b/>
+          <w:color w:val="000000" w:themeColor="text1"/>
+          <w:lang w:val="en-US"/>
+        </w:rPr>
+        <w:t>newbranch</w:t>
+      </w:r>
+      <w:proofErr w:type="spellEnd"/>
+      <w:r>
+        <w:rPr>
+          <w:b/>
+          <w:color w:val="000000" w:themeColor="text1"/>
+          <w:lang w:val="en-US"/>
+        </w:rPr>
+        <w:t xml:space="preserve"> SHA - </w:t>
+      </w:r>
+      <w:r>
+        <w:rPr>
+          <w:b/>
+          <w:color w:val="FF0000"/>
+          <w:lang w:val="en-US"/>
+        </w:rPr>
+        <w:t>to add a branch</w:t>
+      </w:r>
+      <w:r>
+        <w:rPr>
+          <w:b/>
+          <w:color w:val="FF0000"/>
+          <w:lang w:val="en-US"/>
+        </w:rPr>
+        <w:t xml:space="preserve"> - </w:t>
+      </w:r>
+      <w:proofErr w:type="spellStart"/>
+      <w:r>
+        <w:rPr>
+          <w:b/>
+          <w:color w:val="FF0000"/>
+          <w:lang w:val="en-US"/>
+        </w:rPr>
+        <w:t>newbranch</w:t>
+      </w:r>
+      <w:proofErr w:type="spellEnd"/>
+      <w:r>
+        <w:rPr>
+          <w:b/>
+          <w:color w:val="FF0000"/>
+          <w:lang w:val="en-US"/>
+        </w:rPr>
+        <w:t xml:space="preserve"> to the SHA mentioned</w:t>
+      </w:r>
+    </w:p>
+    <w:p>
+      <w:pPr>
+        <w:pStyle w:val="ListParagraph"/>
+        <w:numPr>
+          <w:ilvl w:val="0"/>
+          <w:numId w:val="7"/>
+        </w:numPr>
+        <w:rPr>
+          <w:b/>
+          <w:color w:val="FF0000"/>
+          <w:lang w:val="en-US"/>
+        </w:rPr>
+      </w:pPr>
+      <w:proofErr w:type="spellStart"/>
+      <w:r>
+        <w:rPr>
+          <w:b/>
+          <w:color w:val="000000" w:themeColor="text1"/>
+          <w:lang w:val="en-US"/>
+        </w:rPr>
+        <w:t>Git</w:t>
+      </w:r>
+      <w:proofErr w:type="spellEnd"/>
+      <w:r>
+        <w:rPr>
+          <w:b/>
+          <w:color w:val="000000" w:themeColor="text1"/>
+          <w:lang w:val="en-US"/>
+        </w:rPr>
+        <w:t xml:space="preserve"> branch –b </w:t>
+      </w:r>
+      <w:proofErr w:type="spellStart"/>
+      <w:r>
+        <w:rPr>
+          <w:b/>
+          <w:color w:val="000000" w:themeColor="text1"/>
+          <w:lang w:val="en-US"/>
+        </w:rPr>
+        <w:t>twothingsatthesametime</w:t>
+      </w:r>
+      <w:proofErr w:type="spellEnd"/>
+      <w:r>
+        <w:rPr>
+          <w:b/>
+          <w:color w:val="000000" w:themeColor="text1"/>
+          <w:lang w:val="en-US"/>
+        </w:rPr>
+        <w:t xml:space="preserve"> </w:t>
+      </w:r>
+      <w:r>
+        <w:rPr>
+          <w:b/>
+          <w:color w:val="000000" w:themeColor="text1"/>
+          <w:lang w:val="en-US"/>
+        </w:rPr>
+        <w:t xml:space="preserve">- </w:t>
+      </w:r>
+      <w:r>
+        <w:rPr>
+          <w:b/>
+          <w:color w:val="FF0000"/>
+          <w:lang w:val="en-US"/>
+        </w:rPr>
+        <w:t>to add a new branch and move the head pointer to the new branch</w:t>
+      </w:r>
+    </w:p>
+    <w:p>
+      <w:pPr>
+        <w:pStyle w:val="ListParagraph"/>
+        <w:numPr>
+          <w:ilvl w:val="0"/>
+          <w:numId w:val="7"/>
+        </w:numPr>
+        <w:rPr>
+          <w:b/>
+          <w:color w:val="FF0000"/>
+          <w:lang w:val="en-US"/>
+        </w:rPr>
+      </w:pPr>
+      <w:proofErr w:type="spellStart"/>
+      <w:r>
+        <w:rPr>
+          <w:b/>
+          <w:color w:val="000000" w:themeColor="text1"/>
+          <w:lang w:val="en-US"/>
+        </w:rPr>
+        <w:t>Git</w:t>
+      </w:r>
+      <w:proofErr w:type="spellEnd"/>
+      <w:r>
+        <w:rPr>
+          <w:b/>
+          <w:color w:val="000000" w:themeColor="text1"/>
+          <w:lang w:val="en-US"/>
+        </w:rPr>
+        <w:t xml:space="preserve"> lo</w:t>
+      </w:r>
+      <w:r>
+        <w:rPr>
+          <w:b/>
+          <w:color w:val="000000" w:themeColor="text1"/>
+          <w:lang w:val="en-US"/>
+        </w:rPr>
+        <w:t xml:space="preserve">g –all --graph - </w:t>
+      </w:r>
+      <w:r>
+        <w:rPr>
+          <w:b/>
+          <w:color w:val="FF0000"/>
+          <w:lang w:val="en-US"/>
+        </w:rPr>
+        <w:t>to show how branches will work</w:t>
+      </w:r>
+      <w:r>
+        <w:rPr>
+          <w:b/>
+          <w:color w:val="FF0000"/>
+          <w:lang w:val="en-US"/>
+        </w:rPr>
+        <w:t xml:space="preserve"> with some sort of a tree representation.</w:t>
+      </w:r>
+    </w:p>
+    <w:p>
+      <w:pPr>
+        <w:jc w:val="right"/>
+        <w:rPr>
+          <w:b/>
+          <w:color w:val="FF0000"/>
+          <w:lang w:val="en-US"/>
+        </w:rPr>
+      </w:pPr>
+      <w:r>
+        <w:rPr>
+          <w:b/>
+          <w:color w:val="FF0000"/>
+          <w:lang w:val="en-US"/>
+        </w:rPr>
+        <w:t xml:space="preserve">  </w:t>
+      </w:r>
+    </w:p>
+    <w:p>
+      <w:pPr>
+        <w:rPr>
+          <w:b/>
+          <w:color w:val="FF0000"/>
+          <w:lang w:val="en-US"/>
+        </w:rPr>
+      </w:pPr>
+    </w:p>
+    <w:p>
+      <w:pPr>
+        <w:rPr>
+          <w:b/>
+          <w:color w:val="FF0000"/>
+          <w:lang w:val="en-US"/>
+        </w:rPr>
+      </w:pPr>
+    </w:p>
+    <w:p>
+      <w:pPr>
+        <w:rPr>
+          <w:b/>
+          <w:color w:val="FF0000"/>
+          <w:lang w:val="en-US"/>
+        </w:rPr>
+      </w:pPr>
+    </w:p>
+    <w:p>
+      <w:pPr>
+        <w:jc w:val="center"/>
+        <w:rPr>
+          <w:b/>
+          <w:color w:val="000000" w:themeColor="text1"/>
+          <w:lang w:val="en-US"/>
+        </w:rPr>
+      </w:pPr>
+    </w:p>
+    <w:p>
+      <w:pPr>
+        <w:jc w:val="center"/>
+        <w:rPr>
+          <w:b/>
+          <w:color w:val="000000" w:themeColor="text1"/>
+          <w:lang w:val="en-US"/>
+        </w:rPr>
+      </w:pPr>
+    </w:p>
+    <w:p>
+      <w:pPr>
+        <w:jc w:val="center"/>
+        <w:rPr>
+          <w:b/>
+          <w:color w:val="000000" w:themeColor="text1"/>
+          <w:lang w:val="en-US"/>
+        </w:rPr>
+      </w:pPr>
+    </w:p>
+    <w:p>
+      <w:pPr>
+        <w:jc w:val="center"/>
+        <w:rPr>
+          <w:b/>
+          <w:color w:val="000000" w:themeColor="text1"/>
+          <w:lang w:val="en-US"/>
+        </w:rPr>
+      </w:pPr>
+    </w:p>
+    <w:p>
+      <w:pPr>
+        <w:jc w:val="center"/>
+        <w:rPr>
+          <w:b/>
+          <w:color w:val="000000" w:themeColor="text1"/>
+          <w:lang w:val="en-US"/>
+        </w:rPr>
+      </w:pPr>
+    </w:p>
+    <w:p>
+      <w:pPr>
+        <w:jc w:val="center"/>
+        <w:rPr>
+          <w:b/>
+          <w:color w:val="000000" w:themeColor="text1"/>
+          <w:lang w:val="en-US"/>
+        </w:rPr>
+      </w:pPr>
+    </w:p>
+    <w:p>
+      <w:pPr>
+        <w:jc w:val="center"/>
+        <w:rPr>
+          <w:b/>
+          <w:color w:val="000000" w:themeColor="text1"/>
+          <w:lang w:val="en-US"/>
+        </w:rPr>
+      </w:pPr>
+    </w:p>
+    <w:p>
+      <w:pPr>
+        <w:jc w:val="center"/>
+        <w:rPr>
+          <w:b/>
+          <w:color w:val="000000" w:themeColor="text1"/>
+          <w:lang w:val="en-US"/>
+        </w:rPr>
+      </w:pPr>
+    </w:p>
+    <w:p>
+      <w:pPr>
+        <w:jc w:val="center"/>
+        <w:rPr>
+          <w:b/>
+          <w:color w:val="000000" w:themeColor="text1"/>
+          <w:lang w:val="en-US"/>
+        </w:rPr>
+      </w:pPr>
+    </w:p>
+    <w:p>
+      <w:pPr>
+        <w:jc w:val="center"/>
+        <w:rPr>
+          <w:b/>
+          <w:color w:val="000000" w:themeColor="text1"/>
+          <w:lang w:val="en-US"/>
+        </w:rPr>
+      </w:pPr>
+    </w:p>
+    <w:p>
+      <w:pPr>
+        <w:jc w:val="center"/>
+        <w:rPr>
+          <w:b/>
+          <w:color w:val="000000" w:themeColor="text1"/>
+          <w:lang w:val="en-US"/>
+        </w:rPr>
+      </w:pPr>
+    </w:p>
+    <w:p>
+      <w:pPr>
+        <w:jc w:val="center"/>
+        <w:rPr>
+          <w:b/>
+          <w:color w:val="000000" w:themeColor="text1"/>
+          <w:lang w:val="en-US"/>
+        </w:rPr>
+      </w:pPr>
+    </w:p>
+    <w:p>
+      <w:pPr>
+        <w:jc w:val="center"/>
+        <w:rPr>
+          <w:b/>
+          <w:color w:val="000000" w:themeColor="text1"/>
+          <w:lang w:val="en-US"/>
+        </w:rPr>
+      </w:pPr>
+    </w:p>
+    <w:p>
+      <w:pPr>
+        <w:jc w:val="center"/>
+        <w:rPr>
+          <w:b/>
+          <w:color w:val="000000" w:themeColor="text1"/>
+          <w:lang w:val="en-US"/>
+        </w:rPr>
+      </w:pPr>
+      <w:r>
+        <w:rPr>
+          <w:b/>
+          <w:color w:val="000000" w:themeColor="text1"/>
+          <w:lang w:val="en-US"/>
+        </w:rPr>
+        <w:t>MERGING</w:t>
+      </w:r>
+    </w:p>
+    <w:p>
+      <w:pPr>
+        <w:jc w:val="center"/>
+        <w:rPr>
+          <w:b/>
+          <w:color w:val="000000" w:themeColor="text1"/>
+          <w:lang w:val="en-US"/>
+        </w:rPr>
+      </w:pPr>
+    </w:p>
+    <w:p>
+      <w:pPr>
+        <w:rPr>
+          <w:b/>
+          <w:color w:val="000000" w:themeColor="text1"/>
+          <w:lang w:val="en-US"/>
+        </w:rPr>
+      </w:pPr>
+      <w:proofErr w:type="spellStart"/>
+      <w:r>
+        <w:rPr>
+          <w:b/>
+          <w:color w:val="000000" w:themeColor="text1"/>
+          <w:lang w:val="en-US"/>
+        </w:rPr>
+        <w:t>Git</w:t>
+      </w:r>
+      <w:proofErr w:type="spellEnd"/>
+      <w:r>
+        <w:rPr>
+          <w:b/>
+          <w:color w:val="000000" w:themeColor="text1"/>
+          <w:lang w:val="en-US"/>
+        </w:rPr>
+        <w:t xml:space="preserve"> merge </w:t>
+      </w:r>
+      <w:proofErr w:type="spellStart"/>
+      <w:r>
+        <w:rPr>
+          <w:b/>
+          <w:color w:val="000000" w:themeColor="text1"/>
+          <w:lang w:val="en-US"/>
+        </w:rPr>
+        <w:t>branchname</w:t>
+      </w:r>
+      <w:proofErr w:type="spellEnd"/>
+    </w:p>
+    <w:p>
+      <w:pPr>
+        <w:rPr>
+          <w:b/>
+          <w:color w:val="000000" w:themeColor="text1"/>
+          <w:lang w:val="en-US"/>
+        </w:rPr>
+      </w:pPr>
+      <w:proofErr w:type="spellStart"/>
+      <w:r>
+        <w:rPr>
+          <w:b/>
+          <w:color w:val="000000" w:themeColor="text1"/>
+          <w:lang w:val="en-US"/>
+        </w:rPr>
+        <w:t>Git</w:t>
+      </w:r>
+      <w:proofErr w:type="spellEnd"/>
+      <w:r>
+        <w:rPr>
+          <w:b/>
+          <w:color w:val="000000" w:themeColor="text1"/>
+          <w:lang w:val="en-US"/>
+        </w:rPr>
+        <w:t xml:space="preserve"> merge </w:t>
+      </w:r>
+      <w:r>
+        <w:rPr>
+          <w:b/>
+          <w:color w:val="000000" w:themeColor="text1"/>
+          <w:lang w:val="en-US"/>
+        </w:rPr>
+        <w:t xml:space="preserve">--abort                                </w:t>
+      </w:r>
+      <w:r>
+        <w:rPr>
+          <w:b/>
+          <w:color w:val="FF0000"/>
+          <w:lang w:val="en-US"/>
+        </w:rPr>
+        <w:t>to abort the merging</w:t>
+      </w:r>
+    </w:p>
+    <w:p>
+      <w:pPr>
+        <w:rPr>
+          <w:b/>
+          <w:color w:val="000000" w:themeColor="text1"/>
+          <w:lang w:val="en-US"/>
+        </w:rPr>
+      </w:pPr>
+    </w:p>
+    <w:p>
+      <w:pPr>
+        <w:rPr>
+          <w:b/>
+          <w:color w:val="000000" w:themeColor="text1"/>
+          <w:lang w:val="en-US"/>
+        </w:rPr>
+      </w:pPr>
+    </w:p>
+    <w:p>
+      <w:pPr>
+        <w:jc w:val="center"/>
+        <w:rPr>
+          <w:b/>
+          <w:color w:val="000000" w:themeColor="text1"/>
+          <w:lang w:val="en-US"/>
+        </w:rPr>
+      </w:pPr>
+      <w:r>
+        <w:rPr>
+          <w:b/>
+          <w:color w:val="000000" w:themeColor="text1"/>
+          <w:lang w:val="en-US"/>
+        </w:rPr>
+        <w:t>UNDOING</w:t>
+      </w:r>
+    </w:p>
+    <w:p>
+      <w:pPr>
+        <w:rPr>
+          <w:b/>
+          <w:color w:val="FF0000"/>
+          <w:lang w:val="en-US"/>
+        </w:rPr>
+      </w:pPr>
+      <w:proofErr w:type="spellStart"/>
+      <w:r>
+        <w:rPr>
+          <w:b/>
+          <w:color w:val="000000" w:themeColor="text1"/>
+          <w:lang w:val="en-US"/>
+        </w:rPr>
+        <w:t>Git</w:t>
+      </w:r>
+      <w:proofErr w:type="spellEnd"/>
+      <w:r>
+        <w:rPr>
+          <w:b/>
+          <w:color w:val="000000" w:themeColor="text1"/>
+          <w:lang w:val="en-US"/>
+        </w:rPr>
+        <w:t xml:space="preserve"> commit –amend             </w:t>
+      </w:r>
+      <w:r>
+        <w:rPr>
+          <w:b/>
+          <w:color w:val="FF0000"/>
+          <w:lang w:val="en-US"/>
+        </w:rPr>
+        <w:t>to edit the most recent commit</w:t>
       </w:r>
     </w:p>
     <w:p>
@@ -1553,6 +3087,7 @@
         <w:shd w:val="clear" w:color="auto" w:fill="F7F7F8"/>
         <w:rPr>
           <w:rFonts w:ascii="Courier" w:hAnsi="Courier"/>
+          <w:b/>
           <w:color w:val="FF0000"/>
           <w:sz w:val="24"/>
           <w:szCs w:val="24"/>
@@ -1562,553 +3097,22 @@
         <w:rPr>
           <w:rStyle w:val="HTMLCode"/>
           <w:rFonts w:ascii="Courier" w:hAnsi="Courier"/>
+          <w:b/>
           <w:color w:val="0F2B3D"/>
           <w:bdr w:val="none" w:sz="0" w:space="0" w:color="auto" w:frame="1"/>
           <w:shd w:val="clear" w:color="auto" w:fill="F7F7F8"/>
         </w:rPr>
-        <w:t xml:space="preserve">git tag </w:t>
-      </w:r>
-      <w:r>
-        <w:rPr>
-          <w:rStyle w:val="hljs-operator"/>
+        <w:t xml:space="preserve">git revert &lt;SHA-of-commit-to-revert&gt;                </w:t>
+      </w:r>
+      <w:r>
+        <w:rPr>
+          <w:rStyle w:val="HTMLCode"/>
           <w:rFonts w:ascii="Courier" w:hAnsi="Courier"/>
+          <w:b/>
           <w:color w:val="0F2B3D"/>
           <w:bdr w:val="none" w:sz="0" w:space="0" w:color="auto" w:frame="1"/>
           <w:shd w:val="clear" w:color="auto" w:fill="F7F7F8"/>
         </w:rPr>
-        <w:t>-a</w:t>
-      </w:r>
-      <w:r>
-        <w:rPr>
-          <w:rStyle w:val="HTMLCode"/>
-          <w:rFonts w:ascii="Courier" w:hAnsi="Courier"/>
-          <w:color w:val="0F2B3D"/>
-          <w:bdr w:val="none" w:sz="0" w:space="0" w:color="auto" w:frame="1"/>
-          <w:shd w:val="clear" w:color="auto" w:fill="F7F7F8"/>
-        </w:rPr>
-        <w:t xml:space="preserve"> v1.</w:t>
-      </w:r>
-      <w:r>
-        <w:rPr>
-          <w:rStyle w:val="hljs-number"/>
-          <w:rFonts w:ascii="Courier" w:hAnsi="Courier"/>
-          <w:color w:val="008080"/>
-          <w:bdr w:val="none" w:sz="0" w:space="0" w:color="auto" w:frame="1"/>
-          <w:shd w:val="clear" w:color="auto" w:fill="F7F7F8"/>
-        </w:rPr>
-        <w:t>0</w:t>
-      </w:r>
-      <w:r>
-        <w:rPr>
-          <w:rStyle w:val="HTMLCode"/>
-          <w:rFonts w:ascii="Courier" w:hAnsi="Courier"/>
-          <w:color w:val="0F2B3D"/>
-          <w:bdr w:val="none" w:sz="0" w:space="0" w:color="auto" w:frame="1"/>
-          <w:shd w:val="clear" w:color="auto" w:fill="F7F7F8"/>
-        </w:rPr>
-        <w:t xml:space="preserve"> a87984              </w:t>
-      </w:r>
-      <w:r>
-        <w:rPr>
-          <w:rStyle w:val="HTMLCode"/>
-          <w:rFonts w:ascii="Courier" w:hAnsi="Courier"/>
-          <w:color w:val="FF0000"/>
-          <w:bdr w:val="none" w:sz="0" w:space="0" w:color="auto" w:frame="1"/>
-          <w:shd w:val="clear" w:color="auto" w:fill="F7F7F8"/>
-        </w:rPr>
-        <w:t>tagging past commit</w:t>
-      </w:r>
-    </w:p>
-    <w:p>
-      <w:pPr>
-        <w:rPr>
-          <w:color w:val="FF0000"/>
-          <w:lang w:val="en-US"/>
-        </w:rPr>
-      </w:pPr>
-    </w:p>
-    <w:p>
-      <w:pPr>
-        <w:jc w:val="center"/>
-        <w:rPr>
-          <w:b/>
-          <w:color w:val="000000" w:themeColor="text1"/>
-          <w:lang w:val="en-US"/>
-        </w:rPr>
-      </w:pPr>
-      <w:r>
-        <w:rPr>
-          <w:b/>
-          <w:color w:val="000000" w:themeColor="text1"/>
-          <w:lang w:val="en-US"/>
-        </w:rPr>
-        <w:t>BRANCHING</w:t>
-      </w:r>
-    </w:p>
-    <w:p>
-      <w:pPr>
-        <w:rPr>
-          <w:b/>
-          <w:color w:val="000000" w:themeColor="text1"/>
-          <w:lang w:val="en-US"/>
-        </w:rPr>
-      </w:pPr>
-      <w:r>
-        <w:rPr>
-          <w:b/>
-          <w:color w:val="000000" w:themeColor="text1"/>
-          <w:lang w:val="en-US"/>
-        </w:rPr>
-        <w:t xml:space="preserve">Git branch                                 </w:t>
-      </w:r>
-      <w:r>
-        <w:rPr>
-          <w:b/>
-          <w:color w:val="FF0000"/>
-          <w:lang w:val="en-US"/>
-        </w:rPr>
-        <w:t>t</w:t>
-      </w:r>
-      <w:r>
-        <w:rPr>
-          <w:b/>
-          <w:color w:val="FF0000"/>
-          <w:lang w:val="en-US"/>
-        </w:rPr>
-        <w:t>o see all the branches</w:t>
-      </w:r>
-    </w:p>
-    <w:p>
-      <w:pPr>
-        <w:rPr>
-          <w:b/>
-          <w:color w:val="FF0000"/>
-          <w:lang w:val="en-US"/>
-        </w:rPr>
-      </w:pPr>
-      <w:r>
-        <w:rPr>
-          <w:b/>
-          <w:color w:val="000000" w:themeColor="text1"/>
-          <w:lang w:val="en-US"/>
-        </w:rPr>
-        <w:t xml:space="preserve">Git branch sidebar                   </w:t>
-      </w:r>
-      <w:r>
-        <w:rPr>
-          <w:b/>
-          <w:color w:val="FF0000"/>
-          <w:lang w:val="en-US"/>
-        </w:rPr>
-        <w:t>to add a branch named sidebar</w:t>
-      </w:r>
-    </w:p>
-    <w:p>
-      <w:pPr>
-        <w:rPr>
-          <w:b/>
-          <w:color w:val="FF0000"/>
-          <w:lang w:val="en-US"/>
-        </w:rPr>
-      </w:pPr>
-      <w:r>
-        <w:rPr>
-          <w:b/>
-          <w:color w:val="000000" w:themeColor="text1"/>
-          <w:lang w:val="en-US"/>
-        </w:rPr>
-        <w:t xml:space="preserve">Git checkout sidebar              </w:t>
-      </w:r>
-      <w:r>
-        <w:rPr>
-          <w:b/>
-          <w:color w:val="FF0000"/>
-          <w:lang w:val="en-US"/>
-        </w:rPr>
-        <w:t>shifts the head pointer to sidebar branch now onwards the commits are added to this sidebar branch.</w:t>
-      </w:r>
-    </w:p>
-    <w:p>
-      <w:pPr>
-        <w:rPr>
-          <w:b/>
-          <w:color w:val="FF0000"/>
-          <w:lang w:val="en-US"/>
-        </w:rPr>
-      </w:pPr>
-    </w:p>
-    <w:p>
-      <w:pPr>
-        <w:rPr>
-          <w:b/>
-          <w:color w:val="FF0000"/>
-          <w:lang w:val="en-US"/>
-        </w:rPr>
-      </w:pPr>
-      <w:r>
-        <w:rPr>
-          <w:b/>
-          <w:color w:val="000000" w:themeColor="text1"/>
-          <w:lang w:val="en-US"/>
-        </w:rPr>
-        <w:t xml:space="preserve">Git branch -d sidebar           </w:t>
-      </w:r>
-      <w:r>
-        <w:rPr>
-          <w:b/>
-          <w:color w:val="FF0000"/>
-          <w:lang w:val="en-US"/>
-        </w:rPr>
-        <w:t>to delete the sidebar branch</w:t>
-      </w:r>
-      <w:r>
-        <w:rPr>
-          <w:b/>
-          <w:color w:val="FF0000"/>
-          <w:lang w:val="en-US"/>
-        </w:rPr>
-        <w:t xml:space="preserve"> if the copies of the commits of the sidebar branch does not exist elsewhere</w:t>
-      </w:r>
-    </w:p>
-    <w:p>
-      <w:pPr>
-        <w:rPr>
-          <w:b/>
-          <w:color w:val="FF0000"/>
-          <w:lang w:val="en-US"/>
-        </w:rPr>
-      </w:pPr>
-    </w:p>
-    <w:p>
-      <w:pPr>
-        <w:rPr>
-          <w:b/>
-          <w:color w:val="FF0000"/>
-          <w:lang w:val="en-US"/>
-        </w:rPr>
-      </w:pPr>
-      <w:r>
-        <w:rPr>
-          <w:b/>
-          <w:color w:val="000000" w:themeColor="text1"/>
-          <w:lang w:val="en-US"/>
-        </w:rPr>
-        <w:t xml:space="preserve">Git branch -D sidebar          </w:t>
-      </w:r>
-      <w:r>
-        <w:rPr>
-          <w:b/>
-          <w:color w:val="FF0000"/>
-          <w:lang w:val="en-US"/>
-        </w:rPr>
-        <w:t>to surely delete the branch named sidebar</w:t>
-      </w:r>
-    </w:p>
-    <w:p>
-      <w:pPr>
-        <w:rPr>
-          <w:b/>
-          <w:color w:val="FF0000"/>
-          <w:lang w:val="en-US"/>
-        </w:rPr>
-      </w:pPr>
-    </w:p>
-    <w:p>
-      <w:pPr>
-        <w:rPr>
-          <w:b/>
-          <w:color w:val="FF0000"/>
-          <w:lang w:val="en-US"/>
-        </w:rPr>
-      </w:pPr>
-      <w:r>
-        <w:rPr>
-          <w:b/>
-          <w:color w:val="000000" w:themeColor="text1"/>
-          <w:lang w:val="en-US"/>
-        </w:rPr>
-        <w:t xml:space="preserve">Git branch newbranch SHA      </w:t>
-      </w:r>
-      <w:r>
-        <w:rPr>
-          <w:b/>
-          <w:color w:val="FF0000"/>
-          <w:lang w:val="en-US"/>
-        </w:rPr>
-        <w:t>to add a branch to the SHA mentioned</w:t>
-      </w:r>
-    </w:p>
-    <w:p>
-      <w:pPr>
-        <w:rPr>
-          <w:b/>
-          <w:color w:val="FF0000"/>
-          <w:lang w:val="en-US"/>
-        </w:rPr>
-      </w:pPr>
-      <w:r>
-        <w:rPr>
-          <w:b/>
-          <w:color w:val="000000" w:themeColor="text1"/>
-          <w:lang w:val="en-US"/>
-        </w:rPr>
-        <w:t xml:space="preserve">Git branch –b dochizsathme       </w:t>
-      </w:r>
-      <w:r>
-        <w:rPr>
-          <w:b/>
-          <w:color w:val="FF0000"/>
-          <w:lang w:val="en-US"/>
-        </w:rPr>
-        <w:t>to add a new branch and move the head pointer to the new branch</w:t>
-      </w:r>
-    </w:p>
-    <w:p>
-      <w:pPr>
-        <w:rPr>
-          <w:b/>
-          <w:color w:val="FF0000"/>
-          <w:lang w:val="en-US"/>
-        </w:rPr>
-      </w:pPr>
-      <w:r>
-        <w:rPr>
-          <w:b/>
-          <w:color w:val="000000" w:themeColor="text1"/>
-          <w:lang w:val="en-US"/>
-        </w:rPr>
-        <w:t xml:space="preserve">Git log –all --graph                     </w:t>
-      </w:r>
-      <w:r>
-        <w:rPr>
-          <w:b/>
-          <w:color w:val="FF0000"/>
-          <w:lang w:val="en-US"/>
-        </w:rPr>
-        <w:t>to show how branches will work</w:t>
-      </w:r>
-    </w:p>
-    <w:p>
-      <w:pPr>
-        <w:jc w:val="right"/>
-        <w:rPr>
-          <w:b/>
-          <w:color w:val="FF0000"/>
-          <w:lang w:val="en-US"/>
-        </w:rPr>
-      </w:pPr>
-      <w:r>
-        <w:rPr>
-          <w:b/>
-          <w:color w:val="FF0000"/>
-          <w:lang w:val="en-US"/>
-        </w:rPr>
-        <w:t xml:space="preserve">  </w:t>
-      </w:r>
-      <w:bookmarkStart w:id="0" w:name="_GoBack"/>
-      <w:bookmarkEnd w:id="0"/>
-    </w:p>
-    <w:p>
-      <w:pPr>
-        <w:rPr>
-          <w:b/>
-          <w:color w:val="FF0000"/>
-          <w:lang w:val="en-US"/>
-        </w:rPr>
-      </w:pPr>
-    </w:p>
-    <w:p>
-      <w:pPr>
-        <w:rPr>
-          <w:b/>
-          <w:color w:val="FF0000"/>
-          <w:lang w:val="en-US"/>
-        </w:rPr>
-      </w:pPr>
-    </w:p>
-    <w:p>
-      <w:pPr>
-        <w:rPr>
-          <w:b/>
-          <w:color w:val="FF0000"/>
-          <w:lang w:val="en-US"/>
-        </w:rPr>
-      </w:pPr>
-    </w:p>
-    <w:p>
-      <w:pPr>
-        <w:jc w:val="center"/>
-        <w:rPr>
-          <w:b/>
-          <w:color w:val="000000" w:themeColor="text1"/>
-          <w:lang w:val="en-US"/>
-        </w:rPr>
-      </w:pPr>
-      <w:r>
-        <w:rPr>
-          <w:b/>
-          <w:color w:val="000000" w:themeColor="text1"/>
-          <w:lang w:val="en-US"/>
-        </w:rPr>
-        <w:t>MERGING</w:t>
-      </w:r>
-    </w:p>
-    <w:p>
-      <w:pPr>
-        <w:jc w:val="center"/>
-        <w:rPr>
-          <w:b/>
-          <w:color w:val="000000" w:themeColor="text1"/>
-          <w:lang w:val="en-US"/>
-        </w:rPr>
-      </w:pPr>
-    </w:p>
-    <w:p>
-      <w:pPr>
-        <w:rPr>
-          <w:b/>
-          <w:color w:val="000000" w:themeColor="text1"/>
-          <w:lang w:val="en-US"/>
-        </w:rPr>
-      </w:pPr>
-      <w:r>
-        <w:rPr>
-          <w:b/>
-          <w:color w:val="000000" w:themeColor="text1"/>
-          <w:lang w:val="en-US"/>
-        </w:rPr>
-        <w:t>Git merge branchname</w:t>
-      </w:r>
-    </w:p>
-    <w:p>
-      <w:pPr>
-        <w:rPr>
-          <w:b/>
-          <w:color w:val="000000" w:themeColor="text1"/>
-          <w:lang w:val="en-US"/>
-        </w:rPr>
-      </w:pPr>
-      <w:r>
-        <w:rPr>
-          <w:b/>
-          <w:color w:val="000000" w:themeColor="text1"/>
-          <w:lang w:val="en-US"/>
-        </w:rPr>
-        <w:t xml:space="preserve">Git merge </w:t>
-      </w:r>
-      <w:r>
-        <w:rPr>
-          <w:b/>
-          <w:color w:val="000000" w:themeColor="text1"/>
-          <w:lang w:val="en-US"/>
-        </w:rPr>
-        <w:t xml:space="preserve">--abort                                </w:t>
-      </w:r>
-      <w:r>
-        <w:rPr>
-          <w:b/>
-          <w:color w:val="FF0000"/>
-          <w:lang w:val="en-US"/>
-        </w:rPr>
-        <w:t>to abort the merging</w:t>
-      </w:r>
-    </w:p>
-    <w:p>
-      <w:pPr>
-        <w:rPr>
-          <w:b/>
-          <w:color w:val="000000" w:themeColor="text1"/>
-          <w:lang w:val="en-US"/>
-        </w:rPr>
-      </w:pPr>
-    </w:p>
-    <w:p>
-      <w:pPr>
-        <w:rPr>
-          <w:b/>
-          <w:color w:val="000000" w:themeColor="text1"/>
-          <w:lang w:val="en-US"/>
-        </w:rPr>
-      </w:pPr>
-    </w:p>
-    <w:p>
-      <w:pPr>
-        <w:jc w:val="center"/>
-        <w:rPr>
-          <w:b/>
-          <w:color w:val="000000" w:themeColor="text1"/>
-          <w:lang w:val="en-US"/>
-        </w:rPr>
-      </w:pPr>
-      <w:r>
-        <w:rPr>
-          <w:b/>
-          <w:color w:val="000000" w:themeColor="text1"/>
-          <w:lang w:val="en-US"/>
-        </w:rPr>
-        <w:t>UNDOING</w:t>
-      </w:r>
-    </w:p>
-    <w:p>
-      <w:pPr>
-        <w:rPr>
-          <w:b/>
-          <w:color w:val="FF0000"/>
-          <w:lang w:val="en-US"/>
-        </w:rPr>
-      </w:pPr>
-      <w:r>
-        <w:rPr>
-          <w:b/>
-          <w:color w:val="000000" w:themeColor="text1"/>
-          <w:lang w:val="en-US"/>
-        </w:rPr>
-        <w:t xml:space="preserve">Git commit –amend             </w:t>
-      </w:r>
-      <w:r>
-        <w:rPr>
-          <w:b/>
-          <w:color w:val="FF0000"/>
-          <w:lang w:val="en-US"/>
-        </w:rPr>
-        <w:t>to edit the most recent commit</w:t>
-      </w:r>
-    </w:p>
-    <w:p>
-      <w:pPr>
-        <w:pStyle w:val="HTMLPreformatted"/>
-        <w:pBdr>
-          <w:top w:val="single" w:sz="6" w:space="0" w:color="B4B9BD"/>
-          <w:left w:val="single" w:sz="6" w:space="0" w:color="B4B9BD"/>
-          <w:bottom w:val="single" w:sz="6" w:space="0" w:color="B4B9BD"/>
-          <w:right w:val="single" w:sz="6" w:space="0" w:color="B4B9BD"/>
-        </w:pBdr>
-        <w:shd w:val="clear" w:color="auto" w:fill="F7F7F8"/>
-        <w:rPr>
-          <w:rFonts w:ascii="Courier" w:hAnsi="Courier"/>
-          <w:color w:val="FF0000"/>
-          <w:sz w:val="24"/>
-          <w:szCs w:val="24"/>
-        </w:rPr>
-      </w:pPr>
-      <w:r>
-        <w:rPr>
-          <w:rStyle w:val="HTMLCode"/>
-          <w:rFonts w:ascii="Courier" w:hAnsi="Courier"/>
-          <w:color w:val="0F2B3D"/>
-          <w:bdr w:val="none" w:sz="0" w:space="0" w:color="auto" w:frame="1"/>
-          <w:shd w:val="clear" w:color="auto" w:fill="F7F7F8"/>
-        </w:rPr>
-        <w:t xml:space="preserve">git revert &lt;SHA-of-commit-to-revert&gt;                </w:t>
-      </w:r>
-      <w:r>
-        <w:rPr>
-          <w:rStyle w:val="HTMLCode"/>
-          <w:rFonts w:ascii="Courier" w:hAnsi="Courier"/>
-          <w:color w:val="0F2B3D"/>
-          <w:bdr w:val="none" w:sz="0" w:space="0" w:color="auto" w:frame="1"/>
-          <w:shd w:val="clear" w:color="auto" w:fill="F7F7F8"/>
-        </w:rPr>
         <w:t>creates a new commit with reverse changes</w:t>
       </w:r>
     </w:p>
@@ -2120,13 +3124,41 @@
           <w:lang w:val="en-US"/>
         </w:rPr>
       </w:pPr>
-      <w:r>
-        <w:rPr>
-          <w:b/>
-          <w:color w:val="FF0000"/>
-          <w:lang w:val="en-US"/>
-        </w:rPr>
-        <w:t>git reflog               for history</w:t>
+      <w:proofErr w:type="spellStart"/>
+      <w:r>
+        <w:rPr>
+          <w:b/>
+          <w:color w:val="FF0000"/>
+          <w:lang w:val="en-US"/>
+        </w:rPr>
+        <w:t>git</w:t>
+      </w:r>
+      <w:proofErr w:type="spellEnd"/>
+      <w:r>
+        <w:rPr>
+          <w:b/>
+          <w:color w:val="FF0000"/>
+          <w:lang w:val="en-US"/>
+        </w:rPr>
+        <w:t xml:space="preserve"> </w:t>
+      </w:r>
+      <w:proofErr w:type="spellStart"/>
+      <w:r>
+        <w:rPr>
+          <w:b/>
+          <w:color w:val="FF0000"/>
+          <w:lang w:val="en-US"/>
+        </w:rPr>
+        <w:t>reflog</w:t>
+      </w:r>
+      <w:proofErr w:type="spellEnd"/>
+      <w:r>
+        <w:rPr>
+          <w:b/>
+          <w:color w:val="FF0000"/>
+          <w:lang w:val="en-US"/>
+        </w:rPr>
+        <w:t xml:space="preserve">               for history</w:t>
       </w:r>
     </w:p>
     <w:p>
@@ -2167,6 +3199,7 @@
         </w:tabs>
         <w:rPr>
           <w:rFonts w:ascii="Courier" w:hAnsi="Courier" w:cs="Courier New"/>
+          <w:b/>
           <w:color w:val="0F2B3D"/>
           <w:sz w:val="20"/>
           <w:szCs w:val="20"/>
@@ -2178,6 +3211,7 @@
       <w:r>
         <w:rPr>
           <w:rFonts w:ascii="Courier" w:hAnsi="Courier" w:cs="Courier New"/>
+          <w:b/>
           <w:color w:val="0F2B3D"/>
           <w:sz w:val="20"/>
           <w:szCs w:val="20"/>
@@ -2194,6 +3228,7 @@
         <w:spacing w:after="225"/>
         <w:rPr>
           <w:rFonts w:ascii="Helvetica" w:hAnsi="Helvetica" w:cs="Times New Roman"/>
+          <w:b/>
           <w:color w:val="4F4F4F"/>
           <w:lang w:eastAsia="en-GB"/>
         </w:rPr>
@@ -2201,6 +3236,7 @@
       <w:r>
         <w:rPr>
           <w:rFonts w:ascii="Helvetica" w:hAnsi="Helvetica" w:cs="Times New Roman"/>
+          <w:b/>
           <w:color w:val="4F4F4F"/>
           <w:lang w:eastAsia="en-GB"/>
         </w:rPr>
@@ -2217,6 +3253,7 @@
         <w:ind w:left="0"/>
         <w:rPr>
           <w:rFonts w:ascii="Helvetica" w:eastAsia="Times New Roman" w:hAnsi="Helvetica" w:cs="Times New Roman"/>
+          <w:b/>
           <w:color w:val="4F4F4F"/>
           <w:lang w:eastAsia="en-GB"/>
         </w:rPr>
@@ -2224,6 +3261,7 @@
       <w:r>
         <w:rPr>
           <w:rFonts w:ascii="Helvetica" w:eastAsia="Times New Roman" w:hAnsi="Helvetica" w:cs="Times New Roman"/>
+          <w:b/>
           <w:color w:val="4F4F4F"/>
           <w:lang w:eastAsia="en-GB"/>
         </w:rPr>
@@ -2240,6 +3278,7 @@
         <w:ind w:left="0"/>
         <w:rPr>
           <w:rFonts w:ascii="Helvetica" w:eastAsia="Times New Roman" w:hAnsi="Helvetica" w:cs="Times New Roman"/>
+          <w:b/>
           <w:color w:val="4F4F4F"/>
           <w:lang w:eastAsia="en-GB"/>
         </w:rPr>
@@ -2247,6 +3286,7 @@
       <w:r>
         <w:rPr>
           <w:rFonts w:ascii="Helvetica" w:eastAsia="Times New Roman" w:hAnsi="Helvetica" w:cs="Times New Roman"/>
+          <w:b/>
           <w:color w:val="4F4F4F"/>
           <w:lang w:eastAsia="en-GB"/>
         </w:rPr>
@@ -2255,6 +3295,7 @@
       <w:r>
         <w:rPr>
           <w:rFonts w:ascii="Courier" w:hAnsi="Courier" w:cs="Courier New"/>
+          <w:b/>
           <w:color w:val="0F2B3D"/>
           <w:sz w:val="20"/>
           <w:szCs w:val="20"/>
@@ -2267,6 +3308,7 @@
       <w:r>
         <w:rPr>
           <w:rFonts w:ascii="Helvetica" w:eastAsia="Times New Roman" w:hAnsi="Helvetica" w:cs="Times New Roman"/>
+          <w:b/>
           <w:color w:val="4F4F4F"/>
           <w:lang w:eastAsia="en-GB"/>
         </w:rPr>
@@ -2283,6 +3325,7 @@
         <w:ind w:left="0"/>
         <w:rPr>
           <w:rFonts w:ascii="Helvetica" w:eastAsia="Times New Roman" w:hAnsi="Helvetica" w:cs="Times New Roman"/>
+          <w:b/>
           <w:color w:val="4F4F4F"/>
           <w:lang w:eastAsia="en-GB"/>
         </w:rPr>
@@ -2290,6 +3333,7 @@
       <w:r>
         <w:rPr>
           <w:rFonts w:ascii="Helvetica" w:eastAsia="Times New Roman" w:hAnsi="Helvetica" w:cs="Times New Roman"/>
+          <w:b/>
           <w:color w:val="4F4F4F"/>
           <w:lang w:eastAsia="en-GB"/>
         </w:rPr>
@@ -2298,6 +3342,7 @@
       <w:r>
         <w:rPr>
           <w:rFonts w:ascii="Courier" w:hAnsi="Courier" w:cs="Courier New"/>
+          <w:b/>
           <w:color w:val="0F2B3D"/>
           <w:sz w:val="20"/>
           <w:szCs w:val="20"/>
@@ -2310,6 +3355,7 @@
       <w:r>
         <w:rPr>
           <w:rFonts w:ascii="Helvetica" w:eastAsia="Times New Roman" w:hAnsi="Helvetica" w:cs="Times New Roman"/>
+          <w:b/>
           <w:color w:val="4F4F4F"/>
           <w:lang w:eastAsia="en-GB"/>
         </w:rPr>
@@ -2326,21 +3372,35 @@
         <w:ind w:left="0"/>
         <w:rPr>
           <w:rFonts w:ascii="Helvetica" w:eastAsia="Times New Roman" w:hAnsi="Helvetica" w:cs="Times New Roman"/>
+          <w:b/>
           <w:color w:val="4F4F4F"/>
           <w:lang w:eastAsia="en-GB"/>
         </w:rPr>
       </w:pPr>
+      <w:proofErr w:type="spellStart"/>
       <w:r>
         <w:rPr>
           <w:rFonts w:ascii="Helvetica" w:eastAsia="Times New Roman" w:hAnsi="Helvetica" w:cs="Times New Roman"/>
+          <w:b/>
           <w:color w:val="4F4F4F"/>
           <w:lang w:eastAsia="en-GB"/>
         </w:rPr>
-        <w:t>unstages committed changes </w:t>
+        <w:t>unstages</w:t>
+      </w:r>
+      <w:proofErr w:type="spellEnd"/>
+      <w:r>
+        <w:rPr>
+          <w:rFonts w:ascii="Helvetica" w:eastAsia="Times New Roman" w:hAnsi="Helvetica" w:cs="Times New Roman"/>
+          <w:b/>
+          <w:color w:val="4F4F4F"/>
+          <w:lang w:eastAsia="en-GB"/>
+        </w:rPr>
+        <w:t xml:space="preserve"> committed changes </w:t>
       </w:r>
       <w:r>
         <w:rPr>
           <w:rFonts w:ascii="Courier" w:hAnsi="Courier" w:cs="Courier New"/>
+          <w:b/>
           <w:color w:val="0F2B3D"/>
           <w:sz w:val="20"/>
           <w:szCs w:val="20"/>
@@ -2353,6 +3413,7 @@
       <w:r>
         <w:rPr>
           <w:rFonts w:ascii="Helvetica" w:eastAsia="Times New Roman" w:hAnsi="Helvetica" w:cs="Times New Roman"/>
+          <w:b/>
           <w:color w:val="4F4F4F"/>
           <w:lang w:eastAsia="en-GB"/>
         </w:rPr>
@@ -2365,6 +3426,7 @@
         <w:spacing w:after="225"/>
         <w:rPr>
           <w:rFonts w:ascii="Helvetica" w:hAnsi="Helvetica" w:cs="Times New Roman"/>
+          <w:b/>
           <w:color w:val="4F4F4F"/>
           <w:lang w:eastAsia="en-GB"/>
         </w:rPr>
@@ -2372,6 +3434,7 @@
       <w:r>
         <w:rPr>
           <w:rFonts w:ascii="Helvetica" w:hAnsi="Helvetica" w:cs="Times New Roman"/>
+          <w:b/>
           <w:color w:val="4F4F4F"/>
           <w:lang w:eastAsia="en-GB"/>
         </w:rPr>
@@ -2388,6 +3451,7 @@
         <w:ind w:left="0"/>
         <w:rPr>
           <w:rFonts w:ascii="Helvetica" w:eastAsia="Times New Roman" w:hAnsi="Helvetica" w:cs="Times New Roman"/>
+          <w:b/>
           <w:color w:val="4F4F4F"/>
           <w:lang w:eastAsia="en-GB"/>
         </w:rPr>
@@ -2395,6 +3459,7 @@
       <w:r>
         <w:rPr>
           <w:rFonts w:ascii="Courier" w:hAnsi="Courier" w:cs="Courier New"/>
+          <w:b/>
           <w:color w:val="0F2B3D"/>
           <w:sz w:val="20"/>
           <w:szCs w:val="20"/>
@@ -2407,6 +3472,7 @@
       <w:r>
         <w:rPr>
           <w:rFonts w:ascii="Helvetica" w:eastAsia="Times New Roman" w:hAnsi="Helvetica" w:cs="Times New Roman"/>
+          <w:b/>
           <w:color w:val="4F4F4F"/>
           <w:lang w:eastAsia="en-GB"/>
         </w:rPr>
@@ -2423,6 +3489,7 @@
         <w:ind w:left="0"/>
         <w:rPr>
           <w:rFonts w:ascii="Helvetica" w:eastAsia="Times New Roman" w:hAnsi="Helvetica" w:cs="Times New Roman"/>
+          <w:b/>
           <w:color w:val="4F4F4F"/>
           <w:lang w:eastAsia="en-GB"/>
         </w:rPr>
@@ -2430,6 +3497,7 @@
       <w:r>
         <w:rPr>
           <w:rFonts w:ascii="Courier" w:hAnsi="Courier" w:cs="Courier New"/>
+          <w:b/>
           <w:color w:val="0F2B3D"/>
           <w:sz w:val="20"/>
           <w:szCs w:val="20"/>
@@ -2442,6 +3510,7 @@
       <w:r>
         <w:rPr>
           <w:rFonts w:ascii="Helvetica" w:eastAsia="Times New Roman" w:hAnsi="Helvetica" w:cs="Times New Roman"/>
+          <w:b/>
           <w:color w:val="4F4F4F"/>
           <w:lang w:eastAsia="en-GB"/>
         </w:rPr>
@@ -2474,13 +3543,23 @@
           <w:lang w:val="en-US"/>
         </w:rPr>
       </w:pPr>
-      <w:r>
-        <w:rPr>
-          <w:b/>
-          <w:color w:val="000000" w:themeColor="text1"/>
-          <w:lang w:val="en-US"/>
-        </w:rPr>
-        <w:t xml:space="preserve">git reset HEAD &lt;file&gt;           </w:t>
+      <w:proofErr w:type="spellStart"/>
+      <w:r>
+        <w:rPr>
+          <w:b/>
+          <w:color w:val="000000" w:themeColor="text1"/>
+          <w:lang w:val="en-US"/>
+        </w:rPr>
+        <w:t>git</w:t>
+      </w:r>
+      <w:proofErr w:type="spellEnd"/>
+      <w:r>
+        <w:rPr>
+          <w:b/>
+          <w:color w:val="000000" w:themeColor="text1"/>
+          <w:lang w:val="en-US"/>
+        </w:rPr>
+        <w:t xml:space="preserve"> reset HEAD &lt;file&gt;           </w:t>
       </w:r>
       <w:r>
         <w:rPr>
@@ -2546,6 +3625,7 @@
       <w:pPr>
         <w:rPr>
           <w:rFonts w:ascii="Courier New" w:eastAsia="Times New Roman" w:hAnsi="Courier New" w:cs="Courier New"/>
+          <w:b/>
           <w:color w:val="000000"/>
           <w:sz w:val="20"/>
           <w:szCs w:val="20"/>
@@ -2556,42 +3636,60 @@
       <w:r>
         <w:rPr>
           <w:rFonts w:ascii="Courier New" w:eastAsia="Times New Roman" w:hAnsi="Courier New" w:cs="Courier New"/>
+          <w:b/>
           <w:color w:val="000000"/>
           <w:sz w:val="20"/>
           <w:szCs w:val="20"/>
           <w:shd w:val="clear" w:color="auto" w:fill="E8F2FE"/>
           <w:lang w:eastAsia="en-GB"/>
         </w:rPr>
-        <w:t>open -a /Applications/Sublime\ Text.app</w:t>
-      </w:r>
+        <w:t xml:space="preserve">open -a /Applications/Sublime\ </w:t>
+      </w:r>
+      <w:proofErr w:type="spellStart"/>
       <w:r>
         <w:rPr>
           <w:rFonts w:ascii="Courier New" w:eastAsia="Times New Roman" w:hAnsi="Courier New" w:cs="Courier New"/>
+          <w:b/>
           <w:color w:val="000000"/>
           <w:sz w:val="20"/>
           <w:szCs w:val="20"/>
           <w:shd w:val="clear" w:color="auto" w:fill="E8F2FE"/>
           <w:lang w:eastAsia="en-GB"/>
         </w:rPr>
-        <w:t xml:space="preserve">   to open in sublime</w:t>
-      </w:r>
-    </w:p>
-    <w:p>
-      <w:pPr>
+        <w:t>Text.app</w:t>
+      </w:r>
+      <w:proofErr w:type="spellEnd"/>
+      <w:r>
         <w:rPr>
           <w:rFonts w:ascii="Courier New" w:eastAsia="Times New Roman" w:hAnsi="Courier New" w:cs="Courier New"/>
+          <w:b/>
           <w:color w:val="000000"/>
           <w:sz w:val="20"/>
           <w:szCs w:val="20"/>
           <w:shd w:val="clear" w:color="auto" w:fill="E8F2FE"/>
           <w:lang w:eastAsia="en-GB"/>
         </w:rPr>
+        <w:t xml:space="preserve">   to open in sublime</w:t>
+      </w:r>
+    </w:p>
+    <w:p>
+      <w:pPr>
+        <w:rPr>
+          <w:rFonts w:ascii="Courier New" w:eastAsia="Times New Roman" w:hAnsi="Courier New" w:cs="Courier New"/>
+          <w:b/>
+          <w:color w:val="000000"/>
+          <w:sz w:val="20"/>
+          <w:szCs w:val="20"/>
+          <w:shd w:val="clear" w:color="auto" w:fill="E8F2FE"/>
+          <w:lang w:eastAsia="en-GB"/>
+        </w:rPr>
       </w:pPr>
     </w:p>
     <w:p>
       <w:pPr>
         <w:rPr>
           <w:rFonts w:ascii="Times New Roman" w:eastAsia="Times New Roman" w:hAnsi="Times New Roman" w:cs="Times New Roman"/>
+          <w:b/>
           <w:lang w:eastAsia="en-GB"/>
         </w:rPr>
       </w:pPr>
@@ -2599,6 +3697,7 @@
         <w:r>
           <w:rPr>
             <w:rFonts w:ascii="Times New Roman" w:eastAsia="Times New Roman" w:hAnsi="Times New Roman" w:cs="Times New Roman"/>
+            <w:b/>
             <w:color w:val="0000FF"/>
             <w:u w:val="single"/>
             <w:lang w:eastAsia="en-GB"/>
@@ -2609,6 +3708,7 @@
       <w:r>
         <w:rPr>
           <w:rFonts w:ascii="Times New Roman" w:eastAsia="Times New Roman" w:hAnsi="Times New Roman" w:cs="Times New Roman"/>
+          <w:b/>
           <w:lang w:eastAsia="en-GB"/>
         </w:rPr>
         <w:t xml:space="preserve">  link to use sublime with git</w:t>
@@ -2618,6 +3718,7 @@
       <w:pPr>
         <w:rPr>
           <w:rFonts w:ascii="Times New Roman" w:eastAsia="Times New Roman" w:hAnsi="Times New Roman" w:cs="Times New Roman"/>
+          <w:b/>
           <w:lang w:eastAsia="en-GB"/>
         </w:rPr>
       </w:pPr>
@@ -2641,8 +3742,8 @@
         <w:tblLook w:val="04A0" w:firstRow="1" w:lastRow="0" w:firstColumn="1" w:lastColumn="0" w:noHBand="0" w:noVBand="1"/>
       </w:tblPr>
       <w:tblGrid>
-        <w:gridCol w:w="2616"/>
-        <w:gridCol w:w="9984"/>
+        <w:gridCol w:w="2583"/>
+        <w:gridCol w:w="10017"/>
       </w:tblGrid>
       <w:tr>
         <w:tc>
@@ -2669,6 +3770,7 @@
               <w:spacing w:after="360"/>
               <w:rPr>
                 <w:rFonts w:ascii="Helvetica Neue" w:eastAsia="Times New Roman" w:hAnsi="Helvetica Neue" w:cs="Times New Roman"/>
+                <w:b/>
                 <w:color w:val="1F1F1F"/>
                 <w:sz w:val="19"/>
                 <w:szCs w:val="19"/>
@@ -2678,6 +3780,7 @@
             <w:r>
               <w:rPr>
                 <w:rFonts w:ascii="Helvetica Neue" w:eastAsia="Times New Roman" w:hAnsi="Helvetica Neue" w:cs="Times New Roman"/>
+                <w:b/>
                 <w:color w:val="1F1F1F"/>
                 <w:sz w:val="19"/>
                 <w:szCs w:val="19"/>
@@ -2711,6 +3814,7 @@
               <w:spacing w:after="360"/>
               <w:rPr>
                 <w:rFonts w:ascii="Helvetica Neue" w:eastAsia="Times New Roman" w:hAnsi="Helvetica Neue" w:cs="Times New Roman"/>
+                <w:b/>
                 <w:color w:val="1F1F1F"/>
                 <w:sz w:val="19"/>
                 <w:szCs w:val="19"/>
@@ -2721,6 +3825,7 @@
               <w:r>
                 <w:rPr>
                   <w:rFonts w:ascii="Helvetica Neue" w:eastAsia="Times New Roman" w:hAnsi="Helvetica Neue" w:cs="Times New Roman"/>
+                  <w:b/>
                   <w:color w:val="428BCA"/>
                   <w:sz w:val="19"/>
                   <w:szCs w:val="19"/>
@@ -2758,6 +3863,7 @@
               <w:spacing w:after="360"/>
               <w:rPr>
                 <w:rFonts w:ascii="Helvetica Neue" w:eastAsia="Times New Roman" w:hAnsi="Helvetica Neue" w:cs="Times New Roman"/>
+                <w:b/>
                 <w:color w:val="1F1F1F"/>
                 <w:sz w:val="19"/>
                 <w:szCs w:val="19"/>
@@ -2767,6 +3873,7 @@
             <w:r>
               <w:rPr>
                 <w:rFonts w:ascii="Helvetica Neue" w:eastAsia="Times New Roman" w:hAnsi="Helvetica Neue" w:cs="Times New Roman"/>
+                <w:b/>
                 <w:color w:val="1F1F1F"/>
                 <w:sz w:val="19"/>
                 <w:szCs w:val="19"/>
@@ -2800,6 +3907,7 @@
               <w:spacing w:after="360"/>
               <w:rPr>
                 <w:rFonts w:ascii="Helvetica Neue" w:eastAsia="Times New Roman" w:hAnsi="Helvetica Neue" w:cs="Times New Roman"/>
+                <w:b/>
                 <w:color w:val="1F1F1F"/>
                 <w:sz w:val="19"/>
                 <w:szCs w:val="19"/>
@@ -2810,6 +3918,7 @@
               <w:r>
                 <w:rPr>
                   <w:rFonts w:ascii="Helvetica Neue" w:eastAsia="Times New Roman" w:hAnsi="Helvetica Neue" w:cs="Times New Roman"/>
+                  <w:b/>
                   <w:color w:val="428BCA"/>
                   <w:sz w:val="19"/>
                   <w:szCs w:val="19"/>
@@ -2847,6 +3956,7 @@
               <w:spacing w:after="360"/>
               <w:rPr>
                 <w:rFonts w:ascii="Helvetica Neue" w:eastAsia="Times New Roman" w:hAnsi="Helvetica Neue" w:cs="Times New Roman"/>
+                <w:b/>
                 <w:color w:val="1F1F1F"/>
                 <w:sz w:val="19"/>
                 <w:szCs w:val="19"/>
@@ -2856,6 +3966,7 @@
             <w:r>
               <w:rPr>
                 <w:rFonts w:ascii="Helvetica Neue" w:eastAsia="Times New Roman" w:hAnsi="Helvetica Neue" w:cs="Times New Roman"/>
+                <w:b/>
                 <w:color w:val="1F1F1F"/>
                 <w:sz w:val="19"/>
                 <w:szCs w:val="19"/>
@@ -2889,6 +4000,7 @@
               <w:spacing w:after="360"/>
               <w:rPr>
                 <w:rFonts w:ascii="Helvetica Neue" w:eastAsia="Times New Roman" w:hAnsi="Helvetica Neue" w:cs="Times New Roman"/>
+                <w:b/>
                 <w:color w:val="1F1F1F"/>
                 <w:sz w:val="19"/>
                 <w:szCs w:val="19"/>
@@ -2899,6 +4011,7 @@
               <w:r>
                 <w:rPr>
                   <w:rFonts w:ascii="Helvetica Neue" w:eastAsia="Times New Roman" w:hAnsi="Helvetica Neue" w:cs="Times New Roman"/>
+                  <w:b/>
                   <w:color w:val="428BCA"/>
                   <w:sz w:val="19"/>
                   <w:szCs w:val="19"/>
@@ -2916,6 +4029,7 @@
       <w:pPr>
         <w:rPr>
           <w:rFonts w:ascii="Times New Roman" w:eastAsia="Times New Roman" w:hAnsi="Times New Roman" w:cs="Times New Roman"/>
+          <w:b/>
           <w:lang w:eastAsia="en-GB"/>
         </w:rPr>
       </w:pPr>
@@ -2928,13 +4042,23 @@
           <w:lang w:val="en-US"/>
         </w:rPr>
       </w:pPr>
-      <w:r>
-        <w:rPr>
-          <w:b/>
-          <w:color w:val="000000" w:themeColor="text1"/>
-          <w:lang w:val="en-US"/>
-        </w:rPr>
-        <w:t xml:space="preserve">Git remote –v              </w:t>
+      <w:proofErr w:type="spellStart"/>
+      <w:r>
+        <w:rPr>
+          <w:b/>
+          <w:color w:val="000000" w:themeColor="text1"/>
+          <w:lang w:val="en-US"/>
+        </w:rPr>
+        <w:t>Git</w:t>
+      </w:r>
+      <w:proofErr w:type="spellEnd"/>
+      <w:r>
+        <w:rPr>
+          <w:b/>
+          <w:color w:val="000000" w:themeColor="text1"/>
+          <w:lang w:val="en-US"/>
+        </w:rPr>
+        <w:t xml:space="preserve"> remote –v              </w:t>
       </w:r>
       <w:r>
         <w:rPr>
@@ -2957,21 +4081,33 @@
       <w:pPr>
         <w:rPr>
           <w:rFonts w:ascii="Times New Roman" w:eastAsia="Times New Roman" w:hAnsi="Times New Roman" w:cs="Times New Roman"/>
+          <w:b/>
           <w:color w:val="FF0000"/>
           <w:lang w:eastAsia="en-GB"/>
         </w:rPr>
       </w:pPr>
-      <w:r>
-        <w:rPr>
-          <w:b/>
-          <w:color w:val="000000" w:themeColor="text1"/>
-          <w:lang w:val="en-US"/>
-        </w:rPr>
-        <w:t xml:space="preserve">Git fetch                       </w:t>
+      <w:proofErr w:type="spellStart"/>
+      <w:r>
+        <w:rPr>
+          <w:b/>
+          <w:color w:val="000000" w:themeColor="text1"/>
+          <w:lang w:val="en-US"/>
+        </w:rPr>
+        <w:t>Git</w:t>
+      </w:r>
+      <w:proofErr w:type="spellEnd"/>
+      <w:r>
+        <w:rPr>
+          <w:b/>
+          <w:color w:val="000000" w:themeColor="text1"/>
+          <w:lang w:val="en-US"/>
+        </w:rPr>
+        <w:t xml:space="preserve"> fetch                       </w:t>
       </w:r>
       <w:r>
         <w:rPr>
           <w:rFonts w:ascii="Arial" w:eastAsia="Times New Roman" w:hAnsi="Arial" w:cs="Arial"/>
+          <w:b/>
           <w:color w:val="FF0000"/>
           <w:sz w:val="21"/>
           <w:szCs w:val="21"/>
@@ -3009,8 +4145,8 @@
         <w:tblLook w:val="04A0" w:firstRow="1" w:lastRow="0" w:firstColumn="1" w:lastColumn="0" w:noHBand="0" w:noVBand="1"/>
       </w:tblPr>
       <w:tblGrid>
-        <w:gridCol w:w="2920"/>
-        <w:gridCol w:w="9680"/>
+        <w:gridCol w:w="2889"/>
+        <w:gridCol w:w="9711"/>
       </w:tblGrid>
       <w:tr>
         <w:trPr>
@@ -3134,6 +4270,7 @@
               <w:spacing w:after="360"/>
               <w:rPr>
                 <w:rFonts w:ascii="Helvetica Neue" w:eastAsia="Times New Roman" w:hAnsi="Helvetica Neue" w:cs="Times New Roman"/>
+                <w:b/>
                 <w:color w:val="1F1F1F"/>
                 <w:sz w:val="19"/>
                 <w:szCs w:val="19"/>
@@ -3143,6 +4280,7 @@
             <w:r>
               <w:rPr>
                 <w:rFonts w:ascii="Helvetica Neue" w:eastAsia="Times New Roman" w:hAnsi="Helvetica Neue" w:cs="Times New Roman"/>
+                <w:b/>
                 <w:color w:val="1F1F1F"/>
                 <w:sz w:val="19"/>
                 <w:szCs w:val="19"/>
@@ -3176,6 +4314,7 @@
               <w:spacing w:after="360"/>
               <w:rPr>
                 <w:rFonts w:ascii="Helvetica Neue" w:eastAsia="Times New Roman" w:hAnsi="Helvetica Neue" w:cs="Times New Roman"/>
+                <w:b/>
                 <w:color w:val="1F1F1F"/>
                 <w:sz w:val="19"/>
                 <w:szCs w:val="19"/>
@@ -3186,6 +4325,7 @@
               <w:r>
                 <w:rPr>
                   <w:rFonts w:ascii="Helvetica Neue" w:eastAsia="Times New Roman" w:hAnsi="Helvetica Neue" w:cs="Times New Roman"/>
+                  <w:b/>
                   <w:color w:val="428BCA"/>
                   <w:sz w:val="19"/>
                   <w:szCs w:val="19"/>
@@ -3223,6 +4363,7 @@
               <w:spacing w:after="360"/>
               <w:rPr>
                 <w:rFonts w:ascii="Helvetica Neue" w:eastAsia="Times New Roman" w:hAnsi="Helvetica Neue" w:cs="Times New Roman"/>
+                <w:b/>
                 <w:color w:val="1F1F1F"/>
                 <w:sz w:val="19"/>
                 <w:szCs w:val="19"/>
@@ -3232,6 +4373,7 @@
             <w:r>
               <w:rPr>
                 <w:rFonts w:ascii="Helvetica Neue" w:eastAsia="Times New Roman" w:hAnsi="Helvetica Neue" w:cs="Times New Roman"/>
+                <w:b/>
                 <w:color w:val="1F1F1F"/>
                 <w:sz w:val="19"/>
                 <w:szCs w:val="19"/>
@@ -3265,6 +4407,7 @@
               <w:spacing w:after="360"/>
               <w:rPr>
                 <w:rFonts w:ascii="Helvetica Neue" w:eastAsia="Times New Roman" w:hAnsi="Helvetica Neue" w:cs="Times New Roman"/>
+                <w:b/>
                 <w:color w:val="1F1F1F"/>
                 <w:sz w:val="19"/>
                 <w:szCs w:val="19"/>
@@ -3275,6 +4418,7 @@
               <w:r>
                 <w:rPr>
                   <w:rFonts w:ascii="Helvetica Neue" w:eastAsia="Times New Roman" w:hAnsi="Helvetica Neue" w:cs="Times New Roman"/>
+                  <w:b/>
                   <w:color w:val="428BCA"/>
                   <w:sz w:val="19"/>
                   <w:szCs w:val="19"/>
@@ -3312,6 +4456,7 @@
               <w:spacing w:after="360"/>
               <w:rPr>
                 <w:rFonts w:ascii="Helvetica Neue" w:eastAsia="Times New Roman" w:hAnsi="Helvetica Neue" w:cs="Times New Roman"/>
+                <w:b/>
                 <w:color w:val="1F1F1F"/>
                 <w:sz w:val="19"/>
                 <w:szCs w:val="19"/>
@@ -3321,6 +4466,7 @@
             <w:r>
               <w:rPr>
                 <w:rFonts w:ascii="Helvetica Neue" w:eastAsia="Times New Roman" w:hAnsi="Helvetica Neue" w:cs="Times New Roman"/>
+                <w:b/>
                 <w:color w:val="1F1F1F"/>
                 <w:sz w:val="19"/>
                 <w:szCs w:val="19"/>
@@ -3354,6 +4500,7 @@
               <w:spacing w:after="360"/>
               <w:rPr>
                 <w:rFonts w:ascii="Helvetica Neue" w:eastAsia="Times New Roman" w:hAnsi="Helvetica Neue" w:cs="Times New Roman"/>
+                <w:b/>
                 <w:color w:val="1F1F1F"/>
                 <w:sz w:val="19"/>
                 <w:szCs w:val="19"/>
@@ -3364,6 +4511,7 @@
               <w:r>
                 <w:rPr>
                   <w:rFonts w:ascii="Helvetica Neue" w:eastAsia="Times New Roman" w:hAnsi="Helvetica Neue" w:cs="Times New Roman"/>
+                  <w:b/>
                   <w:color w:val="428BCA"/>
                   <w:sz w:val="19"/>
                   <w:szCs w:val="19"/>
@@ -3401,6 +4549,7 @@
               <w:spacing w:after="360"/>
               <w:rPr>
                 <w:rFonts w:ascii="Helvetica Neue" w:eastAsia="Times New Roman" w:hAnsi="Helvetica Neue" w:cs="Times New Roman"/>
+                <w:b/>
                 <w:color w:val="1F1F1F"/>
                 <w:sz w:val="19"/>
                 <w:szCs w:val="19"/>
@@ -3410,6 +4559,7 @@
             <w:r>
               <w:rPr>
                 <w:rFonts w:ascii="Helvetica Neue" w:eastAsia="Times New Roman" w:hAnsi="Helvetica Neue" w:cs="Times New Roman"/>
+                <w:b/>
                 <w:color w:val="1F1F1F"/>
                 <w:sz w:val="19"/>
                 <w:szCs w:val="19"/>
@@ -3443,6 +4593,7 @@
               <w:spacing w:after="360"/>
               <w:rPr>
                 <w:rFonts w:ascii="Helvetica Neue" w:eastAsia="Times New Roman" w:hAnsi="Helvetica Neue" w:cs="Times New Roman"/>
+                <w:b/>
                 <w:color w:val="1F1F1F"/>
                 <w:sz w:val="19"/>
                 <w:szCs w:val="19"/>
@@ -3453,6 +4604,7 @@
               <w:r>
                 <w:rPr>
                   <w:rFonts w:ascii="Helvetica Neue" w:eastAsia="Times New Roman" w:hAnsi="Helvetica Neue" w:cs="Times New Roman"/>
+                  <w:b/>
                   <w:color w:val="428BCA"/>
                   <w:sz w:val="19"/>
                   <w:szCs w:val="19"/>
@@ -3490,6 +4642,7 @@
               <w:spacing w:after="360"/>
               <w:rPr>
                 <w:rFonts w:ascii="Helvetica Neue" w:eastAsia="Times New Roman" w:hAnsi="Helvetica Neue" w:cs="Times New Roman"/>
+                <w:b/>
                 <w:color w:val="1F1F1F"/>
                 <w:sz w:val="19"/>
                 <w:szCs w:val="19"/>
@@ -3499,6 +4652,7 @@
             <w:r>
               <w:rPr>
                 <w:rFonts w:ascii="Helvetica Neue" w:eastAsia="Times New Roman" w:hAnsi="Helvetica Neue" w:cs="Times New Roman"/>
+                <w:b/>
                 <w:color w:val="1F1F1F"/>
                 <w:sz w:val="19"/>
                 <w:szCs w:val="19"/>
@@ -3532,6 +4686,7 @@
               <w:spacing w:after="360"/>
               <w:rPr>
                 <w:rFonts w:ascii="Helvetica Neue" w:eastAsia="Times New Roman" w:hAnsi="Helvetica Neue" w:cs="Times New Roman"/>
+                <w:b/>
                 <w:color w:val="1F1F1F"/>
                 <w:sz w:val="19"/>
                 <w:szCs w:val="19"/>
@@ -3542,6 +4697,7 @@
               <w:r>
                 <w:rPr>
                   <w:rFonts w:ascii="Helvetica Neue" w:eastAsia="Times New Roman" w:hAnsi="Helvetica Neue" w:cs="Times New Roman"/>
+                  <w:b/>
                   <w:color w:val="428BCA"/>
                   <w:sz w:val="19"/>
                   <w:szCs w:val="19"/>
@@ -3579,6 +4735,7 @@
               <w:spacing w:after="360"/>
               <w:rPr>
                 <w:rFonts w:ascii="Helvetica Neue" w:eastAsia="Times New Roman" w:hAnsi="Helvetica Neue" w:cs="Times New Roman"/>
+                <w:b/>
                 <w:color w:val="1F1F1F"/>
                 <w:sz w:val="19"/>
                 <w:szCs w:val="19"/>
@@ -3588,6 +4745,7 @@
             <w:r>
               <w:rPr>
                 <w:rFonts w:ascii="Helvetica Neue" w:eastAsia="Times New Roman" w:hAnsi="Helvetica Neue" w:cs="Times New Roman"/>
+                <w:b/>
                 <w:color w:val="1F1F1F"/>
                 <w:sz w:val="19"/>
                 <w:szCs w:val="19"/>
@@ -3621,6 +4779,7 @@
               <w:spacing w:after="360"/>
               <w:rPr>
                 <w:rFonts w:ascii="Helvetica Neue" w:eastAsia="Times New Roman" w:hAnsi="Helvetica Neue" w:cs="Times New Roman"/>
+                <w:b/>
                 <w:color w:val="1F1F1F"/>
                 <w:sz w:val="19"/>
                 <w:szCs w:val="19"/>
@@ -3631,6 +4790,7 @@
               <w:r>
                 <w:rPr>
                   <w:rFonts w:ascii="Helvetica Neue" w:eastAsia="Times New Roman" w:hAnsi="Helvetica Neue" w:cs="Times New Roman"/>
+                  <w:b/>
                   <w:color w:val="428BCA"/>
                   <w:sz w:val="19"/>
                   <w:szCs w:val="19"/>
@@ -3643,6 +4803,7 @@
             <w:r>
               <w:rPr>
                 <w:rFonts w:ascii="Helvetica Neue" w:eastAsia="Times New Roman" w:hAnsi="Helvetica Neue" w:cs="Times New Roman"/>
+                <w:b/>
                 <w:color w:val="1F1F1F"/>
                 <w:sz w:val="19"/>
                 <w:szCs w:val="19"/>
@@ -3658,6 +4819,7 @@
       <w:pPr>
         <w:rPr>
           <w:rFonts w:ascii="Times New Roman" w:eastAsia="Times New Roman" w:hAnsi="Times New Roman" w:cs="Times New Roman"/>
+          <w:b/>
           <w:lang w:eastAsia="en-GB"/>
         </w:rPr>
       </w:pPr>
@@ -3666,12 +4828,14 @@
       <w:pPr>
         <w:rPr>
           <w:rFonts w:ascii="Times New Roman" w:eastAsia="Times New Roman" w:hAnsi="Times New Roman" w:cs="Times New Roman"/>
+          <w:b/>
           <w:lang w:eastAsia="en-GB"/>
         </w:rPr>
       </w:pPr>
       <w:r>
         <w:rPr>
           <w:rFonts w:ascii="Arial" w:eastAsia="Times New Roman" w:hAnsi="Arial" w:cs="Arial"/>
+          <w:b/>
           <w:color w:val="333333"/>
           <w:sz w:val="21"/>
           <w:szCs w:val="21"/>
@@ -3731,14 +4895,34 @@
         </w:rPr>
         <w:t xml:space="preserve"> </w:t>
       </w:r>
-      <w:r>
-        <w:rPr>
-          <w:b/>
-          <w:color w:val="FF0000"/>
-          <w:lang w:val="en-US"/>
-        </w:rPr>
-        <w:t>ctrl+o   + enter +     ctrl+x</w:t>
-      </w:r>
+      <w:proofErr w:type="spellStart"/>
+      <w:r>
+        <w:rPr>
+          <w:b/>
+          <w:color w:val="FF0000"/>
+          <w:lang w:val="en-US"/>
+        </w:rPr>
+        <w:t>ctrl+o</w:t>
+      </w:r>
+      <w:proofErr w:type="spellEnd"/>
+      <w:r>
+        <w:rPr>
+          <w:b/>
+          <w:color w:val="FF0000"/>
+          <w:lang w:val="en-US"/>
+        </w:rPr>
+        <w:t xml:space="preserve">   + enter +     </w:t>
+      </w:r>
+      <w:proofErr w:type="spellStart"/>
+      <w:r>
+        <w:rPr>
+          <w:b/>
+          <w:color w:val="FF0000"/>
+          <w:lang w:val="en-US"/>
+        </w:rPr>
+        <w:t>ctrl+x</w:t>
+      </w:r>
+      <w:proofErr w:type="spellEnd"/>
     </w:p>
     <w:p>
       <w:pPr>
@@ -3753,12 +4937,14 @@
       <w:pPr>
         <w:rPr>
           <w:rFonts w:ascii="Times New Roman" w:eastAsia="Times New Roman" w:hAnsi="Times New Roman" w:cs="Times New Roman"/>
+          <w:b/>
           <w:lang w:eastAsia="en-GB"/>
         </w:rPr>
       </w:pPr>
       <w:r>
         <w:rPr>
           <w:rFonts w:ascii="Courier" w:eastAsia="Times New Roman" w:hAnsi="Courier" w:cs="Times New Roman"/>
+          <w:b/>
           <w:color w:val="CCCCCC"/>
           <w:sz w:val="20"/>
           <w:szCs w:val="20"/>
@@ -3790,6 +4976,119 @@
 <file path=word/numbering.xml><?xml version="1.0" encoding="utf-8"?>
 <w:numbering xmlns:wpc="http://schemas.microsoft.com/office/word/2010/wordprocessingCanvas" xmlns:mo="http://schemas.microsoft.com/office/mac/office/2008/main" xmlns:mc="http://schemas.openxmlformats.org/markup-compatibility/2006" xmlns:mv="urn:schemas-microsoft-com:mac:vml" xmlns:o="urn:schemas-microsoft-com:office:office" xmlns:r="http://schemas.openxmlformats.org/officeDocument/2006/relationships" xmlns:m="http://schemas.openxmlformats.org/officeDocument/2006/math" xmlns:v="urn:schemas-microsoft-com:vml" xmlns:wp14="http://schemas.microsoft.com/office/word/2010/wordprocessingDrawing" xmlns:wp="http://schemas.openxmlformats.org/drawingml/2006/wordprocessingDrawing" xmlns:w10="urn:schemas-microsoft-com:office:word" xmlns:w="http://schemas.openxmlformats.org/wordprocessingml/2006/main" xmlns:w14="http://schemas.microsoft.com/office/word/2010/wordml" xmlns:w15="http://schemas.microsoft.com/office/word/2012/wordml" xmlns:wpg="http://schemas.microsoft.com/office/word/2010/wordprocessingGroup" xmlns:wpi="http://schemas.microsoft.com/office/word/2010/wordprocessingInk" xmlns:wne="http://schemas.microsoft.com/office/word/2006/wordml" xmlns:wps="http://schemas.microsoft.com/office/word/2010/wordprocessingShape" mc:Ignorable="w14 w15 wp14">
   <w:abstractNum w:abstractNumId="0">
+    <w:nsid w:val="1DB85610"/>
+    <w:multiLevelType w:val="hybridMultilevel"/>
+    <w:tmpl w:val="F32EAED4"/>
+    <w:lvl w:ilvl="0" w:tplc="08090001">
+      <w:start w:val="1"/>
+      <w:numFmt w:val="bullet"/>
+      <w:lvlText w:val=""/>
+      <w:lvlJc w:val="left"/>
+      <w:pPr>
+        <w:ind w:left="720" w:hanging="360"/>
+      </w:pPr>
+      <w:rPr>
+        <w:rFonts w:ascii="Symbol" w:hAnsi="Symbol" w:hint="default"/>
+      </w:rPr>
+    </w:lvl>
+    <w:lvl w:ilvl="1" w:tplc="08090003" w:tentative="1">
+      <w:start w:val="1"/>
+      <w:numFmt w:val="bullet"/>
+      <w:lvlText w:val="o"/>
+      <w:lvlJc w:val="left"/>
+      <w:pPr>
+        <w:ind w:left="1440" w:hanging="360"/>
+      </w:pPr>
+      <w:rPr>
+        <w:rFonts w:ascii="Courier New" w:hAnsi="Courier New" w:cs="Courier New" w:hint="default"/>
+      </w:rPr>
+    </w:lvl>
+    <w:lvl w:ilvl="2" w:tplc="08090005" w:tentative="1">
+      <w:start w:val="1"/>
+      <w:numFmt w:val="bullet"/>
+      <w:lvlText w:val=""/>
+      <w:lvlJc w:val="left"/>
+      <w:pPr>
+        <w:ind w:left="2160" w:hanging="360"/>
+      </w:pPr>
+      <w:rPr>
+        <w:rFonts w:ascii="Wingdings" w:hAnsi="Wingdings" w:hint="default"/>
+      </w:rPr>
+    </w:lvl>
+    <w:lvl w:ilvl="3" w:tplc="08090001" w:tentative="1">
+      <w:start w:val="1"/>
+      <w:numFmt w:val="bullet"/>
+      <w:lvlText w:val=""/>
+      <w:lvlJc w:val="left"/>
+      <w:pPr>
+        <w:ind w:left="2880" w:hanging="360"/>
+      </w:pPr>
+      <w:rPr>
+        <w:rFonts w:ascii="Symbol" w:hAnsi="Symbol" w:hint="default"/>
+      </w:rPr>
+    </w:lvl>
+    <w:lvl w:ilvl="4" w:tplc="08090003" w:tentative="1">
+      <w:start w:val="1"/>
+      <w:numFmt w:val="bullet"/>
+      <w:lvlText w:val="o"/>
+      <w:lvlJc w:val="left"/>
+      <w:pPr>
+        <w:ind w:left="3600" w:hanging="360"/>
+      </w:pPr>
+      <w:rPr>
+        <w:rFonts w:ascii="Courier New" w:hAnsi="Courier New" w:cs="Courier New" w:hint="default"/>
+      </w:rPr>
+    </w:lvl>
+    <w:lvl w:ilvl="5" w:tplc="08090005" w:tentative="1">
+      <w:start w:val="1"/>
+      <w:numFmt w:val="bullet"/>
+      <w:lvlText w:val=""/>
+      <w:lvlJc w:val="left"/>
+      <w:pPr>
+        <w:ind w:left="4320" w:hanging="360"/>
+      </w:pPr>
+      <w:rPr>
+        <w:rFonts w:ascii="Wingdings" w:hAnsi="Wingdings" w:hint="default"/>
+      </w:rPr>
+    </w:lvl>
+    <w:lvl w:ilvl="6" w:tplc="08090001" w:tentative="1">
+      <w:start w:val="1"/>
+      <w:numFmt w:val="bullet"/>
+      <w:lvlText w:val=""/>
+      <w:lvlJc w:val="left"/>
+      <w:pPr>
+        <w:ind w:left="5040" w:hanging="360"/>
+      </w:pPr>
+      <w:rPr>
+        <w:rFonts w:ascii="Symbol" w:hAnsi="Symbol" w:hint="default"/>
+      </w:rPr>
+    </w:lvl>
+    <w:lvl w:ilvl="7" w:tplc="08090003" w:tentative="1">
+      <w:start w:val="1"/>
+      <w:numFmt w:val="bullet"/>
+      <w:lvlText w:val="o"/>
+      <w:lvlJc w:val="left"/>
+      <w:pPr>
+        <w:ind w:left="5760" w:hanging="360"/>
+      </w:pPr>
+      <w:rPr>
+        <w:rFonts w:ascii="Courier New" w:hAnsi="Courier New" w:cs="Courier New" w:hint="default"/>
+      </w:rPr>
+    </w:lvl>
+    <w:lvl w:ilvl="8" w:tplc="08090005" w:tentative="1">
+      <w:start w:val="1"/>
+      <w:numFmt w:val="bullet"/>
+      <w:lvlText w:val=""/>
+      <w:lvlJc w:val="left"/>
+      <w:pPr>
+        <w:ind w:left="6480" w:hanging="360"/>
+      </w:pPr>
+      <w:rPr>
+        <w:rFonts w:ascii="Wingdings" w:hAnsi="Wingdings" w:hint="default"/>
+      </w:rPr>
+    </w:lvl>
+  </w:abstractNum>
+  <w:abstractNum w:abstractNumId="1">
     <w:nsid w:val="2CC82A09"/>
     <w:multiLevelType w:val="hybridMultilevel"/>
     <w:tmpl w:val="CDB8A92A"/>
@@ -3902,7 +5201,7 @@
       </w:rPr>
     </w:lvl>
   </w:abstractNum>
-  <w:abstractNum w:abstractNumId="1">
+  <w:abstractNum w:abstractNumId="2">
     <w:nsid w:val="2E965A7B"/>
     <w:multiLevelType w:val="multilevel"/>
     <w:tmpl w:val="D2F23516"/>
@@ -4051,7 +5350,7 @@
       </w:rPr>
     </w:lvl>
   </w:abstractNum>
-  <w:abstractNum w:abstractNumId="2">
+  <w:abstractNum w:abstractNumId="3">
     <w:nsid w:val="38362843"/>
     <w:multiLevelType w:val="hybridMultilevel"/>
     <w:tmpl w:val="A7D421F0"/>
@@ -4164,7 +5463,7 @@
       </w:rPr>
     </w:lvl>
   </w:abstractNum>
-  <w:abstractNum w:abstractNumId="3">
+  <w:abstractNum w:abstractNumId="4">
     <w:nsid w:val="493A77B7"/>
     <w:multiLevelType w:val="hybridMultilevel"/>
     <w:tmpl w:val="E7C284CE"/>
@@ -4277,7 +5576,7 @@
       </w:rPr>
     </w:lvl>
   </w:abstractNum>
-  <w:abstractNum w:abstractNumId="4">
+  <w:abstractNum w:abstractNumId="5">
     <w:nsid w:val="5B773583"/>
     <w:multiLevelType w:val="hybridMultilevel"/>
     <w:tmpl w:val="3BD23D76"/>
@@ -4390,7 +5689,120 @@
       </w:rPr>
     </w:lvl>
   </w:abstractNum>
-  <w:abstractNum w:abstractNumId="5">
+  <w:abstractNum w:abstractNumId="6">
+    <w:nsid w:val="77490955"/>
+    <w:multiLevelType w:val="hybridMultilevel"/>
+    <w:tmpl w:val="8ACAEE8A"/>
+    <w:lvl w:ilvl="0" w:tplc="08090001">
+      <w:start w:val="1"/>
+      <w:numFmt w:val="bullet"/>
+      <w:lvlText w:val=""/>
+      <w:lvlJc w:val="left"/>
+      <w:pPr>
+        <w:ind w:left="720" w:hanging="360"/>
+      </w:pPr>
+      <w:rPr>
+        <w:rFonts w:ascii="Symbol" w:hAnsi="Symbol" w:hint="default"/>
+      </w:rPr>
+    </w:lvl>
+    <w:lvl w:ilvl="1" w:tplc="08090003" w:tentative="1">
+      <w:start w:val="1"/>
+      <w:numFmt w:val="bullet"/>
+      <w:lvlText w:val="o"/>
+      <w:lvlJc w:val="left"/>
+      <w:pPr>
+        <w:ind w:left="1440" w:hanging="360"/>
+      </w:pPr>
+      <w:rPr>
+        <w:rFonts w:ascii="Courier New" w:hAnsi="Courier New" w:cs="Courier New" w:hint="default"/>
+      </w:rPr>
+    </w:lvl>
+    <w:lvl w:ilvl="2" w:tplc="08090005" w:tentative="1">
+      <w:start w:val="1"/>
+      <w:numFmt w:val="bullet"/>
+      <w:lvlText w:val=""/>
+      <w:lvlJc w:val="left"/>
+      <w:pPr>
+        <w:ind w:left="2160" w:hanging="360"/>
+      </w:pPr>
+      <w:rPr>
+        <w:rFonts w:ascii="Wingdings" w:hAnsi="Wingdings" w:hint="default"/>
+      </w:rPr>
+    </w:lvl>
+    <w:lvl w:ilvl="3" w:tplc="08090001" w:tentative="1">
+      <w:start w:val="1"/>
+      <w:numFmt w:val="bullet"/>
+      <w:lvlText w:val=""/>
+      <w:lvlJc w:val="left"/>
+      <w:pPr>
+        <w:ind w:left="2880" w:hanging="360"/>
+      </w:pPr>
+      <w:rPr>
+        <w:rFonts w:ascii="Symbol" w:hAnsi="Symbol" w:hint="default"/>
+      </w:rPr>
+    </w:lvl>
+    <w:lvl w:ilvl="4" w:tplc="08090003" w:tentative="1">
+      <w:start w:val="1"/>
+      <w:numFmt w:val="bullet"/>
+      <w:lvlText w:val="o"/>
+      <w:lvlJc w:val="left"/>
+      <w:pPr>
+        <w:ind w:left="3600" w:hanging="360"/>
+      </w:pPr>
+      <w:rPr>
+        <w:rFonts w:ascii="Courier New" w:hAnsi="Courier New" w:cs="Courier New" w:hint="default"/>
+      </w:rPr>
+    </w:lvl>
+    <w:lvl w:ilvl="5" w:tplc="08090005" w:tentative="1">
+      <w:start w:val="1"/>
+      <w:numFmt w:val="bullet"/>
+      <w:lvlText w:val=""/>
+      <w:lvlJc w:val="left"/>
+      <w:pPr>
+        <w:ind w:left="4320" w:hanging="360"/>
+      </w:pPr>
+      <w:rPr>
+        <w:rFonts w:ascii="Wingdings" w:hAnsi="Wingdings" w:hint="default"/>
+      </w:rPr>
+    </w:lvl>
+    <w:lvl w:ilvl="6" w:tplc="08090001" w:tentative="1">
+      <w:start w:val="1"/>
+      <w:numFmt w:val="bullet"/>
+      <w:lvlText w:val=""/>
+      <w:lvlJc w:val="left"/>
+      <w:pPr>
+        <w:ind w:left="5040" w:hanging="360"/>
+      </w:pPr>
+      <w:rPr>
+        <w:rFonts w:ascii="Symbol" w:hAnsi="Symbol" w:hint="default"/>
+      </w:rPr>
+    </w:lvl>
+    <w:lvl w:ilvl="7" w:tplc="08090003" w:tentative="1">
+      <w:start w:val="1"/>
+      <w:numFmt w:val="bullet"/>
+      <w:lvlText w:val="o"/>
+      <w:lvlJc w:val="left"/>
+      <w:pPr>
+        <w:ind w:left="5760" w:hanging="360"/>
+      </w:pPr>
+      <w:rPr>
+        <w:rFonts w:ascii="Courier New" w:hAnsi="Courier New" w:cs="Courier New" w:hint="default"/>
+      </w:rPr>
+    </w:lvl>
+    <w:lvl w:ilvl="8" w:tplc="08090005" w:tentative="1">
+      <w:start w:val="1"/>
+      <w:numFmt w:val="bullet"/>
+      <w:lvlText w:val=""/>
+      <w:lvlJc w:val="left"/>
+      <w:pPr>
+        <w:ind w:left="6480" w:hanging="360"/>
+      </w:pPr>
+      <w:rPr>
+        <w:rFonts w:ascii="Wingdings" w:hAnsi="Wingdings" w:hint="default"/>
+      </w:rPr>
+    </w:lvl>
+  </w:abstractNum>
+  <w:abstractNum w:abstractNumId="7">
     <w:nsid w:val="7A195486"/>
     <w:multiLevelType w:val="multilevel"/>
     <w:tmpl w:val="ADA87EB4"/>
@@ -4540,22 +5952,28 @@
     </w:lvl>
   </w:abstractNum>
   <w:num w:numId="1">
+    <w:abstractNumId w:val="2"/>
+  </w:num>
+  <w:num w:numId="2">
+    <w:abstractNumId w:val="7"/>
+  </w:num>
+  <w:num w:numId="3">
+    <w:abstractNumId w:val="5"/>
+  </w:num>
+  <w:num w:numId="4">
+    <w:abstractNumId w:val="4"/>
+  </w:num>
+  <w:num w:numId="5">
+    <w:abstractNumId w:val="3"/>
+  </w:num>
+  <w:num w:numId="6">
     <w:abstractNumId w:val="1"/>
   </w:num>
-  <w:num w:numId="2">
-    <w:abstractNumId w:val="5"/>
+  <w:num w:numId="7">
+    <w:abstractNumId w:val="0"/>
   </w:num>
-  <w:num w:numId="3">
-    <w:abstractNumId w:val="4"/>
-  </w:num>
-  <w:num w:numId="4">
-    <w:abstractNumId w:val="3"/>
-  </w:num>
-  <w:num w:numId="5">
-    <w:abstractNumId w:val="2"/>
-  </w:num>
-  <w:num w:numId="6">
-    <w:abstractNumId w:val="0"/>
+  <w:num w:numId="8">
+    <w:abstractNumId w:val="6"/>
   </w:num>
 </w:numbering>
 </file>

</xml_diff>